<commit_message>
MS update late night
</commit_message>
<xml_diff>
--- a/manuscript/Manuscript.docx
+++ b/manuscript/Manuscript.docx
@@ -98,6 +98,14 @@
           <w:sz w:val="24"/>
           <w:szCs w:val="24"/>
         </w:rPr>
+        <w:t xml:space="preserve">local </w:t>
+      </w:r>
+      <w:r>
+        <w:rPr>
+          <w:rFonts w:ascii="Times New Roman" w:hAnsi="Times New Roman" w:cs="Times New Roman"/>
+          <w:sz w:val="24"/>
+          <w:szCs w:val="24"/>
+        </w:rPr>
         <w:t>biodiversity</w:t>
       </w:r>
       <w:r>
@@ -106,15 +114,15 @@
           <w:sz w:val="24"/>
           <w:szCs w:val="24"/>
         </w:rPr>
-        <w:t xml:space="preserve">-environment relationships </w:t>
-      </w:r>
-      <w:r>
-        <w:rPr>
-          <w:rFonts w:ascii="Times New Roman" w:hAnsi="Times New Roman" w:cs="Times New Roman"/>
-          <w:sz w:val="24"/>
-          <w:szCs w:val="24"/>
-        </w:rPr>
-        <w:t>at local scales</w:t>
+        <w:t>-environment relationships</w:t>
+      </w:r>
+      <w:r>
+        <w:rPr>
+          <w:rFonts w:ascii="Times New Roman" w:hAnsi="Times New Roman" w:cs="Times New Roman"/>
+          <w:sz w:val="24"/>
+          <w:szCs w:val="24"/>
+        </w:rPr>
+        <w:t xml:space="preserve"> across the tree of life</w:t>
       </w:r>
     </w:p>
     <w:p>
@@ -165,22 +173,75 @@
         </w:rPr>
         <w:t>Martin Jung</w:t>
       </w:r>
-    </w:p>
-    <w:p>
-      <w:pPr>
-        <w:rPr>
-          <w:rFonts w:ascii="Times New Roman" w:hAnsi="Times New Roman" w:cs="Times New Roman"/>
-          <w:sz w:val="24"/>
-          <w:szCs w:val="24"/>
-        </w:rPr>
-      </w:pPr>
-      <w:r>
-        <w:rPr>
-          <w:rFonts w:ascii="Times New Roman" w:hAnsi="Times New Roman" w:cs="Times New Roman"/>
-          <w:sz w:val="24"/>
-          <w:szCs w:val="24"/>
-        </w:rPr>
-        <w:t xml:space="preserve">International Institute for Applied Systems Analysis (IIASA) - Schlossplatz 1 - A-2361 Laxenburg, Austria </w:t>
+      <w:r>
+        <w:rPr>
+          <w:rFonts w:ascii="Times New Roman" w:hAnsi="Times New Roman" w:cs="Times New Roman"/>
+          <w:sz w:val="24"/>
+          <w:szCs w:val="24"/>
+          <w:vertAlign w:val="superscript"/>
+        </w:rPr>
+        <w:t>1</w:t>
+      </w:r>
+    </w:p>
+    <w:p>
+      <w:pPr>
+        <w:rPr>
+          <w:rFonts w:ascii="Times New Roman" w:hAnsi="Times New Roman" w:cs="Times New Roman"/>
+          <w:sz w:val="24"/>
+          <w:szCs w:val="24"/>
+        </w:rPr>
+      </w:pPr>
+      <w:r>
+        <w:rPr>
+          <w:rFonts w:ascii="Times New Roman" w:hAnsi="Times New Roman" w:cs="Times New Roman"/>
+          <w:sz w:val="24"/>
+          <w:szCs w:val="24"/>
+        </w:rPr>
+        <w:t xml:space="preserve">1 </w:t>
+      </w:r>
+      <w:r>
+        <w:rPr>
+          <w:rFonts w:ascii="Times New Roman" w:hAnsi="Times New Roman" w:cs="Times New Roman"/>
+          <w:sz w:val="24"/>
+          <w:szCs w:val="24"/>
+        </w:rPr>
+        <w:t xml:space="preserve">International Institute for Applied Systems Analysis (IIASA) - </w:t>
+      </w:r>
+      <w:proofErr w:type="spellStart"/>
+      <w:r>
+        <w:rPr>
+          <w:rFonts w:ascii="Times New Roman" w:hAnsi="Times New Roman" w:cs="Times New Roman"/>
+          <w:sz w:val="24"/>
+          <w:szCs w:val="24"/>
+        </w:rPr>
+        <w:t>Schlossplatz</w:t>
+      </w:r>
+      <w:proofErr w:type="spellEnd"/>
+      <w:r>
+        <w:rPr>
+          <w:rFonts w:ascii="Times New Roman" w:hAnsi="Times New Roman" w:cs="Times New Roman"/>
+          <w:sz w:val="24"/>
+          <w:szCs w:val="24"/>
+        </w:rPr>
+        <w:t xml:space="preserve"> 1 - A-2361 </w:t>
+      </w:r>
+      <w:proofErr w:type="spellStart"/>
+      <w:r>
+        <w:rPr>
+          <w:rFonts w:ascii="Times New Roman" w:hAnsi="Times New Roman" w:cs="Times New Roman"/>
+          <w:sz w:val="24"/>
+          <w:szCs w:val="24"/>
+        </w:rPr>
+        <w:t>Laxenburg</w:t>
+      </w:r>
+      <w:proofErr w:type="spellEnd"/>
+      <w:r>
+        <w:rPr>
+          <w:rFonts w:ascii="Times New Roman" w:hAnsi="Times New Roman" w:cs="Times New Roman"/>
+          <w:sz w:val="24"/>
+          <w:szCs w:val="24"/>
+        </w:rPr>
+        <w:t xml:space="preserve">, Austria </w:t>
       </w:r>
       <w:hyperlink r:id="rId9" w:history="1">
         <w:r>
@@ -311,6 +372,14 @@
         </w:rPr>
         <w:t>remote-sensing</w:t>
       </w:r>
+      <w:r>
+        <w:rPr>
+          <w:rFonts w:ascii="Times New Roman" w:hAnsi="Times New Roman" w:cs="Times New Roman"/>
+          <w:sz w:val="24"/>
+          <w:szCs w:val="24"/>
+        </w:rPr>
+        <w:t>, extrapolation</w:t>
+      </w:r>
     </w:p>
     <w:p>
       <w:pPr>
@@ -375,7 +444,15 @@
           <w:sz w:val="24"/>
           <w:szCs w:val="24"/>
         </w:rPr>
-        <w:t xml:space="preserve">Biodiversity </w:t>
+        <w:t>B</w:t>
+      </w:r>
+      <w:r>
+        <w:rPr>
+          <w:rFonts w:ascii="Times New Roman" w:hAnsi="Times New Roman" w:cs="Times New Roman"/>
+          <w:sz w:val="24"/>
+          <w:szCs w:val="24"/>
+        </w:rPr>
+        <w:t xml:space="preserve">iodiversity </w:t>
       </w:r>
       <w:r>
         <w:rPr>
@@ -475,7 +552,58 @@
           <w:sz w:val="24"/>
           <w:szCs w:val="24"/>
         </w:rPr>
-        <w:t xml:space="preserve"> and ecologists have </w:t>
+        <w:t xml:space="preserve">. </w:t>
+      </w:r>
+    </w:p>
+    <w:p>
+      <w:pPr>
+        <w:rPr>
+          <w:rFonts w:ascii="Times New Roman" w:hAnsi="Times New Roman" w:cs="Times New Roman"/>
+          <w:sz w:val="24"/>
+          <w:szCs w:val="24"/>
+        </w:rPr>
+      </w:pPr>
+    </w:p>
+    <w:p>
+      <w:pPr>
+        <w:rPr>
+          <w:rFonts w:ascii="Times New Roman" w:hAnsi="Times New Roman" w:cs="Times New Roman"/>
+          <w:sz w:val="24"/>
+          <w:szCs w:val="24"/>
+        </w:rPr>
+      </w:pPr>
+      <w:r>
+        <w:rPr>
+          <w:rFonts w:ascii="Times New Roman" w:hAnsi="Times New Roman" w:cs="Times New Roman"/>
+          <w:sz w:val="24"/>
+          <w:szCs w:val="24"/>
+        </w:rPr>
+        <w:t xml:space="preserve">This variation </w:t>
+      </w:r>
+    </w:p>
+    <w:p>
+      <w:pPr>
+        <w:rPr>
+          <w:rFonts w:ascii="Times New Roman" w:hAnsi="Times New Roman" w:cs="Times New Roman"/>
+          <w:sz w:val="24"/>
+          <w:szCs w:val="24"/>
+        </w:rPr>
+      </w:pPr>
+      <w:r>
+        <w:rPr>
+          <w:rFonts w:ascii="Times New Roman" w:hAnsi="Times New Roman" w:cs="Times New Roman"/>
+          <w:sz w:val="24"/>
+          <w:szCs w:val="24"/>
+        </w:rPr>
+        <w:t>E</w:t>
+      </w:r>
+      <w:r>
+        <w:rPr>
+          <w:rFonts w:ascii="Times New Roman" w:hAnsi="Times New Roman" w:cs="Times New Roman"/>
+          <w:sz w:val="24"/>
+          <w:szCs w:val="24"/>
+        </w:rPr>
+        <w:t xml:space="preserve">cologists have </w:t>
       </w:r>
       <w:r>
         <w:rPr>
@@ -977,7 +1105,6 @@
           <w:sz w:val="24"/>
           <w:szCs w:val="24"/>
         </w:rPr>
-        <w:lastRenderedPageBreak/>
         <w:t xml:space="preserve">In spatial ecological niche models </w:t>
       </w:r>
       <w:r>
@@ -1459,23 +1586,7 @@
           <w:szCs w:val="24"/>
         </w:rPr>
         <w:tab/>
-        <w:t>The question of t</w:t>
-      </w:r>
-      <w:r>
-        <w:rPr>
-          <w:rFonts w:ascii="Times New Roman" w:hAnsi="Times New Roman" w:cs="Times New Roman"/>
-          <w:sz w:val="24"/>
-          <w:szCs w:val="24"/>
-        </w:rPr>
-        <w:t xml:space="preserve">ransferability </w:t>
-      </w:r>
-      <w:r>
-        <w:rPr>
-          <w:rFonts w:ascii="Times New Roman" w:hAnsi="Times New Roman" w:cs="Times New Roman"/>
-          <w:sz w:val="24"/>
-          <w:szCs w:val="24"/>
-        </w:rPr>
-        <w:t xml:space="preserve">has also long been investigated in the context of species distribution modelling </w:t>
+        <w:t xml:space="preserve">The question of transferability has also long been investigated in the context of species distribution modelling </w:t>
       </w:r>
       <w:r>
         <w:rPr>
@@ -1675,15 +1786,7 @@
           <w:sz w:val="24"/>
           <w:szCs w:val="24"/>
         </w:rPr>
-        <w:t>A better understanding of</w:t>
-      </w:r>
-      <w:r>
-        <w:rPr>
-          <w:rFonts w:ascii="Times New Roman" w:hAnsi="Times New Roman" w:cs="Times New Roman"/>
-          <w:sz w:val="24"/>
-          <w:szCs w:val="24"/>
-        </w:rPr>
-        <w:t xml:space="preserve"> the transferability of ecological models to novel context is empirical, if the aim is to produce forecasts of the impact of likely future impacts of global change.</w:t>
+        <w:t>A better understanding of the transferability of ecological models to novel context is empirical, if the aim is to produce forecasts of the impact of likely future impacts of global change.</w:t>
       </w:r>
     </w:p>
     <w:p>
@@ -1736,22 +1839,30 @@
           <w:szCs w:val="24"/>
         </w:rPr>
       </w:pPr>
-    </w:p>
-    <w:p>
-      <w:pPr>
-        <w:rPr>
-          <w:rFonts w:ascii="Times New Roman" w:hAnsi="Times New Roman" w:cs="Times New Roman"/>
-          <w:sz w:val="24"/>
-          <w:szCs w:val="24"/>
-        </w:rPr>
-      </w:pPr>
-      <w:r>
-        <w:rPr>
-          <w:rFonts w:ascii="Times New Roman" w:hAnsi="Times New Roman" w:cs="Times New Roman"/>
-          <w:sz w:val="24"/>
-          <w:szCs w:val="24"/>
-        </w:rPr>
-        <w:t xml:space="preserve">Increasing calls to incorporate remotely-sensed indicators of productivity into species distribution modelling </w:t>
+      <w:r>
+        <w:rPr>
+          <w:rFonts w:ascii="Times New Roman" w:hAnsi="Times New Roman" w:cs="Times New Roman"/>
+          <w:sz w:val="24"/>
+          <w:szCs w:val="24"/>
+        </w:rPr>
+        <w:tab/>
+        <w:t>Advances it remote sensing and cloud-processing increasingly enable the robust</w:t>
+      </w:r>
+      <w:r>
+        <w:rPr>
+          <w:rFonts w:ascii="Times New Roman" w:hAnsi="Times New Roman" w:cs="Times New Roman"/>
+          <w:sz w:val="24"/>
+          <w:szCs w:val="24"/>
+        </w:rPr>
+        <w:t xml:space="preserve"> characterization of environmental heterogeneity</w:t>
+      </w:r>
+      <w:r>
+        <w:rPr>
+          <w:rFonts w:ascii="Times New Roman" w:hAnsi="Times New Roman" w:cs="Times New Roman"/>
+          <w:sz w:val="24"/>
+          <w:szCs w:val="24"/>
+        </w:rPr>
+        <w:t xml:space="preserve"> for biodiversity science </w:t>
       </w:r>
       <w:r>
         <w:rPr>
@@ -1767,6 +1878,260 @@
           <w:sz w:val="24"/>
           <w:szCs w:val="24"/>
         </w:rPr>
+        <w:instrText>ADDIN CSL_CITATION {"citationItems":[{"id":"ITEM-1","itemData":{"DOI":"10.1016/j.rse.2017.06.031","ISSN":"00344257","author":[{"dropping-particle":"","family":"Gorelick","given":"Noel","non-dropping-particle":"","parse-names":false,"suffix":""},{"dropping-particle":"","family":"Hancher","given":"Matt","non-dropping-particle":"","parse-names":false,"suffix":""},{"dropping-particle":"","family":"Dixon","given":"Mike","non-dropping-particle":"","parse-names":false,"suffix":""},{"dropping-particle":"","family":"Ilyushchenko","given":"Simon","non-dropping-particle":"","parse-names":false,"suffix":""},{"dropping-particle":"","family":"Thau","given":"David","non-dropping-particle":"","parse-names":false,"suffix":""},{"dropping-particle":"","family":"Moore","given":"Rebecca","non-dropping-particle":"","parse-names":false,"suffix":""}],"container-title":"Remote Sensing of Environment","id":"ITEM-1","issue":"2016","issued":{"date-parts":[["2017","12"]]},"page":"18-27","publisher":"The Authors","title":"Google Earth Engine: Planetary-scale geospatial analysis for everyone","type":"article-journal","volume":"202"},"uris":["http://www.mendeley.com/documents/?uuid=e28a397f-4648-4888-9bb7-fdf1bb71756a"]},{"id":"ITEM-2","itemData":{"DOI":"10.1016/j.rse.2019.111626","ISSN":"00344257","author":[{"dropping-particle":"","family":"Randin","given":"Christophe F","non-dropping-particle":"","parse-names":false,"suffix":""},{"dropping-particle":"","family":"Ashcroft","given":"Michael B","non-dropping-particle":"","parse-names":false,"suffix":""},{"dropping-particle":"","family":"Bolliger","given":"Janine","non-dropping-particle":"","parse-names":false,"suffix":""},{"dropping-particle":"","family":"Cavender-Bares","given":"Jeannine","non-dropping-particle":"","parse-names":false,"suffix":""},{"dropping-particle":"","family":"Coops","given":"Nicholas C","non-dropping-particle":"","parse-names":false,"suffix":""},{"dropping-particle":"","family":"Dullinger","given":"Stefan","non-dropping-particle":"","parse-names":false,"suffix":""},{"dropping-particle":"","family":"Dirnböck","given":"Thomas","non-dropping-particle":"","parse-names":false,"suffix":""},{"dropping-particle":"","family":"Eckert","given":"Sandra","non-dropping-particle":"","parse-names":false,"suffix":""},{"dropping-particle":"","family":"Ellis","given":"Erle","non-dropping-particle":"","parse-names":false,"suffix":""},{"dropping-particle":"","family":"Fernández","given":"Néstor","non-dropping-particle":"","parse-names":false,"suffix":""},{"dropping-particle":"","family":"Giuliani","given":"Gregory","non-dropping-particle":"","parse-names":false,"suffix":""},{"dropping-particle":"","family":"Guisan","given":"Antoine","non-dropping-particle":"","parse-names":false,"suffix":""},{"dropping-particle":"","family":"Jetz","given":"Walter","non-dropping-particle":"","parse-names":false,"suffix":""},{"dropping-particle":"","family":"Joost","given":"Stéphane","non-dropping-particle":"","parse-names":false,"suffix":""},{"dropping-particle":"","family":"Karger","given":"Dirk","non-dropping-particle":"","parse-names":false,"suffix":""},{"dropping-particle":"","family":"Lembrechts","given":"Jonas","non-dropping-particle":"","parse-names":false,"suffix":""},{"dropping-particle":"","family":"Lenoir","given":"Jonathan","non-dropping-particle":"","parse-names":false,"suffix":""},{"dropping-particle":"","family":"Luoto","given":"Miska","non-dropping-particle":"","parse-names":false,"suffix":""},{"dropping-particle":"","family":"Morin","given":"Xavier","non-dropping-particle":"","parse-names":false,"suffix":""},{"dropping-particle":"","family":"Price","given":"Bronwyn","non-dropping-particle":"","parse-names":false,"suffix":""},{"dropping-particle":"","family":"Rocchini","given":"Duccio","non-dropping-particle":"","parse-names":false,"suffix":""},{"dropping-particle":"","family":"Schaepman","given":"Michael","non-dropping-particle":"","parse-names":false,"suffix":""},{"dropping-particle":"","family":"Schmid","given":"Bernhard","non-dropping-particle":"","parse-names":false,"suffix":""},{"dropping-particle":"","family":"Verburg","given":"Peter","non-dropping-particle":"","parse-names":false,"suffix":""},{"dropping-particle":"","family":"Wilson","given":"Adam","non-dropping-particle":"","parse-names":false,"suffix":""},{"dropping-particle":"","family":"Woodcock","given":"Paul","non-dropping-particle":"","parse-names":false,"suffix":""},{"dropping-particle":"","family":"Yoccoz","given":"Nigel","non-dropping-particle":"","parse-names":false,"suffix":""},{"dropping-particle":"","family":"Payne","given":"Davnah","non-dropping-particle":"","parse-names":false,"suffix":""}],"container-title":"Remote Sensing of Environment","id":"ITEM-2","issue":"December 2018","issued":{"date-parts":[["2020","3"]]},"page":"111626","publisher":"Elsevier","title":"Monitoring biodiversity in the Anthropocene using remote sensing in species distribution models","type":"article-journal","volume":"239"},"uris":["http://www.mendeley.com/documents/?uuid=7d1cf80b-67a9-4b18-95f4-6560a7ef67dc"]}],"mendeley":{"formattedCitation":"(Gorelick &lt;i&gt;et al.&lt;/i&gt; 2017; Randin &lt;i&gt;et al.&lt;/i&gt; 2020)","plainTextFormattedCitation":"(Gorelick et al. 2017; Randin et al. 2020)","previouslyFormattedCitation":"(Gorelick &lt;i&gt;et al.&lt;/i&gt; 2017; Randin &lt;i&gt;et al.&lt;/i&gt; 2020)"},"properties":{"noteIndex":0},"schema":"https://github.com/citation-style-language/schema/raw/master/csl-citation.json"}</w:instrText>
+      </w:r>
+      <w:r>
+        <w:rPr>
+          <w:rFonts w:ascii="Times New Roman" w:hAnsi="Times New Roman" w:cs="Times New Roman"/>
+          <w:sz w:val="24"/>
+          <w:szCs w:val="24"/>
+        </w:rPr>
+        <w:fldChar w:fldCharType="separate"/>
+      </w:r>
+      <w:r>
+        <w:rPr>
+          <w:rFonts w:ascii="Times New Roman" w:hAnsi="Times New Roman" w:cs="Times New Roman"/>
+          <w:noProof/>
+          <w:sz w:val="24"/>
+          <w:szCs w:val="24"/>
+        </w:rPr>
+        <w:t xml:space="preserve">(Gorelick </w:t>
+      </w:r>
+      <w:r>
+        <w:rPr>
+          <w:rFonts w:ascii="Times New Roman" w:hAnsi="Times New Roman" w:cs="Times New Roman"/>
+          <w:i/>
+          <w:noProof/>
+          <w:sz w:val="24"/>
+          <w:szCs w:val="24"/>
+        </w:rPr>
+        <w:t>et al.</w:t>
+      </w:r>
+      <w:r>
+        <w:rPr>
+          <w:rFonts w:ascii="Times New Roman" w:hAnsi="Times New Roman" w:cs="Times New Roman"/>
+          <w:noProof/>
+          <w:sz w:val="24"/>
+          <w:szCs w:val="24"/>
+        </w:rPr>
+        <w:t xml:space="preserve"> 2017; Randin </w:t>
+      </w:r>
+      <w:r>
+        <w:rPr>
+          <w:rFonts w:ascii="Times New Roman" w:hAnsi="Times New Roman" w:cs="Times New Roman"/>
+          <w:i/>
+          <w:noProof/>
+          <w:sz w:val="24"/>
+          <w:szCs w:val="24"/>
+        </w:rPr>
+        <w:t>et al.</w:t>
+      </w:r>
+      <w:r>
+        <w:rPr>
+          <w:rFonts w:ascii="Times New Roman" w:hAnsi="Times New Roman" w:cs="Times New Roman"/>
+          <w:noProof/>
+          <w:sz w:val="24"/>
+          <w:szCs w:val="24"/>
+        </w:rPr>
+        <w:t xml:space="preserve"> 2020)</w:t>
+      </w:r>
+      <w:r>
+        <w:rPr>
+          <w:rFonts w:ascii="Times New Roman" w:hAnsi="Times New Roman" w:cs="Times New Roman"/>
+          <w:sz w:val="24"/>
+          <w:szCs w:val="24"/>
+        </w:rPr>
+        <w:fldChar w:fldCharType="end"/>
+      </w:r>
+      <w:r>
+        <w:rPr>
+          <w:rFonts w:ascii="Times New Roman" w:hAnsi="Times New Roman" w:cs="Times New Roman"/>
+          <w:sz w:val="24"/>
+          <w:szCs w:val="24"/>
+        </w:rPr>
+        <w:t xml:space="preserve">. </w:t>
+      </w:r>
+      <w:r>
+        <w:rPr>
+          <w:rFonts w:ascii="Times New Roman" w:hAnsi="Times New Roman" w:cs="Times New Roman"/>
+          <w:sz w:val="24"/>
+          <w:szCs w:val="24"/>
+        </w:rPr>
+        <w:t xml:space="preserve">Using </w:t>
+      </w:r>
+      <w:r>
+        <w:rPr>
+          <w:rFonts w:ascii="Times New Roman" w:hAnsi="Times New Roman" w:cs="Times New Roman"/>
+          <w:sz w:val="24"/>
+          <w:szCs w:val="24"/>
+        </w:rPr>
+        <w:t xml:space="preserve">repeated </w:t>
+      </w:r>
+      <w:r>
+        <w:rPr>
+          <w:rFonts w:ascii="Times New Roman" w:hAnsi="Times New Roman" w:cs="Times New Roman"/>
+          <w:sz w:val="24"/>
+          <w:szCs w:val="24"/>
+        </w:rPr>
+        <w:t xml:space="preserve">satellite measurements </w:t>
+      </w:r>
+      <w:r>
+        <w:rPr>
+          <w:rFonts w:ascii="Times New Roman" w:hAnsi="Times New Roman" w:cs="Times New Roman"/>
+          <w:sz w:val="24"/>
+          <w:szCs w:val="24"/>
+        </w:rPr>
+        <w:t xml:space="preserve">it </w:t>
+      </w:r>
+      <w:r>
+        <w:rPr>
+          <w:rFonts w:ascii="Times New Roman" w:hAnsi="Times New Roman" w:cs="Times New Roman"/>
+          <w:sz w:val="24"/>
+          <w:szCs w:val="24"/>
+        </w:rPr>
+        <w:t xml:space="preserve">has </w:t>
+      </w:r>
+      <w:r>
+        <w:rPr>
+          <w:rFonts w:ascii="Times New Roman" w:hAnsi="Times New Roman" w:cs="Times New Roman"/>
+          <w:sz w:val="24"/>
+          <w:szCs w:val="24"/>
+        </w:rPr>
+        <w:t xml:space="preserve">become possible </w:t>
+      </w:r>
+      <w:r>
+        <w:rPr>
+          <w:rFonts w:ascii="Times New Roman" w:hAnsi="Times New Roman" w:cs="Times New Roman"/>
+          <w:sz w:val="24"/>
+          <w:szCs w:val="24"/>
+        </w:rPr>
+        <w:t xml:space="preserve">to robustly quantify </w:t>
+      </w:r>
+      <w:r>
+        <w:rPr>
+          <w:rFonts w:ascii="Times New Roman" w:hAnsi="Times New Roman" w:cs="Times New Roman"/>
+          <w:sz w:val="24"/>
+          <w:szCs w:val="24"/>
+        </w:rPr>
+        <w:t>measures</w:t>
+      </w:r>
+      <w:r>
+        <w:rPr>
+          <w:rFonts w:ascii="Times New Roman" w:hAnsi="Times New Roman" w:cs="Times New Roman"/>
+          <w:sz w:val="24"/>
+          <w:szCs w:val="24"/>
+        </w:rPr>
+        <w:t xml:space="preserve"> of environmental heterogeneity, such as differences in vegetation availability </w:t>
+      </w:r>
+      <w:r>
+        <w:rPr>
+          <w:rFonts w:ascii="Times New Roman" w:hAnsi="Times New Roman" w:cs="Times New Roman"/>
+          <w:sz w:val="24"/>
+          <w:szCs w:val="24"/>
+        </w:rPr>
+        <w:t xml:space="preserve">or spectral dissimilarity </w:t>
+      </w:r>
+      <w:r>
+        <w:rPr>
+          <w:rFonts w:ascii="Times New Roman" w:hAnsi="Times New Roman" w:cs="Times New Roman"/>
+          <w:sz w:val="24"/>
+          <w:szCs w:val="24"/>
+        </w:rPr>
+        <w:fldChar w:fldCharType="begin" w:fldLock="1"/>
+      </w:r>
+      <w:r>
+        <w:rPr>
+          <w:rFonts w:ascii="Times New Roman" w:hAnsi="Times New Roman" w:cs="Times New Roman"/>
+          <w:sz w:val="24"/>
+          <w:szCs w:val="24"/>
+        </w:rPr>
+        <w:instrText>ADDIN CSL_CITATION {"citationItems":[{"id":"ITEM-1","itemData":{"DOI":"10.1016/j.ecoinf.2010.06.001","ISBN":"1574-9541","ISSN":"15749541","abstract":"Environmental heterogeneity is considered to be one of the main factors associated with biodiversity given that areas with highly heterogeneous environments can host more species due to their higher number of available niches. In this view, spatial variability extracted from remotely sensed images has been used as a proxy of species diversity, as these data provide an inexpensive means of deriving environmental information for large areas in a consistent and regular manner. The aim of this review is to provide an overview of the state of the art in the use of spectral heterogeneity for estimating species diversity. We will examine a number of issues related to this theme, dealing with: i) the main sensors used for biodiversity monitoring, ii) scale matching problems between remotely sensed and field diversity data, iii) spectral heterogeneity measurement techniques, iv) types of species taxonomic diversity measures and how they influence the relationship between spectral and species diversity, v) spectral versus genetic diversity, and vi) modeling procedures for relating spectral and species diversity. Our review suggests that remotely sensed spectral heterogeneity information provides a crucial baseline for rapid estimation or prediction of biodiversity attributes and hotspots in space and time. ?? 2010 Elsevier B.V.","author":[{"dropping-particle":"","family":"Rocchini","given":"Duccio","non-dropping-particle":"","parse-names":false,"suffix":""},{"dropping-particle":"","family":"Balkenhol","given":"Niko","non-dropping-particle":"","parse-names":false,"suffix":""},{"dropping-particle":"","family":"Carter","given":"Gregory a.","non-dropping-particle":"","parse-names":false,"suffix":""},{"dropping-particle":"","family":"Foody","given":"Giles M.","non-dropping-particle":"","parse-names":false,"suffix":""},{"dropping-particle":"","family":"Gillespie","given":"Thomas W.","non-dropping-particle":"","parse-names":false,"suffix":""},{"dropping-particle":"","family":"He","given":"Kate S.","non-dropping-particle":"","parse-names":false,"suffix":""},{"dropping-particle":"","family":"Kark","given":"Salit","non-dropping-particle":"","parse-names":false,"suffix":""},{"dropping-particle":"","family":"Levin","given":"Noam","non-dropping-particle":"","parse-names":false,"suffix":""},{"dropping-particle":"","family":"Lucas","given":"Kelly","non-dropping-particle":"","parse-names":false,"suffix":""},{"dropping-particle":"","family":"Luoto","given":"Miska","non-dropping-particle":"","parse-names":false,"suffix":""},{"dropping-particle":"","family":"Nagendra","given":"Harini","non-dropping-particle":"","parse-names":false,"suffix":""},{"dropping-particle":"","family":"Oldeland","given":"Jens","non-dropping-particle":"","parse-names":false,"suffix":""},{"dropping-particle":"","family":"Ricotta","given":"Carlo","non-dropping-particle":"","parse-names":false,"suffix":""},{"dropping-particle":"","family":"Southworth","given":"Jane","non-dropping-particle":"","parse-names":false,"suffix":""},{"dropping-particle":"","family":"Neteler","given":"Markus","non-dropping-particle":"","parse-names":false,"suffix":""}],"container-title":"Ecological Informatics","id":"ITEM-1","issue":"5","issued":{"date-parts":[["2010"]]},"page":"318-329","publisher":"Elsevier B.V.","title":"Remotely sensed spectral heterogeneity as a proxy of species diversity: Recent advances and open challenges","type":"article-journal","volume":"5"},"uris":["http://www.mendeley.com/documents/?uuid=44df6ae4-617d-48be-8466-5c179818f8a1"]},{"id":"ITEM-2","itemData":{"DOI":"10.1016/j.rse.2018.12.009","ISSN":"00344257","abstract":"Remotely sensed data can help to identify both suitable habitat for individual species, and environmental conditions that foster species richness, which is important when predicting how biodiversity will respond to global change. The question is how to summarize remotely sensed data so that they are most relevant for biodiversity analyses, and the Dynamic Habitat Indices are three metrics designed for this. Our goals here were to a) derive, for the first time, the Dynamic Habitat Indices (DHIs) globally, and b) use these to evaluate three hypotheses (available energy, environmental stress, and environmental stability) that attempt to explain global variation in species richness of amphibians, birds, and mammals. The three DHIs summarize three key measures of vegetative productivity: a) annual cumulative productivity, which we used to evaluate the available energy hypothesis that more energy is associate with higher species richness; b) minimum productivity throughout the year, which we used to evaluate the environmental stress hypothesis that higher minima cause higher species richness, and c) seasonality, expressed as the annual coefficient of variation in productivity, which we used to evaluate the environmental stability hypothesis that less intra-annual variability causes higher species richness. We calculated the DHIs globally at 1-km resolution from MODIS vegetation products (NDVI, EVI, LAI, fPAR, and GPP), based on the median of the good observations of all years from the entire MODIS record for each of the 23 or 46 possible dates (8- vs. 16-day composites) during the year, and calculated species richness for three taxa (amphibians, birds, and mammals) at 110-km resolution from species range maps from the IUCN Red List. We found marked global patterns of the DHIs, and strong support for all three hypotheses. The three DHIs for a given vegetation product were well correlated (Spearman rank correlations ranging from −0.6 (cumulative vs. variation DHIs) to −0.93 (variation vs. minimum DHI)). Similarly, DHI components derived from different MODIS vegetation products were well correlated (0.8–0.9), and correlations of the DHIs with temperature and precipitation were moderate and strong respectively. All three DHIs were well correlated with species richness, showing in ranked order positive correlations for cumulative DHI based on GPP (Spearman rank correlations of 0.75, 0.63, and 0.67 for amphibians, resident birds, and mammals respectively) and minim…","author":[{"dropping-particle":"","family":"Radeloff","given":"V.C.","non-dropping-particle":"","parse-names":false,"suffix":""},{"dropping-particle":"","family":"Dubinin","given":"M.","non-dropping-particle":"","parse-names":false,"suffix":""},{"dropping-particle":"","family":"Coops","given":"N.C.","non-dropping-particle":"","parse-names":false,"suffix":""},{"dropping-particle":"","family":"Allen","given":"A.M.","non-dropping-particle":"","parse-names":false,"suffix":""},{"dropping-particle":"","family":"Brooks","given":"T.M.","non-dropping-particle":"","parse-names":false,"suffix":""},{"dropping-particle":"","family":"Clayton","given":"M.K.","non-dropping-particle":"","parse-names":false,"suffix":""},{"dropping-particle":"","family":"Costa","given":"G.C.","non-dropping-particle":"","parse-names":false,"suffix":""},{"dropping-particle":"","family":"Graham","given":"C.H.","non-dropping-particle":"","parse-names":false,"suffix":""},{"dropping-particle":"","family":"Helmers","given":"D.P.","non-dropping-particle":"","parse-names":false,"suffix":""},{"dropping-particle":"","family":"Ives","given":"A.R.","non-dropping-particle":"","parse-names":false,"suffix":""},{"dropping-particle":"","family":"Kolesov","given":"D.","non-dropping-particle":"","parse-names":false,"suffix":""},{"dropping-particle":"","family":"Pidgeon","given":"A.M.","non-dropping-particle":"","parse-names":false,"suffix":""},{"dropping-particle":"","family":"Rapacciuolo","given":"G.","non-dropping-particle":"","parse-names":false,"suffix":""},{"dropping-particle":"","family":"Razenkova","given":"E.","non-dropping-particle":"","parse-names":false,"suffix":""},{"dropping-particle":"","family":"Suttidate","given":"N.","non-dropping-particle":"","parse-names":false,"suffix":""},{"dropping-particle":"","family":"Young","given":"B.E.","non-dropping-particle":"","parse-names":false,"suffix":""},{"dropping-particle":"","family":"Zhu","given":"L.","non-dropping-particle":"","parse-names":false,"suffix":""},{"dropping-particle":"","family":"Hobi","given":"M.L.","non-dropping-particle":"","parse-names":false,"suffix":""}],"container-title":"Remote Sensing of Environment","id":"ITEM-2","issue":"December 2018","issued":{"date-parts":[["2019","3"]]},"page":"204-214","publisher":"Elsevier","title":"The Dynamic Habitat Indices (DHIs) from MODIS and global biodiversity","type":"article-journal","volume":"222"},"uris":["http://www.mendeley.com/documents/?uuid=86046eb3-73a8-4a9c-8ec6-556c751b428e"]}],"mendeley":{"formattedCitation":"(Rocchini &lt;i&gt;et al.&lt;/i&gt; 2010; Radeloff &lt;i&gt;et al.&lt;/i&gt; 2019)","plainTextFormattedCitation":"(Rocchini et al. 2010; Radeloff et al. 2019)","previouslyFormattedCitation":"(Rocchini &lt;i&gt;et al.&lt;/i&gt; 2010; Radeloff &lt;i&gt;et al.&lt;/i&gt; 2019)"},"properties":{"noteIndex":0},"schema":"https://github.com/citation-style-language/schema/raw/master/csl-citation.json"}</w:instrText>
+      </w:r>
+      <w:r>
+        <w:rPr>
+          <w:rFonts w:ascii="Times New Roman" w:hAnsi="Times New Roman" w:cs="Times New Roman"/>
+          <w:sz w:val="24"/>
+          <w:szCs w:val="24"/>
+        </w:rPr>
+        <w:fldChar w:fldCharType="separate"/>
+      </w:r>
+      <w:r>
+        <w:rPr>
+          <w:rFonts w:ascii="Times New Roman" w:hAnsi="Times New Roman" w:cs="Times New Roman"/>
+          <w:noProof/>
+          <w:sz w:val="24"/>
+          <w:szCs w:val="24"/>
+        </w:rPr>
+        <w:t xml:space="preserve">(Rocchini </w:t>
+      </w:r>
+      <w:r>
+        <w:rPr>
+          <w:rFonts w:ascii="Times New Roman" w:hAnsi="Times New Roman" w:cs="Times New Roman"/>
+          <w:i/>
+          <w:noProof/>
+          <w:sz w:val="24"/>
+          <w:szCs w:val="24"/>
+        </w:rPr>
+        <w:t>et al.</w:t>
+      </w:r>
+      <w:r>
+        <w:rPr>
+          <w:rFonts w:ascii="Times New Roman" w:hAnsi="Times New Roman" w:cs="Times New Roman"/>
+          <w:noProof/>
+          <w:sz w:val="24"/>
+          <w:szCs w:val="24"/>
+        </w:rPr>
+        <w:t xml:space="preserve"> 2010; Radeloff </w:t>
+      </w:r>
+      <w:r>
+        <w:rPr>
+          <w:rFonts w:ascii="Times New Roman" w:hAnsi="Times New Roman" w:cs="Times New Roman"/>
+          <w:i/>
+          <w:noProof/>
+          <w:sz w:val="24"/>
+          <w:szCs w:val="24"/>
+        </w:rPr>
+        <w:t>et al.</w:t>
+      </w:r>
+      <w:r>
+        <w:rPr>
+          <w:rFonts w:ascii="Times New Roman" w:hAnsi="Times New Roman" w:cs="Times New Roman"/>
+          <w:noProof/>
+          <w:sz w:val="24"/>
+          <w:szCs w:val="24"/>
+        </w:rPr>
+        <w:t xml:space="preserve"> 2019)</w:t>
+      </w:r>
+      <w:r>
+        <w:rPr>
+          <w:rFonts w:ascii="Times New Roman" w:hAnsi="Times New Roman" w:cs="Times New Roman"/>
+          <w:sz w:val="24"/>
+          <w:szCs w:val="24"/>
+        </w:rPr>
+        <w:fldChar w:fldCharType="end"/>
+      </w:r>
+      <w:r>
+        <w:rPr>
+          <w:rFonts w:ascii="Times New Roman" w:hAnsi="Times New Roman" w:cs="Times New Roman"/>
+          <w:sz w:val="24"/>
+          <w:szCs w:val="24"/>
+        </w:rPr>
+        <w:t xml:space="preserve">. Subsequently, these measures have been incorporated in statistical models for the prediction of species distributions </w:t>
+      </w:r>
+      <w:r>
+        <w:rPr>
+          <w:rFonts w:ascii="Times New Roman" w:hAnsi="Times New Roman" w:cs="Times New Roman"/>
+          <w:sz w:val="24"/>
+          <w:szCs w:val="24"/>
+        </w:rPr>
+        <w:fldChar w:fldCharType="begin" w:fldLock="1"/>
+      </w:r>
+      <w:r>
+        <w:rPr>
+          <w:rFonts w:ascii="Times New Roman" w:hAnsi="Times New Roman" w:cs="Times New Roman"/>
+          <w:sz w:val="24"/>
+          <w:szCs w:val="24"/>
+        </w:rPr>
         <w:instrText>ADDIN CSL_CITATION {"citationItems":[{"id":"ITEM-1","itemData":{"DOI":"10.1002/rse2.7","ISBN":"2056-3485","ISSN":"20563485","abstract":"Two prominent limitations of species distribution models (SDMs) are spatial biases in existing occurrence data and a lack of spatially explicit predictor variables to fully capture habitat characteristics of species. Can existing and emerging remote sensing technologies meet these challenges and improve future SDMs? We believe so. Novel products derived from multispectral and hyperspectral sensors, as well as future Light Detection and Ranging (LiDAR) and RADAR missions, may play a key role in improving model performance. In this perspective piece, we demonstrate how modern sensors onboard satellites, planes and unmanned aerial vehicles are revolutionizing the way we can detect and monitor both plant and animal species in terrestrial and aquatic ecosystems as well as allowing the emergence of novel predictor variables appropriate for species distribution modeling. We hope this interdisciplinary perspective will motivate ecologists, remote sensing experts and modelers to work together for developing a more refined SDM framework in the near future.","author":[{"dropping-particle":"","family":"He","given":"Kate S.","non-dropping-particle":"","parse-names":false,"suffix":""},{"dropping-particle":"","family":"Bradley","given":"Bethany A.","non-dropping-particle":"","parse-names":false,"suffix":""},{"dropping-particle":"","family":"Cord","given":"Anna F.","non-dropping-particle":"","parse-names":false,"suffix":""},{"dropping-particle":"","family":"Rocchini","given":"Duccio","non-dropping-particle":"","parse-names":false,"suffix":""},{"dropping-particle":"","family":"Tuanmu","given":"Mao-Ning","non-dropping-particle":"","parse-names":false,"suffix":""},{"dropping-particle":"","family":"Schmidtlein","given":"Sebastian","non-dropping-particle":"","parse-names":false,"suffix":""},{"dropping-particle":"","family":"Turner","given":"Woody","non-dropping-particle":"","parse-names":false,"suffix":""},{"dropping-particle":"","family":"Wegmann","given":"Martin","non-dropping-particle":"","parse-names":false,"suffix":""},{"dropping-particle":"","family":"Pettorelli","given":"Nathalie","non-dropping-particle":"","parse-names":false,"suffix":""}],"container-title":"Remote Sensing in Ecology and Conservation","editor":[{"dropping-particle":"","family":"Nagendra","given":"Harini","non-dropping-particle":"","parse-names":false,"suffix":""},{"dropping-particle":"","family":"Horning","given":"Ned","non-dropping-particle":"","parse-names":false,"suffix":""}],"id":"ITEM-1","issue":"1","issued":{"date-parts":[["2015","10"]]},"page":"4-18","title":"Will remote sensing shape the next generation of species distribution models?","type":"article-journal","volume":"1"},"uris":["http://www.mendeley.com/documents/?uuid=5b2279d0-860e-44f8-95ff-6a8970159ec8"]},{"id":"ITEM-2","itemData":{"DOI":"10.1111/jbi.12199","ISBN":"1365-2699","ISSN":"03050270","author":[{"dropping-particle":"","family":"Cord","given":"Anna F.","non-dropping-particle":"","parse-names":false,"suffix":""},{"dropping-particle":"","family":"Meentemeyer","given":"Ross K.","non-dropping-particle":"","parse-names":false,"suffix":""},{"dropping-particle":"","family":"Leitão","given":"Pedro J.","non-dropping-particle":"","parse-names":false,"suffix":""},{"dropping-particle":"","family":"Václavík","given":"Tomáš","non-dropping-particle":"","parse-names":false,"suffix":""}],"container-title":"Journal of Biogeography","editor":[{"dropping-particle":"","family":"Whittaker","given":"Robert","non-dropping-particle":"","parse-names":false,"suffix":""}],"id":"ITEM-2","issue":"12","issued":{"date-parts":[["2013","12"]]},"page":"2226-2227","title":"Modelling species distributions with remote sensing data: bridging disciplinary perspectives","type":"article-journal","volume":"40"},"uris":["http://www.mendeley.com/documents/?uuid=2994512b-c0a0-420a-a97b-1a07d540cec6"]}],"mendeley":{"formattedCitation":"(Cord &lt;i&gt;et al.&lt;/i&gt; 2013; He &lt;i&gt;et al.&lt;/i&gt; 2015)","plainTextFormattedCitation":"(Cord et al. 2013; He et al. 2015)","previouslyFormattedCitation":"(Cord &lt;i&gt;et al.&lt;/i&gt; 2013; He &lt;i&gt;et al.&lt;/i&gt; 2015)"},"properties":{"noteIndex":0},"schema":"https://github.com/citation-style-language/schema/raw/master/csl-citation.json"}</w:instrText>
       </w:r>
       <w:r>
@@ -1838,6 +2203,272 @@
           <w:sz w:val="24"/>
           <w:szCs w:val="24"/>
         </w:rPr>
+        <w:t xml:space="preserve"> and also differences in local biodiversity </w:t>
+      </w:r>
+      <w:r>
+        <w:rPr>
+          <w:rFonts w:ascii="Times New Roman" w:hAnsi="Times New Roman" w:cs="Times New Roman"/>
+          <w:sz w:val="24"/>
+          <w:szCs w:val="24"/>
+        </w:rPr>
+        <w:fldChar w:fldCharType="begin" w:fldLock="1"/>
+      </w:r>
+      <w:r>
+        <w:rPr>
+          <w:rFonts w:ascii="Times New Roman" w:hAnsi="Times New Roman" w:cs="Times New Roman"/>
+          <w:sz w:val="24"/>
+          <w:szCs w:val="24"/>
+        </w:rPr>
+        <w:instrText>ADDIN CSL_CITATION {"citationItems":[{"id":"ITEM-1","itemData":{"DOI":"10.1111/ecog.04031","ISSN":"0906-7590","abstract":"Most land on Earth has been changed by humans and past changes of land can have lasting influences on current species assemblages. Ye</w:instrText>
+      </w:r>
+      <w:r>
+        <w:rPr>
+          <w:rFonts w:ascii="Times New Roman" w:hAnsi="Times New Roman" w:cs="Times New Roman" w:hint="eastAsia"/>
+          <w:sz w:val="24"/>
+          <w:szCs w:val="24"/>
+        </w:rPr>
+        <w:instrText>t few globally representative studies explicitly consider such influences even though auxiliary data, such as from remote sensing, are readily available. Time series of satellite</w:instrText>
+      </w:r>
+      <w:r>
+        <w:rPr>
+          <w:rFonts w:ascii="Times New Roman" w:hAnsi="Times New Roman" w:cs="Times New Roman" w:hint="eastAsia"/>
+          <w:sz w:val="24"/>
+          <w:szCs w:val="24"/>
+        </w:rPr>
+        <w:instrText>‐</w:instrText>
+      </w:r>
+      <w:r>
+        <w:rPr>
+          <w:rFonts w:ascii="Times New Roman" w:hAnsi="Times New Roman" w:cs="Times New Roman" w:hint="eastAsia"/>
+          <w:sz w:val="24"/>
+          <w:szCs w:val="24"/>
+        </w:rPr>
+        <w:instrText>derived data have been commonly used to quantify differences in land</w:instrText>
+      </w:r>
+      <w:r>
+        <w:rPr>
+          <w:rFonts w:ascii="Times New Roman" w:hAnsi="Times New Roman" w:cs="Times New Roman" w:hint="eastAsia"/>
+          <w:sz w:val="24"/>
+          <w:szCs w:val="24"/>
+        </w:rPr>
+        <w:instrText>‐</w:instrText>
+      </w:r>
+      <w:r>
+        <w:rPr>
+          <w:rFonts w:ascii="Times New Roman" w:hAnsi="Times New Roman" w:cs="Times New Roman" w:hint="eastAsia"/>
+          <w:sz w:val="24"/>
+          <w:szCs w:val="24"/>
+        </w:rPr>
+        <w:instrText>surface</w:instrText>
+      </w:r>
+      <w:r>
+        <w:rPr>
+          <w:rFonts w:ascii="Times New Roman" w:hAnsi="Times New Roman" w:cs="Times New Roman"/>
+          <w:sz w:val="24"/>
+          <w:szCs w:val="24"/>
+        </w:rPr>
+        <w:instrText xml:space="preserve"> attributes such as vegetation cover, which will among other things be influenced by anthropogenic land conversions and modifications. Here we quantify differences in current and past (up to five years before sampling) vegetation cover, and assess whether</w:instrText>
+      </w:r>
+      <w:r>
+        <w:rPr>
+          <w:rFonts w:ascii="Times New Roman" w:hAnsi="Times New Roman" w:cs="Times New Roman" w:hint="eastAsia"/>
+          <w:sz w:val="24"/>
+          <w:szCs w:val="24"/>
+        </w:rPr>
+        <w:instrText xml:space="preserve"> such differences differentially influence taxonomic and functional groups of species assemblages between spatial pairs of sites. Specifically, we correlated between</w:instrText>
+      </w:r>
+      <w:r>
+        <w:rPr>
+          <w:rFonts w:ascii="Times New Roman" w:hAnsi="Times New Roman" w:cs="Times New Roman" w:hint="eastAsia"/>
+          <w:sz w:val="24"/>
+          <w:szCs w:val="24"/>
+        </w:rPr>
+        <w:instrText>‐</w:instrText>
+      </w:r>
+      <w:r>
+        <w:rPr>
+          <w:rFonts w:ascii="Times New Roman" w:hAnsi="Times New Roman" w:cs="Times New Roman" w:hint="eastAsia"/>
+          <w:sz w:val="24"/>
+          <w:szCs w:val="24"/>
+        </w:rPr>
+        <w:instrText>site dissimilarity in photosynthetic activity of vegetation (the Enhanced Vegetation Index) with the corresponding dissimilarity in local species assemblage composition from a global database using a common metric for both, the Bray</w:instrText>
+      </w:r>
+      <w:r>
+        <w:rPr>
+          <w:rFonts w:ascii="Times New Roman" w:hAnsi="Times New Roman" w:cs="Times New Roman" w:hint="eastAsia"/>
+          <w:sz w:val="24"/>
+          <w:szCs w:val="24"/>
+        </w:rPr>
+        <w:instrText>‐</w:instrText>
+      </w:r>
+      <w:r>
+        <w:rPr>
+          <w:rFonts w:ascii="Times New Roman" w:hAnsi="Times New Roman" w:cs="Times New Roman" w:hint="eastAsia"/>
+          <w:sz w:val="24"/>
+          <w:szCs w:val="24"/>
+        </w:rPr>
+        <w:instrText>Curtis index. We found that dissimilarity in species assemblage composition was on average more influenced by d</w:instrText>
+      </w:r>
+      <w:r>
+        <w:rPr>
+          <w:rFonts w:ascii="Times New Roman" w:hAnsi="Times New Roman" w:cs="Times New Roman"/>
+          <w:sz w:val="24"/>
+          <w:szCs w:val="24"/>
+        </w:rPr>
+        <w:instrText>issimilarity in past than current photosynthetic activity, and that the influence of past dissimilarity increased when longer time periods were considered. Responses to past dissimilarity in photosynthetic activity also differed among taxonomic groups (pl</w:instrText>
+      </w:r>
+      <w:r>
+        <w:rPr>
+          <w:rFonts w:ascii="Times New Roman" w:hAnsi="Times New Roman" w:cs="Times New Roman" w:hint="eastAsia"/>
+          <w:sz w:val="24"/>
+          <w:szCs w:val="24"/>
+        </w:rPr>
+        <w:instrText>ants, invertebrates, amphibians, reptiles, birds and mammals), with reptiles being among the most influenced by more dissimilar past photosynthetic activity. Furthermore, we found that assemblages dominated by smaller and more vegetation</w:instrText>
+      </w:r>
+      <w:r>
+        <w:rPr>
+          <w:rFonts w:ascii="Times New Roman" w:hAnsi="Times New Roman" w:cs="Times New Roman" w:hint="eastAsia"/>
+          <w:sz w:val="24"/>
+          <w:szCs w:val="24"/>
+        </w:rPr>
+        <w:instrText>‐</w:instrText>
+      </w:r>
+      <w:r>
+        <w:rPr>
+          <w:rFonts w:ascii="Times New Roman" w:hAnsi="Times New Roman" w:cs="Times New Roman" w:hint="eastAsia"/>
+          <w:sz w:val="24"/>
+          <w:szCs w:val="24"/>
+        </w:rPr>
+        <w:instrText>dependent species tended to be more influenced by dissimilarity in past photosynthetic activity than prey</w:instrText>
+      </w:r>
+      <w:r>
+        <w:rPr>
+          <w:rFonts w:ascii="Times New Roman" w:hAnsi="Times New Roman" w:cs="Times New Roman" w:hint="eastAsia"/>
+          <w:sz w:val="24"/>
+          <w:szCs w:val="24"/>
+        </w:rPr>
+        <w:instrText>‐</w:instrText>
+      </w:r>
+      <w:r>
+        <w:rPr>
+          <w:rFonts w:ascii="Times New Roman" w:hAnsi="Times New Roman" w:cs="Times New Roman" w:hint="eastAsia"/>
+          <w:sz w:val="24"/>
+          <w:szCs w:val="24"/>
+        </w:rPr>
+        <w:instrText>dependent species. Overall, our results have implications for studies that investigate species responses to current environmental changes and highlight the importance of past changes continuing to influence local species assemblage composition. We demonstrate how local species assemblages and satellite</w:instrText>
+      </w:r>
+      <w:r>
+        <w:rPr>
+          <w:rFonts w:ascii="Times New Roman" w:hAnsi="Times New Roman" w:cs="Times New Roman" w:hint="eastAsia"/>
+          <w:sz w:val="24"/>
+          <w:szCs w:val="24"/>
+        </w:rPr>
+        <w:instrText>‐</w:instrText>
+      </w:r>
+      <w:r>
+        <w:rPr>
+          <w:rFonts w:ascii="Times New Roman" w:hAnsi="Times New Roman" w:cs="Times New Roman" w:hint="eastAsia"/>
+          <w:sz w:val="24"/>
+          <w:szCs w:val="24"/>
+        </w:rPr>
+        <w:instrText>derived data can be linked and provide suggestions for future studies on how to assess the influence of past environm</w:instrText>
+      </w:r>
+      <w:r>
+        <w:rPr>
+          <w:rFonts w:ascii="Times New Roman" w:hAnsi="Times New Roman" w:cs="Times New Roman"/>
+          <w:sz w:val="24"/>
+          <w:szCs w:val="24"/>
+        </w:rPr>
+        <w:instrText>ental changes on biodiversity.","author":[{"dropping-particle":"","family":"Jung","given":"Martin","non-dropping-particle":"","parse-names":false,"suffix":""},{"dropping-particle":"","family":"Rowhani","given":"Pedram","non-dropping-particle":"","parse-names":false,"suffix":""},{"dropping-particle":"","family":"Newbold","given":"Tim","non-dropping-particle":"","parse-names":false,"suffix":""},{"dropping-particle":"","family":"Bentley","given":"Laura","non-dropping-particle":"","parse-names":false,"suffix":""},{"dropping-particle":"","family":"Purvis","given":"Andy","non-dropping-particle":"","parse-names":false,"suffix":""},{"dropping-particle":"","family":"Scharlemann","given":"J. P. W.","non-dropping-particle":"","parse-names":false,"suffix":""}],"container-title":"Ecography","id":"ITEM-1","issue":"4","issued":{"date-parts":[["2019","4","16"]]},"page":"670-682","title":"Local species assemblages are influenced more by past than current dissimilarities in photosynthetic activity","type":"article-journal","volume":"42"},"uris":["http://www.mendeley.com/documents/?uuid=0073359e-4701-4ed7-b393-d0b44654ecc4"]},{"id":"ITEM-2","itemData":{"DOI":"10.1038/s41467-019-13452-3","ISSN":"2041-1723","abstract":"Abrupt land change, such as deforestation or agricultural intensification, is a key driver of biodiversity change. Following abrupt land change, local biodiversity often continues to be influenced through biotic lag effects. However, current understanding of how terrestrial biodiversity is impacted by past abrupt land changes is incomplete. Here we show that abrupt land change in the past continues to influence present species assemblages globally. We combine geographically and taxonomically broad data on local biodiversity with quantitative estimates of abrupt land change detected within time series of satellite imagery from 1982 to 2015. Species richness and abundance were 4.2% and 2% lower, respectively, and assemblage composition was altered at sites with an abrupt land change compared to unchanged sites, although impacts differed among taxonomic groups. Biodiversity recovered to levels comparable to unchanged sites after &gt;10 years. Ignoring delayed impacts of abrupt land changes likely results in incomplete assessments of biodiversity change.","author":[{"dropping-particle":"","family":"Jung","given":"Martin","non-dropping-particle":"","parse-names":false,"suffix":""},{"dropping-particle":"","family":"Rowhani","given":"Pedram","non-dropping-particle":"","parse-names":false,"suffix":""},{"dropping-particle":"","family":"Scharlemann","given":"Jörn P. W.","non-dropping-particle":"","parse-names":false,"suffix":""}],"container-title":"Nature Communications","id":"ITEM-2","issue":"1","issued":{"date-parts":[["2019","12","2"]]},"page":"5474","publisher":"Springer US","title":"Impacts of past abrupt land change on local biodiversity globally","type":"article-journal","volume":"10"},"uris":["http://www.mendeley.com/documents/?uuid=0d01bf25-94e0-481c-9416-c39648075423"]},{"id":"ITEM-3","itemData":{"DOI":"10.1016/j.ecolind.2009.07.012","ISBN":"1470-160X","ISSN":"1470160X","abstract":"Different approaches for the assessment of biodiversity by means of remote sensing were developed over the last decades. A new approach, based on the spectral variation hypothesis, proposes that the spectral heterogeneity of a remotely sensed image is correlated with landscape structure and complexity which also reflects habitat heterogeneity which itself is known to enhance species diversity. In this context, previous studies only applied species richness as a measure of diversity. The aim of this paper was to analyze the relationship of richness and abundance-based diversity measures with spectral variability and compare the results at two scales. At three different test sites in Central Namibia, measures of vascular plant diversity was sampled at two scales - 100 m2 and 1000 m2. Hyperspectral remote sensing data were collected for the study sites and spectral variability, was calculated at plot level. Ordinary least square regression was used to test the relationship between species richness and the abundance-based Shannon Index and spectral variability. We found that Shannon Index permanently achieved better results at all test sites especially at 1000 m2, Even when all sites where pooled together, Shannon Index was still significantly related with spectral variability at 1000 m2. We suggest incorporating abundance-based diversity measures in studies of relationships between ecological and spectral variability. The contribution made by the high spectral and spatial resolution of the hyperspectral sensor is discussed. © 2009 Elsevier Ltd. All rights reserved.","author":[{"dropping-particle":"","family":"Oldeland","given":"Jens","non-dropping-particle":"","parse-names":false,"suffix":""},{"dropping-particle":"","family":"Wesuls","given":"Dirk","non-dropping-particle":"","parse-names":false,"suffix":""},{"dropping-particle":"","family":"Rocchini","given":"Duccio","non-dropping-particle":"","parse-names":false,"suffix":""},{"dropping-particle":"","family":"Schmidt","given":"Michael","non-dropping-particle":"","parse-names":false,"suffix":""},{"dropping-particle":"","family":"Jürgens","given":"Norbert","non-dropping-particle":"","parse-names":false,"suffix":""}],"container-title":"Ecological Indicators","id":"ITEM-3","issue":"2","issued":{"date-parts":[["2010"]]},"page":"390-396","title":"Does using species abundance data improve estimates of species diversity from remotely sensed spectral heterogeneity?","type":"article-journal","volume":"10"},"uris":["http://www.mendeley.com/documents/?uuid=2459b0d2-435d-4038-8127-39d1e30700de"]},{"id":"ITEM-4","itemData":{"DOI":"10.1016/j.ecoinf.2014.10.006","ISSN":"15749541","author":[{"dropping-particle":"","family":"Rocchini","given":"Duccio","non-dropping-particle":"","parse-names":false,"suffix":""},{"dropping-particle":"","family":"Hernández-Stefanoni","given":"José Luis","non-dropping-particle":"","parse-names":false,"suffix":""},{"dropping-particle":"","family":"He","given":"Kate S.","non-dropping-particle":"","parse-names":false,"suffix":""}],"container-title":"Ecological Informatics","id":"ITEM-4","issued":{"date-parts":[["2015","1"]]},"page":"22-28","title":"Advancing species diversity estimate by remotely sensed proxies: A conceptual review","type":"article-journal","volume":"25"},"uris":["http://www.mendeley.com/documents/?uuid=f7542a5e-9389-4bbe-86dd-a34d3effd812"]}],"mendeley":{"formattedCitation":"(Oldeland &lt;i&gt;et al.&lt;/i&gt; 2010; Rocchini &lt;i&gt;et al.&lt;/i&gt; 2015; Jung &lt;i&gt;et al.&lt;/i&gt; 2019a, b)","plainTextFormattedCitation":"(Oldeland et al. 2010; Rocchini et al. 2015; Jung et al. 2019a, b)","previouslyFormattedCitation":"(Jung &lt;i&gt;et al.&lt;/i&gt; 2019a)"},"properties":{"noteIndex":0},"schema":"https://github.com/citation-style-language/schema/raw/master/csl-citation.json"}</w:instrText>
+      </w:r>
+      <w:r>
+        <w:rPr>
+          <w:rFonts w:ascii="Times New Roman" w:hAnsi="Times New Roman" w:cs="Times New Roman"/>
+          <w:sz w:val="24"/>
+          <w:szCs w:val="24"/>
+        </w:rPr>
+        <w:fldChar w:fldCharType="separate"/>
+      </w:r>
+      <w:r>
+        <w:rPr>
+          <w:rFonts w:ascii="Times New Roman" w:hAnsi="Times New Roman" w:cs="Times New Roman"/>
+          <w:noProof/>
+          <w:sz w:val="24"/>
+          <w:szCs w:val="24"/>
+        </w:rPr>
+        <w:t xml:space="preserve">(Oldeland </w:t>
+      </w:r>
+      <w:r>
+        <w:rPr>
+          <w:rFonts w:ascii="Times New Roman" w:hAnsi="Times New Roman" w:cs="Times New Roman"/>
+          <w:i/>
+          <w:noProof/>
+          <w:sz w:val="24"/>
+          <w:szCs w:val="24"/>
+        </w:rPr>
+        <w:t>et al.</w:t>
+      </w:r>
+      <w:r>
+        <w:rPr>
+          <w:rFonts w:ascii="Times New Roman" w:hAnsi="Times New Roman" w:cs="Times New Roman"/>
+          <w:noProof/>
+          <w:sz w:val="24"/>
+          <w:szCs w:val="24"/>
+        </w:rPr>
+        <w:t xml:space="preserve"> 2010; Rocchini </w:t>
+      </w:r>
+      <w:r>
+        <w:rPr>
+          <w:rFonts w:ascii="Times New Roman" w:hAnsi="Times New Roman" w:cs="Times New Roman"/>
+          <w:i/>
+          <w:noProof/>
+          <w:sz w:val="24"/>
+          <w:szCs w:val="24"/>
+        </w:rPr>
+        <w:t>et al.</w:t>
+      </w:r>
+      <w:r>
+        <w:rPr>
+          <w:rFonts w:ascii="Times New Roman" w:hAnsi="Times New Roman" w:cs="Times New Roman"/>
+          <w:noProof/>
+          <w:sz w:val="24"/>
+          <w:szCs w:val="24"/>
+        </w:rPr>
+        <w:t xml:space="preserve"> 2015; Jung </w:t>
+      </w:r>
+      <w:r>
+        <w:rPr>
+          <w:rFonts w:ascii="Times New Roman" w:hAnsi="Times New Roman" w:cs="Times New Roman"/>
+          <w:i/>
+          <w:noProof/>
+          <w:sz w:val="24"/>
+          <w:szCs w:val="24"/>
+        </w:rPr>
+        <w:t>et al.</w:t>
+      </w:r>
+      <w:r>
+        <w:rPr>
+          <w:rFonts w:ascii="Times New Roman" w:hAnsi="Times New Roman" w:cs="Times New Roman"/>
+          <w:noProof/>
+          <w:sz w:val="24"/>
+          <w:szCs w:val="24"/>
+        </w:rPr>
+        <w:t xml:space="preserve"> 2019a, b)</w:t>
+      </w:r>
+      <w:r>
+        <w:rPr>
+          <w:rFonts w:ascii="Times New Roman" w:hAnsi="Times New Roman" w:cs="Times New Roman"/>
+          <w:sz w:val="24"/>
+          <w:szCs w:val="24"/>
+        </w:rPr>
+        <w:fldChar w:fldCharType="end"/>
+      </w:r>
+      <w:r>
+        <w:rPr>
+          <w:rFonts w:ascii="Times New Roman" w:hAnsi="Times New Roman" w:cs="Times New Roman"/>
+          <w:sz w:val="24"/>
+          <w:szCs w:val="24"/>
+        </w:rPr>
         <w:t>.</w:t>
       </w:r>
     </w:p>
@@ -1858,13 +2489,42 @@
           <w:szCs w:val="24"/>
         </w:rPr>
       </w:pPr>
-      <w:r>
-        <w:rPr>
-          <w:rFonts w:ascii="Times New Roman" w:hAnsi="Times New Roman" w:cs="Times New Roman"/>
-          <w:sz w:val="24"/>
-          <w:szCs w:val="24"/>
-        </w:rPr>
-        <w:t xml:space="preserve">Remotely sensed variables have been shown to improve the predictability of species abundance </w:t>
+    </w:p>
+    <w:p>
+      <w:pPr>
+        <w:rPr>
+          <w:rFonts w:ascii="Times New Roman" w:hAnsi="Times New Roman" w:cs="Times New Roman"/>
+          <w:sz w:val="24"/>
+          <w:szCs w:val="24"/>
+        </w:rPr>
+      </w:pPr>
+    </w:p>
+    <w:p>
+      <w:pPr>
+        <w:jc w:val="both"/>
+        <w:rPr>
+          <w:rFonts w:ascii="Times New Roman" w:hAnsi="Times New Roman" w:cs="Times New Roman"/>
+          <w:sz w:val="24"/>
+          <w:szCs w:val="24"/>
+        </w:rPr>
+      </w:pPr>
+    </w:p>
+    <w:p>
+      <w:pPr>
+        <w:jc w:val="both"/>
+        <w:rPr>
+          <w:rFonts w:ascii="Times New Roman" w:hAnsi="Times New Roman" w:cs="Times New Roman"/>
+          <w:sz w:val="24"/>
+          <w:szCs w:val="24"/>
+        </w:rPr>
+      </w:pPr>
+      <w:r>
+        <w:rPr>
+          <w:rFonts w:ascii="Times New Roman" w:hAnsi="Times New Roman" w:cs="Times New Roman"/>
+          <w:sz w:val="24"/>
+          <w:szCs w:val="24"/>
+        </w:rPr>
+        <w:t xml:space="preserve">Environmental heterogeneity </w:t>
       </w:r>
       <w:r>
         <w:rPr>
@@ -1880,167 +2540,7 @@
           <w:sz w:val="24"/>
           <w:szCs w:val="24"/>
         </w:rPr>
-        <w:instrText>ADDIN CSL_CITATION {"citationItems":[{"id":"ITEM-1","itemData":{"DOI":"10.1111/ecog.04031","ISSN":"0906-7590","abstract":"Most land on Earth has been changed by humans and past changes of land can have lasting influences on current species assemblages. Ye</w:instrText>
-      </w:r>
-      <w:r>
-        <w:rPr>
-          <w:rFonts w:ascii="Times New Roman" w:hAnsi="Times New Roman" w:cs="Times New Roman" w:hint="eastAsia"/>
-          <w:sz w:val="24"/>
-          <w:szCs w:val="24"/>
-        </w:rPr>
-        <w:instrText>t few globally representative studies explicitly consider such influences even though auxiliary data, such as from remote sensing, are readily available. Time series of satellite</w:instrText>
-      </w:r>
-      <w:r>
-        <w:rPr>
-          <w:rFonts w:ascii="Times New Roman" w:hAnsi="Times New Roman" w:cs="Times New Roman" w:hint="eastAsia"/>
-          <w:sz w:val="24"/>
-          <w:szCs w:val="24"/>
-        </w:rPr>
-        <w:instrText>‐</w:instrText>
-      </w:r>
-      <w:r>
-        <w:rPr>
-          <w:rFonts w:ascii="Times New Roman" w:hAnsi="Times New Roman" w:cs="Times New Roman" w:hint="eastAsia"/>
-          <w:sz w:val="24"/>
-          <w:szCs w:val="24"/>
-        </w:rPr>
-        <w:instrText>derived data have been commonly used to quantify differences in land</w:instrText>
-      </w:r>
-      <w:r>
-        <w:rPr>
-          <w:rFonts w:ascii="Times New Roman" w:hAnsi="Times New Roman" w:cs="Times New Roman" w:hint="eastAsia"/>
-          <w:sz w:val="24"/>
-          <w:szCs w:val="24"/>
-        </w:rPr>
-        <w:instrText>‐</w:instrText>
-      </w:r>
-      <w:r>
-        <w:rPr>
-          <w:rFonts w:ascii="Times New Roman" w:hAnsi="Times New Roman" w:cs="Times New Roman" w:hint="eastAsia"/>
-          <w:sz w:val="24"/>
-          <w:szCs w:val="24"/>
-        </w:rPr>
-        <w:instrText>surface</w:instrText>
-      </w:r>
-      <w:r>
-        <w:rPr>
-          <w:rFonts w:ascii="Times New Roman" w:hAnsi="Times New Roman" w:cs="Times New Roman"/>
-          <w:sz w:val="24"/>
-          <w:szCs w:val="24"/>
-        </w:rPr>
-        <w:instrText xml:space="preserve"> attributes such as vegetation cover, which will among other things be influenced by anthropogenic land conversions and modifications. Here we quantify differences in current and past (up to five years before sampling) vegetation cover, and assess whether</w:instrText>
-      </w:r>
-      <w:r>
-        <w:rPr>
-          <w:rFonts w:ascii="Times New Roman" w:hAnsi="Times New Roman" w:cs="Times New Roman" w:hint="eastAsia"/>
-          <w:sz w:val="24"/>
-          <w:szCs w:val="24"/>
-        </w:rPr>
-        <w:instrText xml:space="preserve"> such differences differentially influence taxonomic and functional groups of species assemblages between spatial pairs of sites. Specifically, we correlated between</w:instrText>
-      </w:r>
-      <w:r>
-        <w:rPr>
-          <w:rFonts w:ascii="Times New Roman" w:hAnsi="Times New Roman" w:cs="Times New Roman" w:hint="eastAsia"/>
-          <w:sz w:val="24"/>
-          <w:szCs w:val="24"/>
-        </w:rPr>
-        <w:instrText>‐</w:instrText>
-      </w:r>
-      <w:r>
-        <w:rPr>
-          <w:rFonts w:ascii="Times New Roman" w:hAnsi="Times New Roman" w:cs="Times New Roman" w:hint="eastAsia"/>
-          <w:sz w:val="24"/>
-          <w:szCs w:val="24"/>
-        </w:rPr>
-        <w:instrText>site dissimilarity in photosynthetic activity of vegetation (the Enhanced Vegetation Index) with the corresponding dissimilarity in local species assemblage composition from a global database using a common metric for both, the Bray</w:instrText>
-      </w:r>
-      <w:r>
-        <w:rPr>
-          <w:rFonts w:ascii="Times New Roman" w:hAnsi="Times New Roman" w:cs="Times New Roman" w:hint="eastAsia"/>
-          <w:sz w:val="24"/>
-          <w:szCs w:val="24"/>
-        </w:rPr>
-        <w:instrText>‐</w:instrText>
-      </w:r>
-      <w:r>
-        <w:rPr>
-          <w:rFonts w:ascii="Times New Roman" w:hAnsi="Times New Roman" w:cs="Times New Roman" w:hint="eastAsia"/>
-          <w:sz w:val="24"/>
-          <w:szCs w:val="24"/>
-        </w:rPr>
-        <w:instrText>Curtis index. We found that dissimilarity in species assemblage composition was on average more influenced by d</w:instrText>
-      </w:r>
-      <w:r>
-        <w:rPr>
-          <w:rFonts w:ascii="Times New Roman" w:hAnsi="Times New Roman" w:cs="Times New Roman"/>
-          <w:sz w:val="24"/>
-          <w:szCs w:val="24"/>
-        </w:rPr>
-        <w:instrText>issimilarity in past than current photosynthetic activity, and that the influence of past dissimilarity increased when longer time periods were considered. Responses to past dissimilarity in photosynthetic activity also differed among taxonomic groups (pl</w:instrText>
-      </w:r>
-      <w:r>
-        <w:rPr>
-          <w:rFonts w:ascii="Times New Roman" w:hAnsi="Times New Roman" w:cs="Times New Roman" w:hint="eastAsia"/>
-          <w:sz w:val="24"/>
-          <w:szCs w:val="24"/>
-        </w:rPr>
-        <w:instrText>ants, invertebrates, amphibians, reptiles, birds and mammals), with reptiles being among the most influenced by more dissimilar past photosynthetic activity. Furthermore, we found that assemblages dominated by smaller and more vegetation</w:instrText>
-      </w:r>
-      <w:r>
-        <w:rPr>
-          <w:rFonts w:ascii="Times New Roman" w:hAnsi="Times New Roman" w:cs="Times New Roman" w:hint="eastAsia"/>
-          <w:sz w:val="24"/>
-          <w:szCs w:val="24"/>
-        </w:rPr>
-        <w:instrText>‐</w:instrText>
-      </w:r>
-      <w:r>
-        <w:rPr>
-          <w:rFonts w:ascii="Times New Roman" w:hAnsi="Times New Roman" w:cs="Times New Roman" w:hint="eastAsia"/>
-          <w:sz w:val="24"/>
-          <w:szCs w:val="24"/>
-        </w:rPr>
-        <w:instrText>dependent species tended to be more influenced by dissimilarity in past photosynthetic activity than prey</w:instrText>
-      </w:r>
-      <w:r>
-        <w:rPr>
-          <w:rFonts w:ascii="Times New Roman" w:hAnsi="Times New Roman" w:cs="Times New Roman" w:hint="eastAsia"/>
-          <w:sz w:val="24"/>
-          <w:szCs w:val="24"/>
-        </w:rPr>
-        <w:instrText>‐</w:instrText>
-      </w:r>
-      <w:r>
-        <w:rPr>
-          <w:rFonts w:ascii="Times New Roman" w:hAnsi="Times New Roman" w:cs="Times New Roman" w:hint="eastAsia"/>
-          <w:sz w:val="24"/>
-          <w:szCs w:val="24"/>
-        </w:rPr>
-        <w:instrText>dependent species. Overall, our results have implications for studies that investigate species responses to current environmental changes and highlight the importance of past changes continuing to influence local species assemblage composition. We demonstrate how local species assemblages and satellite</w:instrText>
-      </w:r>
-      <w:r>
-        <w:rPr>
-          <w:rFonts w:ascii="Times New Roman" w:hAnsi="Times New Roman" w:cs="Times New Roman" w:hint="eastAsia"/>
-          <w:sz w:val="24"/>
-          <w:szCs w:val="24"/>
-        </w:rPr>
-        <w:instrText>‐</w:instrText>
-      </w:r>
-      <w:r>
-        <w:rPr>
-          <w:rFonts w:ascii="Times New Roman" w:hAnsi="Times New Roman" w:cs="Times New Roman" w:hint="eastAsia"/>
-          <w:sz w:val="24"/>
-          <w:szCs w:val="24"/>
-        </w:rPr>
-        <w:instrText>derived data can be linked and provide suggestions for future studies on how to assess the influence of past environm</w:instrText>
-      </w:r>
-      <w:r>
-        <w:rPr>
-          <w:rFonts w:ascii="Times New Roman" w:hAnsi="Times New Roman" w:cs="Times New Roman"/>
-          <w:sz w:val="24"/>
-          <w:szCs w:val="24"/>
-        </w:rPr>
-        <w:instrText>ental changes on biodiversity.","author":[{"dropping-particle":"","family":"Jung","given":"Martin","non-dropping-particle":"","parse-names":false,"suffix":""},{"dropping-particle":"","family":"Rowhani","given":"Pedram","non-dropping-particle":"","parse-names":false,"suffix":""},{"dropping-particle":"","family":"Newbold","given":"Tim","non-dropping-particle":"","parse-names":false,"suffix":""},{"dropping-particle":"","family":"Bentley","given":"Laura","non-dropping-particle":"","parse-names":false,"suffix":""},{"dropping-particle":"","family":"Purvis","given":"Andy","non-dropping-particle":"","parse-names":false,"suffix":""},{"dropping-particle":"","family":"Scharlemann","given":"J. P. W.","non-dropping-particle":"","parse-names":false,"suffix":""}],"container-title":"Ecography","id":"ITEM-1","issue":"4","issued":{"date-parts":[["2019","4","16"]]},"page":"670-682","title":"Local species assemblages are influenced more by past than current dissimilarities in photosynthetic activity","type":"article-journal","volume":"42"},"uris":["http://www.mendeley.com/documents/?uuid=0073359e-4701-4ed7-b393-d0b44654ecc4"]}],"mendeley":{"formattedCitation":"(Jung &lt;i&gt;et al.&lt;/i&gt; 2019a)","plainTextFormattedCitation":"(Jung et al. 2019a)"},"properties":{"noteIndex":0},"schema":"https://github.com/citation-style-language/schema/raw/master/csl-citation.json"}</w:instrText>
+        <w:instrText>ADDIN CSL_CITATION {"citationItems":[{"id":"ITEM-1","itemData":{"DOI":"10.1111/ele.12277","ISBN":"1461-0248","ISSN":"1461023X","PMID":"24751205","abstract":"Environmental heterogeneity is regarded as one of the most important factors governing species richness gradients. An increase in available niche space, provision of refuges and opportunities for isolation and divergent adaptation are thought to enhance species coexistence, persistence and diversification. However, the extent and generality of positive heterogeneity–richness relationships are still debated. Apart from widespread evidence supporting positive relationships, negative and hump-shaped relationships have also been reported. In a meta-analysis of 1148 data points from 192 studies worldwide, we examine the strength and direction of the relationship between spatial environmental heterogeneity and species richness of terrestrial plants and animals. We find that separate effects of heterogeneity in land cover, vegetation, climate, soil and topography are significantly positive, with vegetation and topographic heterogeneity showing particularly strong associations with species richness. The use of equal-area study units, spatial grain and spatial extent emerge as key factors influencing the strength of heterogeneity–richness relationships, highlighting the pervasive influence of spatial scale in heterogeneity–richness studies. We provide the first quantitative support for the generality of positive heterogeneity–richness relationships across heterogeneity components, habitat types, taxa and spatial scales from landscape to global extents, and identify specific needs for future comparative heterogeneity–richness research.","author":[{"dropping-particle":"","family":"Stein","given":"Anke","non-dropping-particle":"","parse-names":false,"suffix":""},{"dropping-particle":"","family":"Gerstner","given":"Katharina","non-dropping-particle":"","parse-names":false,"suffix":""},{"dropping-particle":"","family":"Kreft","given":"Holger","non-dropping-particle":"","parse-names":false,"suffix":""}],"container-title":"Ecology Letters","editor":[{"dropping-particle":"","family":"Arita","given":"Hector","non-dropping-particle":"","parse-names":false,"suffix":""}],"id":"ITEM-1","issue":"7","issued":{"date-parts":[["2014","7"]]},"page":"866-880","title":"Environmental heterogeneity as a universal driver of species richness across taxa, biomes and spatial scales","type":"article-journal","volume":"17"},"uris":["http://www.mendeley.com/documents/?uuid=019135d5-7579-4e68-b732-d8ebdeffc838"]}],"mendeley":{"formattedCitation":"(Stein &lt;i&gt;et al.&lt;/i&gt; 2014)","plainTextFormattedCitation":"(Stein et al. 2014)","previouslyFormattedCitation":"(Stein &lt;i&gt;et al.&lt;/i&gt; 2014)"},"properties":{"noteIndex":0},"schema":"https://github.com/citation-style-language/schema/raw/master/csl-citation.json"}</w:instrText>
       </w:r>
       <w:r>
         <w:rPr>
@@ -2057,7 +2557,7 @@
           <w:sz w:val="24"/>
           <w:szCs w:val="24"/>
         </w:rPr>
-        <w:t xml:space="preserve">(Jung </w:t>
+        <w:t xml:space="preserve">(Stein </w:t>
       </w:r>
       <w:r>
         <w:rPr>
@@ -2076,7 +2576,7 @@
           <w:sz w:val="24"/>
           <w:szCs w:val="24"/>
         </w:rPr>
-        <w:t xml:space="preserve"> 2019a)</w:t>
+        <w:t xml:space="preserve"> 2014)</w:t>
       </w:r>
       <w:r>
         <w:rPr>
@@ -2086,6 +2586,245 @@
         </w:rPr>
         <w:fldChar w:fldCharType="end"/>
       </w:r>
+    </w:p>
+    <w:p>
+      <w:pPr>
+        <w:jc w:val="both"/>
+        <w:rPr>
+          <w:rFonts w:ascii="Times New Roman" w:hAnsi="Times New Roman" w:cs="Times New Roman"/>
+          <w:sz w:val="24"/>
+          <w:szCs w:val="24"/>
+        </w:rPr>
+      </w:pPr>
+      <w:r>
+        <w:rPr>
+          <w:rFonts w:ascii="Times New Roman" w:hAnsi="Times New Roman" w:cs="Times New Roman"/>
+          <w:sz w:val="24"/>
+          <w:szCs w:val="24"/>
+        </w:rPr>
+        <w:t>While spatial cross</w:t>
+      </w:r>
+      <w:r>
+        <w:rPr>
+          <w:rFonts w:ascii="Times New Roman" w:hAnsi="Times New Roman" w:cs="Times New Roman"/>
+          <w:sz w:val="24"/>
+          <w:szCs w:val="24"/>
+        </w:rPr>
+        <w:t>-</w:t>
+      </w:r>
+      <w:r>
+        <w:rPr>
+          <w:rFonts w:ascii="Times New Roman" w:hAnsi="Times New Roman" w:cs="Times New Roman"/>
+          <w:sz w:val="24"/>
+          <w:szCs w:val="24"/>
+        </w:rPr>
+        <w:t>validation can</w:t>
+      </w:r>
+      <w:r>
+        <w:rPr>
+          <w:rFonts w:ascii="Times New Roman" w:hAnsi="Times New Roman" w:cs="Times New Roman"/>
+          <w:sz w:val="24"/>
+          <w:szCs w:val="24"/>
+        </w:rPr>
+        <w:t xml:space="preserve"> be used to robustly estimate uncertainty in predictor spac</w:t>
+      </w:r>
+      <w:r>
+        <w:rPr>
+          <w:rFonts w:ascii="Times New Roman" w:hAnsi="Times New Roman" w:cs="Times New Roman"/>
+          <w:sz w:val="24"/>
+          <w:szCs w:val="24"/>
+        </w:rPr>
+        <w:t>e</w:t>
+      </w:r>
+      <w:r>
+        <w:rPr>
+          <w:rFonts w:ascii="Times New Roman" w:hAnsi="Times New Roman" w:cs="Times New Roman"/>
+          <w:sz w:val="24"/>
+          <w:szCs w:val="24"/>
+        </w:rPr>
+        <w:t xml:space="preserve"> </w:t>
+      </w:r>
+      <w:r>
+        <w:rPr>
+          <w:rFonts w:ascii="Times New Roman" w:hAnsi="Times New Roman" w:cs="Times New Roman"/>
+          <w:sz w:val="24"/>
+          <w:szCs w:val="24"/>
+        </w:rPr>
+        <w:fldChar w:fldCharType="begin" w:fldLock="1"/>
+      </w:r>
+      <w:r>
+        <w:rPr>
+          <w:rFonts w:ascii="Times New Roman" w:hAnsi="Times New Roman" w:cs="Times New Roman"/>
+          <w:sz w:val="24"/>
+          <w:szCs w:val="24"/>
+        </w:rPr>
+        <w:instrText>ADDIN CSL_CITATION {"citationItems":[{"id":"ITEM-1","itemData":{"DOI":"10.1111/ecog.02881","ISSN":"09067590","abstract":"© 2016 The Authors Ecological data often show temporal, spatial, hierarchical (random effects), or phylogenetic structure. Modern statistical approaches are increasingly accounting for such dependencies. However, when performing cross-validation, these structures are regularly ignored, resulting in serious underestimation of predictive error. One cause for the poor performance of uncorrected (random) cross-validation, noted often by modellers, are dependence structures in the data that persist as dependence structures in model residuals, violating the assumption of independence. Even more concerning, because often overlooked, is that structured data also provides ample opportunity for overfitting with non-causal predictors. This problem can persist even if remedies such as autoregressive models, generalized least squares, or mixed models are used. Block cross-validation, where data are split strategically rather than randomly, can address these issues. However, the blocking strategy must be carefully considered. Blocking in space, time, random effects or phylogenetic distance, while accounting for dependencies in the data, may also unwittingly induce extrapolations by restricting the ranges or combinations of predictor variables available for model training, thus overestimating interpolation errors. On the other hand, deliberate blocking in predictor space may also improve error estimates when extrapolation is the modelling goal. Here, we review the ecological literature on non-random and blocked cross-validation approaches. We also provide a series of simulations and case studies, in which we show that, for all instances tested, block cross-validation is nearly universally more appropriate than random cross-validation if the goal is predicting to new data or predictor space, or for selecting causal predictors. We recommend that block cross-validation be used wherever dependence structures exist in a dataset, even if no correlation structure is visible in the fitted model residuals, or if the fitted models account for such correlations.","author":[{"dropping-particle":"","family":"Roberts","given":"David R.","non-dropping-particle":"","parse-names":false,"suffix":""},{"dropping-particle":"","family":"Bahn","given":"Volker","non-dropping-particle":"","parse-names":false,"suffix":""},{"dropping-particle":"","family":"Ciuti","given":"Simone","non-dropping-particle":"","parse-names":false,"suffix":""},{"dropping-particle":"","family":"Boyce","given":"Mark S.","non-dropping-particle":"","parse-names":false,"suffix":""},{"dropping-particle":"","family":"Elith","given":"Jane","non-dropping-particle":"","parse-names":false,"suffix":""},{"dropping-particle":"","family":"Guillera-Arroita","given":"Gurutzeta","non-dropping-particle":"","parse-names":false,"suffix":""},{"dropping-particle":"","family":"Hauenstein","given":"Severin","non-dropping-particle":"","parse-names":false,"suffix":""},{"dropping-particle":"","family":"Lahoz-Monfort","given":"José J.","non-dropping-particle":"","parse-names":false,"suffix":""},{"dropping-particle":"","family":"Schröder","given":"Boris","non-dropping-particle":"","parse-names":false,"suffix":""},{"dropping-particle":"","family":"Thuiller","given":"Wilfried","non-dropping-particle":"","parse-names":false,"suffix":""},{"dropping-particle":"","family":"Warton","given":"David I.","non-dropping-particle":"","parse-names":false,"suffix":""},{"dropping-particle":"","family":"Wintle","given":"Brendan A.","non-dropping-particle":"","parse-names":false,"suffix":""},{"dropping-particle":"","family":"Hartig","given":"Florian","non-dropping-particle":"","parse-names":false,"suffix":""},{"dropping-particle":"","family":"Dormann","given":"Carsten F.","non-dropping-particle":"","parse-names":false,"suffix":""}],"container-title":"Ecography","id":"ITEM-1","issue":"8","issued":{"date-parts":[["2017","8"]]},"page":"913-929","title":"Cross-validation strategies for data with temporal, spatial, hierarchical, or phylogenetic structure","type":"article-journal","volume":"40"},"uris":["http://www.mendeley.com/documents/?uuid=3d10c198-283a-4d45-b8be-bbdbbded1748"]}],"mendeley":{"formattedCitation":"(Roberts &lt;i&gt;et al.&lt;/i&gt; 2017)","plainTextFormattedCitation":"(Roberts et al. 2017)","previouslyFormattedCitation":"(Roberts &lt;i&gt;et al.&lt;/i&gt; 2017)"},"properties":{"noteIndex":0},"schema":"https://github.com/citation-style-language/schema/raw/master/csl-citation.json"}</w:instrText>
+      </w:r>
+      <w:r>
+        <w:rPr>
+          <w:rFonts w:ascii="Times New Roman" w:hAnsi="Times New Roman" w:cs="Times New Roman"/>
+          <w:sz w:val="24"/>
+          <w:szCs w:val="24"/>
+        </w:rPr>
+        <w:fldChar w:fldCharType="separate"/>
+      </w:r>
+      <w:r>
+        <w:rPr>
+          <w:rFonts w:ascii="Times New Roman" w:hAnsi="Times New Roman" w:cs="Times New Roman"/>
+          <w:noProof/>
+          <w:sz w:val="24"/>
+          <w:szCs w:val="24"/>
+        </w:rPr>
+        <w:t xml:space="preserve">(Roberts </w:t>
+      </w:r>
+      <w:r>
+        <w:rPr>
+          <w:rFonts w:ascii="Times New Roman" w:hAnsi="Times New Roman" w:cs="Times New Roman"/>
+          <w:i/>
+          <w:noProof/>
+          <w:sz w:val="24"/>
+          <w:szCs w:val="24"/>
+        </w:rPr>
+        <w:t>et al.</w:t>
+      </w:r>
+      <w:r>
+        <w:rPr>
+          <w:rFonts w:ascii="Times New Roman" w:hAnsi="Times New Roman" w:cs="Times New Roman"/>
+          <w:noProof/>
+          <w:sz w:val="24"/>
+          <w:szCs w:val="24"/>
+        </w:rPr>
+        <w:t xml:space="preserve"> 2017)</w:t>
+      </w:r>
+      <w:r>
+        <w:rPr>
+          <w:rFonts w:ascii="Times New Roman" w:hAnsi="Times New Roman" w:cs="Times New Roman"/>
+          <w:sz w:val="24"/>
+          <w:szCs w:val="24"/>
+        </w:rPr>
+        <w:fldChar w:fldCharType="end"/>
+      </w:r>
+      <w:r>
+        <w:rPr>
+          <w:rFonts w:ascii="Times New Roman" w:hAnsi="Times New Roman" w:cs="Times New Roman"/>
+          <w:sz w:val="24"/>
+          <w:szCs w:val="24"/>
+        </w:rPr>
+        <w:t xml:space="preserve">, few </w:t>
+      </w:r>
+      <w:r>
+        <w:rPr>
+          <w:rFonts w:ascii="Times New Roman" w:hAnsi="Times New Roman" w:cs="Times New Roman"/>
+          <w:sz w:val="24"/>
+          <w:szCs w:val="24"/>
+        </w:rPr>
+        <w:t xml:space="preserve">macroecological </w:t>
+      </w:r>
+      <w:r>
+        <w:rPr>
+          <w:rFonts w:ascii="Times New Roman" w:hAnsi="Times New Roman" w:cs="Times New Roman"/>
+          <w:sz w:val="24"/>
+          <w:szCs w:val="24"/>
+        </w:rPr>
+        <w:t>studies</w:t>
+      </w:r>
+      <w:r>
+        <w:rPr>
+          <w:rFonts w:ascii="Times New Roman" w:hAnsi="Times New Roman" w:cs="Times New Roman"/>
+          <w:sz w:val="24"/>
+          <w:szCs w:val="24"/>
+        </w:rPr>
+        <w:t xml:space="preserve"> based on local biodiversity data</w:t>
+      </w:r>
+      <w:r>
+        <w:rPr>
+          <w:rFonts w:ascii="Times New Roman" w:hAnsi="Times New Roman" w:cs="Times New Roman"/>
+          <w:sz w:val="24"/>
+          <w:szCs w:val="24"/>
+        </w:rPr>
+        <w:t xml:space="preserve"> report or map </w:t>
+      </w:r>
+      <w:r>
+        <w:rPr>
+          <w:rFonts w:ascii="Times New Roman" w:hAnsi="Times New Roman" w:cs="Times New Roman"/>
+          <w:sz w:val="24"/>
+          <w:szCs w:val="24"/>
+        </w:rPr>
+        <w:t>uncertainty</w:t>
+      </w:r>
+      <w:r>
+        <w:rPr>
+          <w:rFonts w:ascii="Times New Roman" w:hAnsi="Times New Roman" w:cs="Times New Roman"/>
+          <w:sz w:val="24"/>
+          <w:szCs w:val="24"/>
+        </w:rPr>
+        <w:t xml:space="preserve">, which can ultimately </w:t>
+      </w:r>
+      <w:r>
+        <w:rPr>
+          <w:rFonts w:ascii="Times New Roman" w:hAnsi="Times New Roman" w:cs="Times New Roman"/>
+          <w:sz w:val="24"/>
+          <w:szCs w:val="24"/>
+        </w:rPr>
+        <w:t xml:space="preserve">hinder </w:t>
+      </w:r>
+      <w:r>
+        <w:rPr>
+          <w:rFonts w:ascii="Times New Roman" w:hAnsi="Times New Roman" w:cs="Times New Roman"/>
+          <w:sz w:val="24"/>
+          <w:szCs w:val="24"/>
+        </w:rPr>
+        <w:t xml:space="preserve">their </w:t>
+      </w:r>
+      <w:r>
+        <w:rPr>
+          <w:rFonts w:ascii="Times New Roman" w:hAnsi="Times New Roman" w:cs="Times New Roman"/>
+          <w:sz w:val="24"/>
+          <w:szCs w:val="24"/>
+        </w:rPr>
+        <w:t xml:space="preserve">application </w:t>
+      </w:r>
+      <w:r>
+        <w:rPr>
+          <w:rFonts w:ascii="Times New Roman" w:hAnsi="Times New Roman" w:cs="Times New Roman"/>
+          <w:sz w:val="24"/>
+          <w:szCs w:val="24"/>
+        </w:rPr>
+        <w:fldChar w:fldCharType="begin" w:fldLock="1"/>
+      </w:r>
+      <w:r>
+        <w:rPr>
+          <w:rFonts w:ascii="Times New Roman" w:hAnsi="Times New Roman" w:cs="Times New Roman"/>
+          <w:sz w:val="24"/>
+          <w:szCs w:val="24"/>
+        </w:rPr>
+        <w:instrText>ADDIN CSL_CITATION {"citationItems":[{"id":"ITEM-1","itemData":{"DOI":"10.1111/geb.12848","ISSN":"1466822X","abstract":"Issue: Owing to their large-scale scope and emphasis on prediction, macroecological models have the potential to provide key contributions to evidence-based conservation practice. However, examples of macroecological modelling outputs directly influencing conservation practice and decision-making remain rare. The general barriers to implementation of ecological research into conservation practice have been discussed at length, whereas much less attention has been given to the specific barriers faced by macroecological modelling research. Evidence: Here, I start to address this gap by discussing how two important barriers could be overcome in a practical manner, because their burden falls primarily on the researcher. The first barrier is the potential perception of macroecological models as “black boxes” by potential end-users, who may have little time and/or quantitative training to inspect the underlying methods fully. The second barrier is the difficulty in effective translation of the uncertainty inherent to most macroecological models, given the high threshold for weight of evidence required to support most decisions. To overcome these barriers, I put forward a number of solutions, most of which rely on researchers agreeing to and adopting model documentation and communication standards already in existence. Conclusion: I conclude by introducing the bigger challenges ahead for the macroecology–conservation practice interface: transformation of publication incentives and establishment of a two-way flow of knowledge between macroecologists and conservation practitioners. Macroecologists can contribute much-needed evidence to support conservation decisions. However, fundamental changes to their research communication standards, their publication incentives and their understanding of regulatory settings will be needed to ensure that macroecological contributions are considered in practice.","author":[{"dropping-particle":"","family":"Rapacciuolo","given":"Giovanni","non-dropping-particle":"","parse-names":false,"suffix":""}],"container-title":"Global Ecology and Biogeography","editor":[{"dropping-particle":"","family":"Dornelas","given":"Maria","non-dropping-particle":"","parse-names":false,"suffix":""}],"id":"ITEM-1","issue":"1","issued":{"date-parts":[["2019","1"]]},"page":"54-60","title":"Strengthening the contribution of macroecological models to conservation practice","type":"article-journal","volume":"28"},"uris":["http://www.mendeley.com/documents/?uuid=0b769200-117d-4c1d-a482-acdd27ca2847"]}],"mendeley":{"formattedCitation":"(Rapacciuolo 2019)","plainTextFormattedCitation":"(Rapacciuolo 2019)","previouslyFormattedCitation":"(Rapacciuolo 2019)"},"properties":{"noteIndex":0},"schema":"https://github.com/citation-style-language/schema/raw/master/csl-citation.json"}</w:instrText>
+      </w:r>
+      <w:r>
+        <w:rPr>
+          <w:rFonts w:ascii="Times New Roman" w:hAnsi="Times New Roman" w:cs="Times New Roman"/>
+          <w:sz w:val="24"/>
+          <w:szCs w:val="24"/>
+        </w:rPr>
+        <w:fldChar w:fldCharType="separate"/>
+      </w:r>
+      <w:r>
+        <w:rPr>
+          <w:rFonts w:ascii="Times New Roman" w:hAnsi="Times New Roman" w:cs="Times New Roman"/>
+          <w:noProof/>
+          <w:sz w:val="24"/>
+          <w:szCs w:val="24"/>
+        </w:rPr>
+        <w:t>(Rapacciuolo 2019)</w:t>
+      </w:r>
+      <w:r>
+        <w:rPr>
+          <w:rFonts w:ascii="Times New Roman" w:hAnsi="Times New Roman" w:cs="Times New Roman"/>
+          <w:sz w:val="24"/>
+          <w:szCs w:val="24"/>
+        </w:rPr>
+        <w:fldChar w:fldCharType="end"/>
+      </w:r>
       <w:r>
         <w:rPr>
           <w:rFonts w:ascii="Times New Roman" w:hAnsi="Times New Roman" w:cs="Times New Roman"/>
@@ -2094,6 +2833,935 @@
         </w:rPr>
         <w:t>.</w:t>
       </w:r>
+    </w:p>
+    <w:p>
+      <w:pPr>
+        <w:jc w:val="both"/>
+        <w:rPr>
+          <w:rFonts w:ascii="Times New Roman" w:hAnsi="Times New Roman" w:cs="Times New Roman"/>
+          <w:sz w:val="24"/>
+          <w:szCs w:val="24"/>
+        </w:rPr>
+      </w:pPr>
+    </w:p>
+    <w:p>
+      <w:pPr>
+        <w:jc w:val="both"/>
+        <w:rPr>
+          <w:rFonts w:ascii="Times New Roman" w:hAnsi="Times New Roman" w:cs="Times New Roman"/>
+          <w:sz w:val="24"/>
+          <w:szCs w:val="24"/>
+        </w:rPr>
+      </w:pPr>
+      <w:r>
+        <w:rPr>
+          <w:rFonts w:ascii="Times New Roman" w:hAnsi="Times New Roman" w:cs="Times New Roman"/>
+          <w:sz w:val="24"/>
+          <w:szCs w:val="24"/>
+        </w:rPr>
+        <w:t>Biodiversity-environment relationships are likely also affected by differences in scale</w:t>
+      </w:r>
+    </w:p>
+    <w:p>
+      <w:pPr>
+        <w:jc w:val="both"/>
+        <w:rPr>
+          <w:rFonts w:ascii="Times New Roman" w:hAnsi="Times New Roman" w:cs="Times New Roman"/>
+          <w:sz w:val="24"/>
+          <w:szCs w:val="24"/>
+        </w:rPr>
+      </w:pPr>
+    </w:p>
+    <w:p>
+      <w:pPr>
+        <w:rPr>
+          <w:rFonts w:ascii="Times New Roman" w:hAnsi="Times New Roman" w:cs="Times New Roman"/>
+          <w:sz w:val="24"/>
+          <w:szCs w:val="24"/>
+        </w:rPr>
+      </w:pPr>
+    </w:p>
+    <w:p>
+      <w:pPr>
+        <w:rPr>
+          <w:rFonts w:ascii="Times New Roman" w:hAnsi="Times New Roman" w:cs="Times New Roman"/>
+          <w:sz w:val="24"/>
+          <w:szCs w:val="24"/>
+        </w:rPr>
+      </w:pPr>
+      <w:r>
+        <w:rPr>
+          <w:rFonts w:ascii="Times New Roman" w:hAnsi="Times New Roman" w:cs="Times New Roman"/>
+          <w:sz w:val="24"/>
+          <w:szCs w:val="24"/>
+        </w:rPr>
+        <w:t xml:space="preserve">Across taxonomic </w:t>
+      </w:r>
+    </w:p>
+    <w:p>
+      <w:pPr>
+        <w:rPr>
+          <w:rFonts w:ascii="Times New Roman" w:hAnsi="Times New Roman" w:cs="Times New Roman"/>
+          <w:sz w:val="24"/>
+          <w:szCs w:val="24"/>
+        </w:rPr>
+      </w:pPr>
+      <w:r>
+        <w:rPr>
+          <w:rFonts w:ascii="Times New Roman" w:hAnsi="Times New Roman" w:cs="Times New Roman"/>
+          <w:sz w:val="24"/>
+          <w:szCs w:val="24"/>
+        </w:rPr>
+        <w:t>Many tested only for few selected ones</w:t>
+      </w:r>
+    </w:p>
+    <w:p>
+      <w:pPr>
+        <w:rPr>
+          <w:rFonts w:ascii="Times New Roman" w:hAnsi="Times New Roman" w:cs="Times New Roman"/>
+          <w:sz w:val="24"/>
+          <w:szCs w:val="24"/>
+        </w:rPr>
+      </w:pPr>
+      <w:r>
+        <w:rPr>
+          <w:rFonts w:ascii="Times New Roman" w:hAnsi="Times New Roman" w:cs="Times New Roman"/>
+          <w:sz w:val="24"/>
+          <w:szCs w:val="24"/>
+        </w:rPr>
+        <w:t xml:space="preserve">It is therefore an important question, whether </w:t>
+      </w:r>
+      <w:r>
+        <w:rPr>
+          <w:rFonts w:ascii="Times New Roman" w:hAnsi="Times New Roman" w:cs="Times New Roman"/>
+          <w:sz w:val="24"/>
+          <w:szCs w:val="24"/>
+        </w:rPr>
+        <w:t>biodiversity</w:t>
+      </w:r>
+      <w:r>
+        <w:rPr>
+          <w:rFonts w:ascii="Times New Roman" w:hAnsi="Times New Roman" w:cs="Times New Roman"/>
+          <w:sz w:val="24"/>
+          <w:szCs w:val="24"/>
+        </w:rPr>
+        <w:t xml:space="preserve">-environment relationships are transferable </w:t>
+      </w:r>
+      <w:r>
+        <w:rPr>
+          <w:rFonts w:ascii="Times New Roman" w:hAnsi="Times New Roman" w:cs="Times New Roman"/>
+          <w:sz w:val="24"/>
+          <w:szCs w:val="24"/>
+        </w:rPr>
+        <w:t>across</w:t>
+      </w:r>
+      <w:r>
+        <w:rPr>
+          <w:rFonts w:ascii="Times New Roman" w:hAnsi="Times New Roman" w:cs="Times New Roman"/>
+          <w:sz w:val="24"/>
+          <w:szCs w:val="24"/>
+        </w:rPr>
+        <w:t xml:space="preserve"> taxonomic groups</w:t>
+      </w:r>
+      <w:r>
+        <w:rPr>
+          <w:rFonts w:ascii="Times New Roman" w:hAnsi="Times New Roman" w:cs="Times New Roman"/>
+          <w:sz w:val="24"/>
+          <w:szCs w:val="24"/>
+        </w:rPr>
+        <w:t xml:space="preserve"> and geographic regions</w:t>
+      </w:r>
+      <w:r>
+        <w:rPr>
+          <w:rFonts w:ascii="Times New Roman" w:hAnsi="Times New Roman" w:cs="Times New Roman"/>
+          <w:sz w:val="24"/>
+          <w:szCs w:val="24"/>
+        </w:rPr>
+        <w:t>.</w:t>
+      </w:r>
+      <w:r>
+        <w:rPr>
+          <w:rFonts w:ascii="Times New Roman" w:hAnsi="Times New Roman" w:cs="Times New Roman"/>
+          <w:sz w:val="24"/>
+          <w:szCs w:val="24"/>
+        </w:rPr>
+        <w:t xml:space="preserve"> </w:t>
+      </w:r>
+    </w:p>
+    <w:p>
+      <w:pPr>
+        <w:jc w:val="both"/>
+        <w:rPr>
+          <w:rFonts w:ascii="Times New Roman" w:hAnsi="Times New Roman" w:cs="Times New Roman"/>
+          <w:sz w:val="24"/>
+          <w:szCs w:val="24"/>
+        </w:rPr>
+      </w:pPr>
+      <w:r>
+        <w:rPr>
+          <w:rFonts w:ascii="Times New Roman" w:hAnsi="Times New Roman" w:cs="Times New Roman"/>
+          <w:sz w:val="24"/>
+          <w:szCs w:val="24"/>
+        </w:rPr>
+        <w:tab/>
+      </w:r>
+      <w:r>
+        <w:rPr>
+          <w:rFonts w:ascii="Times New Roman" w:hAnsi="Times New Roman" w:cs="Times New Roman"/>
+          <w:sz w:val="24"/>
+          <w:szCs w:val="24"/>
+        </w:rPr>
+        <w:t xml:space="preserve">In this study I investigate </w:t>
+      </w:r>
+      <w:r>
+        <w:rPr>
+          <w:rFonts w:ascii="Times New Roman" w:hAnsi="Times New Roman" w:cs="Times New Roman"/>
+          <w:sz w:val="24"/>
+          <w:szCs w:val="24"/>
+        </w:rPr>
+        <w:t xml:space="preserve">the </w:t>
+      </w:r>
+      <w:r>
+        <w:rPr>
+          <w:rFonts w:ascii="Times New Roman" w:hAnsi="Times New Roman" w:cs="Times New Roman"/>
+          <w:sz w:val="24"/>
+          <w:szCs w:val="24"/>
+        </w:rPr>
+        <w:t xml:space="preserve">predictability and </w:t>
+      </w:r>
+      <w:r>
+        <w:rPr>
+          <w:rFonts w:ascii="Times New Roman" w:hAnsi="Times New Roman" w:cs="Times New Roman"/>
+          <w:sz w:val="24"/>
+          <w:szCs w:val="24"/>
+        </w:rPr>
+        <w:t xml:space="preserve">transferability of </w:t>
+      </w:r>
+      <w:r>
+        <w:rPr>
+          <w:rFonts w:ascii="Times New Roman" w:hAnsi="Times New Roman" w:cs="Times New Roman"/>
+          <w:sz w:val="24"/>
+          <w:szCs w:val="24"/>
+        </w:rPr>
+        <w:t>two</w:t>
+      </w:r>
+      <w:r>
+        <w:rPr>
+          <w:rFonts w:ascii="Times New Roman" w:hAnsi="Times New Roman" w:cs="Times New Roman"/>
+          <w:sz w:val="24"/>
+          <w:szCs w:val="24"/>
+        </w:rPr>
+        <w:t xml:space="preserve"> </w:t>
+      </w:r>
+      <w:r>
+        <w:rPr>
+          <w:rFonts w:ascii="Times New Roman" w:hAnsi="Times New Roman" w:cs="Times New Roman"/>
+          <w:sz w:val="24"/>
+          <w:szCs w:val="24"/>
+        </w:rPr>
+        <w:t xml:space="preserve">commonly </w:t>
+      </w:r>
+      <w:r>
+        <w:rPr>
+          <w:rFonts w:ascii="Times New Roman" w:hAnsi="Times New Roman" w:cs="Times New Roman"/>
+          <w:sz w:val="24"/>
+          <w:szCs w:val="24"/>
+        </w:rPr>
+        <w:t xml:space="preserve">found </w:t>
+      </w:r>
+      <w:r>
+        <w:rPr>
+          <w:rFonts w:ascii="Times New Roman" w:hAnsi="Times New Roman" w:cs="Times New Roman"/>
+          <w:sz w:val="24"/>
+          <w:szCs w:val="24"/>
+        </w:rPr>
+        <w:t xml:space="preserve">environmental </w:t>
+      </w:r>
+      <w:r>
+        <w:rPr>
+          <w:rFonts w:ascii="Times New Roman" w:hAnsi="Times New Roman" w:cs="Times New Roman"/>
+          <w:sz w:val="24"/>
+          <w:szCs w:val="24"/>
+        </w:rPr>
+        <w:t>relationships</w:t>
+      </w:r>
+      <w:r>
+        <w:rPr>
+          <w:rFonts w:ascii="Times New Roman" w:hAnsi="Times New Roman" w:cs="Times New Roman"/>
+          <w:sz w:val="24"/>
+          <w:szCs w:val="24"/>
+        </w:rPr>
+        <w:t xml:space="preserve"> </w:t>
+      </w:r>
+      <w:r>
+        <w:rPr>
+          <w:rFonts w:ascii="Times New Roman" w:hAnsi="Times New Roman" w:cs="Times New Roman"/>
+          <w:sz w:val="24"/>
+          <w:szCs w:val="24"/>
+        </w:rPr>
+        <w:t>with</w:t>
+      </w:r>
+      <w:r>
+        <w:rPr>
+          <w:rFonts w:ascii="Times New Roman" w:hAnsi="Times New Roman" w:cs="Times New Roman"/>
+          <w:sz w:val="24"/>
+          <w:szCs w:val="24"/>
+        </w:rPr>
+        <w:t xml:space="preserve"> biodiversity measures</w:t>
+      </w:r>
+      <w:r>
+        <w:rPr>
+          <w:rFonts w:ascii="Times New Roman" w:hAnsi="Times New Roman" w:cs="Times New Roman"/>
+          <w:sz w:val="24"/>
+          <w:szCs w:val="24"/>
+        </w:rPr>
+        <w:t>.</w:t>
+      </w:r>
+      <w:r>
+        <w:rPr>
+          <w:rFonts w:ascii="Times New Roman" w:hAnsi="Times New Roman" w:cs="Times New Roman"/>
+          <w:sz w:val="24"/>
+          <w:szCs w:val="24"/>
+        </w:rPr>
+        <w:t xml:space="preserve"> </w:t>
+      </w:r>
+      <w:r>
+        <w:rPr>
+          <w:rFonts w:ascii="Times New Roman" w:hAnsi="Times New Roman" w:cs="Times New Roman"/>
+          <w:sz w:val="24"/>
+          <w:szCs w:val="24"/>
+        </w:rPr>
+        <w:t xml:space="preserve">The </w:t>
+      </w:r>
+      <w:r>
+        <w:rPr>
+          <w:rFonts w:ascii="Times New Roman" w:hAnsi="Times New Roman" w:cs="Times New Roman"/>
+          <w:sz w:val="24"/>
+          <w:szCs w:val="24"/>
+        </w:rPr>
+        <w:t>expectation is that (a) predictability is generally larger than transferability, (b) species-environmental relationships are less transferable between different environmental spaces than between taxonomic groups, and that (c) any unexplained variation is predominantly linked to differences in functional and taxonomic groups as well as study design, e.g. spatial scale and sampling duration.</w:t>
+      </w:r>
+    </w:p>
+    <w:p>
+      <w:pPr>
+        <w:jc w:val="both"/>
+        <w:rPr>
+          <w:rFonts w:ascii="Times New Roman" w:hAnsi="Times New Roman" w:cs="Times New Roman"/>
+          <w:sz w:val="24"/>
+          <w:szCs w:val="24"/>
+        </w:rPr>
+      </w:pPr>
+      <w:r>
+        <w:rPr>
+          <w:rFonts w:ascii="Times New Roman" w:hAnsi="Times New Roman" w:cs="Times New Roman"/>
+          <w:sz w:val="24"/>
+          <w:szCs w:val="24"/>
+        </w:rPr>
+        <w:tab/>
+        <w:t>To test this</w:t>
+      </w:r>
+      <w:r>
+        <w:rPr>
+          <w:rFonts w:ascii="Times New Roman" w:hAnsi="Times New Roman" w:cs="Times New Roman"/>
+          <w:sz w:val="24"/>
+          <w:szCs w:val="24"/>
+        </w:rPr>
+        <w:t xml:space="preserve">, I combine </w:t>
+      </w:r>
+      <w:r>
+        <w:rPr>
+          <w:rFonts w:ascii="Times New Roman" w:hAnsi="Times New Roman" w:cs="Times New Roman"/>
+          <w:sz w:val="24"/>
+          <w:szCs w:val="24"/>
+        </w:rPr>
+        <w:t>local biodiversity</w:t>
+      </w:r>
+      <w:r>
+        <w:rPr>
+          <w:rFonts w:ascii="Times New Roman" w:hAnsi="Times New Roman" w:cs="Times New Roman"/>
+          <w:sz w:val="24"/>
+          <w:szCs w:val="24"/>
+        </w:rPr>
+        <w:t xml:space="preserve"> data</w:t>
+      </w:r>
+      <w:r>
+        <w:rPr>
+          <w:rFonts w:ascii="Times New Roman" w:hAnsi="Times New Roman" w:cs="Times New Roman"/>
+          <w:sz w:val="24"/>
+          <w:szCs w:val="24"/>
+        </w:rPr>
+        <w:t xml:space="preserve"> </w:t>
+      </w:r>
+      <w:r>
+        <w:rPr>
+          <w:rFonts w:ascii="Times New Roman" w:hAnsi="Times New Roman" w:cs="Times New Roman"/>
+          <w:sz w:val="24"/>
+          <w:szCs w:val="24"/>
+        </w:rPr>
+        <w:t xml:space="preserve">from </w:t>
+      </w:r>
+      <w:r>
+        <w:rPr>
+          <w:rFonts w:ascii="Times New Roman" w:hAnsi="Times New Roman" w:cs="Times New Roman"/>
+          <w:sz w:val="24"/>
+          <w:szCs w:val="24"/>
+        </w:rPr>
+        <w:t xml:space="preserve">multiple taxonomic groups from the PREDICTS database </w:t>
+      </w:r>
+      <w:r>
+        <w:rPr>
+          <w:rFonts w:ascii="Times New Roman" w:hAnsi="Times New Roman" w:cs="Times New Roman"/>
+          <w:sz w:val="24"/>
+          <w:szCs w:val="24"/>
+        </w:rPr>
+        <w:fldChar w:fldCharType="begin" w:fldLock="1"/>
+      </w:r>
+      <w:r>
+        <w:rPr>
+          <w:rFonts w:ascii="Times New Roman" w:hAnsi="Times New Roman" w:cs="Times New Roman"/>
+          <w:sz w:val="24"/>
+          <w:szCs w:val="24"/>
+        </w:rPr>
+        <w:instrText>ADDIN CSL_CITATION {"citationItems":[{"id":"ITEM-1","itemData":{"DOI":"10.1002/ece3.1303","ISSN":"20457758","abstract":"Biodiversity continues to decline in the face of increasing anthropogenic pressures such as habitat destruction, exploitation, pollution and introduction of alien species. Existing global databases of species’ threat status or population time series are dominated by charismatic species. The collation of datasets with broad taxonomic and biogeographic extents, and that support computation of a range of biodiversity indicators, is necessary to enable better understanding of historical declines and to project – and avert – future declines. We describe and assess a new database of more than 1.6 million samples from 78 countries representing over 28,000 species, collated from existing spatial comparisons of local-scale biodiversity exposed to different intensities and types of anthropogenic pressures, from terrestrial sites around the world. The database contains measurements taken in 208 (of 814) ecoregions, 13 (of 14) biomes, 25 (of 35) biodiversity hotspots and 16 (of 17) megadiverse countries. The database contains more than 1% of the total number of all species described, and more than 1% of the described species within many taxonomic groups – including flowering plants, gymnosperms, birds, mammals, reptiles, amphibians, beetles, lepidopterans and hymenopterans. The dataset, which is still being added to, is therefore already considerably larger and more representative than those used by previous quantitative models of biodiversity trends and responses. The database is being assembled as part of the PREDICTS project (Projecting Responses of Ecological Diversity In Changing Terrestrial Systems – www.predicts.org.uk). We make site-level summary data available alongside this article. The full database will be publicly available in 2015.","author":[{"dropping-particle":"","family":"Hudson","given":"Lawrence N","non-dropping-particle":"","parse-names":false,"suffix":""},{"dropping-particle":"","family":"Newbold","given":"Tim","non-dropping-particle":"","parse-names":false,"suffix":""},{"dropping-particle":"","family":"Contu","given":"Sara","non-dropping-particle":"","parse-names":false,"suffix":""},{"dropping-particle":"","family":"Hill","given":"Samantha L L","non-dropping-particle":"","parse-names":false,"suffix":""},{"dropping-particle":"","family":"Lysenko","given":"Igor","non-dropping-particle":"","parse-names":false,"suffix":""},{"dropping-particle":"","family":"Palma","given":"Adriana","non-dropping-particle":"De","parse-names":false,"suffix":""},{"dropping-particle":"","family":"Phillips","given":"Helen R P","non-dropping-particle":"","parse-names":false,"suffix":""},{"dropping-particle":"","family":"Senior","given":"Rebecca A","non-dropping-particle":"","parse-names":false,"suffix":""},{"dropping-particle":"","family":"Bennett","given":"Dominic J","non-dropping-particle":"","parse-names":false,"suffix":""},{"dropping-particle":"","family":"Booth","given":"Hollie","non-dropping-particle":"","parse-names":false,"suffix":""},{"dropping-particle":"","family":"Choimes","given":"Argyrios","non-dropping-particle":"","parse-names":false,"suffix":""},{"dropping-particle":"","family":"Correia","given":"David L P","non-dropping-particle":"","parse-names":false,"suffix":""},{"dropping-particle":"","family":"Day","given":"Julie","non-dropping-particle":"","parse-names":false,"suffix":""},{"dropping-particle":"","family":"Echeverría-Londoño","given":"Susy","non-dropping-particle":"","parse-names":false,"suffix":""},{"dropping-particle":"","family":"Garon","given":"Morgan","non-dropping-particle":"","parse-names":false,"suffix":""},{"dropping-particle":"","family":"Harrison","given":"Michelle L. K.","non-dropping-particle":"","parse-names":false,"suffix":""},{"dropping-particle":"","family":"Ingram","given":"Daniel J","non-dropping-particle":"","parse-names":false,"suffix":""},{"dropping-particle":"","family":"Jung","given":"Martin","non-dropping-particle":"","parse-names":false,"suffix":""},{"dropping-particle":"","family":"Kemp","given":"Victoria","non-dropping-particle":"","parse-names":false,"suffix":""},{"dropping-particle":"","family":"Kirkpatrick","given":"Lucinda","non-dropping-particle":"","parse-names":false,"suffix":""},{"dropping-particle":"","family":"Martin","given":"Callum D.","non-dropping-particle":"","parse-names":false,"suffix":""},{"dropping-particle":"","family":"Pan","given":"Yuan","non-dropping-particle":"","parse-names":false,"suffix":""},{"dropping-particle":"","family":"White","given":"Hannah J","non-dropping-particle":"","parse-names":false,"suffix":""},{"dropping-particle":"","family":"Aben","given":"Job","non-dropping-particle":"","parse-names":false,"suffix":""},{"dropping-particle":"","family":"Abrahamczyk","given":"Stefan","non-dropping-particle":"","parse-names":false,"suffix":""},{"dropping-particle":"","family":"Adum","given":"Gilbert B","non-dropping-particle":"","parse-names":false,"suffix":""},{"dropping-particle":"","family":"Aguilar-Barquero","given":"Virginia","non-dropping-particle":"","parse-names":false,"suffix":""},{"dropping-particle":"","family":"Aizen","given":"Marcelo A","non-dropping-particle":"","parse-names":false,"suffix":""},{"dropping-particle":"","family":"Ancrenaz","given":"Marc","non-dropping-particle":"","parse-names":false,"suffix":""},{"dropping-particle":"","family":"Arbeláez-Cortés","given":"Enrique","non-dropping-particle":"","parse-names":false,"suffix":""},{"dropping-particle":"","family":"Armbrecht","given":"Inge","non-dropping-particle":"","parse-names":false,"suffix":""},{"dropping-particle":"","family":"Azhar","given":"Badrul","non-dropping-particle":"","parse-names":false,"suffix":""},{"dropping-particle":"","family":"Azpiroz","given":"Adrián B.","non-dropping-particle":"","parse-names":false,"suffix":""},{"dropping-particle":"","family":"Baeten","given":"Lander","non-dropping-particle":"","parse-names":false,"suffix":""},{"dropping-particle":"","family":"Báldi","given":"András","non-dropping-particle":"","parse-names":false,"suffix":""},{"dropping-particle":"","family":"Banks","given":"John E.","non-dropping-particle":"","parse-names":false,"suffix":""},{"dropping-particle":"","family":"Barlow","given":"Jos","non-dropping-particle":"","parse-names":false,"suffix":""},{"dropping-particle":"","family":"Batáry","given":"Péter","non-dropping-particle":"","parse-names":false,"suffix":""},{"dropping-particle":"","family":"Bates","given":"Adam J","non-dropping-particle":"","parse-names":false,"suffix":""},{"dropping-particle":"","family":"Bayne","given":"Erin M","non-dropping-particle":"","parse-names":false,"suffix":""},{"dropping-particle":"","family":"Beja","given":"Pedro","non-dropping-particle":"","parse-names":false,"suffix":""},{"dropping-particle":"","family":"Berg","given":"Åke","non-dropping-particle":"","parse-names":false,"suffix":""},{"dropping-particle":"","family":"Berry","given":"Nicholas J","non-dropping-particle":"","parse-names":false,"suffix":""},{"dropping-particle":"","family":"Bicknell","given":"Jake E","non-dropping-particle":"","parse-names":false,"suffix":""},{"dropping-particle":"","family":"Bihn","given":"Jochen H","non-dropping-particle":"","parse-names":false,"suffix":""},{"dropping-particle":"","family":"Böhning-Gaese","given":"Katrin","non-dropping-particle":"","parse-names":false,"suffix":""},{"dropping-particle":"","family":"Boekhout","given":"Teun","non-dropping-particle":"","parse-names":false,"suffix":""},{"dropping-particle":"","family":"Boutin","given":"Céline","non-dropping-particle":"","parse-names":false,"suffix":""},{"dropping-particle":"","family":"Bouyer","given":"Jérémy","non-dropping-particle":"","parse-names":false,"suffix":""},{"dropping-particle":"","family":"Brearley","given":"Francis Q","non-dropping-particle":"","parse-names":false,"suffix":""},{"dropping-particle":"","family":"Brito","given":"Isabel","non-dropping-particle":"","parse-names":false,"suffix":""},{"dropping-particle":"","family":"Brunet","given":"Jörg","non-dropping-particle":"","parse-names":false,"suffix":""},{"dropping-particle":"","family":"Buczkowski","given":"Grzegorz","non-dropping-particle":"","parse-names":false,"suffix":""},{"dropping-particle":"","family":"Buscardo","given":"Erika","non-dropping-particle":"","parse-names":false,"suffix":""},{"dropping-particle":"","family":"Cabra-García","given":"Jimmy","non-dropping-particle":"","parse-names":false,"suffix":""},{"dropping-particle":"","family":"Calviño-Cancela","given":"María","non-dropping-particle":"","parse-names":false,"suffix":""},{"dropping-particle":"","family":"Cameron","given":"Sydney A","non-dropping-particle":"","parse-names":false,"suffix":""},{"dropping-particle":"","family":"Cancello","given":"Eliana M","non-dropping-particle":"","parse-names":false,"suffix":""},{"dropping-particle":"","family":"Carrijo","given":"Tiago F","non-dropping-particle":"","parse-names":false,"suffix":""},{"dropping-particle":"","family":"Carvalho","given":"Anelena L","non-dropping-particle":"","parse-names":false,"suffix":""},{"dropping-particle":"","family":"Castro","given":"Helena","non-dropping-particle":"","parse-names":false,"suffix":""},{"dropping-particle":"","family":"Castro-Luna","given":"Alejandro A.","non-dropping-particle":"","parse-names":false,"suffix":""},{"dropping-particle":"","family":"Cerda","given":"Rolando","non-dropping-particle":"","parse-names":false,"suffix":""},{"dropping-particle":"","family":"Cerezo","given":"Alexis","non-dropping-particle":"","parse-names":false,"suffix":""},{"dropping-particle":"","family":"Chauvat","given":"Matthieu","non-dropping-particle":"","parse-names":false,"suffix":""},{"dropping-particle":"","family":"Clarke","given":"Frank M.","non-dropping-particle":"","parse-names":false,"suffix":""},{"dropping-particle":"","family":"Cleary","given":"Daniel F. R.","non-dropping-particle":"","parse-names":false,"suffix":""},{"dropping-particle":"","family":"Connop","given":"Stuart P.","non-dropping-particle":"","parse-names":false,"suffix":""},{"dropping-particle":"","family":"D'Aniello","given":"Biagio","non-dropping-particle":"","parse-names":false,"suffix":""},{"dropping-particle":"","family":"Silva","given":"Pedro Giovâni","non-dropping-particle":"da","parse-names":false,"suffix":""},{"dropping-particle":"","family":"Darvill","given":"Ben","non-dropping-particle":"","parse-names":false,"suffix":""},{"dropping-particle":"","family":"Dauber","given":"Jens","non-dropping-particle":"","parse-names":false,"suffix":""},{"dropping-particle":"","family":"Dejean","given":"Alain","non-dropping-particle":"","parse-names":false,"suffix":""},{"dropping-particle":"","family":"Diekötter","given":"Tim","non-dropping-particle":"","parse-names":false,"suffix":""},{"dropping-particle":"","family":"Dominguez-Haydar","given":"Yamileth","non-dropping-particle":"","parse-names":false,"suffix":""},{"dropping-particle":"","family":"Dormann","given":"Carsten F.","non-dropping-particle":"","parse-names":false,"suffix":""},{"dropping-particle":"","family":"Dumont","given":"Bertrand","non-dropping-particle":"","parse-names":false,"suffix":""},{"dropping-particle":"","family":"Dures","given":"Simon G.","non-dropping-particle":"","parse-names":false,"suffix":""},{"dropping-particle":"","family":"Dynesius","given":"Mats","non-dropping-particle":"","parse-names":false,"suffix":""},{"dropping-particle":"","family":"Edenius","given":"Lars","non-dropping-particle":"","parse-names":false,"suffix":""},{"dropping-particle":"","family":"Elek","given":"Zoltán","non-dropping-particle":"","parse-names":false,"suffix":""},{"dropping-particle":"","family":"Entling","given":"Martin H.","non-dropping-particle":"","parse-names":false,"suffix":""},{"dropping-particle":"","family":"Farwig","given":"Nina","non-dropping-particle":"","parse-names":false,"suffix":""},{"dropping-particle":"","family":"Fayle","given":"Tom M.","non-dropping-particle":"","parse-names":false,"suffix":""},{"dropping-particle":"","family":"Felicioli","given":"Antonio","non-dropping-particle":"","parse-names":false,"suffix":""},{"dropping-particle":"","family":"Felton","given":"Annika M.","non-dropping-particle":"","parse-names":false,"suffix":""},{"dropping-particle":"","family":"Ficetola","given":"Gentile F.","non-dropping-particle":"","parse-names":false,"suffix":""},{"dropping-particle":"","family":"Filgueiras","given":"Bruno K. C.","non-dropping-particle":"","parse-names":false,"suffix":""},{"dropping-particle":"","family":"Fonte","given":"Steven J.","non-dropping-particle":"","parse-names":false,"suffix":""},{"dropping-particle":"","family":"Fraser","given":"Lauchlan H.","non-dropping-particle":"","parse-names":false,"suffix":""},{"dropping-particle":"","family":"Fukuda","given":"Daisuke","non-dropping-particle":"","parse-names":false,"suffix":""},{"dropping-particle":"","family":"Furlani","given":"Dario","non-dropping-particle":"","parse-names":false,"suffix":""},{"dropping-particle":"","family":"Ganzhorn","given":"Jörg U.","non-dropping-particle":"","parse-names":false,"suffix":""},{"dropping-particle":"","family":"Garden","given":"Jenni G.","non-dropping-particle":"","parse-names":false,"suffix":""},{"dropping-particle":"","family":"Gheler-Costa","given":"Carla","non-dropping-particle":"","parse-names":false,"suffix":""},{"dropping-particle":"","family":"Giordani","given":"Paolo","non-dropping-particle":"","parse-names":false,"suffix":""},{"dropping-particle":"","family":"Giordano","given":"Simonetta","non-dropping-particle":"","parse-names":false,"suffix":""},{"dropping-particle":"","family":"Gottschalk","given":"Marco S.","non-dropping-particle":"","parse-names":false,"suffix":""},{"dropping-particle":"","family":"Goulson","given":"Dave","non-dropping-particle":"","parse-names":false,"suffix":""},{"dropping-particle":"","family":"Gove","given":"Aaron D.","non-dropping-particle":"","parse-names":false,"suffix":""},{"dropping-particle":"","family":"Grogan","given":"James","non-dropping-particle":"","parse-names":false,"suffix":""},{"dropping-particle":"","family":"Hanley","given":"Mick E.","non-dropping-particle":"","parse-names":false,"suffix":""},{"dropping-particle":"","family":"Hanson","given":"Thor","non-dropping-particle":"","parse-names":false,"suffix":""},{"dropping-particle":"","family":"Hashim","given":"Nor R.","non-dropping-particle":"","parse-names":false,"suffix":""},{"dropping-particle":"","family":"Hawes","given":"Joseph E.","non-dropping-particle":"","parse-names":false,"suffix":""},{"dropping-particle":"","family":"Hébert","given":"Christian","non-dropping-particle":"","parse-names":false,"suffix":""},{"dropping-particle":"","family":"Helden","given":"Alvin J.","non-dropping-particle":"","parse-names":false,"suffix":""},{"dropping-particle":"","family":"Henden","given":"John-André","non-dropping-particle":"","parse-names":false,"suffix":""},{"dropping-particle":"","family":"Hernández","given":"Lionel","non-dropping-particle":"","parse-names":false,"suffix":""},{"dropping-particle":"","family":"Herzog","given":"Felix","non-dropping-particle":"","parse-names":false,"suffix":""},{"dropping-particle":"","family":"Higuera-Diaz","given":"Diego","non-dropping-particle":"","parse-names":false,"suffix":""},{"dropping-particle":"","family":"Hilje","given":"Branko","non-dropping-particle":"","parse-names":false,"suffix":""},{"dropping-particle":"","family":"Horgan","given":"Finbarr G.","non-dropping-particle":"","parse-names":false,"suffix":""},{"dropping-particle":"","family":"Horváth","given":"Roland","non-dropping-particle":"","parse-names":false,"suffix":""},{"dropping-particle":"","family":"Hylander","given":"Kristoffer","non-dropping-particle":"","parse-names":false,"suffix":""},{"dropping-particle":"","family":"Isaacs-Cubides","given":"Paola","non-dropping-particle":"","parse-names":false,"suffix":""},{"dropping-particle":"","family":"Ishitani","given":"Masahiro","non-dropping-particle":"","parse-names":false,"suffix":""},{"dropping-particle":"","family":"Jacobs","given":"Carmen T.","non-dropping-particle":"","parse-names":false,"suffix":""},{"dropping-particle":"","family":"Jaramillo","given":"Víctor J.","non-dropping-particle":"","parse-names":false,"suffix":""},{"dropping-particle":"","family":"Jauker","given":"Birgit","non-dropping-particle":"","parse-names":false,"suffix":""},{"dropping-particle":"","family":"Jonsell","given":"Mats","non-dropping-particle":"","parse-names":false,"suffix":""},{"dropping-particle":"","family":"Jung","given":"Thomas S.","non-dropping-particle":"","parse-names":false,"suffix":""},{"dropping-particle":"","family":"Kapoor","given":"Vena","non-dropping-particle":"","parse-names":false,"suffix":""},{"dropping-particle":"","family":"Kati","given":"Vassiliki","non-dropping-particle":"","parse-names":false,"suffix":""},{"dropping-particle":"","family":"Katovai","given":"Eric","non-dropping-particle":"","parse-names":false,"suffix":""},{"dropping-particle":"","family":"Kessler","given":"Michael","non-dropping-particle":"","parse-names":false,"suffix":""},{"dropping-particle":"","family":"Knop","given":"Eva","non-dropping-particle":"","parse-names":false,"suffix":""},{"dropping-particle":"","family":"Kolb","given":"Annette","non-dropping-particle":"","parse-names":false,"suffix":""},{"dropping-particle":"","family":"Kőrösi","given":"Ádám","non-dropping-particle":"","parse-names":false,"suffix":""},{"dropping-particle":"","family":"Lachat","given":"Thibault","non-dropping-particle":"","parse-names":false,"suffix":""},{"dropping-particle":"","family":"Lantschner","given":"Victoria","non-dropping-particle":"","parse-names":false,"suffix":""},{"dropping-particle":"","family":"Féon","given":"Violette","non-dropping-particle":"Le","parse-names":false,"suffix":""},{"dropping-particle":"","family":"LeBuhn","given":"Gretchen","non-dropping-particle":"","parse-names":false,"suffix":""},{"dropping-particle":"","family":"Légaré","given":"Jean-Philippe","non-dropping-particle":"","parse-names":false,"suffix":""},{"dropping-particle":"","family":"Letcher","given":"Susan G.","non-dropping-particle":"","parse-names":false,"suffix":""},{"dropping-particle":"","family":"Littlewood","given":"Nick A.","non-dropping-particle":"","parse-names":false,"suffix":""},{"dropping-particle":"","family":"López-Quintero","given":"Carlos A.","non-dropping-particle":"","parse-names":false,"suffix":""},{"dropping-particle":"","family":"Louhaichi","given":"Mounir","non-dropping-particle":"","parse-names":false,"suffix":""},{"dropping-particle":"","family":"Lövei","given":"Gabor L.","non-dropping-particle":"","parse-names":false,"suffix":""},{"dropping-particle":"","family":"Lucas-Borja","given":"Manuel Esteban","non-dropping-particle":"","parse-names":false,"suffix":""},{"dropping-particle":"","family":"Luja","given":"Victor H.","non-dropping-particle":"","parse-names":false,"suffix":""},{"dropping-particle":"","family":"Maeto","given":"Kaoru","non-dropping-particle":"","parse-names":false,"suffix":""},{"dropping-particle":"","family":"Magura","given":"Tibor","non-dropping-particle":"","parse-names":false,"suffix":""},{"dropping-particle":"","family":"Mallari","given":"Neil Aldrin","non-dropping-particle":"","parse-names":false,"suffix":""},{"dropping-particle":"","family":"Marin-Spiotta","given":"Erika","non-dropping-particle":"","parse-names":false,"suffix":""},{"dropping-particle":"","family":"Marshall","given":"E. J. P.","non-dropping-particle":"","parse-names":false,"suffix":""},{"dropping-particle":"","family":"Martínez","given":"Eliana","non-dropping-particle":"","parse-names":false,"suffix":""},{"dropping-particle":"","family":"Mayfield","given":"Margaret M.","non-dropping-particle":"","parse-names":false,"suffix":""},{"dropping-particle":"","family":"Mikusinski","given":"Grzegorz","non-dropping-particle":"","parse-names":false,"suffix":""},{"dropping-particle":"","family":"Milder","given":"Jeffrey C.","non-dropping-particle":"","parse-names":false,"suffix":""},{"dropping-particle":"","family":"Miller","given":"James R.","non-dropping-particle":"","parse-names":false,"suffix":""},{"dropping-particle":"","family":"Morales","given":"Carolina L.","non-dropping-particle":"","parse-names":false,"suffix":""},{"dropping-particle":"","family":"Muchane","given":"Mary N.","non-dropping-particle":"","parse-names":false,"suffix":""},{"dropping-particle":"","family":"Muchane","given":"Muchai","non-dropping-particle":"","parse-names":false,"suffix":""},{"dropping-particle":"","family":"Naidoo","given":"Robin","non-dropping-particle":"","parse-names":false,"suffix":""},{"dropping-particle":"","family":"Nakamura","given":"Akihiro","non-dropping-particle":"","parse-names":false,"suffix":""},{"dropping-particle":"","family":"Naoe","given":"Shoji","non-dropping-particle":"","parse-names":false,"suffix":""},{"dropping-particle":"","family":"Nates-Parra","given":"Guiomar","non-dropping-particle":"","parse-names":false,"suffix":""},{"dropping-particle":"","family":"Navarrete Gutierrez","given":"Dario A.","non-dropping-particle":"","parse-names":false,"suffix":""},{"dropping-particle":"","family":"Neuschulz","given":"Eike L.","non-dropping-particle":"","parse-names":false,"suffix":""},{"dropping-particle":"","family":"Noreika","given":"Norbertas","non-dropping-particle":"","parse-names":false,"suffix":""},{"dropping-particle":"","family":"Norfolk","given":"Olivia","non-dropping-particle":"","parse-names":false,"suffix":""},{"dropping-particle":"","family":"Noriega","given":"Jorge Ari","non-dropping-particle":"","parse-names":false,"suffix":""},{"dropping-particle":"","family":"Nöske","given":"Nicole M.","non-dropping-particle":"","parse-names":false,"suffix":""},{"dropping-particle":"","family":"O'Dea","given":"Niall","non-dropping-particle":"","parse-names":false,"suffix":""},{"dropping-particle":"","family":"Oduro","given":"William","non-dropping-particle":"","parse-names":false,"suffix":""},{"dropping-particle":"","family":"Ofori-Boateng","given":"Caleb","non-dropping-particle":"","parse-names":false,"suffix":""},{"dropping-particle":"","family":"Oke","given":"Chris O.","non-dropping-particle":"","parse-names":false,"suffix":""},{"dropping-particle":"","family":"Osgathorpe","given":"Lynne M.","non-dropping-particle":"","parse-names":false,"suffix":""},{"dropping-particle":"","family":"Paritsis","given":"Juan","non-dropping-particle":"","parse-names":false,"suffix":""},{"dropping-particle":"","family":"Parra-H","given":"Alejandro","non-dropping-particle":"","parse-names":false,"suffix":""},{"dropping-particle":"","family":"Pelegrin","given":"Nicolás","non-dropping-particle":"","parse-names":false,"suffix":""},{"dropping-particle":"","family":"Peres","given":"Carlos A.","non-dropping-particle":"","parse-names":false,"suffix":""},{"dropping-particle":"","family":"Persson","given":"Anna S.","non-dropping-particle":"","parse-names":false,"suffix":""},{"dropping-particle":"","family":"Petanidou","given":"Theodora","non-dropping-particle":"","parse-names":false,"suffix":""},{"dropping-particle":"","family":"Phalan","given":"Ben","non-dropping-particle":"","parse-names":false,"suffix":""},{"dropping-particle":"","family":"Philips","given":"T. Keith","non-dropping-particle":"","parse-names":false,"suffix":""},{"dropping-particle":"","family":"Poveda","given":"Katja","non-dropping-particle":"","parse-names":false,"suffix":""},{"dropping-particle":"","family":"Power","given":"Eileen F.","non-dropping-particle":"","parse-names":false,"suffix":""},{"dropping-particle":"","family":"Presley","given":"Steven J.","non-dropping-particle":"","parse-names":false,"suffix":""},{"dropping-particle":"","family":"Proença","given":"Vânia","non-dropping-particle":"","parse-names":false,"suffix":""},{"dropping-particle":"","family":"Quaranta","given":"Marino","non-dropping-particle":"","parse-names":false,"suffix":""},{"dropping-particle":"","family":"Quintero","given":"Carolina","non-dropping-particle":"","parse-names":false,"suffix":""},{"dropping-particle":"","family":"Redpath-Downing","given":"Nicola A.","non-dropping-particle":"","parse-names":false,"suffix":""},{"dropping-particle":"","family":"Reid","given":"J. Leighton","non-dropping-particle":"","parse-names":false,"suffix":""},{"dropping-particle":"","family":"Reis","given":"Yana T.","non-dropping-particle":"","parse-names":false,"suffix":""},{"dropping-particle":"","family":"Ribeiro","given":"Danilo B.","non-dropping-particle":"","parse-names":false,"suffix":""},{"dropping-particle":"","family":"Richardson","given":"Barbara A.","non-dropping-particle":"","parse-names":false,"suffix":""},{"dropping-particle":"","family":"Richardson","given":"Michael J.","non-dropping-particle":"","parse-names":false,"suffix":""},{"dropping-particle":"","family":"Robles","given":"Carolina A.","non-dropping-particle":"","parse-names":false,"suffix":""},{"dropping-particle":"","family":"Römbke","given":"Jörg","non-dropping-particle":"","parse-names":false,"suffix":""},{"dropping-particle":"","family":"Romero-Duque","given":"Luz Piedad","non-dropping-particle":"","parse-names":false,"suffix":""},{"dropping-particle":"","family":"Rosselli","given":"Loreta","non-dropping-particle":"","parse-names":false,"suffix":""},{"dropping-particle":"","family":"Rossiter","given":"Stephen J.","non-dropping-particle":"","parse-names":false,"suffix":""},{"dropping-particle":"","family":"Roulston","given":"T'ai H.","non-dropping-particle":"","parse-names":false,"suffix":""},{"dropping-particle":"","family":"Rousseau","given":"Laurent","non-dropping-particle":"","parse-names":false,"suffix":""},{"dropping-particle":"","family":"Sadler","given":"Jonathan P.","non-dropping-particle":"","parse-names":false,"suffix":""},{"dropping-particle":"","family":"Sáfián","given":"Szabolcs","non-dropping-particle":"","parse-names":false,"suffix":""},{"dropping-particle":"","family":"Saldaña-Vázquez","given":"Romeo A.","non-dropping-particle":"","parse-names":false,"suffix":""},{"dropping-particle":"","family":"Samnegård","given":"Ulrika","non-dropping-particle":"","parse-names":false,"suffix":""},{"dropping-particle":"","family":"Schüepp","given":"Christof","non-dropping-particle":"","parse-names":false,"suffix":""},{"dropping-particle":"","family":"Schweiger","given":"Oliver","non-dropping-particle":"","parse-names":false,"suffix":""},{"dropping-particle":"","family":"Sedlock","given":"Jodi L.","non-dropping-particle":"","parse-names":false,"suffix":""},{"dropping-particle":"","family":"Shahabuddin","given":"Ghazala","non-dropping-particle":"","parse-names":false,"suffix":""},{"dropping-particle":"","family":"Sheil","given":"Douglas","non-dropping-particle":"","parse-names":false,"suffix":""},{"dropping-particle":"","family":"Silva","given":"Fernando A. B.","non-dropping-particle":"","parse-names":false,"suffix":""},{"dropping-particle":"","family":"Slade","given":"Eleanor M.","non-dropping-particle":"","parse-names":false,"suffix":""},{"dropping-particle":"","family":"Smith-Pardo","given":"Allan H.","non-dropping-particle":"","parse-names":false,"suffix":""},{"dropping-particle":"","family":"Sodhi","given":"Navjot S.","non-dropping-particle":"","parse-names":false,"suffix":""},{"dropping-particle":"","family":"Somarriba","given":"Eduardo J.","non-dropping-particle":"","parse-names":false,"suffix":""},{"dropping-particle":"","family":"Sosa","given":"Ramón A.","non-dropping-particle":"","parse-names":false,"suffix":""},{"dropping-particle":"","family":"Stout","given":"Jane C.","non-dropping-particle":"","parse-names":false,"suffix":""},{"dropping-particle":"","family":"Struebig","given":"Matthew J.","non-dropping-particle":"","parse-names":false,"suffix":""},{"dropping-particle":"","family":"Sung","given":"Yik-Hei","non-dropping-particle":"","parse-names":false,"suffix":""},{"dropping-particle":"","family":"Threlfall","given":"Caragh G.","non-dropping-particle":"","parse-names":false,"suffix":""},{"dropping-particle":"","family":"Tonietto","given":"Rebecca","non-dropping-particle":"","parse-names":false,"suffix":""},{"dropping-particle":"","family":"Tóthmérész","given":"Béla","non-dropping-particle":"","parse-names":false,"suffix":""},{"dropping-particle":"","family":"Tscharntke","given":"Teja","non-dropping-particle":"","parse-names":false,"suffix":""},{"dropping-particle":"","family":"Turner","given":"Edgar C.","non-dropping-particle":"","parse-names":false,"suffix":""},{"dropping-particle":"","family":"Tylianakis","given":"Jason M.","non-dropping-particle":"","parse-names":false,"suffix":""},{"dropping-particle":"","family":"Vanbergen","given":"Adam J.","non-dropping-particle":"","parse-names":false,"suffix":""},{"dropping-particle":"","family":"Vassilev","given":"Kiril","non-dropping-particle":"","parse-names":false,"suffix":""},{"dropping-particle":"","family":"Verboven","given":"Hans A. F.","non-dropping-particle":"","parse-names":false,"suffix":""},{"dropping-particle":"","family":"Vergara","given":"Carlos H.","non-dropping-particle":"","parse-names":false,"suffix":""},{"dropping-particle":"","family":"Vergara","given":"Pablo M.","non-dropping-particle":"","parse-names":false,"suffix":""},{"dropping-particle":"","family":"Verhulst","given":"Jort","non-dropping-particle":"","parse-names":false,"suffix":""},{"dropping-particle":"","family":"Walker","given":"Tony R.","non-dropping-particle":"","parse-names":false,"suffix":""},{"dropping-particle":"","family":"Wang","given":"Yanping","non-dropping-particle":"","parse-names":false,"suffix":""},{"dropping-particle":"","family":"Watling","given":"James I.","non-dropping-particle":"","parse-names":false,"suffix":""},{"dropping-particle":"","family":"Wells","given":"Konstans","non-dropping-particle":"","parse-names":false,"suffix":""},{"dropping-particle":"","family":"Williams","given":"Christopher D.","non-dropping-particle":"","parse-names":false,"suffix":""},{"dropping-particle":"","family":"Willig","given":"Michael R.","non-dropping-particle":"","parse-names":false,"suffix":""},{"dropping-particle":"","family":"Woinarski","given":"John C. Z.","non-dropping-particle":"","parse-names":false,"suffix":""},{"dropping-particle":"","family":"Wolf","given":"Jan H. D.","non-dropping-particle":"","parse-names":false,"suffix":""},{"dropping-particle":"","family":"Woodcock","given":"Ben A.","non-dropping-particle":"","parse-names":false,"suffix":""},{"dropping-particle":"","family":"Yu","given":"Douglas W.","non-dropping-particle":"","parse-names":false,"suffix":""},{"dropping-particle":"","family":"Zaitsev","given":"Andrey S.","non-dropping-particle":"","parse-names":false,"suffix":""},{"dropping-particle":"","family":"Collen","given":"Ben","non-dropping-particle":"","parse-names":false,"suffix":""},{"dropping-particle":"","family":"Ewers","given":"Rob M.","non-dropping-particle":"","parse-names":false,"suffix":""},{"dropping-particle":"","family":"Mace","given":"Georgina M.","non-dropping-particle":"","parse-names":false,"suffix":""},{"dropping-particle":"","family":"Purves","given":"Drew W.","non-dropping-particle":"","parse-names":false,"suffix":""},{"dropping-particle":"","family":"Scharlemann","given":"Jörn P. W.","non-dropping-particle":"","parse-names":false,"suffix":""},{"dropping-particle":"","family":"Purvis","given":"Andy","non-dropping-particle":"","parse-names":false,"suffix":""}],"container-title":"Ecology and Evolution","id":"ITEM-1","issue":"24","issued":{"date-parts":[["2014","12","2"]]},"page":"4701-4735","title":"The PREDICTS database: a global database of how local terrestrial biodiversity responds to human impacts","type":"article-journal","volume":"4"},"uris":["http://www.mendeley.com/documents/?uuid=5a8acc15-cda4-40c3-b52f-7b0cbe933727"]},{"id":"ITEM-2","itemData":{"DOI":"10.1002/ece3.2579","ISBN":"20457758","ISSN":"20457758","PMID":"28070282","abstract":"The PREDICTS project—Projecting Responses of Ecological Diversity In Changing Terrestrial Systems (www.predicts.org.uk)—has collated from published studies a large, reasonably representative database of comparable samples of biodiversity from multiple sites that differ in the nature or intensity of human impacts relating to land use. We have used this evidence base to develop global and regional statistical models of how local biodiversity responds to these measures. We describe and make freely available this 2016 release of the database, containing more than 3.2 million records sampled at over 26,000 locations and representing over 47,000 species. We outline how the database can help in answering a range of questions in ecology and conservation biology. To our knowledge, this is the largest and most geographically and taxonomically representative database of spatial comparisons of biodiversity that has been collated to date; it will be useful to researchers and international efforts wishing to model and understand the global status of biodiversity.","author":[{"dropping-particle":"","family":"Hudson","given":"Lawrence N.","non-dropping-particle":"","parse-names":false,"suffix":""},{"dropping-particle":"","family":"Newbold","given":"Tim","non-dropping-particle":"","parse-names":false,"suffix":""},{"dropping-particle":"","family":"Contu","given":"Sara","non-dropping-particle":"","parse-names":false,"suffix":""},{"dropping-particle":"","family":"Hill","given":"Samantha L.L.","non-dropping-particle":"","parse-names":false,"suffix":""},{"dropping-particle":"","family":"Lysenko","given":"Igor","non-dropping-particle":"","parse-names":false,"suffix":""},{"dropping-particle":"","family":"Palma","given":"Adriana","non-dropping-particle":"De","parse-names":false,"suffix":""},{"dropping-particle":"","family":"Phillips","given":"Helen R.P.","non-dropping-particle":"","parse-names":false,"suffix":""},{"dropping-particle":"","family":"Alhusseini","given":"Tamera I.","non-dropping-particle":"","parse-names":false,"suffix":""},{"dropping-particle":"","family":"Bedford","given":"Felicity E.","non-dropping-particle":"","parse-names":false,"suffix":""},{"dropping-particle":"","family":"Bennett","given":"Dominic J.","non-dropping-particle":"","parse-names":false,"suffix":""},{"dropping-particle":"","family":"Booth","given":"Hollie","non-dropping-particle":"","parse-names":false,"suffix":""},{"dropping-particle":"","family":"Burton","given":"Victoria J.","non-dropping-particle":"","parse-names":false,"suffix":""},{"dropping-particle":"","family":"Chng","given":"Charlotte W.T.","non-dropping-particle":"","parse-names":false,"suffix":""},{"dropping-particle":"","family":"Choimes","given":"Argyrios","non-dropping-particle":"","parse-names":false,"suffix":""},{"dropping-particle":"","family":"Correia","given":"David L.P.","non-dropping-particle":"","parse-names":false,"suffix":""},{"dropping-particle":"","family":"Day","given":"Julie","non-dropping-particle":"","parse-names":false,"suffix":""},{"dropping-particle":"","family":"Echeverría-Londoño","given":"Susy","non-dropping-particle":"","parse-names":false,"suffix":""},{"dropping-particle":"","family":"Emerson","given":"Susan R.","non-dropping-particle":"","parse-names":false,"suffix":""},{"dropping-particle":"","family":"Gao","given":"Di","non-dropping-particle":"","parse-names":false,"suffix":""},{"dropping-particle":"","family":"Garon","given":"Morgan","non-dropping-particle":"","parse-names":false,"suffix":""},{"dropping-particle":"","family":"Harrison","given":"Michelle L.K.","non-dropping-particle":"","parse-names":false,"suffix":""},{"dropping-particle":"","family":"Ingram","given":"Daniel J.","non-dropping-particle":"","parse-names":false,"suffix":""},{"dropping-particle":"","family":"Jung","given":"Martin","non-dropping-particle":"","parse-names":false,"suffix":""},{"dropping-particle":"","family":"Kemp","given":"Victoria","non-dropping-particle":"","parse-names":false,"suffix":""},{"dropping-particle":"","family":"Kirkpatrick","given":"Lucinda","non-dropping-particle":"","parse-names":false,"suffix":""},{"dropping-particle":"","family":"Martin","given":"Callum D.","non-dropping-particle":"","parse-names":false,"suffix":""},{"dropping-particle":"","family":"Pan","given":"Yuan","non-dropping-particle":"","parse-names":false,"suffix":""},{"dropping-particle":"","family":"Pask-Hale","given":"Gwilym D.","non-dropping-particle":"","parse-names":false,"suffix":""},{"dropping-particle":"","family":"Pynegar","given":"Edwin L.","non-dropping-particle":"","parse-names":false,"suffix":""},{"dropping-particle":"","family":"Robinson","given":"Alexandra N.","non-dropping-particle":"","parse-names":false,"suffix":""},{"dropping-particle":"","family":"Sanchez-Ortiz","given":"Katia","non-dropping-particle":"","parse-names":false,"suffix":""},{"dropping-particle":"","family":"Senior","given":"Rebecca A.","non-dropping-particle":"","parse-names":false,"suffix":""},{"dropping-particle":"","family":"Simmons","given":"Benno I.","non-dropping-particle":"","parse-names":false,"suffix":""},{"dropping-particle":"","family":"White","given":"Hannah J.","non-dropping-particle":"","parse-names":false,"suffix":""},{"dropping-particle":"","family":"Zhang","given":"Hanbin","non-dropping-particle":"","parse-names":false,"suffix":""},{"dropping-particle":"","family":"Aben","given":"Job","non-dropping-particle":"","parse-names":false,"suffix":""},{"dropping-particle":"","family":"Abrahamczyk","given":"Stefan","non-dropping-particle":"","parse-names":false,"suffix":""},{"dropping-particle":"","family":"Adum","given":"Gilbert B.","non-dropping-particle":"","parse-names":false,"suffix":""},{"dropping-particle":"","family":"Aguilar-Barquero","given":"Virginia","non-dropping-particle":"","parse-names":false,"suffix":""},{"dropping-particle":"","family":"Aizen","given":"Marcelo A.","non-dropping-particle":"","parse-names":false,"suffix":""},{"dropping-particle":"","family":"Albertos","given":"Belén","non-dropping-particle":"","parse-names":false,"suffix":""},{"dropping-particle":"","family":"Alcala","given":"E. L.","non-dropping-particle":"","parse-names":false,"suffix":""},{"dropping-particle":"","family":"Mar Alguacil","given":"Maria","non-dropping-particle":"del","parse-names":false,"suffix":""},{"dropping-particle":"","family":"Alignier","given":"Audrey","non-dropping-particle":"","parse-names":false,"suffix":""},{"dropping-particle":"","family":"Ancrenaz","given":"Marc","non-dropping-particle":"","parse-names":false,"suffix":""},{"dropping-particle":"","family":"Andersen","given":"Alan N.","non-dropping-particle":"","parse-names":false,"suffix":""},{"dropping-particle":"","family":"Arbeláez-Cortés","given":"Enrique","non-dropping-particle":"","parse-names":false,"suffix":""},{"dropping-particle":"","family":"Armbrecht","given":"Inge","non-dropping-particle":"","parse-names":false,"suffix":""},{"dropping-particle":"","family":"Arroyo-Rodríguez","given":"Víctor","non-dropping-particle":"","parse-names":false,"suffix":""},{"dropping-particle":"","family":"Aumann","given":"Tom","non-dropping-particle":"","parse-names":false,"suffix":""},{"dropping-particle":"","family":"Axmacher","given":"Jan C.","non-dropping-particle":"","parse-names":false,"suffix":""},{"dropping-particle":"","family":"Azhar","given":"Badrul","non-dropping-particle":"","parse-names":false,"suffix":""},{"dropping-particle":"","family":"Azpiroz","given":"Adrián B.","non-dropping-particle":"","parse-names":false,"suffix":""},{"dropping-particle":"","family":"Baeten","given":"Lander","non-dropping-particle":"","parse-names":false,"suffix":""},{"dropping-particle":"","family":"Bakayoko","given":"Adama","non-dropping-particle":"","parse-names":false,"suffix":""},{"dropping-particle":"","family":"Báldi","given":"András","non-dropping-particle":"","parse-names":false,"suffix":""},{"dropping-particle":"","family":"Banks","given":"John E.","non-dropping-particle":"","parse-names":false,"suffix":""},{"dropping-particle":"","family":"Baral","given":"Sharad K.","non-dropping-particle":"","parse-names":false,"suffix":""},{"dropping-particle":"","family":"Barlow","given":"Jos","non-dropping-particle":"","parse-names":false,"suffix":""},{"dropping-particle":"","family":"Barratt","given":"Barbara I.P.","non-dropping-particle":"","parse-names":false,"suffix":""},{"dropping-particle":"","family":"Barrico","given":"Lurdes","non-dropping-particle":"","parse-names":false,"suffix":""},{"dropping-particle":"","family":"Bartolommei","given":"Paola","non-dropping-particle":"","parse-names":false,"suffix":""},{"dropping-particle":"","family":"Barton","given":"Diane M.","non-dropping-particle":"","parse-names":false,"suffix":""},{"dropping-particle":"","family":"Basset","given":"Yves","non-dropping-particle":"","parse-names":false,"suffix":""},{"dropping-particle":"","family":"Batáry","given":"Péter","non-dropping-particle":"","parse-names":false,"suffix":""},{"dropping-particle":"","family":"Bates","given":"Adam J.","non-dropping-particle":"","parse-names":false,"suffix":""},{"dropping-particle":"","family":"Baur","given":"Bruno","non-dropping-particle":"","parse-names":false,"suffix":""},{"dropping-particle":"","family":"Bayne","given":"Erin M.","non-dropping-particle":"","parse-names":false,"suffix":""},{"dropping-particle":"","family":"Beja","given":"Pedro","non-dropping-particle":"","parse-names":false,"suffix":""},{"dropping-particle":"","family":"Benedick","given":"Suzan","non-dropping-particle":"","parse-names":false,"suffix":""},{"dropping-particle":"","family":"Berg","given":"Åke","non-dropping-particle":"","parse-names":false,"suffix":""},{"dropping-particle":"","family":"Bernard","given":"Henry","non-dropping-particle":"","parse-names":false,"suffix":""},{"dropping-particle":"","family":"Berry","given":"Nicholas J.","non-dropping-particle":"","parse-names":false,"suffix":""},{"dropping-particle":"","family":"Bhatt","given":"Dinesh","non-dropping-particle":"","parse-names":false,"suffix":""},{"dropping-particle":"","family":"Bicknell","given":"Jake E.","non-dropping-particle":"","parse-names":false,"suffix":""},{"dropping-particle":"","family":"Bihn","given":"Jochen H.","non-dropping-particle":"","parse-names":false,"suffix":""},{"dropping-particle":"","family":"Blake","given":"Robin J.","non-dropping-particle":"","parse-names":false,"suffix":""},{"dropping-particle":"","family":"Bobo","given":"Kadiri S.","non-dropping-particle":"","parse-names":false,"suffix":""},{"dropping-particle":"","family":"Bóçon","given":"Roberto","non-dropping-particle":"","parse-names":false,"suffix":""},{"dropping-particle":"","family":"Boekhout","given":"Teun","non-dropping-particle":"","parse-names":false,"suffix":""},{"dropping-particle":"","family":"Böhning-Gaese","given":"Katrin","non-dropping-particle":"","parse-names":false,"suffix":""},{"dropping-particle":"","family":"Bonham","given":"Kevin J.","non-dropping-particle":"","parse-names":false,"suffix":""},{"dropping-particle":"","family":"Borges","given":"Paulo A.V.","non-dropping-particle":"","parse-names":false,"suffix":""},{"dropping-particle":"","family":"Borges","given":"Sérgio H.","non-dropping-particle":"","parse-names":false,"suffix":""},{"dropping-particle":"","family":"Boutin","given":"Céline","non-dropping-particle":"","parse-names":false,"suffix":""},{"dropping-particle":"","family":"Bouyer","given":"Jérémy","non-dropping-particle":"","parse-names":false,"suffix":""},{"dropping-particle":"","family":"Bragagnolo","given":"Cibele","non-dropping-particle":"","parse-names":false,"suffix":""},{"dropping-particle":"","family":"Brandt","given":"Jodi S.","non-dropping-particle":"","parse-names":false,"suffix":""},{"dropping-particle":"","family":"Brearley","given":"Francis Q.","non-dropping-particle":"","parse-names":false,"suffix":""},{"dropping-particle":"","family":"Brito","given":"Isabel","non-dropping-particle":"","parse-names":false,"suffix":""},{"dropping-particle":"","family":"Bros","given":"Vicenç","non-dropping-particle":"","parse-names":false,"suffix":""},{"dropping-particle":"","family":"Brunet","given":"Jörg","non-dropping-particle":"","parse-names":false,"suffix":""},{"dropping-particle":"","family":"Buczkowski","given":"Grzegorz","non-dropping-particle":"","parse-names":false,"suffix":""},{"dropping-particle":"","family":"Buddle","given":"Christopher M.","non-dropping-particle":"","parse-names":false,"suffix":""},{"dropping-particle":"","family":"Bugter","given":"Rob","non-dropping-particle":"","parse-names":false,"suffix":""},{"dropping-particle":"","family":"Buscardo","given":"Erika","non-dropping-particle":"","parse-names":false,"suffix":""},{"dropping-particle":"","family":"Buse","given":"Jörn","non-dropping-particle":"","parse-names":false,"suffix":""},{"dropping-particle":"","family":"Cabra-García","given":"Jimmy","non-dropping-particle":"","parse-names":false,"suffix":""},{"dropping-particle":"","family":"Cáceres","given":"Nilton C.","non-dropping-particle":"","parse-names":false,"suffix":""},{"dropping-particle":"","family":"Cagle","given":"Nicolette L.","non-dropping-particle":"","parse-names":false,"suffix":""},{"dropping-particle":"","family":"Calviño-Cancela","given":"María","non-dropping-particle":"","parse-names":false,"suffix":""},{"dropping-particle":"","family":"Cameron","given":"Sydney A.","non-dropping-particle":"","parse-names":false,"suffix":""},{"dropping-particle":"","family":"Cancello","given":"Eliana M.","non-dropping-particle":"","parse-names":false,"suffix":""},{"dropping-particle":"","family":"Caparrós","given":"Rut","non-dropping-particle":"","parse-names":false,"suffix":""},{"dropping-particle":"","family":"Cardoso","given":"Pedro","non-dropping-particle":"","parse-names":false,"suffix":""},{"dropping-particle":"","family":"Carpenter","given":"Dan","non-dropping-particle":"","parse-names":false,"suffix":""},{"dropping-particle":"","family":"Carrijo","given":"Tiago F.","non-dropping-particle":"","parse-names":false,"suffix":""},{"dropping-particle":"","family":"Carvalho","given":"Anelena L.","non-dropping-particle":"","parse-names":false,"suffix":""},{"dropping-particle":"","family":"Cassano","given":"Camila R.","non-dropping-particle":"","parse-names":false,"suffix":""},{"dropping-particle":"","family":"Castro","given":"Helena","non-dropping-particle":"","parse-names":false,"suffix":""},{"dropping-particle":"","family":"Castro-Luna","given":"Alejandro A.","non-dropping-particle":"","parse-names":false,"suffix":""},{"dropping-particle":"","family":"Rolando","given":"Cerda B.","non-dropping-particle":"","parse-names":false,"suffix":""},{"dropping-particle":"","family":"Cerezo","given":"Alexis","non-dropping-particle":"","parse-names":false,"suffix":""},{"dropping-particle":"","family":"Chapman","given":"Kim Alan","non-dropping-particle":"","parse-names":false,"suffix":""},{"dropping-particle":"","family":"Chauvat","given":"Matthieu","non-dropping-particle":"","parse-names":false,"suffix":""},{"dropping-particle":"","family":"Christensen","given":"Morten","non-dropping-particle":"","parse-names":false,"suffix":""},{"dropping-particle":"","family":"Clarke","given":"Francis M.","non-dropping-particle":"","parse-names":false,"suffix":""},{"dropping-particle":"","family":"Cleary","given":"Daniel F.R.","non-dropping-particle":"","parse-names":false,"suffix":""},{"dropping-particle":"","family":"Colombo","given":"Giorgio","non-dropping-particle":"","parse-names":false,"suffix":""},{"dropping-particle":"","family":"Connop","given":"Stuart P.","non-dropping-particle":"","parse-names":false,"suffix":""},{"dropping-particle":"","family":"Craig","given":"Michael D.","non-dropping-particle":"","parse-names":false,"suffix":""},{"dropping-particle":"","family":"Cruz-López","given":"Leopoldo","non-dropping-particle":"","parse-names":false,"suffix":""},{"dropping-particle":"","family":"Cunningham","given":"Saul A.","non-dropping-particle":"","parse-names":false,"suffix":""},{"dropping-particle":"","family":"D'Aniello","given":"Biagio","non-dropping-particle":"","parse-names":false,"suffix":""},{"dropping-particle":"","family":"D'Cruze","given":"Neil","non-dropping-particle":"","parse-names":false,"suffix":""},{"dropping-particle":"","family":"Silva","given":"Pedro Giovâni","non-dropping-particle":"da","parse-names":false,"suffix":""},{"dropping-particle":"","family":"Dallimer","given":"Martin","non-dropping-particle":"","parse-names":false,"suffix":""},{"dropping-particle":"","family":"Danquah","given":"Emmanuel","non-dropping-particle":"","parse-names":false,"suffix":""},{"dropping-particle":"","family":"Darvill","given":"Ben","non-dropping-particle":"","parse-names":false,"suffix":""},{"dropping-particle":"","family":"Dauber","given":"Jens","non-dropping-particle":"","parse-names":false,"suffix":""},{"dropping-particle":"","family":"Davis","given":"Adrian L.V.","non-dropping-particle":"","parse-names":false,"suffix":""},{"dropping-particle":"","family":"Dawson","given":"Jeff","non-dropping-particle":"","parse-names":false,"suffix":""},{"dropping-particle":"","family":"Sassi","given":"Claudio","non-dropping-particle":"de","parse-names":false,"suffix":""},{"dropping-particle":"","family":"Thoisy","given":"Benoit","non-dropping-particle":"de","parse-names":false,"suffix":""},{"dropping-particle":"","family":"Deheuvels","given":"Olivier","non-dropping-particle":"","parse-names":false,"suffix":""},{"dropping-particle":"","family":"Dejean","given":"Alain","non-dropping-particle":"","parse-names":false,"suffix":""},{"dropping-particle":"","family":"Devineau","given":"Jean Louis","non-dropping-particle":"","parse-names":false,"suffix":""},{"dropping-particle":"","family":"Diekötter","given":"Tim","non-dropping-particle":"","parse-names":false,"suffix":""},{"dropping-particle":"V.","family":"Dolia","given":"Jignasu","non-dropping-particle":"","parse-names":false,"suffix":""},{"dropping-particle":"","family":"Domínguez","given":"Erwin","non-dropping-particle":"","parse-names":false,"suffix":""},{"dropping-particle":"","family":"Dominguez-Haydar","given":"Yamileth","non-dropping-particle":"","parse-names":false,"suffix":""},{"dropping-particle":"","family":"Dorn","given":"Silvia","non-dropping-particle":"","parse-names":false,"suffix":""},{"dropping-particle":"","family":"Draper","given":"Isabel","non-dropping-particle":"","parse-names":false,"suffix":""},{"dropping-particle":"","family":"Dreber","given":"Niels","non-dropping-particle":"","parse-names":false,"suffix":""},{"dropping-particle":"","family":"Dumont","given":"Bertrand","non-dropping-particle":"","parse-names":false,"suffix":""},{"dropping-particle":"","family":"Dures","given":"Simon G.","non-dropping-particle":"","parse-names":false,"suffix":""},{"dropping-particle":"","family":"Dynesius","given":"Mats","non-dropping-particle":"","parse-names":false,"suffix":""},{"dropping-particle":"","family":"Edenius","given":"Lars","non-dropping-particle":"","parse-names":false,"suffix":""},{"dropping-particle":"","family":"Eggleton","given":"Paul","non-dropping-particle":"","parse-names":false,"suffix":""},{"dropping-particle":"","family":"Eigenbrod","given":"Felix","non-dropping-particle":"","parse-names":false,"suffix":""},{"dropping-particle":"","family":"Elek","given":"Zoltán","non-dropping-particle":"","parse-names":false,"suffix":""},{"dropping-particle":"","family":"Entling","given":"Martin H.","non-dropping-particle":"","parse-names":false,"suffix":""},{"dropping-particle":"","family":"Esler","given":"Karen J.","non-dropping-particle":"","parse-names":false,"suffix":""},{"dropping-particle":"","family":"Lima","given":"Ricardo F.","non-dropping-particle":"de","parse-names":false,"suffix":""},{"dropping-particle":"","family":"Faruk","given":"Aisyah","non-dropping-particle":"","parse-names":false,"suffix":""},{"dropping-particle":"","family":"Farwig","given":"Nina","non-dropping-particle":"","parse-names":false,"suffix":""},{"dropping-particle":"","family":"Fayle","given":"Tom M.","non-dropping-particle":"","parse-names":false,"suffix":""},{"dropping-particle":"","family":"Felicioli","given":"Antonio","non-dropping-particle":"","parse-names":false,"suffix":""},{"dropping-particle":"","family":"Felton","given":"Annika M.","non-dropping-particle":"","parse-names":false,"suffix":""},{"dropping-particle":"","family":"Fensham","given":"Roderick J.","non-dropping-particle":"","parse-names":false,"suffix":""},{"dropping-particle":"","family":"Fernandez","given":"Ignacio C.","non-dropping-particle":"","parse-names":false,"suffix":""},{"dropping-particle":"","family":"Ferreira","given":"Catarina C.","non-dropping-particle":"","parse-names":false,"suffix":""},{"dropping-particle":"","family":"Ficetola","given":"Gentile F.","non-dropping-particle":"","parse-names":false,"suffix":""},{"dropping-particle":"","family":"Fiera","given":"Cristina","non-dropping-particle":"","parse-names":false,"suffix":""},{"dropping-particle":"","family":"Filgueiras","given":"Bruno K.C.","non-dropping-particle":"","parse-names":false,"suffix":""},{"dropping-particle":"","family":"Fırıncıoğlu","given":"Hüseyin K.","non-dropping-particle":"","parse-names":false,"suffix":""},{"dropping-particle":"","family":"Flaspohler","given":"David","non-dropping-particle":"","parse-names":false,"suffix":""},{"dropping-particle":"","family":"Floren","given":"Andreas","non-dropping-particle":"","parse-names":false,"suffix":""},{"dropping-particle":"","family":"Fonte","given":"Steven J.","non-dropping-particle":"","parse-names":false,"suffix":""},{"dropping-particle":"","family":"Fournier","given":"Anne","non-dropping-particle":"","parse-names":false,"suffix":""},{"dropping-particle":"","family":"Fowler","given":"Robert E.","non-dropping-particle":"","parse-names":false,"suffix":""},{"dropping-particle":"","family":"Franzén","given":"Markus","non-dropping-particle":"","parse-names":false,"suffix":""},{"dropping-particle":"","family":"Fraser","given":"Lauchlan H.","non-dropping-particle":"","parse-names":false,"suffix":""},{"dropping-particle":"","family":"Fredriksson","given":"Gabriella M.","non-dropping-particle":"","parse-names":false,"suffix":""},{"dropping-particle":"","family":"Freire","given":"Geraldo B.","non-dropping-particle":"","parse-names":false,"suffix":""},{"dropping-particle":"","family":"Frizzo","given":"Tiago L.M.","non-dropping-particle":"","parse-names":false,"suffix":""},{"dropping-particle":"","family":"Fukuda","given":"Daisuke","non-dropping-particle":"","parse-names":false,"suffix":""},{"dropping-particle":"","family":"Furlani","given":"Dario","non-dropping-particle":"","parse-names":false,"suffix":""},{"dropping-particle":"","family":"Gaigher","given":"René","non-dropping-particle":"","parse-names":false,"suffix":""},{"dropping-particle":"","family":"Ganzhorn","given":"Jörg U.","non-dropping-particle":"","parse-names":false,"suffix":""},{"dropping-particle":"","family":"García","given":"Karla P.","non-dropping-particle":"","parse-names":false,"suffix":""},{"dropping-particle":"","family":"Garcia-R","given":"Juan C.","non-dropping-particle":"","parse-names":false,"suffix":""},{"dropping-particle":"","family":"Garden","given":"Jenni G.","non-dropping-particle":"","parse-names":false,"suffix":""},{"dropping-particle":"","family":"Garilleti","given":"Ricardo","non-dropping-particle":"","parse-names":false,"suffix":""},{"dropping-particle":"","family":"Ge","given":"Bao Ming","non-dropping-particle":"","parse-names":false,"suffix":""},{"dropping-particle":"","family":"Gendreau-Berthiaume","given":"Benoit","non-dropping-particle":"","parse-names":false,"suffix":""},{"dropping-particle":"","family":"Gerard","given":"Philippa J.","non-dropping-particle":"","parse-names":false,"suffix":""},{"dropping-particle":"","family":"Gheler-Costa","given":"Carla","non-dropping-particle":"","parse-names":false,"suffix":""},{"dropping-particle":"","family":"Gilbert","given":"Benjamin","non-dropping-particle":"","parse-names":false,"suffix":""},{"dropping-particle":"","family":"Giordani","given":"Paolo","non-dropping-particle":"","parse-names":false,"suffix":""},{"dropping-particle":"","family":"Giordano","given":"Simonetta","non-dropping-particle":"","parse-names":false,"suffix":""},{"dropping-particle":"","family":"Golodets","given":"Carly","non-dropping-particle":"","parse-names":false,"suffix":""},{"dropping-particle":"","family":"Gomes","given":"Laurens G.L.","non-dropping-particle":"","parse-names":false,"suffix":""},{"dropping-particle":"","family":"Gould","given":"Rachelle K.","non-dropping-particle":"","parse-names":false,"suffix":""},{"dropping-particle":"","family":"Goulson","given":"Dave","non-dropping-particle":"","parse-names":false,"suffix":""},{"dropping-particle":"","family":"Gove","given":"Aaron D.","non-dropping-particle":"","parse-names":false,"suffix":""},{"dropping-particle":"","family":"Granjon","given":"Laurent","non-dropping-particle":"","parse-names":false,"suffix":""},{"dropping-particle":"","family":"Grass","given":"Ingo","non-dropping-particle":"","parse-names":false,"suffix":""},{"dropping-particle":"","family":"Gray","given":"Claudia L.","non-dropping-particle":"","parse-names":false,"suffix":""},{"dropping-particle":"","family":"Grogan","given":"James","non-dropping-particle":"","parse-names":false,"suffix":""},{"dropping-particle":"","family":"Gu","given":"Weibin","non-dropping-particle":"","parse-names":false,"suffix":""},{"dropping-particle":"","family":"Guardiola","given":"Moisès","non-dropping-particle":"","parse-names":false,"suffix":""},{"dropping-particle":"","family":"Gunawardene","given":"Nihara R.","non-dropping-particle":"","parse-names":false,"suffix":""},{"dropping-particle":"","family":"Gutierrez","given":"Alvaro G.","non-dropping-particle":"","parse-names":false,"suffix":""},{"dropping-particle":"","family":"Gutiérrez-Lamus","given":"Doris L.","non-dropping-particle":"","parse-names":false,"suffix":""},{"dropping-particle":"","family":"Haarmeyer","given":"Daniela H.","non-dropping-particle":"","parse-names":false,"suffix":""},{"dropping-particle":"","family":"Hanley","given":"Mick E.","non-dropping-particle":"","parse-names":false,"suffix":""},{"dropping-particle":"","family":"Hanson","given":"Thor","non-dropping-particle":"","parse-names":false,"suffix":""},{"dropping-particle":"","family":"Hashim","given":"Nor R.","non-dropping-particle":"","parse-names":false,"suffix":""},{"dropping-particle":"","family":"Hassan","given":"Shombe N.","non-dropping-particle":"","parse-names":false,"suffix":""},{"dropping-particle":"","family":"Hatfield","given":"Richard G.","non-dropping-particle":"","parse-names":false,"suffix":""},{"dropping-particle":"","family":"Hawes","given":"Joseph E.","non-dropping-particle":"","parse-names":false,"suffix":""},{"dropping-particle":"","family":"Hayward","given":"Matt W.","non-dropping-particle":"","parse-names":false,"suffix":""},{"dropping-particle":"","family":"Hébert","given":"Christian","non-dropping-particle":"","parse-names":false,"suffix":""},{"dropping-particle":"","family":"Helden","given":"Alvin J.","non-dropping-particle":"","parse-names":false,"suffix":""},{"dropping-particle":"","family":"Henden","given":"John André","non-dropping-particle":"","parse-names":false,"suffix":""},{"dropping-particle":"","family":"Henschel","given":"Philipp","non-dropping-particle":"","parse-names":false,"suffix":""},{"dropping-particle":"","family":"Hernández","given":"Lionel","non-dropping-particle":"","parse-names":false,"suffix":""},{"dropping-particle":"","family":"Herrera","given":"James P.","non-dropping-particle":"","parse-names":false,"suffix":""},{"dropping-particle":"","family":"Herrmann","given":"Farina","non-dropping-particle":"","parse-names":false,"suffix":""},{"dropping-particle":"","family":"Herzog","given":"Felix","non-dropping-particle":"","parse-names":false,"suffix":""},{"dropping-particle":"","family":"Higuera-Diaz","given":"Diego","non-dropping-particle":"","parse-names":false,"suffix":""},{"dropping-particle":"","family":"Hilje","given":"Branko","non-dropping-particle":"","parse-names":false,"suffix":""},{"dropping-particle":"","family":"Höfer","given":"Hubert","non-dropping-particle":"","parse-names":false,"suffix":""},{"dropping-particle":"","family":"Hoffmann","given":"Anke","non-dropping-particle":"","parse-names":false,"suffix":""},{"dropping-particle":"","family":"Horgan","given":"Finbarr G.","non-dropping-particle":"","parse-names":false,"suffix":""},{"dropping-particle":"","family":"Hornung","given":"Elisabeth","non-dropping-particle":"","parse-names":false,"suffix":""},{"dropping-particle":"","family":"Horváth","given":"Roland","non-dropping-particle":"","parse-names":false,"suffix":""},{"dropping-particle":"","family":"Hylander","given":"Kristoffer","non-dropping-particle":"","parse-names":false,"suffix":""},{"dropping-particle":"","family":"Isaacs-Cubides","given":"Paola","non-dropping-particle":"","parse-names":false,"suffix":""},{"dropping-particle":"","family":"Ishida","given":"Hiroaki","non-dropping-particle":"","parse-names":false,"suffix":""},{"dropping-particle":"","family":"Ishitani","given":"Masahiro","non-dropping-particle":"","parse-names":false,"suffix":""},{"dropping-particle":"","family":"Jacobs","given":"Carmen T.","non-dropping-particle":"","parse-names":false,"suffix":""},{"dropping-particle":"","family":"Jaramillo","given":"Víctor J.","non-dropping-particle":"","parse-names":false,"suffix":""},{"dropping-particle":"","family":"Jauker","given":"Birgit","non-dropping-particle":"","parse-names":false,"suffix":""},{"dropping-particle":"","family":"Hernández","given":"F. Jiménez","non-dropping-particle":"","parse-names":false,"suffix":""},{"dropping-particle":"","family":"Johnson","given":"McKenzie F.","non-dropping-particle":"","parse-names":false,"suffix":""},{"dropping-particle":"","family":"Jolli","given":"Virat","non-dropping-particle":"","parse-names":false,"suffix":""},{"dropping-particle":"","family":"Jonsell","given":"Mats","non-dropping-particle":"","parse-names":false,"suffix":""},{"dropping-particle":"","family":"Juliani","given":"S. Nur","non-dropping-particle":"","parse-names":false,"suffix":""},{"dropping-particle":"","family":"Jung","given":"Thomas S.","non-dropping-particle":"","parse-names":false,"suffix":""},{"dropping-particle":"","family":"Kapoor","given":"Vena","non-dropping-particle":"","parse-names":false,"suffix":""},{"dropping-particle":"","family":"Kappes","given":"Heike","non-dropping-particle":"","parse-names":false,"suffix":""},{"dropping-particle":"","family":"Kati","given":"Vassiliki","non-dropping-particle":"","parse-names":false,"suffix":""},{"dropping-particle":"","family":"Katovai","given":"Eric","non-dropping-particle":"","parse-names":false,"suffix":""},{"dropping-particle":"","family":"Kellner","given":"Klaus","non-dropping-particle":"","parse-names":false,"suffix":""},{"dropping-particle":"","family":"Kessler","given":"Michael","non-dropping-particle":"","parse-names":false,"suffix":""},{"dropping-particle":"","family":"Kirby","given":"Kathryn R.","non-dropping-particle":"","parse-names":false,"suffix":""},{"dropping-particle":"","family":"Kittle","given":"Andrew M.","non-dropping-particle":"","parse-names":false,"suffix":""},{"dropping-particle":"","family":"Knight","given":"Mairi E.","non-dropping-particle":"","parse-names":false,"suffix":""},{"dropping-particle":"","family":"Knop","given":"Eva","non-dropping-particle":"","parse-names":false,"suffix":""},{"dropping-particle":"","family":"Kohler","given":"Florian","non-dropping-particle":"","parse-names":false,"suffix":""},{"dropping-particle":"","family":"Koivula","given":"Matti","non-dropping-particle":"","parse-names":false,"suffix":""},{"dropping-particle":"","family":"Kolb","given":"Annette","non-dropping-particle":"","parse-names":false,"suffix":""},{"dropping-particle":"","family":"Kone","given":"Mouhamadou","non-dropping-particle":"","parse-names":false,"suffix":""},{"dropping-particle":"","family":"Kőrösi","given":"Ádám","non-dropping-particle":"","parse-names":false,"suffix":""},{"dropping-particle":"","family":"Krauss","given":"Jochen","non-dropping-particle":"","parse-names":false,"suffix":""},{"dropping-particle":"","family":"Kumar","given":"Ajith","non-dropping-particle":"","parse-names":false,"suffix":""},{"dropping-particle":"","family":"Kumar","given":"Raman","non-dropping-particle":"","parse-names":false,"suffix":""},{"dropping-particle":"","family":"Kurz","given":"David J.","non-dropping-particle":"","parse-names":false,"suffix":""},{"dropping-particle":"","family":"Kutt","given":"Alex S.","non-dropping-particle":"","parse-names":false,"suffix":""},{"dropping-particle":"","family":"Lachat","given":"Thibault","non-dropping-particle":"","parse-names":false,"suffix":""},{"dropping-particle":"","family":"Lantschner","given":"Victoria","non-dropping-particle":"","parse-names":false,"suffix":""},{"dropping-particle":"","family":"Lara","given":"Francisco","non-dropping-particle":"","parse-names":false,"suffix":""},{"dropping-particle":"","family":"Lasky","given":"Jesse R.","non-dropping-particle":"","parse-names":false,"suffix":""},{"dropping-particle":"","family":"Latta","given":"Steven C.","non-dropping-particle":"","parse-names":false,"suffix":""},{"dropping-particle":"","family":"Laurance","given":"William F.","non-dropping-particle":"","parse-names":false,"suffix":""},{"dropping-particle":"","family":"Lavelle","given":"Patrick","non-dropping-particle":"","parse-names":false,"suffix":""},{"dropping-particle":"","family":"Féon","given":"Violette","non-dropping-particle":"Le","parse-names":false,"suffix":""},{"dropping-particle":"","family":"LeBuhn","given":"Gretchen","non-dropping-particle":"","parse-names":false,"suffix":""},{"dropping-particle":"","family":"Légaré","given":"Jean Philippe","non-dropping-particle":"","parse-names":false,"suffix":""},{"dropping-particle":"","family":"Lehouck","given":"Valérie","non-dropping-particle":"","parse-names":false,"suffix":""},{"dropping-particle":"V.","family":"Lencinas","given":"María","non-dropping-particle":"","parse-names":false,"suffix":""},{"dropping-particle":"","family":"Lentini","given":"Pia E.","non-dropping-particle":"","parse-names":false,"suffix":""},{"dropping-particle":"","family":"Letcher","given":"Susan G.","non-dropping-particle":"","parse-names":false,"suffix":""},{"dropping-particle":"","family":"Li","given":"Qi","non-dropping-particle":"","parse-names":false,"suffix":""},{"dropping-particle":"","family":"Litchwark","given":"Simon A.","non-dropping-particle":"","parse-names":false,"suffix":""},{"dropping-particle":"","family":"Littlewood","given":"Nick A.","non-dropping-particle":"","parse-names":false,"suffix":""},{"dropping-particle":"","family":"Liu","given":"Yunhui","non-dropping-particle":"","parse-names":false,"suffix":""},{"dropping-particle":"","family":"Lo-Man-Hung","given":"Nancy","non-dropping-particle":"","parse-names":false,"suffix":""},{"dropping-particle":"","family":"López-Quintero","given":"Carlos A.","non-dropping-particle":"","parse-names":false,"suffix":""},{"dropping-particle":"","family":"Louhaichi","given":"Mounir","non-dropping-particle":"","parse-names":false,"suffix":""},{"dropping-particle":"","family":"Lövei","given":"Gabor L.","non-dropping-particle":"","parse-names":false,"suffix":""},{"dropping-particle":"","family":"Lucas-Borja","given":"Manuel Esteban","non-dropping-particle":"","parse-names":false,"suffix":""},{"dropping-particle":"","family":"Luja","given":"Victor H.","non-dropping-particle":"","parse-names":false,"suffix":""},{"dropping-particle":"","family":"Luskin","given":"Matthew S.","non-dropping-particle":"","parse-names":false,"suffix":""},{"dropping-particle":"","family":"MacSwiney G","given":"M. Cristina","non-dropping-particle":"","parse-names":false,"suffix":""},{"dropping-particle":"","family":"Maeto","given":"Kaoru","non-dropping-particle":"","parse-names":false,"suffix":""},{"dropping-particle":"","family":"Magura","given":"Tibor","non-dropping-particle":"","parse-names":false,"suffix":""},{"dropping-particle":"","family":"Mallari","given":"Neil Aldrin","non-dropping-particle":"","parse-names":false,"suffix":""},{"dropping-particle":"","family":"Malone","given":"Louise A.","non-dropping-particle":"","parse-names":false,"suffix":""},{"dropping-particle":"","family":"Malonza","given":"Patrick K.","non-dropping-particle":"","parse-names":false,"suffix":""},{"dropping-particle":"","family":"Malumbres-Olarte","given":"Jagoba","non-dropping-particle":"","parse-names":false,"suffix":""},{"dropping-particle":"","family":"Mandujano","given":"Salvador","non-dropping-particle":"","parse-names":false,"suffix":""},{"dropping-particle":"","family":"Måren","given":"Inger E.","non-dropping-particle":"","parse-names":false,"suffix":""},{"dropping-particle":"","family":"Marin-Spiotta","given":"Erika","non-dropping-particle":"","parse-names":false,"suffix":""},{"dropping-particle":"","family":"Marsh","given":"Charles J.","non-dropping-particle":"","parse-names":false,"suffix":""},{"dropping-particle":"","family":"Marshall","given":"E. J.P.","non-dropping-particle":"","parse-names":false,"suffix":""},{"dropping-particle":"","family":"Martínez","given":"Eliana","non-dropping-particle":"","parse-names":false,"suffix":""},{"dropping-particle":"","family":"Martínez Pastur","given":"Guillermo","non-dropping-particle":"","parse-names":false,"suffix":""},{"dropping-particle":"","family":"Moreno Mateos","given":"David","non-dropping-particle":"","parse-names":false,"suffix":""},{"dropping-particle":"","family":"Mayfield","given":"Margaret M.","non-dropping-particle":"","parse-names":false,"suffix":""},{"dropping-particle":"","family":"Mazimpaka","given":"Vicente","non-dropping-particle":"","parse-names":false,"suffix":""},{"dropping-particle":"","family":"McCarthy","given":"Jennifer L.","non-dropping-particle":"","parse-names":false,"suffix":""},{"dropping-particle":"","family":"McCarthy","given":"Kyle P.","non-dropping-particle":"","parse-names":false,"suffix":""},{"dropping-particle":"","family":"McFrederick","given":"Quinn S.","non-dropping-particle":"","parse-names":false,"suffix":""},{"dropping-particle":"","family":"McNamara","given":"Sean","non-dropping-particle":"","parse-names":false,"suffix":""},{"dropping-particle":"","family":"Medina","given":"Nagore G.","non-dropping-particle":"","parse-names":false,"suffix":""},{"dropping-particle":"","family":"Medina","given":"Rafael","non-dropping-particle":"","parse-names":false,"suffix":""},{"dropping-particle":"","family":"Mena","given":"Jose L.","non-dropping-particle":"","parse-names":false,"suffix":""},{"dropping-particle":"","family":"Mico","given":"Estefania","non-dropping-particle":"","parse-names":false,"suffix":""},{"dropping-particle":"","family":"Mikusinski","given":"Grzegorz","non-dropping-particle":"","parse-names":false,"suffix":""},{"dropping-particle":"","family":"Milder","given":"Jeffrey C.","non-dropping-particle":"","parse-names":false,"suffix":""},{"dropping-particle":"","family":"Miller","given":"James R.","non-dropping-particle":"","parse-names":false,"suffix":""},{"dropping-particle":"","family":"Miranda-Esquivel","given":"Daniel R.","non-dropping-particle":"","parse-names":false,"suffix":""},{"dropping-particle":"","family":"Moir","given":"Melinda L.","non-dropping-particle":"","parse-names":false,"suffix":""},{"dropping-particle":"","family":"Morales","given":"Carolina L.","non-dropping-particle":"","parse-names":false,"suffix":""},{"dropping-particle":"","family":"Muchane","given":"Mary N.","non-dropping-particle":"","parse-names":false,"suffix":""},{"dropping-particle":"","family":"Muchane","given":"Muchai","non-dropping-particle":"","parse-names":false,"suffix":""},{"dropping-particle":"","family":"Mudri-Stojnic","given":"Sonja","non-dropping-particle":"","parse-names":false,"suffix":""},{"dropping-particle":"","family":"Munira","given":"A. Nur","non-dropping-particle":"","parse-names":false,"suffix":""},{"dropping-particle":"","family":"Muoñz-Alonso","given":"Antonio","non-dropping-particle":"","parse-names":false,"suffix":""},{"dropping-particle":"","family":"Munyekenye","given":"B. F.","non-dropping-particle":"","parse-names":false,"suffix":""},{"dropping-particle":"","family":"Naidoo","given":"Robin","non-dropping-particle":"","parse-names":false,"suffix":""},{"dropping-particle":"","family":"Naithani","given":"A.","non-dropping-particle":"","parse-names":false,"suffix":""},{"dropping-particle":"","family":"Nakagawa","given":"Michiko","non-dropping-particle":"","parse-names":false,"suffix":""},{"dropping-particle":"","family":"Nakamura","given":"Akihiro","non-dropping-particle":"","parse-names":false,"suffix":""},{"dropping-particle":"","family":"Nakashima","given":"Yoshihiro","non-dropping-particle":"","parse-names":false,"suffix":""},{"dropping-particle":"","family":"Naoe","given":"Shoji","non-dropping-particle":"","parse-names":false,"suffix":""},{"dropping-particle":"","family":"Nates-Parra","given":"Guiomar","non-dropping-particle":"","parse-names":false,"suffix":""},{"dropping-particle":"","family":"Navarrete Gutierrez","given":"Dario A.","non-dropping-particle":"","parse-names":false,"suffix":""},{"dropping-particle":"","family":"Navarro-Iriarte","given":"Luis","non-dropping-particle":"","parse-names":false,"suffix":""},{"dropping-particle":"","family":"Ndang'ang'a","given":"Paul K.","non-dropping-particle":"","parse-names":false,"suffix":""},{"dropping-particle":"","family":"Neuschulz","given":"Eike L.","non-dropping-particle":"","parse-names":false,"suffix":""},{"dropping-particle":"","family":"Ngai","given":"Jacqueline T.","non-dropping-particle":"","parse-names":false,"suffix":""},{"dropping-particle":"","family":"Nicolas","given":"Violaine","non-dropping-particle":"","parse-names":false,"suffix":""},{"dropping-particle":"","family":"Nilsson","given":"Sven G.","non-dropping-particle":"","parse-names":false,"suffix":""},{"dropping-particle":"","family":"Noreika","given":"Norbertas","non-dropping-particle":"","parse-names":false,"suffix":""},{"dropping-particle":"","family":"Norfolk","given":"Olivia","non-dropping-particle":"","parse-names":false,"suffix":""},{"dropping-particle":"","family":"Noriega","given":"Jorge Ari","non-dropping-particle":"","parse-names":false,"suffix":""},{"dropping-particle":"","family":"Norton","given":"David A.","non-dropping-particle":"","parse-names":false,"suffix":""},{"dropping-particle":"","family":"Nöske","given":"Nicole M.","non-dropping-particle":"","parse-names":false,"suffix":""},{"dropping-particle":"","family":"Nowakowski","given":"A. Justin","non-dropping-particle":"","parse-names":false,"suffix":""},{"dropping-particle":"","family":"Numa","given":"Catherine","non-dropping-particle":"","parse-names":false,"suffix":""},{"dropping-particle":"","family":"O'Dea","given":"Niall","non-dropping-particle":"","parse-names":false,"suffix":""},{"dropping-particle":"","family":"O'Farrell","given":"Patrick J.","non-dropping-particle":"","parse-names":false,"suffix":""},{"dropping-particle":"","family":"Oduro","given":"William","non-dropping-particle":"","parse-names":false,"suffix":""},{"dropping-particle":"","family":"Oertli","given":"Sabine","non-dropping-particle":"","parse-names":false,"suffix":""},{"dropping-particle":"","family":"Ofori-Boateng","given":"Caleb","non-dropping-particle":"","parse-names":false,"suffix":""},{"dropping-particle":"","family":"Oke","given":"Christopher Omamoke","non-dropping-particle":"","parse-names":false,"suffix":""},{"dropping-particle":"","family":"Oostra","given":"Vicencio","non-dropping-particle":"","parse-names":false,"suffix":""},{"dropping-particle":"","family":"Osgathorpe","given":"Lynne M.","non-dropping-particle":"","parse-names":false,"suffix":""},{"dropping-particle":"","family":"Otavo","given":"Samuel Eduardo","non-dropping-particle":"","parse-names":false,"suffix":""},{"dropping-particle":"V.","family":"Page","given":"Navendu","non-dropping-particle":"","parse-names":false,"suffix":""},{"dropping-particle":"","family":"Paritsis","given":"Juan","non-dropping-particle":"","parse-names":false,"suffix":""},{"dropping-particle":"","family":"Parra-H","given":"Alejandro","non-dropping-particle":"","parse-names":false,"suffix":""},{"dropping-particle":"","family":"Parry","given":"Luke","non-dropping-particle":"","parse-names":false,"suffix":""},{"dropping-particle":"","family":"Pe'er","given":"Guy","non-dropping-particle":"","parse-names":false,"suffix":""},{"dropping-particle":"","family":"Pearman","given":"Peter B.","non-dropping-particle":"","parse-names":false,"suffix":""},{"dropping-particle":"","family":"Pelegrin","given":"Nicolás","non-dropping-particle":"","parse-names":false,"suffix":""},{"dropping-particle":"","family":"Pélissier","given":"Raphaël","non-dropping-particle":"","parse-names":false,"suffix":""},{"dropping-particle":"","family":"Peres","given":"Carlos A.","non-dropping-particle":"","parse-names":false,"suffix":""},{"dropping-particle":"","family":"Peri","given":"Pablo L.","non-dropping-particle":"","parse-names":false,"suffix":""},{"dropping-particle":"","family":"Persson","given":"Anna S.","non-dropping-particle":"","parse-names":false,"suffix":""},{"dropping-particle":"","family":"Petanidou","given":"Theodora","non-dropping-particle":"","parse-names":false,"suffix":""},{"dropping-particle":"","family":"Peters","given":"Marcell K.","non-dropping-particle":"","parse-names":false,"suffix":""},{"dropping-particle":"","family":"Pethiyagoda","given":"Rohan S.","non-dropping-particle":"","parse-names":false,"suffix":""},{"dropping-particle":"","family":"Phalan","given":"Ben","non-dropping-particle":"","parse-names":false,"suffix":""},{"dropping-particle":"","family":"Philips","given":"T. Keith","non-dropping-particle":"","parse-names":false,"suffix":""},{"dropping-particle":"","family":"Pillsbury","given":"Finn C.","non-dropping-particle":"","parse-names":false,"suffix":""},{"dropping-particle":"","family":"Pincheira-Ulbrich","given":"Jimmy","non-dropping-particle":"","parse-names":false,"suffix":""},{"dropping-particle":"","family":"Pineda","given":"Eduardo","non-dropping-particle":"","parse-names":false,"suffix":""},{"dropping-particle":"","family":"Pino","given":"Joan","non-dropping-particle":"","parse-names":false,"suffix":""},{"dropping-particle":"","family":"Pizarro-Araya","given":"Jaime","non-dropping-particle":"","parse-names":false,"suffix":""},{"dropping-particle":"","family":"Plumptre","given":"A. J.","non-dropping-particle":"","parse-names":false,"suffix":""},{"dropping-particle":"","family":"Poggio","given":"Santiago L.","non-dropping-particle":"","parse-names":false,"suffix":""},{"dropping-particle":"","family":"Politi","given":"Natalia","non-dropping-particle":"","parse-names":false,"suffix":""},{"dropping-particle":"","family":"Pons","given":"Pere","non-dropping-particle":"","parse-names":false,"suffix":""},{"dropping-particle":"","family":"Poveda","given":"Katja","non-dropping-particle":"","parse-names":false,"suffix":""},{"dropping-particle":"","family":"Power","given":"Eileen F.","non-dropping-particle":"","parse-names":false,"suffix":""},{"dropping-particle":"","family":"Presley","given":"Steven J.","non-dropping-particle":"","parse-names":false,"suffix":""},{"dropping-particle":"","family":"Proença","given":"Vânia","non-dropping-particle":"","parse-names":false,"suffix":""},{"dropping-particle":"","family":"Quaranta","given":"Marino","non-dropping-particle":"","parse-names":false,"suffix":""},{"dropping-particle":"","family":"Quintero","given":"Carolina","non-dropping-particle":"","parse-names":false,"suffix":""},{"dropping-particle":"","family":"Rader","given":"Romina","non-dropping-particle":"","parse-names":false,"suffix":""},{"dropping-particle":"","family":"Ramesh","given":"B. R.","non-dropping-particle":"","parse-names":false,"suffix":""},{"dropping-particle":"","family":"Ramirez-Pinilla","given":"Martha P.","non-dropping-particle":"","parse-names":false,"suffix":""},{"dropping-particle":"","family":"Ranganathan","given":"Jai","non-dropping-particle":"","parse-names":false,"suffix":""},{"dropping-particle":"","family":"Rasmussen","given":"Claus","non-dropping-particle":"","parse-names":false,"suffix":""},{"dropping-particle":"","family":"Redpath-Downing","given":"Nicola A.","non-dropping-particle":"","parse-names":false,"suffix":""},{"dropping-particle":"","family":"Reid","given":"J. Leighton","non-dropping-particle":"","parse-names":false,"suffix":""},{"dropping-particle":"","family":"Reis","given":"Yana T.","non-dropping-particle":"","parse-names":false,"suffix":""},{"dropping-particle":"","family":"Rey Benayas","given":"José M.","non-dropping-particle":"","parse-names":false,"suffix":""},{"dropping-particle":"","family":"Rey-Velasco","given":"Juan Carlos","non-dropping-particle":"","parse-names":false,"suffix":""},{"dropping-particle":"","family":"Reynolds","given":"Chevonne","non-dropping-particle":"","parse-names":false,"suffix":""},{"dropping-particle":"","family":"Ribeiro","given":"Danilo Bandini","non-dropping-particle":"","parse-names":false,"suffix":""},{"dropping-particle":"","family":"Richards","given":"Miriam H.","non-dropping-particle":"","parse-names":false,"suffix":""},{"dropping-particle":"","family":"Richardson","given":"Barbara A.","non-dropping-particle":"","parse-names":false,"suffix":""},{"dropping-particle":"","family":"Richardson","given":"Michael J.","non-dropping-particle":"","parse-names":false,"suffix":""},{"dropping-particle":"","family":"Ríos","given":"Rodrigo Macip","non-dropping-particle":"","parse-names":false,"suffix":""},{"dropping-particle":"","family":"Robinson","given":"Richard","non-dropping-particle":"","parse-names":false,"suffix":""},{"dropping-particle":"","family":"Robles","given":"Carolina A.","non-dropping-particle":"","parse-names":false,"suffix":""},{"dropping-particle":"","family":"Römbke","given":"Jörg","non-dropping-particle":"","parse-names":false,"suffix":""},{"dropping-particle":"","family":"Romero-Duque","given":"Luz Piedad","non-dropping-particle":"","parse-names":false,"suffix":""},{"dropping-particle":"","family":"Rös","given":"Matthias","non-dropping-particle":"","parse-names":false,"suffix":""},{"dropping-particle":"","family":"Rosselli","given":"Loreta","non-dropping-particle":"","parse-names":false,"suffix":""},{"dropping-particle":"","family":"Rossiter","given":"Stephen J.","non-dropping-particle":"","parse-names":false,"suffix":""},{"dropping-particle":"","family":"Roth","given":"Dana S.","non-dropping-particle":"","parse-names":false,"suffix":""},{"dropping-particle":"","family":"Roulston","given":"T'ai H.","non-dropping-particle":"","parse-names":false,"suffix":""},{"dropping-particle":"","family":"Rousseau","given":"Laurent","non-dropping-particle":"","parse-names":false,"suffix":""},{"dropping-particle":"V.","family":"Rubio","given":"André","non-dropping-particle":"","parse-names":false,"suffix":""},{"dropping-particle":"","family":"Ruel","given":"Jean Claude","non-dropping-particle":"","parse-names":false,"suffix":""},{"dropping-particle":"","family":"Sadler","given":"Jonathan P.","non-dropping-particle":"","parse-names":false,"suffix":""},{"dropping-particle":"","family":"Sáfián","given":"Szabolcs","non-dropping-particle":"","parse-names":false,"suffix":""},{"dropping-particle":"","family":"Saldaña-Vázquez","given":"Romeo A.","non-dropping-particle":"","parse-names":false,"suffix":""},{"dropping-particle":"","family":"Sam","given":"Katerina","non-dropping-particle":"","parse-names":false,"suffix":""},{"dropping-particle":"","family":"Samnegård","given":"Ulrika","non-dropping-particle":"","parse-names":false,"suffix":""},{"dropping-particle":"","family":"Santana","given":"Joana","non-dropping-particle":"","parse-names":false,"suffix":""},{"dropping-particle":"","family":"Santos","given":"Xavier","non-dropping-particle":"","parse-names":false,"suffix":""},{"dropping-particle":"","family":"Savage","given":"Jade","non-dropping-particle":"","parse-names":false,"suffix":""},{"dropping-particle":"","family":"Schellhorn","given":"Nancy A.","non-dropping-particle":"","parse-names":false,"suffix":""},{"dropping-particle":"","family":"Schilthuizen","given":"Menno","non-dropping-particle":"","parse-names":false,"suffix":""},{"dropping-particle":"","family":"Schmiedel","given":"Ute","non-dropping-particle":"","parse-names":false,"suffix":""},{"dropping-particle":"","family":"Schmitt","given":"Christine B.","non-dropping-particle":"","parse-names":false,"suffix":""},{"dropping-particle":"","family":"Schon","given":"Nicole L.","non-dropping-particle":"","parse-names":false,"suffix":""},{"dropping-particle":"","family":"Schüepp","given":"Christof","non-dropping-particle":"","parse-names":false,"suffix":""},{"dropping-particle":"","family":"Schumann","given":"Katharina","non-dropping-particle":"","parse-names":false,"suffix":""},{"dropping-particle":"","family":"Schweiger","given":"Oliver","non-dropping-particle":"","parse-names":false,"suffix":""},{"dropping-particle":"","family":"Scott","given":"Dawn M.","non-dropping-particle":"","parse-names":false,"suffix":""},{"dropping-particle":"","family":"Scott","given":"Kenneth A.","non-dropping-particle":"","parse-names":false,"suffix":""},{"dropping-particle":"","family":"Sedlock","given":"Jodi L.","non-dropping-particle":"","parse-names":false,"suffix":""},{"dropping-particle":"","family":"Seefeldt","given":"Steven S.","non-dropping-particle":"","parse-names":false,"suffix":""},{"dropping-particle":"","family":"Shahabuddin","given":"Ghazala","non-dropping-particle":"","parse-names":false,"suffix":""},{"dropping-particle":"","family":"Shannon","given":"Graeme","non-dropping-particle":"","parse-names":false,"suffix":""},{"dropping-particle":"","family":"Sheil","given":"Douglas","non-dropping-particle":"","parse-names":false,"suffix":""},{"dropping-particle":"","family":"Sheldon","given":"Frederick H.","non-dropping-particle":"","parse-names":false,"suffix":""},{"dropping-particle":"","family":"Shochat","given":"Eyal","non-dropping-particle":"","parse-names":false,"suffix":""},{"dropping-particle":"","family":"Siebert","given":"Stefan J.","non-dropping-particle":"","parse-names":false,"suffix":""},{"dropping-particle":"","family":"Silva","given":"Fernando A.B.","non-dropping-particle":"","parse-names":false,"suffix":""},{"dropping-particle":"","family":"Simonetti","given":"Javier A.","non-dropping-particle":"","parse-names":false,"suffix":""},{"dropping-particle":"","family":"Slade","given":"Eleanor M.","non-dropping-particle":"","parse-names":false,"suffix":""},{"dropping-particle":"","family":"Smith","given":"Jo","non-dropping-particle":"","parse-names":false,"suffix":""},{"dropping-particle":"","family":"Smith-Pardo","given":"Allan H.","non-dropping-particle":"","parse-names":false,"suffix":""},{"dropping-particle":"","family":"Sodhi","given":"Navjot S.","non-dropping-particle":"","parse-names":false,"suffix":""},{"dropping-particle":"","family":"Somarriba","given":"Eduardo J.","non-dropping-particle":"","parse-names":false,"suffix":""},{"dropping-particle":"","family":"Sosa","given":"Ramón A.","non-dropping-particle":"","parse-names":false,"suffix":""},{"dropping-particle":"","family":"Soto Quiroga","given":"Grimaldo","non-dropping-particle":"","parse-names":false,"suffix":""},{"dropping-particle":"","family":"St-Laurent","given":"Martin Hugues","non-dropping-particle":"","parse-names":false,"suffix":""},{"dropping-particle":"","family":"Starzomski","given":"Brian M.","non-dropping-particle":"","parse-names":false,"suffix":""},{"dropping-particle":"","family":"Stefanescu","given":"Constanti","non-dropping-particle":"","parse-names":false,"suffix":""},{"dropping-particle":"","family":"Steffan-Dewenter","given":"Ingolf","non-dropping-particle":"","parse-names":false,"suffix":""},{"dropping-particle":"","family":"Stouffer","given":"Philip C.","non-dropping-particle":"","parse-names":false,"suffix":""},{"dropping-particle":"","family":"Stout","given":"Jane C.","non-dropping-particle":"","parse-names":false,"suffix":""},{"dropping-particle":"","family":"Strauch","given":"Ayron M.","non-dropping-particle":"","parse-names":false,"suffix":""},{"dropping-particle":"","family":"Struebig","given":"Matthew J.","non-dropping-particle":"","parse-names":false,"suffix":""},{"dropping-particle":"","family":"Su","given":"Zhimin","non-dropping-particle":"","parse-names":false,"suffix":""},{"dropping-particle":"","family":"Suarez-Rubio","given":"Marcela","non-dropping-particle":"","parse-names":false,"suffix":""},{"dropping-particle":"","family":"Sugiura","given":"Shinji","non-dropping-particle":"","parse-names":false,"suffix":""},{"dropping-particle":"","family":"Summerville","given":"Keith S.","non-dropping-particle":"","parse-names":false,"suffix":""},{"dropping-particle":"","family":"Sung","given":"Yik Hei","non-dropping-particle":"","parse-names":false,"suffix":""},{"dropping-particle":"","family":"Sutrisno","given":"Hari","non-dropping-particle":"","parse-names":false,"suffix":""},{"dropping-particle":"","family":"Svenning","given":"Jens Christian","non-dropping-particle":"","parse-names":false,"suffix":""},{"dropping-particle":"","family":"Teder","given":"Tiit","non-dropping-particle":"","parse-names":false,"suffix":""},{"dropping-particle":"","family":"Threlfall","given":"Caragh G.","non-dropping-particle":"","parse-names":false,"suffix":""},{"dropping-particle":"","family":"Tiitsaar","given":"Anu","non-dropping-particle":"","parse-names":false,"suffix":""},{"dropping-particle":"","family":"Todd","given":"Jacqui H.","non-dropping-particle":"","parse-names":false,"suffix":""},{"dropping-particle":"","family":"Tonietto","given":"Rebecca K.","non-dropping-particle":"","parse-names":false,"suffix":""},{"dropping-particle":"","family":"Torre","given":"Ignasi","non-dropping-particle":"","parse-names":false,"suffix":""},{"dropping-particle":"","family":"Tóthmérész","given":"Béla","non-dropping-particle":"","parse-names":false,"suffix":""},{"dropping-particle":"","family":"Tscharntke","given":"Teja","non-dropping-particle":"","parse-names":false,"suffix":""},{"dropping-particle":"","family":"Turner","given":"Edgar C.","non-dropping-particle":"","parse-names":false,"suffix":""},{"dropping-particle":"","family":"Tylianakis","given":"Jason M.","non-dropping-particle":"","parse-names":false,"suffix":""},{"dropping-particle":"","family":"Uehara-Prado","given":"Marcio","non-dropping-particle":"","parse-names":false,"suffix":""},{"dropping-particle":"","family":"Urbina-Cardona","given":"Nicolas","non-dropping-particle":"","parse-names":false,"suffix":""},{"dropping-particle":"","family":"Vallan","given":"Denis","non-dropping-particle":"","parse-names":false,"suffix":""},{"dropping-particle":"","family":"Vanbergen","given":"Adam J.","non-dropping-particle":"","parse-names":false,"suffix":""},{"dropping-particle":"","family":"Vasconcelos","given":"Heraldo L.","non-dropping-particle":"","parse-names":false,"suffix":""},{"dropping-particle":"","family":"Vassilev","given":"Kiril","non-dropping-particle":"","parse-names":false,"suffix":""},{"dropping-particle":"","family":"Verboven","given":"Hans A.F.","non-dropping-particle":"","parse-names":false,"suffix":""},{"dropping-particle":"","family":"Verdasca","given":"Maria João","non-dropping-particle":"","parse-names":false,"suffix":""},{"dropping-particle":"","family":"Verdú","given":"José R.","non-dropping-particle":"","parse-names":false,"suffix":""},{"dropping-particle":"","family":"Vergara","given":"Carlos H.","non-dropping-particle":"","parse-names":false,"suffix":""},{"dropping-particle":"","family":"Vergara","given":"Pablo M.","non-dropping-particle":"","parse-names":false,"suffix":""},{"dropping-particle":"","family":"Verhulst","given":"Jort","non-dropping-particle":"","parse-names":false,"suffix":""},{"dropping-particle":"","family":"Virgilio","given":"Massimiliano","non-dropping-particle":"","parse-names":false,"suffix":""},{"dropping-particle":"Van","family":"Vu","given":"Lien","non-dropping-particle":"","parse-names":false,"suffix":""},{"dropping-particle":"","family":"Waite","given":"Edward M.","non-dropping-particle":"","parse-names":false,"suffix":""},{"dropping-particle":"","family":"Walker","given":"Tony R.","non-dropping-particle":"","parse-names":false,"suffix":""},{"dropping-particle":"","family":"Wang","given":"Hua Feng","non-dropping-particle":"","parse-names":false,"suffix":""},{"dropping-particle":"","family":"Wang","given":"Yanping","non-dropping-particle":"","parse-names":false,"suffix":""},{"dropping-particle":"","family":"Watling","given":"James I.","non-dropping-particle":"","parse-names":false,"suffix":""},{"dropping-particle":"","family":"Weller","given":"Britta","non-dropping-particle":"","parse-names":false,"suffix":""},{"dropping-particle":"","family":"Wells","given":"Konstans","non-dropping-particle":"","parse-names":false,"suffix":""},{"dropping-particle":"","family":"Westphal","given":"Catrin","non-dropping-particle":"","parse-names":false,"suffix":""},{"dropping-particle":"","family":"Wiafe","given":"Edward D.","non-dropping-particle":"","parse-names":false,"suffix":""},{"dropping-particle":"","family":"Williams","given":"Christopher D.","non-dropping-particle":"","parse-names":false,"suffix":""},{"dropping-particle":"","family":"Willig","given":"Michael R.","non-dropping-particle":"","parse-names":false,"suffix":""},{"dropping-particle":"","family":"Woinarski","given":"John C.Z.","non-dropping-particle":"","parse-names":false,"suffix":""},{"dropping-particle":"","family":"Wolf","given":"Jan H.D.","non-dropping-particle":"","parse-names":false,"suffix":""},{"dropping-particle":"","family":"Wolters","given":"Volkmar","non-dropping-particle":"","parse-names":false,"suffix":""},{"dropping-particle":"","family":"Woodcock","given":"Ben A.","non-dropping-particle":"","parse-names":false,"suffix":""},{"dropping-particle":"","family":"Wu","given":"Jihua","non-dropping-particle":"","parse-names":false,"suffix":""},{"dropping-particle":"","family":"Wunderle","given":"Joseph M.","non-dropping-particle":"","parse-names":false,"suffix":""},{"dropping-particle":"","family":"Yamaura","given":"Yuichi","non-dropping-particle":"","parse-names":false,"suffix":""},{"dropping-particle":"","family":"Yoshikura","given":"Satoko","non-dropping-particle":"","parse-names":false,"suffix":""},{"dropping-particle":"","family":"Yu","given":"Douglas W.","non-dropping-particle":"","parse-names":false,"suffix":""},{"dropping-particle":"","family":"Zaitsev","given":"Andrey S.","non-dropping-particle":"","parse-names":false,"suffix":""},{"dropping-particle":"","family":"Zeidler","given":"Juliane","non-dropping-particle":"","parse-names":false,"suffix":""},{"dropping-particle":"","family":"Zou","given":"Fasheng","non-dropping-particle":"","parse-names":false,"suffix":""},{"dropping-particle":"","family":"Collen","given":"Ben","non-dropping-particle":"","parse-names":false,"suffix":""},{"dropping-particle":"","family":"Ewers","given":"Rob M.","non-dropping-particle":"","parse-names":false,"suffix":""},{"dropping-particle":"","family":"Mace","given":"Georgina M.","non-dropping-particle":"","parse-names":false,"suffix":""},{"dropping-particle":"","family":"Purves","given":"Drew W.","non-dropping-particle":"","parse-names":false,"suffix":""},{"dropping-particle":"","family":"Scharlemann","given":"Jörn P.W.","non-dropping-particle":"","parse-names":false,"suffix":""},{"dropping-particle":"","family":"Purvis","given":"Andy","non-dropping-particle":"","parse-names":false,"suffix":""}],"container-title":"Ecology and Evolution","id":"ITEM-2","issue":"1","issued":{"date-parts":[["2017","1"]]},"page":"145-188","title":"The database of the PREDICTS (Projecting Responses of Ecological Diversity In Changing Terrestrial Systems) project","type":"article-journal","volume":"7"},"uris":["http://www.mendeley.com/documents/?uuid=a0e534b2-24a2-47cf-8b33-6a851d431bc4"]}],"mendeley":{"formattedCitation":"(Hudson &lt;i&gt;et al.&lt;/i&gt; 2014, 2017)","plainTextFormattedCitation":"(Hudson et al. 2014, 2017)","previouslyFormattedCitation":"(Hudson &lt;i&gt;et al.&lt;/i&gt; 2014, 2017)"},"properties":{"noteIndex":0},"schema":"https://github.com/citation-style-language/schema/raw/master/csl-citation.json"}</w:instrText>
+      </w:r>
+      <w:r>
+        <w:rPr>
+          <w:rFonts w:ascii="Times New Roman" w:hAnsi="Times New Roman" w:cs="Times New Roman"/>
+          <w:sz w:val="24"/>
+          <w:szCs w:val="24"/>
+        </w:rPr>
+        <w:fldChar w:fldCharType="separate"/>
+      </w:r>
+      <w:r>
+        <w:rPr>
+          <w:rFonts w:ascii="Times New Roman" w:hAnsi="Times New Roman" w:cs="Times New Roman"/>
+          <w:noProof/>
+          <w:sz w:val="24"/>
+          <w:szCs w:val="24"/>
+        </w:rPr>
+        <w:t xml:space="preserve">(Hudson </w:t>
+      </w:r>
+      <w:r>
+        <w:rPr>
+          <w:rFonts w:ascii="Times New Roman" w:hAnsi="Times New Roman" w:cs="Times New Roman"/>
+          <w:i/>
+          <w:noProof/>
+          <w:sz w:val="24"/>
+          <w:szCs w:val="24"/>
+        </w:rPr>
+        <w:t>et al.</w:t>
+      </w:r>
+      <w:r>
+        <w:rPr>
+          <w:rFonts w:ascii="Times New Roman" w:hAnsi="Times New Roman" w:cs="Times New Roman"/>
+          <w:noProof/>
+          <w:sz w:val="24"/>
+          <w:szCs w:val="24"/>
+        </w:rPr>
+        <w:t xml:space="preserve"> 2014, 2017)</w:t>
+      </w:r>
+      <w:r>
+        <w:rPr>
+          <w:rFonts w:ascii="Times New Roman" w:hAnsi="Times New Roman" w:cs="Times New Roman"/>
+          <w:sz w:val="24"/>
+          <w:szCs w:val="24"/>
+        </w:rPr>
+        <w:fldChar w:fldCharType="end"/>
+      </w:r>
+      <w:r>
+        <w:rPr>
+          <w:rFonts w:ascii="Times New Roman" w:hAnsi="Times New Roman" w:cs="Times New Roman"/>
+          <w:sz w:val="24"/>
+          <w:szCs w:val="24"/>
+        </w:rPr>
+        <w:t xml:space="preserve"> with </w:t>
+      </w:r>
+      <w:r>
+        <w:rPr>
+          <w:rFonts w:ascii="Times New Roman" w:hAnsi="Times New Roman" w:cs="Times New Roman"/>
+          <w:sz w:val="24"/>
+          <w:szCs w:val="24"/>
+        </w:rPr>
+        <w:t>remotely-sensed en</w:t>
+      </w:r>
+      <w:r>
+        <w:rPr>
+          <w:rFonts w:ascii="Times New Roman" w:hAnsi="Times New Roman" w:cs="Times New Roman"/>
+          <w:sz w:val="24"/>
+          <w:szCs w:val="24"/>
+        </w:rPr>
+        <w:t>vironmental predictors</w:t>
+      </w:r>
+      <w:r>
+        <w:rPr>
+          <w:rFonts w:ascii="Times New Roman" w:hAnsi="Times New Roman" w:cs="Times New Roman"/>
+          <w:sz w:val="24"/>
+          <w:szCs w:val="24"/>
+        </w:rPr>
+        <w:t xml:space="preserve"> quantifying</w:t>
+      </w:r>
+      <w:r>
+        <w:rPr>
+          <w:rFonts w:ascii="Times New Roman" w:hAnsi="Times New Roman" w:cs="Times New Roman"/>
+          <w:sz w:val="24"/>
+          <w:szCs w:val="24"/>
+        </w:rPr>
+        <w:t xml:space="preserve"> </w:t>
+      </w:r>
+      <w:r>
+        <w:rPr>
+          <w:rFonts w:ascii="Times New Roman" w:hAnsi="Times New Roman" w:cs="Times New Roman"/>
+          <w:sz w:val="24"/>
+          <w:szCs w:val="24"/>
+        </w:rPr>
+        <w:t xml:space="preserve">vegetation availability </w:t>
+      </w:r>
+      <w:r>
+        <w:rPr>
+          <w:rFonts w:ascii="Times New Roman" w:hAnsi="Times New Roman" w:cs="Times New Roman"/>
+          <w:sz w:val="24"/>
+          <w:szCs w:val="24"/>
+        </w:rPr>
+        <w:fldChar w:fldCharType="begin" w:fldLock="1"/>
+      </w:r>
+      <w:r>
+        <w:rPr>
+          <w:rFonts w:ascii="Times New Roman" w:hAnsi="Times New Roman" w:cs="Times New Roman"/>
+          <w:sz w:val="24"/>
+          <w:szCs w:val="24"/>
+        </w:rPr>
+        <w:instrText>ADDIN CSL_CITATION {"citationItems":[{"id":"ITEM-1","itemData":{"DOI":"10.1017/S1464793104006517","ISBN":"1464-7931","ISSN":"1469-185X","PMID":"15727036","abstract":"Correlations between the amount of energy received by an assemblage and the number of species that it contains are very general, and at the macro-scale such species–energy relationships typically follow a monotonically increasing curve. Whilst the ecological literature contains frequent reports of such relationships, debate on their causal mechanisms is limited and typically focuses on the role of energy availability in controlling the number of individuals in an assemblage. Assemblages from high-energy areas may contain more individuals enabling species to maintain larger, more viable populations, whose lower extinction risk elevates species richness. Other mechanisms have, however, also been suggested. Here we identify and clarify nine principal mechanisms that may generate positive species–energy relationships at the macro-scale. We critically assess their assumptions and applicability over a range of spatial scales, derive predictions for each and assess the evidence that supports or refutes them. Our synthesis demonstrates that all mechanisms share at least one of their predictions with an alternative mechanism. Some previous studies of species–energy relationships appear not to have recognised the extent of shared predictions, and this may detract from their contribution to the debate on causal mechanisms. The combination of predictions and assumptions made by each mechanism is, however, unique, suggesting that, in principle, conclusive tests are possible. Sufficient testing of all mechanisms has yet to be conducted, and no single mechanism currently has unequivocal support. Each may contribute to species–energy relationships in some circumstances, but some mechanisms are unlikely to act simultaneously. Moreover, a limited number appear particularly likely to contribute frequently to species–energy relationships at the macro-scale. The increased population size, niche position and diversification rate mechanisms are particularly noteworthy in this context.","author":[{"dropping-particle":"","family":"Evans","given":"Karl L.","non-dropping-particle":"","parse-names":false,"suffix":""},{"dropping-particle":"","family":"Warren","given":"Philip H.","non-dropping-particle":"","parse-names":false,"suffix":""},{"dropping-particle":"","family":"Gaston","given":"Kevin J.","non-dropping-particle":"","parse-names":false,"suffix":""}],"container-title":"Biological Reviews","id":"ITEM-1","issue":"01","issued":{"date-parts":[["2005"]]},"page":"1–25","title":"Species–energy relationships at the macroecological scale: a review of the mechanisms","type":"article-journal","volume":"80"},"uris":["http://www.mendeley.com/documents/?uuid=270a192d-b91f-4a06-98dd-707af0c6b680"]},{"id":"ITEM-2","itemData":{"DOI":"10.1111/ddi.12270","ISSN":"13669516","abstract":"AimGlobal environmental change, through anthropogenic activities and climatic changes, is promoting broad-scale alterations to energy availability across the world's ecosystems. However, spatio-temporal variation in available energy is a key driver of animals' life histories, movement patterns and abundance, thus shaping the global distribution of individuals and species. As such, there is an increasing need to understand how and where changes to energy availability will produce the greatest impacts on animal ecology, and ultimately on the distribution of biodiversity. LocationGlobal. MethodsWe compiled data from the published literature where attempts (n=171) have been made to find linkages between prevailing energy availability (primary productivity, indexed by the Normalized Difference Vegetation Index; NDVI) and ecological parameters (abundance, distribution and life histories) for bird and mammal species. We extracted information on trophic level (diet) and body mass for the species considered in these studies, as well as long-term site-specific average energy availability, and levels of seasonality and interannual stability (all indexed using NDVI-based metrics as proxies). We conducted a GLMM analysis to assess how these variables may structure the variability in the reported linkages between prevailing energy availability and the considered ecological parameters. ResultsOur analysis revealed that the strength of the reported relationships between metrics of prevailing energy availability and ecological parameters was highest in environments with high long-term interannual stability in available energy, and for larger, non-carnivorous animals. Importantly, we found no support for an influence of long-term site-specific average energy availability on the strength of these relationships. Main conclusionsOverall, our results support the hypothesis that temporal stability in energy availability is a key factor controlling animal ecology over total available energy itself. These results may have some important implications for the future health and conservation requirements of currently largely stable regions under global environmental change.","author":[{"dropping-particle":"","family":"Duncan","given":"Clare","non-dropping-particle":"","parse-names":false,"suffix":""},{"dropping-particle":"","family":"Chauvenet","given":"Aliénor L M","non-dropping-particle":"","parse-names":false,"suffix":""},{"dropping-particle":"","family":"Brown","given":"Molly E","non-dropping-particle":"","parse-names":false,"suffix":""},{"dropping-particle":"","family":"Pettorelli","given":"Nathalie","non-dropping-particle":"","parse-names":false,"suffix":""}],"container-title":"Diversity and Distributions","editor":[{"dropping-particle":"","family":"Heikkinen","given":"Risto","non-dropping-particle":"","parse-names":false,"suffix":""}],"id":"ITEM-2","issue":"3","issued":{"date-parts":[["2015","3"]]},"page":"290-301","title":"Energy availability, spatio-temporal variability and implications for animal ecology","type":"article-journal","volume":"21"},"uris":["http://www.mendeley.com/documents/?uuid=5a88de18-31fc-4c01-897a-2a9baa73f090"]},{"id":"ITEM-3","itemData":{"DOI":"10.1111/ele.12277","ISBN":"1461-0248","ISSN":"1461023X","PMID":"24751205","abstract":"Environmental heterogeneity is regarded as one of the most important factors governing species richness gradients. An increase in available niche space, provision of refuges and opportunities for isolation and divergent adaptation are thought to enhance species coexistence, persistence and diversification. However, the extent and generality of positive heterogeneity–richness relationships are still debated. Apart from widespread evidence supporting positive relationships, negative and hump-shaped relationships have also been reported. In a meta-analysis of 1148 data points from 192 studies worldwide, we examine the strength and direction of the relationship between spatial environmental heterogeneity and species richness of terrestrial plants and animals. We find that separate effects of heterogeneity in land cover, vegetation, climate, soil and topography are significantly positive, with vegetation and topographic heterogeneity showing particularly strong associations with species richness. The use of equal-area study units, spatial grain and spatial extent emerge as key factors influencing the strength of heterogeneity–richness relationships, highlighting the pervasive influence of spatial scale in heterogeneity–richness studies. We provide the first quantitative support for the generality of positive heterogeneity–richness relationships across heterogeneity components, habitat types, taxa and spatial scales from landscape to global extents, and identify specific needs for future comparative heterogeneity–richness research.","author":[{"dropping-particle":"","family":"Stein","given":"Anke","non-dropping-particle":"","parse-names":false,"suffix":""},{"dropping-particle":"","family":"Gerstner","given":"Katharina","non-dropping-particle":"","parse-names":false,"suffix":""},{"dropping-particle":"","family":"Kreft","given":"Holger","non-dropping-particle":"","parse-names":false,"suffix":""}],"container-title":"Ecology Letters","editor":[{"dropping-particle":"","family":"Arita","given":"Hector","non-dropping-particle":"","parse-names":false,"suffix":""}],"id":"ITEM-3","issue":"7","issued":{"date-parts":[["2014","7"]]},"page":"866-880","title":"Environmental heterogeneity as a universal driver of species richness across taxa, biomes and spatial scales","type":"article-journal","volume":"17"},"uris":["http://www.mendeley.com/documents/?uuid=019135d5-7579-4e68-b732-d8ebdeffc838"]}],"mendeley":{"formattedCitation":"(Evans &lt;i&gt;et al.&lt;/i&gt; 2005; Stein &lt;i&gt;et al.&lt;/i&gt; 2014; Duncan &lt;i&gt;et al.&lt;/i&gt; 2015)","plainTextFormattedCitation":"(Evans et al. 2005; Stein et al. 2014; Duncan et al. 2015)","previouslyFormattedCitation":"(Evans &lt;i&gt;et al.&lt;/i&gt; 2005; Stein &lt;i&gt;et al.&lt;/i&gt; 2014; Duncan &lt;i&gt;et al.&lt;/i&gt; 2015)"},"properties":{"noteIndex":0},"schema":"https://github.com/citation-style-language/schema/raw/master/csl-citation.json"}</w:instrText>
+      </w:r>
+      <w:r>
+        <w:rPr>
+          <w:rFonts w:ascii="Times New Roman" w:hAnsi="Times New Roman" w:cs="Times New Roman"/>
+          <w:sz w:val="24"/>
+          <w:szCs w:val="24"/>
+        </w:rPr>
+        <w:fldChar w:fldCharType="separate"/>
+      </w:r>
+      <w:r>
+        <w:rPr>
+          <w:rFonts w:ascii="Times New Roman" w:hAnsi="Times New Roman" w:cs="Times New Roman"/>
+          <w:noProof/>
+          <w:sz w:val="24"/>
+          <w:szCs w:val="24"/>
+        </w:rPr>
+        <w:t xml:space="preserve">(Evans </w:t>
+      </w:r>
+      <w:r>
+        <w:rPr>
+          <w:rFonts w:ascii="Times New Roman" w:hAnsi="Times New Roman" w:cs="Times New Roman"/>
+          <w:i/>
+          <w:noProof/>
+          <w:sz w:val="24"/>
+          <w:szCs w:val="24"/>
+        </w:rPr>
+        <w:t>et al.</w:t>
+      </w:r>
+      <w:r>
+        <w:rPr>
+          <w:rFonts w:ascii="Times New Roman" w:hAnsi="Times New Roman" w:cs="Times New Roman"/>
+          <w:noProof/>
+          <w:sz w:val="24"/>
+          <w:szCs w:val="24"/>
+        </w:rPr>
+        <w:t xml:space="preserve"> 2005; Stein </w:t>
+      </w:r>
+      <w:r>
+        <w:rPr>
+          <w:rFonts w:ascii="Times New Roman" w:hAnsi="Times New Roman" w:cs="Times New Roman"/>
+          <w:i/>
+          <w:noProof/>
+          <w:sz w:val="24"/>
+          <w:szCs w:val="24"/>
+        </w:rPr>
+        <w:t>et al.</w:t>
+      </w:r>
+      <w:r>
+        <w:rPr>
+          <w:rFonts w:ascii="Times New Roman" w:hAnsi="Times New Roman" w:cs="Times New Roman"/>
+          <w:noProof/>
+          <w:sz w:val="24"/>
+          <w:szCs w:val="24"/>
+        </w:rPr>
+        <w:t xml:space="preserve"> 2014; Duncan </w:t>
+      </w:r>
+      <w:r>
+        <w:rPr>
+          <w:rFonts w:ascii="Times New Roman" w:hAnsi="Times New Roman" w:cs="Times New Roman"/>
+          <w:i/>
+          <w:noProof/>
+          <w:sz w:val="24"/>
+          <w:szCs w:val="24"/>
+        </w:rPr>
+        <w:t>et al.</w:t>
+      </w:r>
+      <w:r>
+        <w:rPr>
+          <w:rFonts w:ascii="Times New Roman" w:hAnsi="Times New Roman" w:cs="Times New Roman"/>
+          <w:noProof/>
+          <w:sz w:val="24"/>
+          <w:szCs w:val="24"/>
+        </w:rPr>
+        <w:t xml:space="preserve"> 2015)</w:t>
+      </w:r>
+      <w:r>
+        <w:rPr>
+          <w:rFonts w:ascii="Times New Roman" w:hAnsi="Times New Roman" w:cs="Times New Roman"/>
+          <w:sz w:val="24"/>
+          <w:szCs w:val="24"/>
+        </w:rPr>
+        <w:fldChar w:fldCharType="end"/>
+      </w:r>
+      <w:r>
+        <w:rPr>
+          <w:rFonts w:ascii="Times New Roman" w:hAnsi="Times New Roman" w:cs="Times New Roman"/>
+          <w:sz w:val="24"/>
+          <w:szCs w:val="24"/>
+        </w:rPr>
+        <w:t xml:space="preserve"> and </w:t>
+      </w:r>
+      <w:r>
+        <w:rPr>
+          <w:rFonts w:ascii="Times New Roman" w:hAnsi="Times New Roman" w:cs="Times New Roman"/>
+          <w:sz w:val="24"/>
+          <w:szCs w:val="24"/>
+        </w:rPr>
+        <w:t xml:space="preserve">spectral variability </w:t>
+      </w:r>
+      <w:r>
+        <w:rPr>
+          <w:rFonts w:ascii="Times New Roman" w:hAnsi="Times New Roman" w:cs="Times New Roman"/>
+          <w:sz w:val="24"/>
+          <w:szCs w:val="24"/>
+        </w:rPr>
+        <w:fldChar w:fldCharType="begin" w:fldLock="1"/>
+      </w:r>
+      <w:r>
+        <w:rPr>
+          <w:rFonts w:ascii="Times New Roman" w:hAnsi="Times New Roman" w:cs="Times New Roman"/>
+          <w:sz w:val="24"/>
+          <w:szCs w:val="24"/>
+        </w:rPr>
+        <w:instrText>ADDIN CSL_CITATION {"citationItems":[{"id":"ITEM-1","itemData":{"DOI":"10.1016/j.ecoinf.2010.06.001","ISBN":"1574-9541","ISSN":"15749541","abstract":"Environmental heterogeneity is considered to be one of the main factors associated with biodiversity given that areas with highly heterogeneous environments can host more species due to their higher number of available niches. In this view, spatial variability extracted from remotely sensed images has been used as a proxy of species diversity, as these data provide an inexpensive means of deriving environmental information for large areas in a consistent and regular manner. The aim of this review is to provide an overview of the state of the art in the use of spectral heterogeneity for estimating species diversity. We will examine a number of issues related to this theme, dealing with: i) the main sensors used for biodiversity monitoring, ii) scale matching problems between remotely sensed and field diversity data, iii) spectral heterogeneity measurement techniques, iv) types of species taxonomic diversity measures and how they influence the relationship between spectral and species diversity, v) spectral versus genetic diversity, and vi) modeling procedures for relating spectral and species diversity. Our review suggests that remotely sensed spectral heterogeneity information provides a crucial baseline for rapid estimation or prediction of biodiversity attributes and hotspots in space and time. ?? 2010 Elsevier B.V.","author":[{"dropping-particle":"","family":"Rocchini","given":"Duccio","non-dropping-particle":"","parse-names":false,"suffix":""},{"dropping-particle":"","family":"Balkenhol","given":"Niko","non-dropping-particle":"","parse-names":false,"suffix":""},{"dropping-particle":"","family":"Carter","given":"Gregory a.","non-dropping-particle":"","parse-names":false,"suffix":""},{"dropping-particle":"","family":"Foody","given":"Giles M.","non-dropping-particle":"","parse-names":false,"suffix":""},{"dropping-particle":"","family":"Gillespie","given":"Thomas W.","non-dropping-particle":"","parse-names":false,"suffix":""},{"dropping-particle":"","family":"He","given":"Kate S.","non-dropping-particle":"","parse-names":false,"suffix":""},{"dropping-particle":"","family":"Kark","given":"Salit","non-dropping-particle":"","parse-names":false,"suffix":""},{"dropping-particle":"","family":"Levin","given":"Noam","non-dropping-particle":"","parse-names":false,"suffix":""},{"dropping-particle":"","family":"Lucas","given":"Kelly","non-dropping-particle":"","parse-names":false,"suffix":""},{"dropping-particle":"","family":"Luoto","given":"Miska","non-dropping-particle":"","parse-names":false,"suffix":""},{"dropping-particle":"","family":"Nagendra","given":"Harini","non-dropping-particle":"","parse-names":false,"suffix":""},{"dropping-particle":"","family":"Oldeland","given":"Jens","non-dropping-particle":"","parse-names":false,"suffix":""},{"dropping-particle":"","family":"Ricotta","given":"Carlo","non-dropping-particle":"","parse-names":false,"suffix":""},{"dropping-particle":"","family":"Southworth","given":"Jane","non-dropping-particle":"","parse-names":false,"suffix":""},{"dropping-particle":"","family":"Neteler","given":"Markus","non-dropping-particle":"","parse-names":false,"suffix":""}],"container-title":"Ecological Informatics","id":"ITEM-1","issue":"5","issued":{"date-parts":[["2010"]]},"page":"318-329","publisher":"Elsevier B.V.","title":"Remotely sensed spectral heterogeneity as a proxy of species diversity: Recent advances and open challenges","type":"article-journal","volume":"5"},"uris":["http://www.mendeley.com/documents/?uuid=44df6ae4-617d-48be-8466-5c179818f8a1"]}],"mendeley":{"formattedCitation":"(Rocchini &lt;i&gt;et al.&lt;/i&gt; 2010)","plainTextFormattedCitation":"(Rocchini et al. 2010)","previouslyFormattedCitation":"(Rocchini &lt;i&gt;et al.&lt;/i&gt; 2010)"},"properties":{"noteIndex":0},"schema":"https://github.com/citation-style-language/schema/raw/master/csl-citation.json"}</w:instrText>
+      </w:r>
+      <w:r>
+        <w:rPr>
+          <w:rFonts w:ascii="Times New Roman" w:hAnsi="Times New Roman" w:cs="Times New Roman"/>
+          <w:sz w:val="24"/>
+          <w:szCs w:val="24"/>
+        </w:rPr>
+        <w:fldChar w:fldCharType="separate"/>
+      </w:r>
+      <w:r>
+        <w:rPr>
+          <w:rFonts w:ascii="Times New Roman" w:hAnsi="Times New Roman" w:cs="Times New Roman"/>
+          <w:noProof/>
+          <w:sz w:val="24"/>
+          <w:szCs w:val="24"/>
+        </w:rPr>
+        <w:t xml:space="preserve">(Rocchini </w:t>
+      </w:r>
+      <w:r>
+        <w:rPr>
+          <w:rFonts w:ascii="Times New Roman" w:hAnsi="Times New Roman" w:cs="Times New Roman"/>
+          <w:i/>
+          <w:noProof/>
+          <w:sz w:val="24"/>
+          <w:szCs w:val="24"/>
+        </w:rPr>
+        <w:t>et al.</w:t>
+      </w:r>
+      <w:r>
+        <w:rPr>
+          <w:rFonts w:ascii="Times New Roman" w:hAnsi="Times New Roman" w:cs="Times New Roman"/>
+          <w:noProof/>
+          <w:sz w:val="24"/>
+          <w:szCs w:val="24"/>
+        </w:rPr>
+        <w:t xml:space="preserve"> 2010)</w:t>
+      </w:r>
+      <w:r>
+        <w:rPr>
+          <w:rFonts w:ascii="Times New Roman" w:hAnsi="Times New Roman" w:cs="Times New Roman"/>
+          <w:sz w:val="24"/>
+          <w:szCs w:val="24"/>
+        </w:rPr>
+        <w:fldChar w:fldCharType="end"/>
+      </w:r>
+      <w:r>
+        <w:rPr>
+          <w:rFonts w:ascii="Times New Roman" w:hAnsi="Times New Roman" w:cs="Times New Roman"/>
+          <w:sz w:val="24"/>
+          <w:szCs w:val="24"/>
+        </w:rPr>
+        <w:t>. Using hierarchical Bayesian models</w:t>
+      </w:r>
+      <w:r>
+        <w:rPr>
+          <w:rFonts w:ascii="Times New Roman" w:hAnsi="Times New Roman" w:cs="Times New Roman"/>
+          <w:sz w:val="24"/>
+          <w:szCs w:val="24"/>
+        </w:rPr>
+        <w:t>,</w:t>
+      </w:r>
+      <w:r>
+        <w:rPr>
+          <w:rFonts w:ascii="Times New Roman" w:hAnsi="Times New Roman" w:cs="Times New Roman"/>
+          <w:sz w:val="24"/>
+          <w:szCs w:val="24"/>
+        </w:rPr>
+        <w:t xml:space="preserve"> I</w:t>
+      </w:r>
+      <w:r>
+        <w:rPr>
+          <w:rFonts w:ascii="Times New Roman" w:hAnsi="Times New Roman" w:cs="Times New Roman"/>
+          <w:sz w:val="24"/>
+          <w:szCs w:val="24"/>
+        </w:rPr>
+        <w:t xml:space="preserve"> </w:t>
+      </w:r>
+      <w:r>
+        <w:rPr>
+          <w:rFonts w:ascii="Times New Roman" w:hAnsi="Times New Roman" w:cs="Times New Roman"/>
+          <w:sz w:val="24"/>
+          <w:szCs w:val="24"/>
+        </w:rPr>
+        <w:t xml:space="preserve">assess the </w:t>
+      </w:r>
+      <w:r>
+        <w:rPr>
+          <w:rFonts w:ascii="Times New Roman" w:hAnsi="Times New Roman" w:cs="Times New Roman"/>
+          <w:sz w:val="24"/>
+          <w:szCs w:val="24"/>
+        </w:rPr>
+        <w:t xml:space="preserve">predictability, quantified as overall and within-study reduction in prediction error, and transferability, quantified as reduction in prediction error between different studies of </w:t>
+      </w:r>
+      <w:r>
+        <w:rPr>
+          <w:rFonts w:ascii="Times New Roman" w:hAnsi="Times New Roman" w:cs="Times New Roman"/>
+          <w:sz w:val="24"/>
+          <w:szCs w:val="24"/>
+        </w:rPr>
+        <w:t xml:space="preserve">comparable study design, </w:t>
+      </w:r>
+      <w:r>
+        <w:rPr>
+          <w:rFonts w:ascii="Times New Roman" w:hAnsi="Times New Roman" w:cs="Times New Roman"/>
+          <w:sz w:val="24"/>
+          <w:szCs w:val="24"/>
+        </w:rPr>
+        <w:t>within the same</w:t>
+      </w:r>
+      <w:r>
+        <w:rPr>
+          <w:rFonts w:ascii="Times New Roman" w:hAnsi="Times New Roman" w:cs="Times New Roman"/>
+          <w:sz w:val="24"/>
+          <w:szCs w:val="24"/>
+        </w:rPr>
+        <w:t xml:space="preserve"> and different</w:t>
+      </w:r>
+      <w:r>
+        <w:rPr>
+          <w:rFonts w:ascii="Times New Roman" w:hAnsi="Times New Roman" w:cs="Times New Roman"/>
+          <w:sz w:val="24"/>
+          <w:szCs w:val="24"/>
+        </w:rPr>
+        <w:t xml:space="preserve"> environmental space</w:t>
+      </w:r>
+      <w:r>
+        <w:rPr>
+          <w:rFonts w:ascii="Times New Roman" w:hAnsi="Times New Roman" w:cs="Times New Roman"/>
+          <w:sz w:val="24"/>
+          <w:szCs w:val="24"/>
+        </w:rPr>
+        <w:t>s</w:t>
+      </w:r>
+      <w:r>
+        <w:rPr>
+          <w:rFonts w:ascii="Times New Roman" w:hAnsi="Times New Roman" w:cs="Times New Roman"/>
+          <w:sz w:val="24"/>
+          <w:szCs w:val="24"/>
+        </w:rPr>
+        <w:t xml:space="preserve"> and taxonomic groups</w:t>
+      </w:r>
+      <w:r>
+        <w:rPr>
+          <w:rFonts w:ascii="Times New Roman" w:hAnsi="Times New Roman" w:cs="Times New Roman"/>
+          <w:sz w:val="24"/>
+          <w:szCs w:val="24"/>
+        </w:rPr>
+        <w:t xml:space="preserve"> </w:t>
+      </w:r>
+      <w:r>
+        <w:rPr>
+          <w:rFonts w:ascii="Times New Roman" w:hAnsi="Times New Roman" w:cs="Times New Roman"/>
+          <w:sz w:val="24"/>
+          <w:szCs w:val="24"/>
+        </w:rPr>
+        <w:t xml:space="preserve">(Figure 1). </w:t>
+      </w:r>
+    </w:p>
+    <w:p>
+      <w:pPr>
+        <w:jc w:val="both"/>
+        <w:rPr>
+          <w:rFonts w:ascii="Times New Roman" w:hAnsi="Times New Roman" w:cs="Times New Roman"/>
+          <w:sz w:val="24"/>
+          <w:szCs w:val="24"/>
+        </w:rPr>
+      </w:pPr>
+      <w:r>
+        <w:rPr>
+          <w:rFonts w:ascii="Times New Roman" w:hAnsi="Times New Roman" w:cs="Times New Roman"/>
+          <w:sz w:val="24"/>
+          <w:szCs w:val="24"/>
+        </w:rPr>
+        <w:tab/>
+      </w:r>
+      <w:r>
+        <w:rPr>
+          <w:rFonts w:ascii="Times New Roman" w:hAnsi="Times New Roman" w:cs="Times New Roman"/>
+          <w:sz w:val="24"/>
+          <w:szCs w:val="24"/>
+        </w:rPr>
+        <w:t xml:space="preserve">I expect that the results of this work provide further insights into </w:t>
+      </w:r>
+      <w:r>
+        <w:rPr>
+          <w:rFonts w:ascii="Times New Roman" w:hAnsi="Times New Roman" w:cs="Times New Roman"/>
+          <w:sz w:val="24"/>
+          <w:szCs w:val="24"/>
+        </w:rPr>
+        <w:t>the generality of</w:t>
+      </w:r>
+      <w:r>
+        <w:rPr>
+          <w:rFonts w:ascii="Times New Roman" w:hAnsi="Times New Roman" w:cs="Times New Roman"/>
+          <w:sz w:val="24"/>
+          <w:szCs w:val="24"/>
+        </w:rPr>
+        <w:t xml:space="preserve"> local biodiversity-environment relationships at a global scale</w:t>
+      </w:r>
+      <w:r>
+        <w:rPr>
+          <w:rFonts w:ascii="Times New Roman" w:hAnsi="Times New Roman" w:cs="Times New Roman"/>
+          <w:sz w:val="24"/>
+          <w:szCs w:val="24"/>
+        </w:rPr>
+        <w:t xml:space="preserve">, which hopefully stimulates a debate on whether local biodiversity measures, such as abundance or richness, can accurately be </w:t>
+      </w:r>
+      <w:r>
+        <w:rPr>
+          <w:rFonts w:ascii="Times New Roman" w:hAnsi="Times New Roman" w:cs="Times New Roman"/>
+          <w:sz w:val="24"/>
+          <w:szCs w:val="24"/>
+        </w:rPr>
+        <w:t xml:space="preserve">predicted or even </w:t>
+      </w:r>
+      <w:r>
+        <w:rPr>
+          <w:rFonts w:ascii="Times New Roman" w:hAnsi="Times New Roman" w:cs="Times New Roman"/>
+          <w:sz w:val="24"/>
+          <w:szCs w:val="24"/>
+        </w:rPr>
+        <w:t xml:space="preserve">extrapolated </w:t>
+      </w:r>
+      <w:r>
+        <w:rPr>
+          <w:rFonts w:ascii="Times New Roman" w:hAnsi="Times New Roman" w:cs="Times New Roman"/>
+          <w:sz w:val="24"/>
+          <w:szCs w:val="24"/>
+        </w:rPr>
+        <w:t xml:space="preserve">in unsampled </w:t>
+      </w:r>
+      <w:r>
+        <w:rPr>
+          <w:rFonts w:ascii="Times New Roman" w:hAnsi="Times New Roman" w:cs="Times New Roman"/>
+          <w:sz w:val="24"/>
+          <w:szCs w:val="24"/>
+        </w:rPr>
+        <w:t>regions</w:t>
+      </w:r>
+      <w:r>
+        <w:rPr>
+          <w:rFonts w:ascii="Times New Roman" w:hAnsi="Times New Roman" w:cs="Times New Roman"/>
+          <w:sz w:val="24"/>
+          <w:szCs w:val="24"/>
+        </w:rPr>
+        <w:t xml:space="preserve">. </w:t>
+      </w:r>
+    </w:p>
+    <w:p>
+      <w:pPr>
+        <w:jc w:val="both"/>
+        <w:rPr>
+          <w:rFonts w:ascii="Times New Roman" w:hAnsi="Times New Roman" w:cs="Times New Roman"/>
+          <w:sz w:val="24"/>
+          <w:szCs w:val="24"/>
+        </w:rPr>
+      </w:pPr>
+      <w:r>
+        <w:rPr>
+          <w:rFonts w:ascii="Times New Roman" w:hAnsi="Times New Roman" w:cs="Times New Roman"/>
+          <w:sz w:val="24"/>
+          <w:szCs w:val="24"/>
+        </w:rPr>
+        <w:t>&lt;</w:t>
+      </w:r>
+      <w:r>
+        <w:rPr>
+          <w:rFonts w:ascii="Times New Roman" w:hAnsi="Times New Roman" w:cs="Times New Roman"/>
+          <w:sz w:val="24"/>
+          <w:szCs w:val="24"/>
+        </w:rPr>
+        <w:t>Figure 1: Schematic of approach. Show missing and permutated data. Link to remote sensing data and spatial differences in assemblages</w:t>
+      </w:r>
+      <w:r>
+        <w:rPr>
+          <w:rFonts w:ascii="Times New Roman" w:hAnsi="Times New Roman" w:cs="Times New Roman"/>
+          <w:sz w:val="24"/>
+          <w:szCs w:val="24"/>
+        </w:rPr>
+        <w:t xml:space="preserve">. Use a globe illustration with </w:t>
+      </w:r>
+      <w:proofErr w:type="spellStart"/>
+      <w:r>
+        <w:rPr>
+          <w:rFonts w:ascii="Times New Roman" w:hAnsi="Times New Roman" w:cs="Times New Roman"/>
+          <w:sz w:val="24"/>
+          <w:szCs w:val="24"/>
+        </w:rPr>
+        <w:t>phylopic</w:t>
+      </w:r>
+      <w:proofErr w:type="spellEnd"/>
+      <w:r>
+        <w:rPr>
+          <w:rFonts w:ascii="Times New Roman" w:hAnsi="Times New Roman" w:cs="Times New Roman"/>
+          <w:sz w:val="24"/>
+          <w:szCs w:val="24"/>
+        </w:rPr>
+        <w:t xml:space="preserve"> icons to illustrate prediction within and among studies</w:t>
+      </w:r>
+      <w:r>
+        <w:rPr>
+          <w:rFonts w:ascii="Times New Roman" w:hAnsi="Times New Roman" w:cs="Times New Roman"/>
+          <w:sz w:val="24"/>
+          <w:szCs w:val="24"/>
+        </w:rPr>
+        <w:t>&gt;</w:t>
+      </w:r>
+    </w:p>
+    <w:p>
+      <w:pPr>
+        <w:jc w:val="both"/>
+        <w:rPr>
+          <w:rFonts w:ascii="Times New Roman" w:hAnsi="Times New Roman" w:cs="Times New Roman"/>
+          <w:sz w:val="24"/>
+          <w:szCs w:val="24"/>
+        </w:rPr>
+      </w:pPr>
     </w:p>
     <w:p>
       <w:pPr>
@@ -2113,7 +3781,73 @@
           <w:sz w:val="24"/>
           <w:szCs w:val="24"/>
         </w:rPr>
-        <w:t xml:space="preserve">Remotely Sensed Variables of Ecosystem Functioning Support Robust Predictions of Abundance Patterns for Rare Species </w:t>
+        <w:t>Methods:</w:t>
+      </w:r>
+    </w:p>
+    <w:p>
+      <w:pPr>
+        <w:rPr>
+          <w:rFonts w:ascii="Times New Roman" w:hAnsi="Times New Roman" w:cs="Times New Roman"/>
+          <w:i/>
+          <w:iCs/>
+          <w:sz w:val="24"/>
+          <w:szCs w:val="24"/>
+        </w:rPr>
+      </w:pPr>
+      <w:r>
+        <w:rPr>
+          <w:rFonts w:ascii="Times New Roman" w:hAnsi="Times New Roman" w:cs="Times New Roman"/>
+          <w:i/>
+          <w:iCs/>
+          <w:sz w:val="24"/>
+          <w:szCs w:val="24"/>
+        </w:rPr>
+        <w:lastRenderedPageBreak/>
+        <w:t>Biodiversity d</w:t>
+      </w:r>
+      <w:r>
+        <w:rPr>
+          <w:rFonts w:ascii="Times New Roman" w:hAnsi="Times New Roman" w:cs="Times New Roman"/>
+          <w:i/>
+          <w:iCs/>
+          <w:sz w:val="24"/>
+          <w:szCs w:val="24"/>
+        </w:rPr>
+        <w:t>ata preparation</w:t>
+      </w:r>
+    </w:p>
+    <w:p>
+      <w:pPr>
+        <w:jc w:val="both"/>
+        <w:rPr>
+          <w:rFonts w:ascii="Times New Roman" w:hAnsi="Times New Roman" w:cs="Times New Roman"/>
+          <w:sz w:val="24"/>
+          <w:szCs w:val="24"/>
+        </w:rPr>
+      </w:pPr>
+      <w:r>
+        <w:rPr>
+          <w:rFonts w:ascii="Times New Roman" w:hAnsi="Times New Roman" w:cs="Times New Roman"/>
+          <w:sz w:val="24"/>
+          <w:szCs w:val="24"/>
+        </w:rPr>
+        <w:t xml:space="preserve">I took </w:t>
+      </w:r>
+      <w:r>
+        <w:rPr>
+          <w:rFonts w:ascii="Times New Roman" w:hAnsi="Times New Roman" w:cs="Times New Roman"/>
+          <w:sz w:val="24"/>
+          <w:szCs w:val="24"/>
+        </w:rPr>
+        <w:t>species assemblage</w:t>
+      </w:r>
+      <w:r>
+        <w:rPr>
+          <w:rFonts w:ascii="Times New Roman" w:hAnsi="Times New Roman" w:cs="Times New Roman"/>
+          <w:sz w:val="24"/>
+          <w:szCs w:val="24"/>
+        </w:rPr>
+        <w:t xml:space="preserve"> data from the global </w:t>
       </w:r>
       <w:r>
         <w:rPr>
@@ -2123,1120 +3857,17 @@
           <w:sz w:val="24"/>
           <w:szCs w:val="24"/>
         </w:rPr>
-        <w:t xml:space="preserve"> </w:t>
-      </w:r>
-      <w:hyperlink r:id="rId10" w:history="1">
-        <w:r>
-          <w:rPr>
-            <w:rStyle w:val="Hyperlink"/>
-            <w:rFonts w:ascii="Times New Roman" w:hAnsi="Times New Roman" w:cs="Times New Roman"/>
-            <w:sz w:val="24"/>
-            <w:szCs w:val="24"/>
-          </w:rPr>
-          <w:t>https://www.mdpi.co</w:t>
-        </w:r>
-        <w:r>
-          <w:rPr>
-            <w:rStyle w:val="Hyperlink"/>
-            <w:rFonts w:ascii="Times New Roman" w:hAnsi="Times New Roman" w:cs="Times New Roman"/>
-            <w:sz w:val="24"/>
-            <w:szCs w:val="24"/>
-          </w:rPr>
-          <w:t>m</w:t>
-        </w:r>
-        <w:r>
-          <w:rPr>
-            <w:rStyle w:val="Hyperlink"/>
-            <w:rFonts w:ascii="Times New Roman" w:hAnsi="Times New Roman" w:cs="Times New Roman"/>
-            <w:sz w:val="24"/>
-            <w:szCs w:val="24"/>
-          </w:rPr>
-          <w:t>/2072-4292/11/18/2086</w:t>
-        </w:r>
-      </w:hyperlink>
-    </w:p>
-    <w:p>
-      <w:pPr>
-        <w:rPr>
-          <w:rFonts w:ascii="Times New Roman" w:hAnsi="Times New Roman" w:cs="Times New Roman"/>
-          <w:sz w:val="24"/>
-          <w:szCs w:val="24"/>
-        </w:rPr>
-      </w:pPr>
-    </w:p>
-    <w:p>
-      <w:pPr>
-        <w:jc w:val="both"/>
-        <w:rPr>
-          <w:rFonts w:ascii="Times New Roman" w:hAnsi="Times New Roman" w:cs="Times New Roman"/>
-          <w:sz w:val="24"/>
-          <w:szCs w:val="24"/>
-        </w:rPr>
-      </w:pPr>
-    </w:p>
-    <w:p>
-      <w:pPr>
-        <w:jc w:val="both"/>
-        <w:rPr>
-          <w:rFonts w:ascii="Times New Roman" w:hAnsi="Times New Roman" w:cs="Times New Roman"/>
-          <w:sz w:val="24"/>
-          <w:szCs w:val="24"/>
-        </w:rPr>
-      </w:pPr>
-      <w:r>
-        <w:rPr>
-          <w:rFonts w:ascii="Times New Roman" w:hAnsi="Times New Roman" w:cs="Times New Roman"/>
-          <w:sz w:val="24"/>
-          <w:szCs w:val="24"/>
-        </w:rPr>
-        <w:t xml:space="preserve">Environmental heterogeneity </w:t>
-      </w:r>
-      <w:r>
-        <w:rPr>
-          <w:rFonts w:ascii="Times New Roman" w:hAnsi="Times New Roman" w:cs="Times New Roman"/>
-          <w:sz w:val="24"/>
-          <w:szCs w:val="24"/>
-        </w:rPr>
-        <w:fldChar w:fldCharType="begin" w:fldLock="1"/>
-      </w:r>
-      <w:r>
-        <w:rPr>
-          <w:rFonts w:ascii="Times New Roman" w:hAnsi="Times New Roman" w:cs="Times New Roman"/>
-          <w:sz w:val="24"/>
-          <w:szCs w:val="24"/>
-        </w:rPr>
-        <w:instrText>ADDIN CSL_CITATION {"citationItems":[{"id":"ITEM-1","itemData":{"DOI":"10.1111/ele.12277","ISBN":"1461-0248","ISSN":"1461023X","PMID":"24751205","abstract":"Environmental heterogeneity is regarded as one of the most important factors governing species richness gradients. An increase in available niche space, provision of refuges and opportunities for isolation and divergent adaptation are thought to enhance species coexistence, persistence and diversification. However, the extent and generality of positive heterogeneity–richness relationships are still debated. Apart from widespread evidence supporting positive relationships, negative and hump-shaped relationships have also been reported. In a meta-analysis of 1148 data points from 192 studies worldwide, we examine the strength and direction of the relationship between spatial environmental heterogeneity and species richness of terrestrial plants and animals. We find that separate effects of heterogeneity in land cover, vegetation, climate, soil and topography are significantly positive, with vegetation and topographic heterogeneity showing particularly strong associations with species richness. The use of equal-area study units, spatial grain and spatial extent emerge as key factors influencing the strength of heterogeneity–richness relationships, highlighting the pervasive influence of spatial scale in heterogeneity–richness studies. We provide the first quantitative support for the generality of positive heterogeneity–richness relationships across heterogeneity components, habitat types, taxa and spatial scales from landscape to global extents, and identify specific needs for future comparative heterogeneity–richness research.","author":[{"dropping-particle":"","family":"Stein","given":"Anke","non-dropping-particle":"","parse-names":false,"suffix":""},{"dropping-particle":"","family":"Gerstner","given":"Katharina","non-dropping-particle":"","parse-names":false,"suffix":""},{"dropping-particle":"","family":"Kreft","given":"Holger","non-dropping-particle":"","parse-names":false,"suffix":""}],"container-title":"Ecology Letters","editor":[{"dropping-particle":"","family":"Arita","given":"Hector","non-dropping-particle":"","parse-names":false,"suffix":""}],"id":"ITEM-1","issue":"7","issued":{"date-parts":[["2014","7"]]},"page":"866-880","title":"Environmental heterogeneity as a universal driver of species richness across taxa, biomes and spatial scales","type":"article-journal","volume":"17"},"uris":["http://www.mendeley.com/documents/?uuid=019135d5-7579-4e68-b732-d8ebdeffc838"]}],"mendeley":{"formattedCitation":"(Stein &lt;i&gt;et al.&lt;/i&gt; 2014)","plainTextFormattedCitation":"(Stein et al. 2014)","previouslyFormattedCitation":"(Stein &lt;i&gt;et al.&lt;/i&gt; 2014)"},"properties":{"noteIndex":0},"schema":"https://github.com/citation-style-language/schema/raw/master/csl-citation.json"}</w:instrText>
-      </w:r>
-      <w:r>
-        <w:rPr>
-          <w:rFonts w:ascii="Times New Roman" w:hAnsi="Times New Roman" w:cs="Times New Roman"/>
-          <w:sz w:val="24"/>
-          <w:szCs w:val="24"/>
-        </w:rPr>
-        <w:fldChar w:fldCharType="separate"/>
-      </w:r>
-      <w:r>
-        <w:rPr>
-          <w:rFonts w:ascii="Times New Roman" w:hAnsi="Times New Roman" w:cs="Times New Roman"/>
-          <w:noProof/>
-          <w:sz w:val="24"/>
-          <w:szCs w:val="24"/>
-        </w:rPr>
-        <w:t xml:space="preserve">(Stein </w:t>
-      </w:r>
-      <w:r>
-        <w:rPr>
-          <w:rFonts w:ascii="Times New Roman" w:hAnsi="Times New Roman" w:cs="Times New Roman"/>
-          <w:i/>
-          <w:noProof/>
-          <w:sz w:val="24"/>
-          <w:szCs w:val="24"/>
-        </w:rPr>
-        <w:t>et al.</w:t>
-      </w:r>
-      <w:r>
-        <w:rPr>
-          <w:rFonts w:ascii="Times New Roman" w:hAnsi="Times New Roman" w:cs="Times New Roman"/>
-          <w:noProof/>
-          <w:sz w:val="24"/>
-          <w:szCs w:val="24"/>
-        </w:rPr>
-        <w:t xml:space="preserve"> 2014)</w:t>
-      </w:r>
-      <w:r>
-        <w:rPr>
-          <w:rFonts w:ascii="Times New Roman" w:hAnsi="Times New Roman" w:cs="Times New Roman"/>
-          <w:sz w:val="24"/>
-          <w:szCs w:val="24"/>
-        </w:rPr>
-        <w:fldChar w:fldCharType="end"/>
-      </w:r>
-    </w:p>
-    <w:p>
-      <w:pPr>
-        <w:jc w:val="both"/>
-        <w:rPr>
-          <w:rFonts w:ascii="Times New Roman" w:hAnsi="Times New Roman" w:cs="Times New Roman"/>
-          <w:sz w:val="24"/>
-          <w:szCs w:val="24"/>
-        </w:rPr>
-      </w:pPr>
-      <w:r>
-        <w:rPr>
-          <w:rFonts w:ascii="Times New Roman" w:hAnsi="Times New Roman" w:cs="Times New Roman"/>
-          <w:sz w:val="24"/>
-          <w:szCs w:val="24"/>
-        </w:rPr>
-        <w:t>While spatial cross</w:t>
-      </w:r>
-      <w:r>
-        <w:rPr>
-          <w:rFonts w:ascii="Times New Roman" w:hAnsi="Times New Roman" w:cs="Times New Roman"/>
-          <w:sz w:val="24"/>
-          <w:szCs w:val="24"/>
-        </w:rPr>
-        <w:t>-</w:t>
-      </w:r>
-      <w:r>
-        <w:rPr>
-          <w:rFonts w:ascii="Times New Roman" w:hAnsi="Times New Roman" w:cs="Times New Roman"/>
-          <w:sz w:val="24"/>
-          <w:szCs w:val="24"/>
-        </w:rPr>
-        <w:t>validation can</w:t>
-      </w:r>
-      <w:r>
-        <w:rPr>
-          <w:rFonts w:ascii="Times New Roman" w:hAnsi="Times New Roman" w:cs="Times New Roman"/>
-          <w:sz w:val="24"/>
-          <w:szCs w:val="24"/>
-        </w:rPr>
-        <w:t xml:space="preserve"> be used to robustly estimate uncertainty in predictor spac</w:t>
-      </w:r>
-      <w:r>
-        <w:rPr>
-          <w:rFonts w:ascii="Times New Roman" w:hAnsi="Times New Roman" w:cs="Times New Roman"/>
-          <w:sz w:val="24"/>
-          <w:szCs w:val="24"/>
-        </w:rPr>
-        <w:t>e</w:t>
-      </w:r>
-      <w:r>
-        <w:rPr>
-          <w:rFonts w:ascii="Times New Roman" w:hAnsi="Times New Roman" w:cs="Times New Roman"/>
-          <w:sz w:val="24"/>
-          <w:szCs w:val="24"/>
-        </w:rPr>
-        <w:t xml:space="preserve"> </w:t>
-      </w:r>
-      <w:r>
-        <w:rPr>
-          <w:rFonts w:ascii="Times New Roman" w:hAnsi="Times New Roman" w:cs="Times New Roman"/>
-          <w:sz w:val="24"/>
-          <w:szCs w:val="24"/>
-        </w:rPr>
-        <w:fldChar w:fldCharType="begin" w:fldLock="1"/>
-      </w:r>
-      <w:r>
-        <w:rPr>
-          <w:rFonts w:ascii="Times New Roman" w:hAnsi="Times New Roman" w:cs="Times New Roman"/>
-          <w:sz w:val="24"/>
-          <w:szCs w:val="24"/>
-        </w:rPr>
-        <w:instrText>ADDIN CSL_CITATION {"citationItems":[{"id":"ITEM-1","itemData":{"DOI":"10.1111/ecog.02881","ISSN":"09067590","abstract":"© 2016 The Authors Ecological data often show temporal, spatial, hierarchical (random effects), or phylogenetic structure. Modern statistical approaches are increasingly accounting for such dependencies. However, when performing cross-validation, these structures are regularly ignored, resulting in serious underestimation of predictive error. One cause for the poor performance of uncorrected (random) cross-validation, noted often by modellers, are dependence structures in the data that persist as dependence structures in model residuals, violating the assumption of independence. Even more concerning, because often overlooked, is that structured data also provides ample opportunity for overfitting with non-causal predictors. This problem can persist even if remedies such as autoregressive models, generalized least squares, or mixed models are used. Block cross-validation, where data are split strategically rather than randomly, can address these issues. However, the blocking strategy must be carefully considered. Blocking in space, time, random effects or phylogenetic distance, while accounting for dependencies in the data, may also unwittingly induce extrapolations by restricting the ranges or combinations of predictor variables available for model training, thus overestimating interpolation errors. On the other hand, deliberate blocking in predictor space may also improve error estimates when extrapolation is the modelling goal. Here, we review the ecological literature on non-random and blocked cross-validation approaches. We also provide a series of simulations and case studies, in which we show that, for all instances tested, block cross-validation is nearly universally more appropriate than random cross-validation if the goal is predicting to new data or predictor space, or for selecting causal predictors. We recommend that block cross-validation be used wherever dependence structures exist in a dataset, even if no correlation structure is visible in the fitted model residuals, or if the fitted models account for such correlations.","author":[{"dropping-particle":"","family":"Roberts","given":"David R.","non-dropping-particle":"","parse-names":false,"suffix":""},{"dropping-particle":"","family":"Bahn","given":"Volker","non-dropping-particle":"","parse-names":false,"suffix":""},{"dropping-particle":"","family":"Ciuti","given":"Simone","non-dropping-particle":"","parse-names":false,"suffix":""},{"dropping-particle":"","family":"Boyce","given":"Mark S.","non-dropping-particle":"","parse-names":false,"suffix":""},{"dropping-particle":"","family":"Elith","given":"Jane","non-dropping-particle":"","parse-names":false,"suffix":""},{"dropping-particle":"","family":"Guillera-Arroita","given":"Gurutzeta","non-dropping-particle":"","parse-names":false,"suffix":""},{"dropping-particle":"","family":"Hauenstein","given":"Severin","non-dropping-particle":"","parse-names":false,"suffix":""},{"dropping-particle":"","family":"Lahoz-Monfort","given":"José J.","non-dropping-particle":"","parse-names":false,"suffix":""},{"dropping-particle":"","family":"Schröder","given":"Boris","non-dropping-particle":"","parse-names":false,"suffix":""},{"dropping-particle":"","family":"Thuiller","given":"Wilfried","non-dropping-particle":"","parse-names":false,"suffix":""},{"dropping-particle":"","family":"Warton","given":"David I.","non-dropping-particle":"","parse-names":false,"suffix":""},{"dropping-particle":"","family":"Wintle","given":"Brendan A.","non-dropping-particle":"","parse-names":false,"suffix":""},{"dropping-particle":"","family":"Hartig","given":"Florian","non-dropping-particle":"","parse-names":false,"suffix":""},{"dropping-particle":"","family":"Dormann","given":"Carsten F.","non-dropping-particle":"","parse-names":false,"suffix":""}],"container-title":"Ecography","id":"ITEM-1","issue":"8","issued":{"date-parts":[["2017","8"]]},"page":"913-929","title":"Cross-validation strategies for data with temporal, spatial, hierarchical, or phylogenetic structure","type":"article-journal","volume":"40"},"uris":["http://www.mendeley.com/documents/?uuid=3d10c198-283a-4d45-b8be-bbdbbded1748"]}],"mendeley":{"formattedCitation":"(Roberts &lt;i&gt;et al.&lt;/i&gt; 2017)","plainTextFormattedCitation":"(Roberts et al. 2017)","previouslyFormattedCitation":"(Roberts &lt;i&gt;et al.&lt;/i&gt; 2017)"},"properties":{"noteIndex":0},"schema":"https://github.com/citation-style-language/schema/raw/master/csl-citation.json"}</w:instrText>
-      </w:r>
-      <w:r>
-        <w:rPr>
-          <w:rFonts w:ascii="Times New Roman" w:hAnsi="Times New Roman" w:cs="Times New Roman"/>
-          <w:sz w:val="24"/>
-          <w:szCs w:val="24"/>
-        </w:rPr>
-        <w:fldChar w:fldCharType="separate"/>
-      </w:r>
-      <w:r>
-        <w:rPr>
-          <w:rFonts w:ascii="Times New Roman" w:hAnsi="Times New Roman" w:cs="Times New Roman"/>
-          <w:noProof/>
-          <w:sz w:val="24"/>
-          <w:szCs w:val="24"/>
-        </w:rPr>
-        <w:t xml:space="preserve">(Roberts </w:t>
-      </w:r>
-      <w:r>
-        <w:rPr>
-          <w:rFonts w:ascii="Times New Roman" w:hAnsi="Times New Roman" w:cs="Times New Roman"/>
-          <w:i/>
-          <w:noProof/>
-          <w:sz w:val="24"/>
-          <w:szCs w:val="24"/>
-        </w:rPr>
-        <w:t>et al.</w:t>
-      </w:r>
-      <w:r>
-        <w:rPr>
-          <w:rFonts w:ascii="Times New Roman" w:hAnsi="Times New Roman" w:cs="Times New Roman"/>
-          <w:noProof/>
-          <w:sz w:val="24"/>
-          <w:szCs w:val="24"/>
-        </w:rPr>
-        <w:t xml:space="preserve"> 2017)</w:t>
-      </w:r>
-      <w:r>
-        <w:rPr>
-          <w:rFonts w:ascii="Times New Roman" w:hAnsi="Times New Roman" w:cs="Times New Roman"/>
-          <w:sz w:val="24"/>
-          <w:szCs w:val="24"/>
-        </w:rPr>
-        <w:fldChar w:fldCharType="end"/>
-      </w:r>
-      <w:r>
-        <w:rPr>
-          <w:rFonts w:ascii="Times New Roman" w:hAnsi="Times New Roman" w:cs="Times New Roman"/>
-          <w:sz w:val="24"/>
-          <w:szCs w:val="24"/>
-        </w:rPr>
-        <w:t xml:space="preserve">, few </w:t>
-      </w:r>
-      <w:r>
-        <w:rPr>
-          <w:rFonts w:ascii="Times New Roman" w:hAnsi="Times New Roman" w:cs="Times New Roman"/>
-          <w:sz w:val="24"/>
-          <w:szCs w:val="24"/>
-        </w:rPr>
-        <w:t xml:space="preserve">macroecological </w:t>
-      </w:r>
-      <w:r>
-        <w:rPr>
-          <w:rFonts w:ascii="Times New Roman" w:hAnsi="Times New Roman" w:cs="Times New Roman"/>
-          <w:sz w:val="24"/>
-          <w:szCs w:val="24"/>
-        </w:rPr>
-        <w:t>studies</w:t>
-      </w:r>
-      <w:r>
-        <w:rPr>
-          <w:rFonts w:ascii="Times New Roman" w:hAnsi="Times New Roman" w:cs="Times New Roman"/>
-          <w:sz w:val="24"/>
-          <w:szCs w:val="24"/>
-        </w:rPr>
-        <w:t xml:space="preserve"> based on local biodiversity data</w:t>
-      </w:r>
-      <w:r>
-        <w:rPr>
-          <w:rFonts w:ascii="Times New Roman" w:hAnsi="Times New Roman" w:cs="Times New Roman"/>
-          <w:sz w:val="24"/>
-          <w:szCs w:val="24"/>
-        </w:rPr>
-        <w:t xml:space="preserve"> report or map </w:t>
-      </w:r>
-      <w:r>
-        <w:rPr>
-          <w:rFonts w:ascii="Times New Roman" w:hAnsi="Times New Roman" w:cs="Times New Roman"/>
-          <w:sz w:val="24"/>
-          <w:szCs w:val="24"/>
-        </w:rPr>
-        <w:t>uncertainty</w:t>
-      </w:r>
-      <w:r>
-        <w:rPr>
-          <w:rFonts w:ascii="Times New Roman" w:hAnsi="Times New Roman" w:cs="Times New Roman"/>
-          <w:sz w:val="24"/>
-          <w:szCs w:val="24"/>
-        </w:rPr>
-        <w:t xml:space="preserve">, which can ultimately </w:t>
-      </w:r>
-      <w:r>
-        <w:rPr>
-          <w:rFonts w:ascii="Times New Roman" w:hAnsi="Times New Roman" w:cs="Times New Roman"/>
-          <w:sz w:val="24"/>
-          <w:szCs w:val="24"/>
-        </w:rPr>
-        <w:t xml:space="preserve">hinder </w:t>
-      </w:r>
-      <w:r>
-        <w:rPr>
-          <w:rFonts w:ascii="Times New Roman" w:hAnsi="Times New Roman" w:cs="Times New Roman"/>
-          <w:sz w:val="24"/>
-          <w:szCs w:val="24"/>
-        </w:rPr>
-        <w:t xml:space="preserve">their </w:t>
-      </w:r>
-      <w:r>
-        <w:rPr>
-          <w:rFonts w:ascii="Times New Roman" w:hAnsi="Times New Roman" w:cs="Times New Roman"/>
-          <w:sz w:val="24"/>
-          <w:szCs w:val="24"/>
-        </w:rPr>
-        <w:t xml:space="preserve">application </w:t>
-      </w:r>
-      <w:r>
-        <w:rPr>
-          <w:rFonts w:ascii="Times New Roman" w:hAnsi="Times New Roman" w:cs="Times New Roman"/>
-          <w:sz w:val="24"/>
-          <w:szCs w:val="24"/>
-        </w:rPr>
-        <w:fldChar w:fldCharType="begin" w:fldLock="1"/>
-      </w:r>
-      <w:r>
-        <w:rPr>
-          <w:rFonts w:ascii="Times New Roman" w:hAnsi="Times New Roman" w:cs="Times New Roman"/>
-          <w:sz w:val="24"/>
-          <w:szCs w:val="24"/>
-        </w:rPr>
-        <w:instrText>ADDIN CSL_CITATION {"citationItems":[{"id":"ITEM-1","itemData":{"DOI":"10.1111/geb.12848","ISSN":"1466822X","abstract":"Issue: Owing to their large-scale scope and emphasis on prediction, macroecological models have the potential to provide key contributions to evidence-based conservation practice. However, examples of macroecological modelling outputs directly influencing conservation practice and decision-making remain rare. The general barriers to implementation of ecological research into conservation practice have been discussed at length, whereas much less attention has been given to the specific barriers faced by macroecological modelling research. Evidence: Here, I start to address this gap by discussing how two important barriers could be overcome in a practical manner, because their burden falls primarily on the researcher. The first barrier is the potential perception of macroecological models as “black boxes” by potential end-users, who may have little time and/or quantitative training to inspect the underlying methods fully. The second barrier is the difficulty in effective translation of the uncertainty inherent to most macroecological models, given the high threshold for weight of evidence required to support most decisions. To overcome these barriers, I put forward a number of solutions, most of which rely on researchers agreeing to and adopting model documentation and communication standards already in existence. Conclusion: I conclude by introducing the bigger challenges ahead for the macroecology–conservation practice interface: transformation of publication incentives and establishment of a two-way flow of knowledge between macroecologists and conservation practitioners. Macroecologists can contribute much-needed evidence to support conservation decisions. However, fundamental changes to their research communication standards, their publication incentives and their understanding of regulatory settings will be needed to ensure that macroecological contributions are considered in practice.","author":[{"dropping-particle":"","family":"Rapacciuolo","given":"Giovanni","non-dropping-particle":"","parse-names":false,"suffix":""}],"container-title":"Global Ecology and Biogeography","editor":[{"dropping-particle":"","family":"Dornelas","given":"Maria","non-dropping-particle":"","parse-names":false,"suffix":""}],"id":"ITEM-1","issue":"1","issued":{"date-parts":[["2019","1"]]},"page":"54-60","title":"Strengthening the contribution of macroecological models to conservation practice","type":"article-journal","volume":"28"},"uris":["http://www.mendeley.com/documents/?uuid=0b769200-117d-4c1d-a482-acdd27ca2847"]}],"mendeley":{"formattedCitation":"(Rapacciuolo 2019)","plainTextFormattedCitation":"(Rapacciuolo 2019)","previouslyFormattedCitation":"(Rapacciuolo 2019)"},"properties":{"noteIndex":0},"schema":"https://github.com/citation-style-language/schema/raw/master/csl-citation.json"}</w:instrText>
-      </w:r>
-      <w:r>
-        <w:rPr>
-          <w:rFonts w:ascii="Times New Roman" w:hAnsi="Times New Roman" w:cs="Times New Roman"/>
-          <w:sz w:val="24"/>
-          <w:szCs w:val="24"/>
-        </w:rPr>
-        <w:fldChar w:fldCharType="separate"/>
-      </w:r>
-      <w:r>
-        <w:rPr>
-          <w:rFonts w:ascii="Times New Roman" w:hAnsi="Times New Roman" w:cs="Times New Roman"/>
-          <w:noProof/>
-          <w:sz w:val="24"/>
-          <w:szCs w:val="24"/>
-        </w:rPr>
-        <w:t>(Rapacciuolo 2019)</w:t>
-      </w:r>
-      <w:r>
-        <w:rPr>
-          <w:rFonts w:ascii="Times New Roman" w:hAnsi="Times New Roman" w:cs="Times New Roman"/>
-          <w:sz w:val="24"/>
-          <w:szCs w:val="24"/>
-        </w:rPr>
-        <w:fldChar w:fldCharType="end"/>
-      </w:r>
-      <w:r>
-        <w:rPr>
-          <w:rFonts w:ascii="Times New Roman" w:hAnsi="Times New Roman" w:cs="Times New Roman"/>
-          <w:sz w:val="24"/>
-          <w:szCs w:val="24"/>
-        </w:rPr>
-        <w:t>.</w:t>
-      </w:r>
-    </w:p>
-    <w:p>
-      <w:pPr>
-        <w:jc w:val="both"/>
-        <w:rPr>
-          <w:rFonts w:ascii="Times New Roman" w:hAnsi="Times New Roman" w:cs="Times New Roman"/>
-          <w:sz w:val="24"/>
-          <w:szCs w:val="24"/>
-        </w:rPr>
-      </w:pPr>
-    </w:p>
-    <w:p>
-      <w:pPr>
-        <w:rPr>
-          <w:rFonts w:ascii="Times New Roman" w:hAnsi="Times New Roman" w:cs="Times New Roman"/>
-          <w:sz w:val="24"/>
-          <w:szCs w:val="24"/>
-        </w:rPr>
-      </w:pPr>
-    </w:p>
-    <w:p>
-      <w:pPr>
-        <w:rPr>
-          <w:rFonts w:ascii="Times New Roman" w:hAnsi="Times New Roman" w:cs="Times New Roman"/>
-          <w:sz w:val="24"/>
-          <w:szCs w:val="24"/>
-        </w:rPr>
-      </w:pPr>
-      <w:r>
-        <w:rPr>
-          <w:rFonts w:ascii="Times New Roman" w:hAnsi="Times New Roman" w:cs="Times New Roman"/>
-          <w:sz w:val="24"/>
-          <w:szCs w:val="24"/>
-        </w:rPr>
-        <w:t xml:space="preserve">Across taxonomic </w:t>
-      </w:r>
-    </w:p>
-    <w:p>
-      <w:pPr>
-        <w:rPr>
-          <w:rFonts w:ascii="Times New Roman" w:hAnsi="Times New Roman" w:cs="Times New Roman"/>
-          <w:sz w:val="24"/>
-          <w:szCs w:val="24"/>
-        </w:rPr>
-      </w:pPr>
-      <w:r>
-        <w:rPr>
-          <w:rFonts w:ascii="Times New Roman" w:hAnsi="Times New Roman" w:cs="Times New Roman"/>
-          <w:sz w:val="24"/>
-          <w:szCs w:val="24"/>
-        </w:rPr>
-        <w:t>Many tested only for few selected ones</w:t>
-      </w:r>
-    </w:p>
-    <w:p>
-      <w:pPr>
-        <w:rPr>
-          <w:rFonts w:ascii="Times New Roman" w:hAnsi="Times New Roman" w:cs="Times New Roman"/>
-          <w:sz w:val="24"/>
-          <w:szCs w:val="24"/>
-        </w:rPr>
-      </w:pPr>
-      <w:r>
-        <w:rPr>
-          <w:rFonts w:ascii="Times New Roman" w:hAnsi="Times New Roman" w:cs="Times New Roman"/>
-          <w:sz w:val="24"/>
-          <w:szCs w:val="24"/>
-        </w:rPr>
-        <w:t xml:space="preserve">It is therefore an important question, whether </w:t>
-      </w:r>
-      <w:r>
-        <w:rPr>
-          <w:rFonts w:ascii="Times New Roman" w:hAnsi="Times New Roman" w:cs="Times New Roman"/>
-          <w:sz w:val="24"/>
-          <w:szCs w:val="24"/>
-        </w:rPr>
-        <w:t>biodiversity</w:t>
-      </w:r>
-      <w:r>
-        <w:rPr>
-          <w:rFonts w:ascii="Times New Roman" w:hAnsi="Times New Roman" w:cs="Times New Roman"/>
-          <w:sz w:val="24"/>
-          <w:szCs w:val="24"/>
-        </w:rPr>
-        <w:t xml:space="preserve">-environment relationships are transferable </w:t>
-      </w:r>
-      <w:r>
-        <w:rPr>
-          <w:rFonts w:ascii="Times New Roman" w:hAnsi="Times New Roman" w:cs="Times New Roman"/>
-          <w:sz w:val="24"/>
-          <w:szCs w:val="24"/>
-        </w:rPr>
-        <w:t>across</w:t>
-      </w:r>
-      <w:r>
-        <w:rPr>
-          <w:rFonts w:ascii="Times New Roman" w:hAnsi="Times New Roman" w:cs="Times New Roman"/>
-          <w:sz w:val="24"/>
-          <w:szCs w:val="24"/>
-        </w:rPr>
-        <w:t xml:space="preserve"> taxonomic groups</w:t>
-      </w:r>
-      <w:r>
-        <w:rPr>
-          <w:rFonts w:ascii="Times New Roman" w:hAnsi="Times New Roman" w:cs="Times New Roman"/>
-          <w:sz w:val="24"/>
-          <w:szCs w:val="24"/>
-        </w:rPr>
-        <w:t xml:space="preserve"> and geographic regions</w:t>
-      </w:r>
-      <w:r>
-        <w:rPr>
-          <w:rFonts w:ascii="Times New Roman" w:hAnsi="Times New Roman" w:cs="Times New Roman"/>
-          <w:sz w:val="24"/>
-          <w:szCs w:val="24"/>
-        </w:rPr>
-        <w:t>.</w:t>
-      </w:r>
-      <w:r>
-        <w:rPr>
-          <w:rFonts w:ascii="Times New Roman" w:hAnsi="Times New Roman" w:cs="Times New Roman"/>
-          <w:sz w:val="24"/>
-          <w:szCs w:val="24"/>
-        </w:rPr>
-        <w:t xml:space="preserve"> </w:t>
-      </w:r>
-    </w:p>
-    <w:p>
-      <w:pPr>
-        <w:jc w:val="both"/>
-        <w:rPr>
-          <w:rFonts w:ascii="Times New Roman" w:hAnsi="Times New Roman" w:cs="Times New Roman"/>
-          <w:sz w:val="24"/>
-          <w:szCs w:val="24"/>
-        </w:rPr>
-      </w:pPr>
-      <w:r>
-        <w:rPr>
-          <w:rFonts w:ascii="Times New Roman" w:hAnsi="Times New Roman" w:cs="Times New Roman"/>
-          <w:sz w:val="24"/>
-          <w:szCs w:val="24"/>
-        </w:rPr>
-        <w:tab/>
-      </w:r>
-      <w:r>
-        <w:rPr>
-          <w:rFonts w:ascii="Times New Roman" w:hAnsi="Times New Roman" w:cs="Times New Roman"/>
-          <w:sz w:val="24"/>
-          <w:szCs w:val="24"/>
-        </w:rPr>
-        <w:t xml:space="preserve">In this study I investigate </w:t>
-      </w:r>
-      <w:r>
-        <w:rPr>
-          <w:rFonts w:ascii="Times New Roman" w:hAnsi="Times New Roman" w:cs="Times New Roman"/>
-          <w:sz w:val="24"/>
-          <w:szCs w:val="24"/>
-        </w:rPr>
-        <w:t xml:space="preserve">the </w:t>
-      </w:r>
-      <w:r>
-        <w:rPr>
-          <w:rFonts w:ascii="Times New Roman" w:hAnsi="Times New Roman" w:cs="Times New Roman"/>
-          <w:sz w:val="24"/>
-          <w:szCs w:val="24"/>
-        </w:rPr>
-        <w:t xml:space="preserve">predictability and </w:t>
-      </w:r>
-      <w:r>
-        <w:rPr>
-          <w:rFonts w:ascii="Times New Roman" w:hAnsi="Times New Roman" w:cs="Times New Roman"/>
-          <w:sz w:val="24"/>
-          <w:szCs w:val="24"/>
-        </w:rPr>
-        <w:t xml:space="preserve">transferability of </w:t>
-      </w:r>
-      <w:r>
-        <w:rPr>
-          <w:rFonts w:ascii="Times New Roman" w:hAnsi="Times New Roman" w:cs="Times New Roman"/>
-          <w:sz w:val="24"/>
-          <w:szCs w:val="24"/>
-        </w:rPr>
-        <w:t>two</w:t>
-      </w:r>
-      <w:r>
-        <w:rPr>
-          <w:rFonts w:ascii="Times New Roman" w:hAnsi="Times New Roman" w:cs="Times New Roman"/>
-          <w:sz w:val="24"/>
-          <w:szCs w:val="24"/>
-        </w:rPr>
-        <w:t xml:space="preserve"> </w:t>
-      </w:r>
-      <w:r>
-        <w:rPr>
-          <w:rFonts w:ascii="Times New Roman" w:hAnsi="Times New Roman" w:cs="Times New Roman"/>
-          <w:sz w:val="24"/>
-          <w:szCs w:val="24"/>
-        </w:rPr>
-        <w:t xml:space="preserve">commonly </w:t>
-      </w:r>
-      <w:r>
-        <w:rPr>
-          <w:rFonts w:ascii="Times New Roman" w:hAnsi="Times New Roman" w:cs="Times New Roman"/>
-          <w:sz w:val="24"/>
-          <w:szCs w:val="24"/>
-        </w:rPr>
-        <w:t xml:space="preserve">found </w:t>
-      </w:r>
-      <w:r>
-        <w:rPr>
-          <w:rFonts w:ascii="Times New Roman" w:hAnsi="Times New Roman" w:cs="Times New Roman"/>
-          <w:sz w:val="24"/>
-          <w:szCs w:val="24"/>
-        </w:rPr>
-        <w:t>relationships</w:t>
-      </w:r>
-      <w:r>
-        <w:rPr>
-          <w:rFonts w:ascii="Times New Roman" w:hAnsi="Times New Roman" w:cs="Times New Roman"/>
-          <w:sz w:val="24"/>
-          <w:szCs w:val="24"/>
-        </w:rPr>
-        <w:t xml:space="preserve"> of biodiversity measures</w:t>
-      </w:r>
-      <w:r>
-        <w:rPr>
-          <w:rFonts w:ascii="Times New Roman" w:hAnsi="Times New Roman" w:cs="Times New Roman"/>
-          <w:sz w:val="24"/>
-          <w:szCs w:val="24"/>
-        </w:rPr>
-        <w:t xml:space="preserve">, using local biodiversity measures across multiple taxonomic groups from the PREDICTS database </w:t>
-      </w:r>
-      <w:r>
-        <w:rPr>
-          <w:rFonts w:ascii="Times New Roman" w:hAnsi="Times New Roman" w:cs="Times New Roman"/>
-          <w:sz w:val="24"/>
-          <w:szCs w:val="24"/>
-        </w:rPr>
-        <w:t xml:space="preserve"> </w:t>
-      </w:r>
-      <w:r>
-        <w:rPr>
-          <w:rFonts w:ascii="Times New Roman" w:hAnsi="Times New Roman" w:cs="Times New Roman"/>
-          <w:sz w:val="24"/>
-          <w:szCs w:val="24"/>
-        </w:rPr>
-        <w:fldChar w:fldCharType="begin" w:fldLock="1"/>
-      </w:r>
-      <w:r>
-        <w:rPr>
-          <w:rFonts w:ascii="Times New Roman" w:hAnsi="Times New Roman" w:cs="Times New Roman"/>
-          <w:sz w:val="24"/>
-          <w:szCs w:val="24"/>
-        </w:rPr>
-        <w:instrText>ADDIN CSL_CITATION {"citationItems":[{"id":"ITEM-1","itemData":{"DOI":"10.1002/ece3.1303","ISSN":"20457758","abstract":"Biodiversity continues to decline in the face of increasing anthropogenic pressures such as habitat destruction, exploitation, pollution and introduction of alien species. Existing global databases of species’ threat status or population time series are dominated by charismatic species. The collation of datasets with broad taxonomic and biogeographic extents, and that support computation of a range of biodiversity indicators, is necessary to enable better understanding of historical declines and to project – and avert – future declines. We describe and assess a new database of more than 1.6 million samples from 78 countries representing over 28,000 species, collated from existing spatial comparisons of local-scale biodiversity exposed to different intensities and types of anthropogenic pressures, from terrestrial sites around the world. The database contains measurements taken in 208 (of 814) ecoregions, 13 (of 14) biomes, 25 (of 35) biodiversity hotspots and 16 (of 17) megadiverse countries. The database contains more than 1% of the total number of all species described, and more than 1% of the described species within many taxonomic groups – including flowering plants, gymnosperms, birds, mammals, reptiles, amphibians, beetles, lepidopterans and hymenopterans. The dataset, which is still being added to, is therefore already considerably larger and more representative than those used by previous quantitative models of biodiversity trends and responses. The database is being assembled as part of the PREDICTS project (Projecting Responses of Ecological Diversity In Changing Terrestrial Systems – www.predicts.org.uk). We make site-level summary data available alongside this article. The full database will be publicly available in 2015.","author":[{"dropping-particle":"","family":"Hudson","given":"Lawrence N","non-dropping-particle":"","parse-names":false,"suffix":""},{"dropping-particle":"","family":"Newbold","given":"Tim","non-dropping-particle":"","parse-names":false,"suffix":""},{"dropping-particle":"","family":"Contu","given":"Sara","non-dropping-particle":"","parse-names":false,"suffix":""},{"dropping-particle":"","family":"Hill","given":"Samantha L L","non-dropping-particle":"","parse-names":false,"suffix":""},{"dropping-particle":"","family":"Lysenko","given":"Igor","non-dropping-particle":"","parse-names":false,"suffix":""},{"dropping-particle":"","family":"Palma","given":"Adriana","non-dropping-particle":"De","parse-names":false,"suffix":""},{"dropping-particle":"","family":"Phillips","given":"Helen R P","non-dropping-particle":"","parse-names":false,"suffix":""},{"dropping-particle":"","family":"Senior","given":"Rebecca A","non-dropping-particle":"","parse-names":false,"suffix":""},{"dropping-particle":"","family":"Bennett","given":"Dominic J","non-dropping-particle":"","parse-names":false,"suffix":""},{"dropping-particle":"","family":"Booth","given":"Hollie","non-dropping-particle":"","parse-names":false,"suffix":""},{"dropping-particle":"","family":"Choimes","given":"Argyrios","non-dropping-particle":"","parse-names":false,"suffix":""},{"dropping-particle":"","family":"Correia","given":"David L P","non-dropping-particle":"","parse-names":false,"suffix":""},{"dropping-particle":"","family":"Day","given":"Julie","non-dropping-particle":"","parse-names":false,"suffix":""},{"dropping-particle":"","family":"Echeverría-Londoño","given":"Susy","non-dropping-particle":"","parse-names":false,"suffix":""},{"dropping-particle":"","family":"Garon","given":"Morgan","non-dropping-particle":"","parse-names":false,"suffix":""},{"dropping-particle":"","family":"Harrison","given":"Michelle L. K.","non-dropping-particle":"","parse-names":false,"suffix":""},{"dropping-particle":"","family":"Ingram","given":"Daniel J","non-dropping-particle":"","parse-names":false,"suffix":""},{"dropping-particle":"","family":"Jung","given":"Martin","non-dropping-particle":"","parse-names":false,"suffix":""},{"dropping-particle":"","family":"Kemp","given":"Victoria","non-dropping-particle":"","parse-names":false,"suffix":""},{"dropping-particle":"","family":"Kirkpatrick","given":"Lucinda","non-dropping-particle":"","parse-names":false,"suffix":""},{"dropping-particle":"","family":"Martin","given":"Callum D.","non-dropping-particle":"","parse-names":false,"suffix":""},{"dropping-particle":"","family":"Pan","given":"Yuan","non-dropping-particle":"","parse-names":false,"suffix":""},{"dropping-particle":"","family":"White","given":"Hannah J","non-dropping-particle":"","parse-names":false,"suffix":""},{"dropping-particle":"","family":"Aben","given":"Job","non-dropping-particle":"","parse-names":false,"suffix":""},{"dropping-particle":"","family":"Abrahamczyk","given":"Stefan","non-dropping-particle":"","parse-names":false,"suffix":""},{"dropping-particle":"","family":"Adum","given":"Gilbert B","non-dropping-particle":"","parse-names":false,"suffix":""},{"dropping-particle":"","family":"Aguilar-Barquero","given":"Virginia","non-dropping-particle":"","parse-names":false,"suffix":""},{"dropping-particle":"","family":"Aizen","given":"Marcelo A","non-dropping-particle":"","parse-names":false,"suffix":""},{"dropping-particle":"","family":"Ancrenaz","given":"Marc","non-dropping-particle":"","parse-names":false,"suffix":""},{"dropping-particle":"","family":"Arbeláez-Cortés","given":"Enrique","non-dropping-particle":"","parse-names":false,"suffix":""},{"dropping-particle":"","family":"Armbrecht","given":"Inge","non-dropping-particle":"","parse-names":false,"suffix":""},{"dropping-particle":"","family":"Azhar","given":"Badrul","non-dropping-particle":"","parse-names":false,"suffix":""},{"dropping-particle":"","family":"Azpiroz","given":"Adrián B.","non-dropping-particle":"","parse-names":false,"suffix":""},{"dropping-particle":"","family":"Baeten","given":"Lander","non-dropping-particle":"","parse-names":false,"suffix":""},{"dropping-particle":"","family":"Báldi","given":"András","non-dropping-particle":"","parse-names":false,"suffix":""},{"dropping-particle":"","family":"Banks","given":"John E.","non-dropping-particle":"","parse-names":false,"suffix":""},{"dropping-particle":"","family":"Barlow","given":"Jos","non-dropping-particle":"","parse-names":false,"suffix":""},{"dropping-particle":"","family":"Batáry","given":"Péter","non-dropping-particle":"","parse-names":false,"suffix":""},{"dropping-particle":"","family":"Bates","given":"Adam J","non-dropping-particle":"","parse-names":false,"suffix":""},{"dropping-particle":"","family":"Bayne","given":"Erin M","non-dropping-particle":"","parse-names":false,"suffix":""},{"dropping-particle":"","family":"Beja","given":"Pedro","non-dropping-particle":"","parse-names":false,"suffix":""},{"dropping-particle":"","family":"Berg","given":"Åke","non-dropping-particle":"","parse-names":false,"suffix":""},{"dropping-particle":"","family":"Berry","given":"Nicholas J","non-dropping-particle":"","parse-names":false,"suffix":""},{"dropping-particle":"","family":"Bicknell","given":"Jake E","non-dropping-particle":"","parse-names":false,"suffix":""},{"dropping-particle":"","family":"Bihn","given":"Jochen H","non-dropping-particle":"","parse-names":false,"suffix":""},{"dropping-particle":"","family":"Böhning-Gaese","given":"Katrin","non-dropping-particle":"","parse-names":false,"suffix":""},{"dropping-particle":"","family":"Boekhout","given":"Teun","non-dropping-particle":"","parse-names":false,"suffix":""},{"dropping-particle":"","family":"Boutin","given":"Céline","non-dropping-particle":"","parse-names":false,"suffix":""},{"dropping-particle":"","family":"Bouyer","given":"Jérémy","non-dropping-particle":"","parse-names":false,"suffix":""},{"dropping-particle":"","family":"Brearley","given":"Francis Q","non-dropping-particle":"","parse-names":false,"suffix":""},{"dropping-particle":"","family":"Brito","given":"Isabel","non-dropping-particle":"","parse-names":false,"suffix":""},{"dropping-particle":"","family":"Brunet","given":"Jörg","non-dropping-particle":"","parse-names":false,"suffix":""},{"dropping-particle":"","family":"Buczkowski","given":"Grzegorz","non-dropping-particle":"","parse-names":false,"suffix":""},{"dropping-particle":"","family":"Buscardo","given":"Erika","non-dropping-particle":"","parse-names":false,"suffix":""},{"dropping-particle":"","family":"Cabra-García","given":"Jimmy","non-dropping-particle":"","parse-names":false,"suffix":""},{"dropping-particle":"","family":"Calviño-Cancela","given":"María","non-dropping-particle":"","parse-names":false,"suffix":""},{"dropping-particle":"","family":"Cameron","given":"Sydney A","non-dropping-particle":"","parse-names":false,"suffix":""},{"dropping-particle":"","family":"Cancello","given":"Eliana M","non-dropping-particle":"","parse-names":false,"suffix":""},{"dropping-particle":"","family":"Carrijo","given":"Tiago F","non-dropping-particle":"","parse-names":false,"suffix":""},{"dropping-particle":"","family":"Carvalho","given":"Anelena L","non-dropping-particle":"","parse-names":false,"suffix":""},{"dropping-particle":"","family":"Castro","given":"Helena","non-dropping-particle":"","parse-names":false,"suffix":""},{"dropping-particle":"","family":"Castro-Luna","given":"Alejandro A.","non-dropping-particle":"","parse-names":false,"suffix":""},{"dropping-particle":"","family":"Cerda","given":"Rolando","non-dropping-particle":"","parse-names":false,"suffix":""},{"dropping-particle":"","family":"Cerezo","given":"Alexis","non-dropping-particle":"","parse-names":false,"suffix":""},{"dropping-particle":"","family":"Chauvat","given":"Matthieu","non-dropping-particle":"","parse-names":false,"suffix":""},{"dropping-particle":"","family":"Clarke","given":"Frank M.","non-dropping-particle":"","parse-names":false,"suffix":""},{"dropping-particle":"","family":"Cleary","given":"Daniel F. R.","non-dropping-particle":"","parse-names":false,"suffix":""},{"dropping-particle":"","family":"Connop","given":"Stuart P.","non-dropping-particle":"","parse-names":false,"suffix":""},{"dropping-particle":"","family":"D'Aniello","given":"Biagio","non-dropping-particle":"","parse-names":false,"suffix":""},{"dropping-particle":"","family":"Silva","given":"Pedro Giovâni","non-dropping-particle":"da","parse-names":false,"suffix":""},{"dropping-particle":"","family":"Darvill","given":"Ben","non-dropping-particle":"","parse-names":false,"suffix":""},{"dropping-particle":"","family":"Dauber","given":"Jens","non-dropping-particle":"","parse-names":false,"suffix":""},{"dropping-particle":"","family":"Dejean","given":"Alain","non-dropping-particle":"","parse-names":false,"suffix":""},{"dropping-particle":"","family":"Diekötter","given":"Tim","non-dropping-particle":"","parse-names":false,"suffix":""},{"dropping-particle":"","family":"Dominguez-Haydar","given":"Yamileth","non-dropping-particle":"","parse-names":false,"suffix":""},{"dropping-particle":"","family":"Dormann","given":"Carsten F.","non-dropping-particle":"","parse-names":false,"suffix":""},{"dropping-particle":"","family":"Dumont","given":"Bertrand","non-dropping-particle":"","parse-names":false,"suffix":""},{"dropping-particle":"","family":"Dures","given":"Simon G.","non-dropping-particle":"","parse-names":false,"suffix":""},{"dropping-particle":"","family":"Dynesius","given":"Mats","non-dropping-particle":"","parse-names":false,"suffix":""},{"dropping-particle":"","family":"Edenius","given":"Lars","non-dropping-particle":"","parse-names":false,"suffix":""},{"dropping-particle":"","family":"Elek","given":"Zoltán","non-dropping-particle":"","parse-names":false,"suffix":""},{"dropping-particle":"","family":"Entling","given":"Martin H.","non-dropping-particle":"","parse-names":false,"suffix":""},{"dropping-particle":"","family":"Farwig","given":"Nina","non-dropping-particle":"","parse-names":false,"suffix":""},{"dropping-particle":"","family":"Fayle","given":"Tom M.","non-dropping-particle":"","parse-names":false,"suffix":""},{"dropping-particle":"","family":"Felicioli","given":"Antonio","non-dropping-particle":"","parse-names":false,"suffix":""},{"dropping-particle":"","family":"Felton","given":"Annika M.","non-dropping-particle":"","parse-names":false,"suffix":""},{"dropping-particle":"","family":"Ficetola","given":"Gentile F.","non-dropping-particle":"","parse-names":false,"suffix":""},{"dropping-particle":"","family":"Filgueiras","given":"Bruno K. C.","non-dropping-particle":"","parse-names":false,"suffix":""},{"dropping-particle":"","family":"Fonte","given":"Steven J.","non-dropping-particle":"","parse-names":false,"suffix":""},{"dropping-particle":"","family":"Fraser","given":"Lauchlan H.","non-dropping-particle":"","parse-names":false,"suffix":""},{"dropping-particle":"","family":"Fukuda","given":"Daisuke","non-dropping-particle":"","parse-names":false,"suffix":""},{"dropping-particle":"","family":"Furlani","given":"Dario","non-dropping-particle":"","parse-names":false,"suffix":""},{"dropping-particle":"","family":"Ganzhorn","given":"Jörg U.","non-dropping-particle":"","parse-names":false,"suffix":""},{"dropping-particle":"","family":"Garden","given":"Jenni G.","non-dropping-particle":"","parse-names":false,"suffix":""},{"dropping-particle":"","family":"Gheler-Costa","given":"Carla","non-dropping-particle":"","parse-names":false,"suffix":""},{"dropping-particle":"","family":"Giordani","given":"Paolo","non-dropping-particle":"","parse-names":false,"suffix":""},{"dropping-particle":"","family":"Giordano","given":"Simonetta","non-dropping-particle":"","parse-names":false,"suffix":""},{"dropping-particle":"","family":"Gottschalk","given":"Marco S.","non-dropping-particle":"","parse-names":false,"suffix":""},{"dropping-particle":"","family":"Goulson","given":"Dave","non-dropping-particle":"","parse-names":false,"suffix":""},{"dropping-particle":"","family":"Gove","given":"Aaron D.","non-dropping-particle":"","parse-names":false,"suffix":""},{"dropping-particle":"","family":"Grogan","given":"James","non-dropping-particle":"","parse-names":false,"suffix":""},{"dropping-particle":"","family":"Hanley","given":"Mick E.","non-dropping-particle":"","parse-names":false,"suffix":""},{"dropping-particle":"","family":"Hanson","given":"Thor","non-dropping-particle":"","parse-names":false,"suffix":""},{"dropping-particle":"","family":"Hashim","given":"Nor R.","non-dropping-particle":"","parse-names":false,"suffix":""},{"dropping-particle":"","family":"Hawes","given":"Joseph E.","non-dropping-particle":"","parse-names":false,"suffix":""},{"dropping-particle":"","family":"Hébert","given":"Christian","non-dropping-particle":"","parse-names":false,"suffix":""},{"dropping-particle":"","family":"Helden","given":"Alvin J.","non-dropping-particle":"","parse-names":false,"suffix":""},{"dropping-particle":"","family":"Henden","given":"John-André","non-dropping-particle":"","parse-names":false,"suffix":""},{"dropping-particle":"","family":"Hernández","given":"Lionel","non-dropping-particle":"","parse-names":false,"suffix":""},{"dropping-particle":"","family":"Herzog","given":"Felix","non-dropping-particle":"","parse-names":false,"suffix":""},{"dropping-particle":"","family":"Higuera-Diaz","given":"Diego","non-dropping-particle":"","parse-names":false,"suffix":""},{"dropping-particle":"","family":"Hilje","given":"Branko","non-dropping-particle":"","parse-names":false,"suffix":""},{"dropping-particle":"","family":"Horgan","given":"Finbarr G.","non-dropping-particle":"","parse-names":false,"suffix":""},{"dropping-particle":"","family":"Horváth","given":"Roland","non-dropping-particle":"","parse-names":false,"suffix":""},{"dropping-particle":"","family":"Hylander","given":"Kristoffer","non-dropping-particle":"","parse-names":false,"suffix":""},{"dropping-particle":"","family":"Isaacs-Cubides","given":"Paola","non-dropping-particle":"","parse-names":false,"suffix":""},{"dropping-particle":"","family":"Ishitani","given":"Masahiro","non-dropping-particle":"","parse-names":false,"suffix":""},{"dropping-particle":"","family":"Jacobs","given":"Carmen T.","non-dropping-particle":"","parse-names":false,"suffix":""},{"dropping-particle":"","family":"Jaramillo","given":"Víctor J.","non-dropping-particle":"","parse-names":false,"suffix":""},{"dropping-particle":"","family":"Jauker","given":"Birgit","non-dropping-particle":"","parse-names":false,"suffix":""},{"dropping-particle":"","family":"Jonsell","given":"Mats","non-dropping-particle":"","parse-names":false,"suffix":""},{"dropping-particle":"","family":"Jung","given":"Thomas S.","non-dropping-particle":"","parse-names":false,"suffix":""},{"dropping-particle":"","family":"Kapoor","given":"Vena","non-dropping-particle":"","parse-names":false,"suffix":""},{"dropping-particle":"","family":"Kati","given":"Vassiliki","non-dropping-particle":"","parse-names":false,"suffix":""},{"dropping-particle":"","family":"Katovai","given":"Eric","non-dropping-particle":"","parse-names":false,"suffix":""},{"dropping-particle":"","family":"Kessler","given":"Michael","non-dropping-particle":"","parse-names":false,"suffix":""},{"dropping-particle":"","family":"Knop","given":"Eva","non-dropping-particle":"","parse-names":false,"suffix":""},{"dropping-particle":"","family":"Kolb","given":"Annette","non-dropping-particle":"","parse-names":false,"suffix":""},{"dropping-particle":"","family":"Kőrösi","given":"Ádám","non-dropping-particle":"","parse-names":false,"suffix":""},{"dropping-particle":"","family":"Lachat","given":"Thibault","non-dropping-particle":"","parse-names":false,"suffix":""},{"dropping-particle":"","family":"Lantschner","given":"Victoria","non-dropping-particle":"","parse-names":false,"suffix":""},{"dropping-particle":"","family":"Féon","given":"Violette","non-dropping-particle":"Le","parse-names":false,"suffix":""},{"dropping-particle":"","family":"LeBuhn","given":"Gretchen","non-dropping-particle":"","parse-names":false,"suffix":""},{"dropping-particle":"","family":"Légaré","given":"Jean-Philippe","non-dropping-particle":"","parse-names":false,"suffix":""},{"dropping-particle":"","family":"Letcher","given":"Susan G.","non-dropping-particle":"","parse-names":false,"suffix":""},{"dropping-particle":"","family":"Littlewood","given":"Nick A.","non-dropping-particle":"","parse-names":false,"suffix":""},{"dropping-particle":"","family":"López-Quintero","given":"Carlos A.","non-dropping-particle":"","parse-names":false,"suffix":""},{"dropping-particle":"","family":"Louhaichi","given":"Mounir","non-dropping-particle":"","parse-names":false,"suffix":""},{"dropping-particle":"","family":"Lövei","given":"Gabor L.","non-dropping-particle":"","parse-names":false,"suffix":""},{"dropping-particle":"","family":"Lucas-Borja","given":"Manuel Esteban","non-dropping-particle":"","parse-names":false,"suffix":""},{"dropping-particle":"","family":"Luja","given":"Victor H.","non-dropping-particle":"","parse-names":false,"suffix":""},{"dropping-particle":"","family":"Maeto","given":"Kaoru","non-dropping-particle":"","parse-names":false,"suffix":""},{"dropping-particle":"","family":"Magura","given":"Tibor","non-dropping-particle":"","parse-names":false,"suffix":""},{"dropping-particle":"","family":"Mallari","given":"Neil Aldrin","non-dropping-particle":"","parse-names":false,"suffix":""},{"dropping-particle":"","family":"Marin-Spiotta","given":"Erika","non-dropping-particle":"","parse-names":false,"suffix":""},{"dropping-particle":"","family":"Marshall","given":"E. J. P.","non-dropping-particle":"","parse-names":false,"suffix":""},{"dropping-particle":"","family":"Martínez","given":"Eliana","non-dropping-particle":"","parse-names":false,"suffix":""},{"dropping-particle":"","family":"Mayfield","given":"Margaret M.","non-dropping-particle":"","parse-names":false,"suffix":""},{"dropping-particle":"","family":"Mikusinski","given":"Grzegorz","non-dropping-particle":"","parse-names":false,"suffix":""},{"dropping-particle":"","family":"Milder","given":"Jeffrey C.","non-dropping-particle":"","parse-names":false,"suffix":""},{"dropping-particle":"","family":"Miller","given":"James R.","non-dropping-particle":"","parse-names":false,"suffix":""},{"dropping-particle":"","family":"Morales","given":"Carolina L.","non-dropping-particle":"","parse-names":false,"suffix":""},{"dropping-particle":"","family":"Muchane","given":"Mary N.","non-dropping-particle":"","parse-names":false,"suffix":""},{"dropping-particle":"","family":"Muchane","given":"Muchai","non-dropping-particle":"","parse-names":false,"suffix":""},{"dropping-particle":"","family":"Naidoo","given":"Robin","non-dropping-particle":"","parse-names":false,"suffix":""},{"dropping-particle":"","family":"Nakamura","given":"Akihiro","non-dropping-particle":"","parse-names":false,"suffix":""},{"dropping-particle":"","family":"Naoe","given":"Shoji","non-dropping-particle":"","parse-names":false,"suffix":""},{"dropping-particle":"","family":"Nates-Parra","given":"Guiomar","non-dropping-particle":"","parse-names":false,"suffix":""},{"dropping-particle":"","family":"Navarrete Gutierrez","given":"Dario A.","non-dropping-particle":"","parse-names":false,"suffix":""},{"dropping-particle":"","family":"Neuschulz","given":"Eike L.","non-dropping-particle":"","parse-names":false,"suffix":""},{"dropping-particle":"","family":"Noreika","given":"Norbertas","non-dropping-particle":"","parse-names":false,"suffix":""},{"dropping-particle":"","family":"Norfolk","given":"Olivia","non-dropping-particle":"","parse-names":false,"suffix":""},{"dropping-particle":"","family":"Noriega","given":"Jorge Ari","non-dropping-particle":"","parse-names":false,"suffix":""},{"dropping-particle":"","family":"Nöske","given":"Nicole M.","non-dropping-particle":"","parse-names":false,"suffix":""},{"dropping-particle":"","family":"O'Dea","given":"Niall","non-dropping-particle":"","parse-names":false,"suffix":""},{"dropping-particle":"","family":"Oduro","given":"William","non-dropping-particle":"","parse-names":false,"suffix":""},{"dropping-particle":"","family":"Ofori-Boateng","given":"Caleb","non-dropping-particle":"","parse-names":false,"suffix":""},{"dropping-particle":"","family":"Oke","given":"Chris O.","non-dropping-particle":"","parse-names":false,"suffix":""},{"dropping-particle":"","family":"Osgathorpe","given":"Lynne M.","non-dropping-particle":"","parse-names":false,"suffix":""},{"dropping-particle":"","family":"Paritsis","given":"Juan","non-dropping-particle":"","parse-names":false,"suffix":""},{"dropping-particle":"","family":"Parra-H","given":"Alejandro","non-dropping-particle":"","parse-names":false,"suffix":""},{"dropping-particle":"","family":"Pelegrin","given":"Nicolás","non-dropping-particle":"","parse-names":false,"suffix":""},{"dropping-particle":"","family":"Peres","given":"Carlos A.","non-dropping-particle":"","parse-names":false,"suffix":""},{"dropping-particle":"","family":"Persson","given":"Anna S.","non-dropping-particle":"","parse-names":false,"suffix":""},{"dropping-particle":"","family":"Petanidou","given":"Theodora","non-dropping-particle":"","parse-names":false,"suffix":""},{"dropping-particle":"","family":"Phalan","given":"Ben","non-dropping-particle":"","parse-names":false,"suffix":""},{"dropping-particle":"","family":"Philips","given":"T. Keith","non-dropping-particle":"","parse-names":false,"suffix":""},{"dropping-particle":"","family":"Poveda","given":"Katja","non-dropping-particle":"","parse-names":false,"suffix":""},{"dropping-particle":"","family":"Power","given":"Eileen F.","non-dropping-particle":"","parse-names":false,"suffix":""},{"dropping-particle":"","family":"Presley","given":"Steven J.","non-dropping-particle":"","parse-names":false,"suffix":""},{"dropping-particle":"","family":"Proença","given":"Vânia","non-dropping-particle":"","parse-names":false,"suffix":""},{"dropping-particle":"","family":"Quaranta","given":"Marino","non-dropping-particle":"","parse-names":false,"suffix":""},{"dropping-particle":"","family":"Quintero","given":"Carolina","non-dropping-particle":"","parse-names":false,"suffix":""},{"dropping-particle":"","family":"Redpath-Downing","given":"Nicola A.","non-dropping-particle":"","parse-names":false,"suffix":""},{"dropping-particle":"","family":"Reid","given":"J. Leighton","non-dropping-particle":"","parse-names":false,"suffix":""},{"dropping-particle":"","family":"Reis","given":"Yana T.","non-dropping-particle":"","parse-names":false,"suffix":""},{"dropping-particle":"","family":"Ribeiro","given":"Danilo B.","non-dropping-particle":"","parse-names":false,"suffix":""},{"dropping-particle":"","family":"Richardson","given":"Barbara A.","non-dropping-particle":"","parse-names":false,"suffix":""},{"dropping-particle":"","family":"Richardson","given":"Michael J.","non-dropping-particle":"","parse-names":false,"suffix":""},{"dropping-particle":"","family":"Robles","given":"Carolina A.","non-dropping-particle":"","parse-names":false,"suffix":""},{"dropping-particle":"","family":"Römbke","given":"Jörg","non-dropping-particle":"","parse-names":false,"suffix":""},{"dropping-particle":"","family":"Romero-Duque","given":"Luz Piedad","non-dropping-particle":"","parse-names":false,"suffix":""},{"dropping-particle":"","family":"Rosselli","given":"Loreta","non-dropping-particle":"","parse-names":false,"suffix":""},{"dropping-particle":"","family":"Rossiter","given":"Stephen J.","non-dropping-particle":"","parse-names":false,"suffix":""},{"dropping-particle":"","family":"Roulston","given":"T'ai H.","non-dropping-particle":"","parse-names":false,"suffix":""},{"dropping-particle":"","family":"Rousseau","given":"Laurent","non-dropping-particle":"","parse-names":false,"suffix":""},{"dropping-particle":"","family":"Sadler","given":"Jonathan P.","non-dropping-particle":"","parse-names":false,"suffix":""},{"dropping-particle":"","family":"Sáfián","given":"Szabolcs","non-dropping-particle":"","parse-names":false,"suffix":""},{"dropping-particle":"","family":"Saldaña-Vázquez","given":"Romeo A.","non-dropping-particle":"","parse-names":false,"suffix":""},{"dropping-particle":"","family":"Samnegård","given":"Ulrika","non-dropping-particle":"","parse-names":false,"suffix":""},{"dropping-particle":"","family":"Schüepp","given":"Christof","non-dropping-particle":"","parse-names":false,"suffix":""},{"dropping-particle":"","family":"Schweiger","given":"Oliver","non-dropping-particle":"","parse-names":false,"suffix":""},{"dropping-particle":"","family":"Sedlock","given":"Jodi L.","non-dropping-particle":"","parse-names":false,"suffix":""},{"dropping-particle":"","family":"Shahabuddin","given":"Ghazala","non-dropping-particle":"","parse-names":false,"suffix":""},{"dropping-particle":"","family":"Sheil","given":"Douglas","non-dropping-particle":"","parse-names":false,"suffix":""},{"dropping-particle":"","family":"Silva","given":"Fernando A. B.","non-dropping-particle":"","parse-names":false,"suffix":""},{"dropping-particle":"","family":"Slade","given":"Eleanor M.","non-dropping-particle":"","parse-names":false,"suffix":""},{"dropping-particle":"","family":"Smith-Pardo","given":"Allan H.","non-dropping-particle":"","parse-names":false,"suffix":""},{"dropping-particle":"","family":"Sodhi","given":"Navjot S.","non-dropping-particle":"","parse-names":false,"suffix":""},{"dropping-particle":"","family":"Somarriba","given":"Eduardo J.","non-dropping-particle":"","parse-names":false,"suffix":""},{"dropping-particle":"","family":"Sosa","given":"Ramón A.","non-dropping-particle":"","parse-names":false,"suffix":""},{"dropping-particle":"","family":"Stout","given":"Jane C.","non-dropping-particle":"","parse-names":false,"suffix":""},{"dropping-particle":"","family":"Struebig","given":"Matthew J.","non-dropping-particle":"","parse-names":false,"suffix":""},{"dropping-particle":"","family":"Sung","given":"Yik-Hei","non-dropping-particle":"","parse-names":false,"suffix":""},{"dropping-particle":"","family":"Threlfall","given":"Caragh G.","non-dropping-particle":"","parse-names":false,"suffix":""},{"dropping-particle":"","family":"Tonietto","given":"Rebecca","non-dropping-particle":"","parse-names":false,"suffix":""},{"dropping-particle":"","family":"Tóthmérész","given":"Béla","non-dropping-particle":"","parse-names":false,"suffix":""},{"dropping-particle":"","family":"Tscharntke","given":"Teja","non-dropping-particle":"","parse-names":false,"suffix":""},{"dropping-particle":"","family":"Turner","given":"Edgar C.","non-dropping-particle":"","parse-names":false,"suffix":""},{"dropping-particle":"","family":"Tylianakis","given":"Jason M.","non-dropping-particle":"","parse-names":false,"suffix":""},{"dropping-particle":"","family":"Vanbergen","given":"Adam J.","non-dropping-particle":"","parse-names":false,"suffix":""},{"dropping-particle":"","family":"Vassilev","given":"Kiril","non-dropping-particle":"","parse-names":false,"suffix":""},{"dropping-particle":"","family":"Verboven","given":"Hans A. F.","non-dropping-particle":"","parse-names":false,"suffix":""},{"dropping-particle":"","family":"Vergara","given":"Carlos H.","non-dropping-particle":"","parse-names":false,"suffix":""},{"dropping-particle":"","family":"Vergara","given":"Pablo M.","non-dropping-particle":"","parse-names":false,"suffix":""},{"dropping-particle":"","family":"Verhulst","given":"Jort","non-dropping-particle":"","parse-names":false,"suffix":""},{"dropping-particle":"","family":"Walker","given":"Tony R.","non-dropping-particle":"","parse-names":false,"suffix":""},{"dropping-particle":"","family":"Wang","given":"Yanping","non-dropping-particle":"","parse-names":false,"suffix":""},{"dropping-particle":"","family":"Watling","given":"James I.","non-dropping-particle":"","parse-names":false,"suffix":""},{"dropping-particle":"","family":"Wells","given":"Konstans","non-dropping-particle":"","parse-names":false,"suffix":""},{"dropping-particle":"","family":"Williams","given":"Christopher D.","non-dropping-particle":"","parse-names":false,"suffix":""},{"dropping-particle":"","family":"Willig","given":"Michael R.","non-dropping-particle":"","parse-names":false,"suffix":""},{"dropping-particle":"","family":"Woinarski","given":"John C. Z.","non-dropping-particle":"","parse-names":false,"suffix":""},{"dropping-particle":"","family":"Wolf","given":"Jan H. D.","non-dropping-particle":"","parse-names":false,"suffix":""},{"dropping-particle":"","family":"Woodcock","given":"Ben A.","non-dropping-particle":"","parse-names":false,"suffix":""},{"dropping-particle":"","family":"Yu","given":"Douglas W.","non-dropping-particle":"","parse-names":false,"suffix":""},{"dropping-particle":"","family":"Zaitsev","given":"Andrey S.","non-dropping-particle":"","parse-names":false,"suffix":""},{"dropping-particle":"","family":"Collen","given":"Ben","non-dropping-particle":"","parse-names":false,"suffix":""},{"dropping-particle":"","family":"Ewers","given":"Rob M.","non-dropping-particle":"","parse-names":false,"suffix":""},{"dropping-particle":"","family":"Mace","given":"Georgina M.","non-dropping-particle":"","parse-names":false,"suffix":""},{"dropping-particle":"","family":"Purves","given":"Drew W.","non-dropping-particle":"","parse-names":false,"suffix":""},{"dropping-particle":"","family":"Scharlemann","given":"Jörn P. W.","non-dropping-particle":"","parse-names":false,"suffix":""},{"dropping-particle":"","family":"Purvis","given":"Andy","non-dropping-particle":"","parse-names":false,"suffix":""}],"container-title":"Ecology and Evolution","id":"ITEM-1","issue":"24","issued":{"date-parts":[["2014","12","2"]]},"page":"4701-4735","title":"The PREDICTS database: a global database of how local terrestrial biodiversity responds to human impacts","type":"article-journal","volume":"4"},"uris":["http://www.mendeley.com/documents/?uuid=5a8acc15-cda4-40c3-b52f-7b0cbe933727"]},{"id":"ITEM-2","itemData":{"DOI":"10.1002/ece3.2579","ISBN":"20457758","ISSN":"20457758","PMID":"28070282","abstract":"The PREDICTS project—Projecting Responses of Ecological Diversity In Changing Terrestrial Systems (www.predicts.org.uk)—has collated from published studies a large, reasonably representative database of comparable samples of biodiversity from multiple sites that differ in the nature or intensity of human impacts relating to land use. We have used this evidence base to develop global and regional statistical models of how local biodiversity responds to these measures. We describe and make freely available this 2016 release of the database, containing more than 3.2 million records sampled at over 26,000 locations and representing over 47,000 species. We outline how the database can help in answering a range of questions in ecology and conservation biology. To our knowledge, this is the largest and most geographically and taxonomically representative database of spatial comparisons of biodiversity that has been collated to date; it will be useful to researchers and international efforts wishing to model and understand the global status of biodiversity.","author":[{"dropping-particle":"","family":"Hudson","given":"Lawrence N.","non-dropping-particle":"","parse-names":false,"suffix":""},{"dropping-particle":"","family":"Newbold","given":"Tim","non-dropping-particle":"","parse-names":false,"suffix":""},{"dropping-particle":"","family":"Contu","given":"Sara","non-dropping-particle":"","parse-names":false,"suffix":""},{"dropping-particle":"","family":"Hill","given":"Samantha L.L.","non-dropping-particle":"","parse-names":false,"suffix":""},{"dropping-particle":"","family":"Lysenko","given":"Igor","non-dropping-particle":"","parse-names":false,"suffix":""},{"dropping-particle":"","family":"Palma","given":"Adriana","non-dropping-particle":"De","parse-names":false,"suffix":""},{"dropping-particle":"","family":"Phillips","given":"Helen R.P.","non-dropping-particle":"","parse-names":false,"suffix":""},{"dropping-particle":"","family":"Alhusseini","given":"Tamera I.","non-dropping-particle":"","parse-names":false,"suffix":""},{"dropping-particle":"","family":"Bedford","given":"Felicity E.","non-dropping-particle":"","parse-names":false,"suffix":""},{"dropping-particle":"","family":"Bennett","given":"Dominic J.","non-dropping-particle":"","parse-names":false,"suffix":""},{"dropping-particle":"","family":"Booth","given":"Hollie","non-dropping-particle":"","parse-names":false,"suffix":""},{"dropping-particle":"","family":"Burton","given":"Victoria J.","non-dropping-particle":"","parse-names":false,"suffix":""},{"dropping-particle":"","family":"Chng","given":"Charlotte W.T.","non-dropping-particle":"","parse-names":false,"suffix":""},{"dropping-particle":"","family":"Choimes","given":"Argyrios","non-dropping-particle":"","parse-names":false,"suffix":""},{"dropping-particle":"","family":"Correia","given":"David L.P.","non-dropping-particle":"","parse-names":false,"suffix":""},{"dropping-particle":"","family":"Day","given":"Julie","non-dropping-particle":"","parse-names":false,"suffix":""},{"dropping-particle":"","family":"Echeverría-Londoño","given":"Susy","non-dropping-particle":"","parse-names":false,"suffix":""},{"dropping-particle":"","family":"Emerson","given":"Susan R.","non-dropping-particle":"","parse-names":false,"suffix":""},{"dropping-particle":"","family":"Gao","given":"Di","non-dropping-particle":"","parse-names":false,"suffix":""},{"dropping-particle":"","family":"Garon","given":"Morgan","non-dropping-particle":"","parse-names":false,"suffix":""},{"dropping-particle":"","family":"Harrison","given":"Michelle L.K.","non-dropping-particle":"","parse-names":false,"suffix":""},{"dropping-particle":"","family":"Ingram","given":"Daniel J.","non-dropping-particle":"","parse-names":false,"suffix":""},{"dropping-particle":"","family":"Jung","given":"Martin","non-dropping-particle":"","parse-names":false,"suffix":""},{"dropping-particle":"","family":"Kemp","given":"Victoria","non-dropping-particle":"","parse-names":false,"suffix":""},{"dropping-particle":"","family":"Kirkpatrick","given":"Lucinda","non-dropping-particle":"","parse-names":false,"suffix":""},{"dropping-particle":"","family":"Martin","given":"Callum D.","non-dropping-particle":"","parse-names":false,"suffix":""},{"dropping-particle":"","family":"Pan","given":"Yuan","non-dropping-particle":"","parse-names":false,"suffix":""},{"dropping-particle":"","family":"Pask-Hale","given":"Gwilym D.","non-dropping-particle":"","parse-names":false,"suffix":""},{"dropping-particle":"","family":"Pynegar","given":"Edwin L.","non-dropping-particle":"","parse-names":false,"suffix":""},{"dropping-particle":"","family":"Robinson","given":"Alexandra N.","non-dropping-particle":"","parse-names":false,"suffix":""},{"dropping-particle":"","family":"Sanchez-Ortiz","given":"Katia","non-dropping-particle":"","parse-names":false,"suffix":""},{"dropping-particle":"","family":"Senior","given":"Rebecca A.","non-dropping-particle":"","parse-names":false,"suffix":""},{"dropping-particle":"","family":"Simmons","given":"Benno I.","non-dropping-particle":"","parse-names":false,"suffix":""},{"dropping-particle":"","family":"White","given":"Hannah J.","non-dropping-particle":"","parse-names":false,"suffix":""},{"dropping-particle":"","family":"Zhang","given":"Hanbin","non-dropping-particle":"","parse-names":false,"suffix":""},{"dropping-particle":"","family":"Aben","given":"Job","non-dropping-particle":"","parse-names":false,"suffix":""},{"dropping-particle":"","family":"Abrahamczyk","given":"Stefan","non-dropping-particle":"","parse-names":false,"suffix":""},{"dropping-particle":"","family":"Adum","given":"Gilbert B.","non-dropping-particle":"","parse-names":false,"suffix":""},{"dropping-particle":"","family":"Aguilar-Barquero","given":"Virginia","non-dropping-particle":"","parse-names":false,"suffix":""},{"dropping-particle":"","family":"Aizen","given":"Marcelo A.","non-dropping-particle":"","parse-names":false,"suffix":""},{"dropping-particle":"","family":"Albertos","given":"Belén","non-dropping-particle":"","parse-names":false,"suffix":""},{"dropping-particle":"","family":"Alcala","given":"E. L.","non-dropping-particle":"","parse-names":false,"suffix":""},{"dropping-particle":"","family":"Mar Alguacil","given":"Maria","non-dropping-particle":"del","parse-names":false,"suffix":""},{"dropping-particle":"","family":"Alignier","given":"Audrey","non-dropping-particle":"","parse-names":false,"suffix":""},{"dropping-particle":"","family":"Ancrenaz","given":"Marc","non-dropping-particle":"","parse-names":false,"suffix":""},{"dropping-particle":"","family":"Andersen","given":"Alan N.","non-dropping-particle":"","parse-names":false,"suffix":""},{"dropping-particle":"","family":"Arbeláez-Cortés","given":"Enrique","non-dropping-particle":"","parse-names":false,"suffix":""},{"dropping-particle":"","family":"Armbrecht","given":"Inge","non-dropping-particle":"","parse-names":false,"suffix":""},{"dropping-particle":"","family":"Arroyo-Rodríguez","given":"Víctor","non-dropping-particle":"","parse-names":false,"suffix":""},{"dropping-particle":"","family":"Aumann","given":"Tom","non-dropping-particle":"","parse-names":false,"suffix":""},{"dropping-particle":"","family":"Axmacher","given":"Jan C.","non-dropping-particle":"","parse-names":false,"suffix":""},{"dropping-particle":"","family":"Azhar","given":"Badrul","non-dropping-particle":"","parse-names":false,"suffix":""},{"dropping-particle":"","family":"Azpiroz","given":"Adrián B.","non-dropping-particle":"","parse-names":false,"suffix":""},{"dropping-particle":"","family":"Baeten","given":"Lander","non-dropping-particle":"","parse-names":false,"suffix":""},{"dropping-particle":"","family":"Bakayoko","given":"Adama","non-dropping-particle":"","parse-names":false,"suffix":""},{"dropping-particle":"","family":"Báldi","given":"András","non-dropping-particle":"","parse-names":false,"suffix":""},{"dropping-particle":"","family":"Banks","given":"John E.","non-dropping-particle":"","parse-names":false,"suffix":""},{"dropping-particle":"","family":"Baral","given":"Sharad K.","non-dropping-particle":"","parse-names":false,"suffix":""},{"dropping-particle":"","family":"Barlow","given":"Jos","non-dropping-particle":"","parse-names":false,"suffix":""},{"dropping-particle":"","family":"Barratt","given":"Barbara I.P.","non-dropping-particle":"","parse-names":false,"suffix":""},{"dropping-particle":"","family":"Barrico","given":"Lurdes","non-dropping-particle":"","parse-names":false,"suffix":""},{"dropping-particle":"","family":"Bartolommei","given":"Paola","non-dropping-particle":"","parse-names":false,"suffix":""},{"dropping-particle":"","family":"Barton","given":"Diane M.","non-dropping-particle":"","parse-names":false,"suffix":""},{"dropping-particle":"","family":"Basset","given":"Yves","non-dropping-particle":"","parse-names":false,"suffix":""},{"dropping-particle":"","family":"Batáry","given":"Péter","non-dropping-particle":"","parse-names":false,"suffix":""},{"dropping-particle":"","family":"Bates","given":"Adam J.","non-dropping-particle":"","parse-names":false,"suffix":""},{"dropping-particle":"","family":"Baur","given":"Bruno","non-dropping-particle":"","parse-names":false,"suffix":""},{"dropping-particle":"","family":"Bayne","given":"Erin M.","non-dropping-particle":"","parse-names":false,"suffix":""},{"dropping-particle":"","family":"Beja","given":"Pedro","non-dropping-particle":"","parse-names":false,"suffix":""},{"dropping-particle":"","family":"Benedick","given":"Suzan","non-dropping-particle":"","parse-names":false,"suffix":""},{"dropping-particle":"","family":"Berg","given":"Åke","non-dropping-particle":"","parse-names":false,"suffix":""},{"dropping-particle":"","family":"Bernard","given":"Henry","non-dropping-particle":"","parse-names":false,"suffix":""},{"dropping-particle":"","family":"Berry","given":"Nicholas J.","non-dropping-particle":"","parse-names":false,"suffix":""},{"dropping-particle":"","family":"Bhatt","given":"Dinesh","non-dropping-particle":"","parse-names":false,"suffix":""},{"dropping-particle":"","family":"Bicknell","given":"Jake E.","non-dropping-particle":"","parse-names":false,"suffix":""},{"dropping-particle":"","family":"Bihn","given":"Jochen H.","non-dropping-particle":"","parse-names":false,"suffix":""},{"dropping-particle":"","family":"Blake","given":"Robin J.","non-dropping-particle":"","parse-names":false,"suffix":""},{"dropping-particle":"","family":"Bobo","given":"Kadiri S.","non-dropping-particle":"","parse-names":false,"suffix":""},{"dropping-particle":"","family":"Bóçon","given":"Roberto","non-dropping-particle":"","parse-names":false,"suffix":""},{"dropping-particle":"","family":"Boekhout","given":"Teun","non-dropping-particle":"","parse-names":false,"suffix":""},{"dropping-particle":"","family":"Böhning-Gaese","given":"Katrin","non-dropping-particle":"","parse-names":false,"suffix":""},{"dropping-particle":"","family":"Bonham","given":"Kevin J.","non-dropping-particle":"","parse-names":false,"suffix":""},{"dropping-particle":"","family":"Borges","given":"Paulo A.V.","non-dropping-particle":"","parse-names":false,"suffix":""},{"dropping-particle":"","family":"Borges","given":"Sérgio H.","non-dropping-particle":"","parse-names":false,"suffix":""},{"dropping-particle":"","family":"Boutin","given":"Céline","non-dropping-particle":"","parse-names":false,"suffix":""},{"dropping-particle":"","family":"Bouyer","given":"Jérémy","non-dropping-particle":"","parse-names":false,"suffix":""},{"dropping-particle":"","family":"Bragagnolo","given":"Cibele","non-dropping-particle":"","parse-names":false,"suffix":""},{"dropping-particle":"","family":"Brandt","given":"Jodi S.","non-dropping-particle":"","parse-names":false,"suffix":""},{"dropping-particle":"","family":"Brearley","given":"Francis Q.","non-dropping-particle":"","parse-names":false,"suffix":""},{"dropping-particle":"","family":"Brito","given":"Isabel","non-dropping-particle":"","parse-names":false,"suffix":""},{"dropping-particle":"","family":"Bros","given":"Vicenç","non-dropping-particle":"","parse-names":false,"suffix":""},{"dropping-particle":"","family":"Brunet","given":"Jörg","non-dropping-particle":"","parse-names":false,"suffix":""},{"dropping-particle":"","family":"Buczkowski","given":"Grzegorz","non-dropping-particle":"","parse-names":false,"suffix":""},{"dropping-particle":"","family":"Buddle","given":"Christopher M.","non-dropping-particle":"","parse-names":false,"suffix":""},{"dropping-particle":"","family":"Bugter","given":"Rob","non-dropping-particle":"","parse-names":false,"suffix":""},{"dropping-particle":"","family":"Buscardo","given":"Erika","non-dropping-particle":"","parse-names":false,"suffix":""},{"dropping-particle":"","family":"Buse","given":"Jörn","non-dropping-particle":"","parse-names":false,"suffix":""},{"dropping-particle":"","family":"Cabra-García","given":"Jimmy","non-dropping-particle":"","parse-names":false,"suffix":""},{"dropping-particle":"","family":"Cáceres","given":"Nilton C.","non-dropping-particle":"","parse-names":false,"suffix":""},{"dropping-particle":"","family":"Cagle","given":"Nicolette L.","non-dropping-particle":"","parse-names":false,"suffix":""},{"dropping-particle":"","family":"Calviño-Cancela","given":"María","non-dropping-particle":"","parse-names":false,"suffix":""},{"dropping-particle":"","family":"Cameron","given":"Sydney A.","non-dropping-particle":"","parse-names":false,"suffix":""},{"dropping-particle":"","family":"Cancello","given":"Eliana M.","non-dropping-particle":"","parse-names":false,"suffix":""},{"dropping-particle":"","family":"Caparrós","given":"Rut","non-dropping-particle":"","parse-names":false,"suffix":""},{"dropping-particle":"","family":"Cardoso","given":"Pedro","non-dropping-particle":"","parse-names":false,"suffix":""},{"dropping-particle":"","family":"Carpenter","given":"Dan","non-dropping-particle":"","parse-names":false,"suffix":""},{"dropping-particle":"","family":"Carrijo","given":"Tiago F.","non-dropping-particle":"","parse-names":false,"suffix":""},{"dropping-particle":"","family":"Carvalho","given":"Anelena L.","non-dropping-particle":"","parse-names":false,"suffix":""},{"dropping-particle":"","family":"Cassano","given":"Camila R.","non-dropping-particle":"","parse-names":false,"suffix":""},{"dropping-particle":"","family":"Castro","given":"Helena","non-dropping-particle":"","parse-names":false,"suffix":""},{"dropping-particle":"","family":"Castro-Luna","given":"Alejandro A.","non-dropping-particle":"","parse-names":false,"suffix":""},{"dropping-particle":"","family":"Rolando","given":"Cerda B.","non-dropping-particle":"","parse-names":false,"suffix":""},{"dropping-particle":"","family":"Cerezo","given":"Alexis","non-dropping-particle":"","parse-names":false,"suffix":""},{"dropping-particle":"","family":"Chapman","given":"Kim Alan","non-dropping-particle":"","parse-names":false,"suffix":""},{"dropping-particle":"","family":"Chauvat","given":"Matthieu","non-dropping-particle":"","parse-names":false,"suffix":""},{"dropping-particle":"","family":"Christensen","given":"Morten","non-dropping-particle":"","parse-names":false,"suffix":""},{"dropping-particle":"","family":"Clarke","given":"Francis M.","non-dropping-particle":"","parse-names":false,"suffix":""},{"dropping-particle":"","family":"Cleary","given":"Daniel F.R.","non-dropping-particle":"","parse-names":false,"suffix":""},{"dropping-particle":"","family":"Colombo","given":"Giorgio","non-dropping-particle":"","parse-names":false,"suffix":""},{"dropping-particle":"","family":"Connop","given":"Stuart P.","non-dropping-particle":"","parse-names":false,"suffix":""},{"dropping-particle":"","family":"Craig","given":"Michael D.","non-dropping-particle":"","parse-names":false,"suffix":""},{"dropping-particle":"","family":"Cruz-López","given":"Leopoldo","non-dropping-particle":"","parse-names":false,"suffix":""},{"dropping-particle":"","family":"Cunningham","given":"Saul A.","non-dropping-particle":"","parse-names":false,"suffix":""},{"dropping-particle":"","family":"D'Aniello","given":"Biagio","non-dropping-particle":"","parse-names":false,"suffix":""},{"dropping-particle":"","family":"D'Cruze","given":"Neil","non-dropping-particle":"","parse-names":false,"suffix":""},{"dropping-particle":"","family":"Silva","given":"Pedro Giovâni","non-dropping-particle":"da","parse-names":false,"suffix":""},{"dropping-particle":"","family":"Dallimer","given":"Martin","non-dropping-particle":"","parse-names":false,"suffix":""},{"dropping-particle":"","family":"Danquah","given":"Emmanuel","non-dropping-particle":"","parse-names":false,"suffix":""},{"dropping-particle":"","family":"Darvill","given":"Ben","non-dropping-particle":"","parse-names":false,"suffix":""},{"dropping-particle":"","family":"Dauber","given":"Jens","non-dropping-particle":"","parse-names":false,"suffix":""},{"dropping-particle":"","family":"Davis","given":"Adrian L.V.","non-dropping-particle":"","parse-names":false,"suffix":""},{"dropping-particle":"","family":"Dawson","given":"Jeff","non-dropping-particle":"","parse-names":false,"suffix":""},{"dropping-particle":"","family":"Sassi","given":"Claudio","non-dropping-particle":"de","parse-names":false,"suffix":""},{"dropping-particle":"","family":"Thoisy","given":"Benoit","non-dropping-particle":"de","parse-names":false,"suffix":""},{"dropping-particle":"","family":"Deheuvels","given":"Olivier","non-dropping-particle":"","parse-names":false,"suffix":""},{"dropping-particle":"","family":"Dejean","given":"Alain","non-dropping-particle":"","parse-names":false,"suffix":""},{"dropping-particle":"","family":"Devineau","given":"Jean Louis","non-dropping-particle":"","parse-names":false,"suffix":""},{"dropping-particle":"","family":"Diekötter","given":"Tim","non-dropping-particle":"","parse-names":false,"suffix":""},{"dropping-particle":"V.","family":"Dolia","given":"Jignasu","non-dropping-particle":"","parse-names":false,"suffix":""},{"dropping-particle":"","family":"Domínguez","given":"Erwin","non-dropping-particle":"","parse-names":false,"suffix":""},{"dropping-particle":"","family":"Dominguez-Haydar","given":"Yamileth","non-dropping-particle":"","parse-names":false,"suffix":""},{"dropping-particle":"","family":"Dorn","given":"Silvia","non-dropping-particle":"","parse-names":false,"suffix":""},{"dropping-particle":"","family":"Draper","given":"Isabel","non-dropping-particle":"","parse-names":false,"suffix":""},{"dropping-particle":"","family":"Dreber","given":"Niels","non-dropping-particle":"","parse-names":false,"suffix":""},{"dropping-particle":"","family":"Dumont","given":"Bertrand","non-dropping-particle":"","parse-names":false,"suffix":""},{"dropping-particle":"","family":"Dures","given":"Simon G.","non-dropping-particle":"","parse-names":false,"suffix":""},{"dropping-particle":"","family":"Dynesius","given":"Mats","non-dropping-particle":"","parse-names":false,"suffix":""},{"dropping-particle":"","family":"Edenius","given":"Lars","non-dropping-particle":"","parse-names":false,"suffix":""},{"dropping-particle":"","family":"Eggleton","given":"Paul","non-dropping-particle":"","parse-names":false,"suffix":""},{"dropping-particle":"","family":"Eigenbrod","given":"Felix","non-dropping-particle":"","parse-names":false,"suffix":""},{"dropping-particle":"","family":"Elek","given":"Zoltán","non-dropping-particle":"","parse-names":false,"suffix":""},{"dropping-particle":"","family":"Entling","given":"Martin H.","non-dropping-particle":"","parse-names":false,"suffix":""},{"dropping-particle":"","family":"Esler","given":"Karen J.","non-dropping-particle":"","parse-names":false,"suffix":""},{"dropping-particle":"","family":"Lima","given":"Ricardo F.","non-dropping-particle":"de","parse-names":false,"suffix":""},{"dropping-particle":"","family":"Faruk","given":"Aisyah","non-dropping-particle":"","parse-names":false,"suffix":""},{"dropping-particle":"","family":"Farwig","given":"Nina","non-dropping-particle":"","parse-names":false,"suffix":""},{"dropping-particle":"","family":"Fayle","given":"Tom M.","non-dropping-particle":"","parse-names":false,"suffix":""},{"dropping-particle":"","family":"Felicioli","given":"Antonio","non-dropping-particle":"","parse-names":false,"suffix":""},{"dropping-particle":"","family":"Felton","given":"Annika M.","non-dropping-particle":"","parse-names":false,"suffix":""},{"dropping-particle":"","family":"Fensham","given":"Roderick J.","non-dropping-particle":"","parse-names":false,"suffix":""},{"dropping-particle":"","family":"Fernandez","given":"Ignacio C.","non-dropping-particle":"","parse-names":false,"suffix":""},{"dropping-particle":"","family":"Ferreira","given":"Catarina C.","non-dropping-particle":"","parse-names":false,"suffix":""},{"dropping-particle":"","family":"Ficetola","given":"Gentile F.","non-dropping-particle":"","parse-names":false,"suffix":""},{"dropping-particle":"","family":"Fiera","given":"Cristina","non-dropping-particle":"","parse-names":false,"suffix":""},{"dropping-particle":"","family":"Filgueiras","given":"Bruno K.C.","non-dropping-particle":"","parse-names":false,"suffix":""},{"dropping-particle":"","family":"Fırıncıoğlu","given":"Hüseyin K.","non-dropping-particle":"","parse-names":false,"suffix":""},{"dropping-particle":"","family":"Flaspohler","given":"David","non-dropping-particle":"","parse-names":false,"suffix":""},{"dropping-particle":"","family":"Floren","given":"Andreas","non-dropping-particle":"","parse-names":false,"suffix":""},{"dropping-particle":"","family":"Fonte","given":"Steven J.","non-dropping-particle":"","parse-names":false,"suffix":""},{"dropping-particle":"","family":"Fournier","given":"Anne","non-dropping-particle":"","parse-names":false,"suffix":""},{"dropping-particle":"","family":"Fowler","given":"Robert E.","non-dropping-particle":"","parse-names":false,"suffix":""},{"dropping-particle":"","family":"Franzén","given":"Markus","non-dropping-particle":"","parse-names":false,"suffix":""},{"dropping-particle":"","family":"Fraser","given":"Lauchlan H.","non-dropping-particle":"","parse-names":false,"suffix":""},{"dropping-particle":"","family":"Fredriksson","given":"Gabriella M.","non-dropping-particle":"","parse-names":false,"suffix":""},{"dropping-particle":"","family":"Freire","given":"Geraldo B.","non-dropping-particle":"","parse-names":false,"suffix":""},{"dropping-particle":"","family":"Frizzo","given":"Tiago L.M.","non-dropping-particle":"","parse-names":false,"suffix":""},{"dropping-particle":"","family":"Fukuda","given":"Daisuke","non-dropping-particle":"","parse-names":false,"suffix":""},{"dropping-particle":"","family":"Furlani","given":"Dario","non-dropping-particle":"","parse-names":false,"suffix":""},{"dropping-particle":"","family":"Gaigher","given":"René","non-dropping-particle":"","parse-names":false,"suffix":""},{"dropping-particle":"","family":"Ganzhorn","given":"Jörg U.","non-dropping-particle":"","parse-names":false,"suffix":""},{"dropping-particle":"","family":"García","given":"Karla P.","non-dropping-particle":"","parse-names":false,"suffix":""},{"dropping-particle":"","family":"Garcia-R","given":"Juan C.","non-dropping-particle":"","parse-names":false,"suffix":""},{"dropping-particle":"","family":"Garden","given":"Jenni G.","non-dropping-particle":"","parse-names":false,"suffix":""},{"dropping-particle":"","family":"Garilleti","given":"Ricardo","non-dropping-particle":"","parse-names":false,"suffix":""},{"dropping-particle":"","family":"Ge","given":"Bao Ming","non-dropping-particle":"","parse-names":false,"suffix":""},{"dropping-particle":"","family":"Gendreau-Berthiaume","given":"Benoit","non-dropping-particle":"","parse-names":false,"suffix":""},{"dropping-particle":"","family":"Gerard","given":"Philippa J.","non-dropping-particle":"","parse-names":false,"suffix":""},{"dropping-particle":"","family":"Gheler-Costa","given":"Carla","non-dropping-particle":"","parse-names":false,"suffix":""},{"dropping-particle":"","family":"Gilbert","given":"Benjamin","non-dropping-particle":"","parse-names":false,"suffix":""},{"dropping-particle":"","family":"Giordani","given":"Paolo","non-dropping-particle":"","parse-names":false,"suffix":""},{"dropping-particle":"","family":"Giordano","given":"Simonetta","non-dropping-particle":"","parse-names":false,"suffix":""},{"dropping-particle":"","family":"Golodets","given":"Carly","non-dropping-particle":"","parse-names":false,"suffix":""},{"dropping-particle":"","family":"Gomes","given":"Laurens G.L.","non-dropping-particle":"","parse-names":false,"suffix":""},{"dropping-particle":"","family":"Gould","given":"Rachelle K.","non-dropping-particle":"","parse-names":false,"suffix":""},{"dropping-particle":"","family":"Goulson","given":"Dave","non-dropping-particle":"","parse-names":false,"suffix":""},{"dropping-particle":"","family":"Gove","given":"Aaron D.","non-dropping-particle":"","parse-names":false,"suffix":""},{"dropping-particle":"","family":"Granjon","given":"Laurent","non-dropping-particle":"","parse-names":false,"suffix":""},{"dropping-particle":"","family":"Grass","given":"Ingo","non-dropping-particle":"","parse-names":false,"suffix":""},{"dropping-particle":"","family":"Gray","given":"Claudia L.","non-dropping-particle":"","parse-names":false,"suffix":""},{"dropping-particle":"","family":"Grogan","given":"James","non-dropping-particle":"","parse-names":false,"suffix":""},{"dropping-particle":"","family":"Gu","given":"Weibin","non-dropping-particle":"","parse-names":false,"suffix":""},{"dropping-particle":"","family":"Guardiola","given":"Moisès","non-dropping-particle":"","parse-names":false,"suffix":""},{"dropping-particle":"","family":"Gunawardene","given":"Nihara R.","non-dropping-particle":"","parse-names":false,"suffix":""},{"dropping-particle":"","family":"Gutierrez","given":"Alvaro G.","non-dropping-particle":"","parse-names":false,"suffix":""},{"dropping-particle":"","family":"Gutiérrez-Lamus","given":"Doris L.","non-dropping-particle":"","parse-names":false,"suffix":""},{"dropping-particle":"","family":"Haarmeyer","given":"Daniela H.","non-dropping-particle":"","parse-names":false,"suffix":""},{"dropping-particle":"","family":"Hanley","given":"Mick E.","non-dropping-particle":"","parse-names":false,"suffix":""},{"dropping-particle":"","family":"Hanson","given":"Thor","non-dropping-particle":"","parse-names":false,"suffix":""},{"dropping-particle":"","family":"Hashim","given":"Nor R.","non-dropping-particle":"","parse-names":false,"suffix":""},{"dropping-particle":"","family":"Hassan","given":"Shombe N.","non-dropping-particle":"","parse-names":false,"suffix":""},{"dropping-particle":"","family":"Hatfield","given":"Richard G.","non-dropping-particle":"","parse-names":false,"suffix":""},{"dropping-particle":"","family":"Hawes","given":"Joseph E.","non-dropping-particle":"","parse-names":false,"suffix":""},{"dropping-particle":"","family":"Hayward","given":"Matt W.","non-dropping-particle":"","parse-names":false,"suffix":""},{"dropping-particle":"","family":"Hébert","given":"Christian","non-dropping-particle":"","parse-names":false,"suffix":""},{"dropping-particle":"","family":"Helden","given":"Alvin J.","non-dropping-particle":"","parse-names":false,"suffix":""},{"dropping-particle":"","family":"Henden","given":"John André","non-dropping-particle":"","parse-names":false,"suffix":""},{"dropping-particle":"","family":"Henschel","given":"Philipp","non-dropping-particle":"","parse-names":false,"suffix":""},{"dropping-particle":"","family":"Hernández","given":"Lionel","non-dropping-particle":"","parse-names":false,"suffix":""},{"dropping-particle":"","family":"Herrera","given":"James P.","non-dropping-particle":"","parse-names":false,"suffix":""},{"dropping-particle":"","family":"Herrmann","given":"Farina","non-dropping-particle":"","parse-names":false,"suffix":""},{"dropping-particle":"","family":"Herzog","given":"Felix","non-dropping-particle":"","parse-names":false,"suffix":""},{"dropping-particle":"","family":"Higuera-Diaz","given":"Diego","non-dropping-particle":"","parse-names":false,"suffix":""},{"dropping-particle":"","family":"Hilje","given":"Branko","non-dropping-particle":"","parse-names":false,"suffix":""},{"dropping-particle":"","family":"Höfer","given":"Hubert","non-dropping-particle":"","parse-names":false,"suffix":""},{"dropping-particle":"","family":"Hoffmann","given":"Anke","non-dropping-particle":"","parse-names":false,"suffix":""},{"dropping-particle":"","family":"Horgan","given":"Finbarr G.","non-dropping-particle":"","parse-names":false,"suffix":""},{"dropping-particle":"","family":"Hornung","given":"Elisabeth","non-dropping-particle":"","parse-names":false,"suffix":""},{"dropping-particle":"","family":"Horváth","given":"Roland","non-dropping-particle":"","parse-names":false,"suffix":""},{"dropping-particle":"","family":"Hylander","given":"Kristoffer","non-dropping-particle":"","parse-names":false,"suffix":""},{"dropping-particle":"","family":"Isaacs-Cubides","given":"Paola","non-dropping-particle":"","parse-names":false,"suffix":""},{"dropping-particle":"","family":"Ishida","given":"Hiroaki","non-dropping-particle":"","parse-names":false,"suffix":""},{"dropping-particle":"","family":"Ishitani","given":"Masahiro","non-dropping-particle":"","parse-names":false,"suffix":""},{"dropping-particle":"","family":"Jacobs","given":"Carmen T.","non-dropping-particle":"","parse-names":false,"suffix":""},{"dropping-particle":"","family":"Jaramillo","given":"Víctor J.","non-dropping-particle":"","parse-names":false,"suffix":""},{"dropping-particle":"","family":"Jauker","given":"Birgit","non-dropping-particle":"","parse-names":false,"suffix":""},{"dropping-particle":"","family":"Hernández","given":"F. Jiménez","non-dropping-particle":"","parse-names":false,"suffix":""},{"dropping-particle":"","family":"Johnson","given":"McKenzie F.","non-dropping-particle":"","parse-names":false,"suffix":""},{"dropping-particle":"","family":"Jolli","given":"Virat","non-dropping-particle":"","parse-names":false,"suffix":""},{"dropping-particle":"","family":"Jonsell","given":"Mats","non-dropping-particle":"","parse-names":false,"suffix":""},{"dropping-particle":"","family":"Juliani","given":"S. Nur","non-dropping-particle":"","parse-names":false,"suffix":""},{"dropping-particle":"","family":"Jung","given":"Thomas S.","non-dropping-particle":"","parse-names":false,"suffix":""},{"dropping-particle":"","family":"Kapoor","given":"Vena","non-dropping-particle":"","parse-names":false,"suffix":""},{"dropping-particle":"","family":"Kappes","given":"Heike","non-dropping-particle":"","parse-names":false,"suffix":""},{"dropping-particle":"","family":"Kati","given":"Vassiliki","non-dropping-particle":"","parse-names":false,"suffix":""},{"dropping-particle":"","family":"Katovai","given":"Eric","non-dropping-particle":"","parse-names":false,"suffix":""},{"dropping-particle":"","family":"Kellner","given":"Klaus","non-dropping-particle":"","parse-names":false,"suffix":""},{"dropping-particle":"","family":"Kessler","given":"Michael","non-dropping-particle":"","parse-names":false,"suffix":""},{"dropping-particle":"","family":"Kirby","given":"Kathryn R.","non-dropping-particle":"","parse-names":false,"suffix":""},{"dropping-particle":"","family":"Kittle","given":"Andrew M.","non-dropping-particle":"","parse-names":false,"suffix":""},{"dropping-particle":"","family":"Knight","given":"Mairi E.","non-dropping-particle":"","parse-names":false,"suffix":""},{"dropping-particle":"","family":"Knop","given":"Eva","non-dropping-particle":"","parse-names":false,"suffix":""},{"dropping-particle":"","family":"Kohler","given":"Florian","non-dropping-particle":"","parse-names":false,"suffix":""},{"dropping-particle":"","family":"Koivula","given":"Matti","non-dropping-particle":"","parse-names":false,"suffix":""},{"dropping-particle":"","family":"Kolb","given":"Annette","non-dropping-particle":"","parse-names":false,"suffix":""},{"dropping-particle":"","family":"Kone","given":"Mouhamadou","non-dropping-particle":"","parse-names":false,"suffix":""},{"dropping-particle":"","family":"Kőrösi","given":"Ádám","non-dropping-particle":"","parse-names":false,"suffix":""},{"dropping-particle":"","family":"Krauss","given":"Jochen","non-dropping-particle":"","parse-names":false,"suffix":""},{"dropping-particle":"","family":"Kumar","given":"Ajith","non-dropping-particle":"","parse-names":false,"suffix":""},{"dropping-particle":"","family":"Kumar","given":"Raman","non-dropping-particle":"","parse-names":false,"suffix":""},{"dropping-particle":"","family":"Kurz","given":"David J.","non-dropping-particle":"","parse-names":false,"suffix":""},{"dropping-particle":"","family":"Kutt","given":"Alex S.","non-dropping-particle":"","parse-names":false,"suffix":""},{"dropping-particle":"","family":"Lachat","given":"Thibault","non-dropping-particle":"","parse-names":false,"suffix":""},{"dropping-particle":"","family":"Lantschner","given":"Victoria","non-dropping-particle":"","parse-names":false,"suffix":""},{"dropping-particle":"","family":"Lara","given":"Francisco","non-dropping-particle":"","parse-names":false,"suffix":""},{"dropping-particle":"","family":"Lasky","given":"Jesse R.","non-dropping-particle":"","parse-names":false,"suffix":""},{"dropping-particle":"","family":"Latta","given":"Steven C.","non-dropping-particle":"","parse-names":false,"suffix":""},{"dropping-particle":"","family":"Laurance","given":"William F.","non-dropping-particle":"","parse-names":false,"suffix":""},{"dropping-particle":"","family":"Lavelle","given":"Patrick","non-dropping-particle":"","parse-names":false,"suffix":""},{"dropping-particle":"","family":"Féon","given":"Violette","non-dropping-particle":"Le","parse-names":false,"suffix":""},{"dropping-particle":"","family":"LeBuhn","given":"Gretchen","non-dropping-particle":"","parse-names":false,"suffix":""},{"dropping-particle":"","family":"Légaré","given":"Jean Philippe","non-dropping-particle":"","parse-names":false,"suffix":""},{"dropping-particle":"","family":"Lehouck","given":"Valérie","non-dropping-particle":"","parse-names":false,"suffix":""},{"dropping-particle":"V.","family":"Lencinas","given":"María","non-dropping-particle":"","parse-names":false,"suffix":""},{"dropping-particle":"","family":"Lentini","given":"Pia E.","non-dropping-particle":"","parse-names":false,"suffix":""},{"dropping-particle":"","family":"Letcher","given":"Susan G.","non-dropping-particle":"","parse-names":false,"suffix":""},{"dropping-particle":"","family":"Li","given":"Qi","non-dropping-particle":"","parse-names":false,"suffix":""},{"dropping-particle":"","family":"Litchwark","given":"Simon A.","non-dropping-particle":"","parse-names":false,"suffix":""},{"dropping-particle":"","family":"Littlewood","given":"Nick A.","non-dropping-particle":"","parse-names":false,"suffix":""},{"dropping-particle":"","family":"Liu","given":"Yunhui","non-dropping-particle":"","parse-names":false,"suffix":""},{"dropping-particle":"","family":"Lo-Man-Hung","given":"Nancy","non-dropping-particle":"","parse-names":false,"suffix":""},{"dropping-particle":"","family":"López-Quintero","given":"Carlos A.","non-dropping-particle":"","parse-names":false,"suffix":""},{"dropping-particle":"","family":"Louhaichi","given":"Mounir","non-dropping-particle":"","parse-names":false,"suffix":""},{"dropping-particle":"","family":"Lövei","given":"Gabor L.","non-dropping-particle":"","parse-names":false,"suffix":""},{"dropping-particle":"","family":"Lucas-Borja","given":"Manuel Esteban","non-dropping-particle":"","parse-names":false,"suffix":""},{"dropping-particle":"","family":"Luja","given":"Victor H.","non-dropping-particle":"","parse-names":false,"suffix":""},{"dropping-particle":"","family":"Luskin","given":"Matthew S.","non-dropping-particle":"","parse-names":false,"suffix":""},{"dropping-particle":"","family":"MacSwiney G","given":"M. Cristina","non-dropping-particle":"","parse-names":false,"suffix":""},{"dropping-particle":"","family":"Maeto","given":"Kaoru","non-dropping-particle":"","parse-names":false,"suffix":""},{"dropping-particle":"","family":"Magura","given":"Tibor","non-dropping-particle":"","parse-names":false,"suffix":""},{"dropping-particle":"","family":"Mallari","given":"Neil Aldrin","non-dropping-particle":"","parse-names":false,"suffix":""},{"dropping-particle":"","family":"Malone","given":"Louise A.","non-dropping-particle":"","parse-names":false,"suffix":""},{"dropping-particle":"","family":"Malonza","given":"Patrick K.","non-dropping-particle":"","parse-names":false,"suffix":""},{"dropping-particle":"","family":"Malumbres-Olarte","given":"Jagoba","non-dropping-particle":"","parse-names":false,"suffix":""},{"dropping-particle":"","family":"Mandujano","given":"Salvador","non-dropping-particle":"","parse-names":false,"suffix":""},{"dropping-particle":"","family":"Måren","given":"Inger E.","non-dropping-particle":"","parse-names":false,"suffix":""},{"dropping-particle":"","family":"Marin-Spiotta","given":"Erika","non-dropping-particle":"","parse-names":false,"suffix":""},{"dropping-particle":"","family":"Marsh","given":"Charles J.","non-dropping-particle":"","parse-names":false,"suffix":""},{"dropping-particle":"","family":"Marshall","given":"E. J.P.","non-dropping-particle":"","parse-names":false,"suffix":""},{"dropping-particle":"","family":"Martínez","given":"Eliana","non-dropping-particle":"","parse-names":false,"suffix":""},{"dropping-particle":"","family":"Martínez Pastur","given":"Guillermo","non-dropping-particle":"","parse-names":false,"suffix":""},{"dropping-particle":"","family":"Moreno Mateos","given":"David","non-dropping-particle":"","parse-names":false,"suffix":""},{"dropping-particle":"","family":"Mayfield","given":"Margaret M.","non-dropping-particle":"","parse-names":false,"suffix":""},{"dropping-particle":"","family":"Mazimpaka","given":"Vicente","non-dropping-particle":"","parse-names":false,"suffix":""},{"dropping-particle":"","family":"McCarthy","given":"Jennifer L.","non-dropping-particle":"","parse-names":false,"suffix":""},{"dropping-particle":"","family":"McCarthy","given":"Kyle P.","non-dropping-particle":"","parse-names":false,"suffix":""},{"dropping-particle":"","family":"McFrederick","given":"Quinn S.","non-dropping-particle":"","parse-names":false,"suffix":""},{"dropping-particle":"","family":"McNamara","given":"Sean","non-dropping-particle":"","parse-names":false,"suffix":""},{"dropping-particle":"","family":"Medina","given":"Nagore G.","non-dropping-particle":"","parse-names":false,"suffix":""},{"dropping-particle":"","family":"Medina","given":"Rafael","non-dropping-particle":"","parse-names":false,"suffix":""},{"dropping-particle":"","family":"Mena","given":"Jose L.","non-dropping-particle":"","parse-names":false,"suffix":""},{"dropping-particle":"","family":"Mico","given":"Estefania","non-dropping-particle":"","parse-names":false,"suffix":""},{"dropping-particle":"","family":"Mikusinski","given":"Grzegorz","non-dropping-particle":"","parse-names":false,"suffix":""},{"dropping-particle":"","family":"Milder","given":"Jeffrey C.","non-dropping-particle":"","parse-names":false,"suffix":""},{"dropping-particle":"","family":"Miller","given":"James R.","non-dropping-particle":"","parse-names":false,"suffix":""},{"dropping-particle":"","family":"Miranda-Esquivel","given":"Daniel R.","non-dropping-particle":"","parse-names":false,"suffix":""},{"dropping-particle":"","family":"Moir","given":"Melinda L.","non-dropping-particle":"","parse-names":false,"suffix":""},{"dropping-particle":"","family":"Morales","given":"Carolina L.","non-dropping-particle":"","parse-names":false,"suffix":""},{"dropping-particle":"","family":"Muchane","given":"Mary N.","non-dropping-particle":"","parse-names":false,"suffix":""},{"dropping-particle":"","family":"Muchane","given":"Muchai","non-dropping-particle":"","parse-names":false,"suffix":""},{"dropping-particle":"","family":"Mudri-Stojnic","given":"Sonja","non-dropping-particle":"","parse-names":false,"suffix":""},{"dropping-particle":"","family":"Munira","given":"A. Nur","non-dropping-particle":"","parse-names":false,"suffix":""},{"dropping-particle":"","family":"Muoñz-Alonso","given":"Antonio","non-dropping-particle":"","parse-names":false,"suffix":""},{"dropping-particle":"","family":"Munyekenye","given":"B. F.","non-dropping-particle":"","parse-names":false,"suffix":""},{"dropping-particle":"","family":"Naidoo","given":"Robin","non-dropping-particle":"","parse-names":false,"suffix":""},{"dropping-particle":"","family":"Naithani","given":"A.","non-dropping-particle":"","parse-names":false,"suffix":""},{"dropping-particle":"","family":"Nakagawa","given":"Michiko","non-dropping-particle":"","parse-names":false,"suffix":""},{"dropping-particle":"","family":"Nakamura","given":"Akihiro","non-dropping-particle":"","parse-names":false,"suffix":""},{"dropping-particle":"","family":"Nakashima","given":"Yoshihiro","non-dropping-particle":"","parse-names":false,"suffix":""},{"dropping-particle":"","family":"Naoe","given":"Shoji","non-dropping-particle":"","parse-names":false,"suffix":""},{"dropping-particle":"","family":"Nates-Parra","given":"Guiomar","non-dropping-particle":"","parse-names":false,"suffix":""},{"dropping-particle":"","family":"Navarrete Gutierrez","given":"Dario A.","non-dropping-particle":"","parse-names":false,"suffix":""},{"dropping-particle":"","family":"Navarro-Iriarte","given":"Luis","non-dropping-particle":"","parse-names":false,"suffix":""},{"dropping-particle":"","family":"Ndang'ang'a","given":"Paul K.","non-dropping-particle":"","parse-names":false,"suffix":""},{"dropping-particle":"","family":"Neuschulz","given":"Eike L.","non-dropping-particle":"","parse-names":false,"suffix":""},{"dropping-particle":"","family":"Ngai","given":"Jacqueline T.","non-dropping-particle":"","parse-names":false,"suffix":""},{"dropping-particle":"","family":"Nicolas","given":"Violaine","non-dropping-particle":"","parse-names":false,"suffix":""},{"dropping-particle":"","family":"Nilsson","given":"Sven G.","non-dropping-particle":"","parse-names":false,"suffix":""},{"dropping-particle":"","family":"Noreika","given":"Norbertas","non-dropping-particle":"","parse-names":false,"suffix":""},{"dropping-particle":"","family":"Norfolk","given":"Olivia","non-dropping-particle":"","parse-names":false,"suffix":""},{"dropping-particle":"","family":"Noriega","given":"Jorge Ari","non-dropping-particle":"","parse-names":false,"suffix":""},{"dropping-particle":"","family":"Norton","given":"David A.","non-dropping-particle":"","parse-names":false,"suffix":""},{"dropping-particle":"","family":"Nöske","given":"Nicole M.","non-dropping-particle":"","parse-names":false,"suffix":""},{"dropping-particle":"","family":"Nowakowski","given":"A. Justin","non-dropping-particle":"","parse-names":false,"suffix":""},{"dropping-particle":"","family":"Numa","given":"Catherine","non-dropping-particle":"","parse-names":false,"suffix":""},{"dropping-particle":"","family":"O'Dea","given":"Niall","non-dropping-particle":"","parse-names":false,"suffix":""},{"dropping-particle":"","family":"O'Farrell","given":"Patrick J.","non-dropping-particle":"","parse-names":false,"suffix":""},{"dropping-particle":"","family":"Oduro","given":"William","non-dropping-particle":"","parse-names":false,"suffix":""},{"dropping-particle":"","family":"Oertli","given":"Sabine","non-dropping-particle":"","parse-names":false,"suffix":""},{"dropping-particle":"","family":"Ofori-Boateng","given":"Caleb","non-dropping-particle":"","parse-names":false,"suffix":""},{"dropping-particle":"","family":"Oke","given":"Christopher Omamoke","non-dropping-particle":"","parse-names":false,"suffix":""},{"dropping-particle":"","family":"Oostra","given":"Vicencio","non-dropping-particle":"","parse-names":false,"suffix":""},{"dropping-particle":"","family":"Osgathorpe","given":"Lynne M.","non-dropping-particle":"","parse-names":false,"suffix":""},{"dropping-particle":"","family":"Otavo","given":"Samuel Eduardo","non-dropping-particle":"","parse-names":false,"suffix":""},{"dropping-particle":"V.","family":"Page","given":"Navendu","non-dropping-particle":"","parse-names":false,"suffix":""},{"dropping-particle":"","family":"Paritsis","given":"Juan","non-dropping-particle":"","parse-names":false,"suffix":""},{"dropping-particle":"","family":"Parra-H","given":"Alejandro","non-dropping-particle":"","parse-names":false,"suffix":""},{"dropping-particle":"","family":"Parry","given":"Luke","non-dropping-particle":"","parse-names":false,"suffix":""},{"dropping-particle":"","family":"Pe'er","given":"Guy","non-dropping-particle":"","parse-names":false,"suffix":""},{"dropping-particle":"","family":"Pearman","given":"Peter B.","non-dropping-particle":"","parse-names":false,"suffix":""},{"dropping-particle":"","family":"Pelegrin","given":"Nicolás","non-dropping-particle":"","parse-names":false,"suffix":""},{"dropping-particle":"","family":"Pélissier","given":"Raphaël","non-dropping-particle":"","parse-names":false,"suffix":""},{"dropping-particle":"","family":"Peres","given":"Carlos A.","non-dropping-particle":"","parse-names":false,"suffix":""},{"dropping-particle":"","family":"Peri","given":"Pablo L.","non-dropping-particle":"","parse-names":false,"suffix":""},{"dropping-particle":"","family":"Persson","given":"Anna S.","non-dropping-particle":"","parse-names":false,"suffix":""},{"dropping-particle":"","family":"Petanidou","given":"Theodora","non-dropping-particle":"","parse-names":false,"suffix":""},{"dropping-particle":"","family":"Peters","given":"Marcell K.","non-dropping-particle":"","parse-names":false,"suffix":""},{"dropping-particle":"","family":"Pethiyagoda","given":"Rohan S.","non-dropping-particle":"","parse-names":false,"suffix":""},{"dropping-particle":"","family":"Phalan","given":"Ben","non-dropping-particle":"","parse-names":false,"suffix":""},{"dropping-particle":"","family":"Philips","given":"T. Keith","non-dropping-particle":"","parse-names":false,"suffix":""},{"dropping-particle":"","family":"Pillsbury","given":"Finn C.","non-dropping-particle":"","parse-names":false,"suffix":""},{"dropping-particle":"","family":"Pincheira-Ulbrich","given":"Jimmy","non-dropping-particle":"","parse-names":false,"suffix":""},{"dropping-particle":"","family":"Pineda","given":"Eduardo","non-dropping-particle":"","parse-names":false,"suffix":""},{"dropping-particle":"","family":"Pino","given":"Joan","non-dropping-particle":"","parse-names":false,"suffix":""},{"dropping-particle":"","family":"Pizarro-Araya","given":"Jaime","non-dropping-particle":"","parse-names":false,"suffix":""},{"dropping-particle":"","family":"Plumptre","given":"A. J.","non-dropping-particle":"","parse-names":false,"suffix":""},{"dropping-particle":"","family":"Poggio","given":"Santiago L.","non-dropping-particle":"","parse-names":false,"suffix":""},{"dropping-particle":"","family":"Politi","given":"Natalia","non-dropping-particle":"","parse-names":false,"suffix":""},{"dropping-particle":"","family":"Pons","given":"Pere","non-dropping-particle":"","parse-names":false,"suffix":""},{"dropping-particle":"","family":"Poveda","given":"Katja","non-dropping-particle":"","parse-names":false,"suffix":""},{"dropping-particle":"","family":"Power","given":"Eileen F.","non-dropping-particle":"","parse-names":false,"suffix":""},{"dropping-particle":"","family":"Presley","given":"Steven J.","non-dropping-particle":"","parse-names":false,"suffix":""},{"dropping-particle":"","family":"Proença","given":"Vânia","non-dropping-particle":"","parse-names":false,"suffix":""},{"dropping-particle":"","family":"Quaranta","given":"Marino","non-dropping-particle":"","parse-names":false,"suffix":""},{"dropping-particle":"","family":"Quintero","given":"Carolina","non-dropping-particle":"","parse-names":false,"suffix":""},{"dropping-particle":"","family":"Rader","given":"Romina","non-dropping-particle":"","parse-names":false,"suffix":""},{"dropping-particle":"","family":"Ramesh","given":"B. R.","non-dropping-particle":"","parse-names":false,"suffix":""},{"dropping-particle":"","family":"Ramirez-Pinilla","given":"Martha P.","non-dropping-particle":"","parse-names":false,"suffix":""},{"dropping-particle":"","family":"Ranganathan","given":"Jai","non-dropping-particle":"","parse-names":false,"suffix":""},{"dropping-particle":"","family":"Rasmussen","given":"Claus","non-dropping-particle":"","parse-names":false,"suffix":""},{"dropping-particle":"","family":"Redpath-Downing","given":"Nicola A.","non-dropping-particle":"","parse-names":false,"suffix":""},{"dropping-particle":"","family":"Reid","given":"J. Leighton","non-dropping-particle":"","parse-names":false,"suffix":""},{"dropping-particle":"","family":"Reis","given":"Yana T.","non-dropping-particle":"","parse-names":false,"suffix":""},{"dropping-particle":"","family":"Rey Benayas","given":"José M.","non-dropping-particle":"","parse-names":false,"suffix":""},{"dropping-particle":"","family":"Rey-Velasco","given":"Juan Carlos","non-dropping-particle":"","parse-names":false,"suffix":""},{"dropping-particle":"","family":"Reynolds","given":"Chevonne","non-dropping-particle":"","parse-names":false,"suffix":""},{"dropping-particle":"","family":"Ribeiro","given":"Danilo Bandini","non-dropping-particle":"","parse-names":false,"suffix":""},{"dropping-particle":"","family":"Richards","given":"Miriam H.","non-dropping-particle":"","parse-names":false,"suffix":""},{"dropping-particle":"","family":"Richardson","given":"Barbara A.","non-dropping-particle":"","parse-names":false,"suffix":""},{"dropping-particle":"","family":"Richardson","given":"Michael J.","non-dropping-particle":"","parse-names":false,"suffix":""},{"dropping-particle":"","family":"Ríos","given":"Rodrigo Macip","non-dropping-particle":"","parse-names":false,"suffix":""},{"dropping-particle":"","family":"Robinson","given":"Richard","non-dropping-particle":"","parse-names":false,"suffix":""},{"dropping-particle":"","family":"Robles","given":"Carolina A.","non-dropping-particle":"","parse-names":false,"suffix":""},{"dropping-particle":"","family":"Römbke","given":"Jörg","non-dropping-particle":"","parse-names":false,"suffix":""},{"dropping-particle":"","family":"Romero-Duque","given":"Luz Piedad","non-dropping-particle":"","parse-names":false,"suffix":""},{"dropping-particle":"","family":"Rös","given":"Matthias","non-dropping-particle":"","parse-names":false,"suffix":""},{"dropping-particle":"","family":"Rosselli","given":"Loreta","non-dropping-particle":"","parse-names":false,"suffix":""},{"dropping-particle":"","family":"Rossiter","given":"Stephen J.","non-dropping-particle":"","parse-names":false,"suffix":""},{"dropping-particle":"","family":"Roth","given":"Dana S.","non-dropping-particle":"","parse-names":false,"suffix":""},{"dropping-particle":"","family":"Roulston","given":"T'ai H.","non-dropping-particle":"","parse-names":false,"suffix":""},{"dropping-particle":"","family":"Rousseau","given":"Laurent","non-dropping-particle":"","parse-names":false,"suffix":""},{"dropping-particle":"V.","family":"Rubio","given":"André","non-dropping-particle":"","parse-names":false,"suffix":""},{"dropping-particle":"","family":"Ruel","given":"Jean Claude","non-dropping-particle":"","parse-names":false,"suffix":""},{"dropping-particle":"","family":"Sadler","given":"Jonathan P.","non-dropping-particle":"","parse-names":false,"suffix":""},{"dropping-particle":"","family":"Sáfián","given":"Szabolcs","non-dropping-particle":"","parse-names":false,"suffix":""},{"dropping-particle":"","family":"Saldaña-Vázquez","given":"Romeo A.","non-dropping-particle":"","parse-names":false,"suffix":""},{"dropping-particle":"","family":"Sam","given":"Katerina","non-dropping-particle":"","parse-names":false,"suffix":""},{"dropping-particle":"","family":"Samnegård","given":"Ulrika","non-dropping-particle":"","parse-names":false,"suffix":""},{"dropping-particle":"","family":"Santana","given":"Joana","non-dropping-particle":"","parse-names":false,"suffix":""},{"dropping-particle":"","family":"Santos","given":"Xavier","non-dropping-particle":"","parse-names":false,"suffix":""},{"dropping-particle":"","family":"Savage","given":"Jade","non-dropping-particle":"","parse-names":false,"suffix":""},{"dropping-particle":"","family":"Schellhorn","given":"Nancy A.","non-dropping-particle":"","parse-names":false,"suffix":""},{"dropping-particle":"","family":"Schilthuizen","given":"Menno","non-dropping-particle":"","parse-names":false,"suffix":""},{"dropping-particle":"","family":"Schmiedel","given":"Ute","non-dropping-particle":"","parse-names":false,"suffix":""},{"dropping-particle":"","family":"Schmitt","given":"Christine B.","non-dropping-particle":"","parse-names":false,"suffix":""},{"dropping-particle":"","family":"Schon","given":"Nicole L.","non-dropping-particle":"","parse-names":false,"suffix":""},{"dropping-particle":"","family":"Schüepp","given":"Christof","non-dropping-particle":"","parse-names":false,"suffix":""},{"dropping-particle":"","family":"Schumann","given":"Katharina","non-dropping-particle":"","parse-names":false,"suffix":""},{"dropping-particle":"","family":"Schweiger","given":"Oliver","non-dropping-particle":"","parse-names":false,"suffix":""},{"dropping-particle":"","family":"Scott","given":"Dawn M.","non-dropping-particle":"","parse-names":false,"suffix":""},{"dropping-particle":"","family":"Scott","given":"Kenneth A.","non-dropping-particle":"","parse-names":false,"suffix":""},{"dropping-particle":"","family":"Sedlock","given":"Jodi L.","non-dropping-particle":"","parse-names":false,"suffix":""},{"dropping-particle":"","family":"Seefeldt","given":"Steven S.","non-dropping-particle":"","parse-names":false,"suffix":""},{"dropping-particle":"","family":"Shahabuddin","given":"Ghazala","non-dropping-particle":"","parse-names":false,"suffix":""},{"dropping-particle":"","family":"Shannon","given":"Graeme","non-dropping-particle":"","parse-names":false,"suffix":""},{"dropping-particle":"","family":"Sheil","given":"Douglas","non-dropping-particle":"","parse-names":false,"suffix":""},{"dropping-particle":"","family":"Sheldon","given":"Frederick H.","non-dropping-particle":"","parse-names":false,"suffix":""},{"dropping-particle":"","family":"Shochat","given":"Eyal","non-dropping-particle":"","parse-names":false,"suffix":""},{"dropping-particle":"","family":"Siebert","given":"Stefan J.","non-dropping-particle":"","parse-names":false,"suffix":""},{"dropping-particle":"","family":"Silva","given":"Fernando A.B.","non-dropping-particle":"","parse-names":false,"suffix":""},{"dropping-particle":"","family":"Simonetti","given":"Javier A.","non-dropping-particle":"","parse-names":false,"suffix":""},{"dropping-particle":"","family":"Slade","given":"Eleanor M.","non-dropping-particle":"","parse-names":false,"suffix":""},{"dropping-particle":"","family":"Smith","given":"Jo","non-dropping-particle":"","parse-names":false,"suffix":""},{"dropping-particle":"","family":"Smith-Pardo","given":"Allan H.","non-dropping-particle":"","parse-names":false,"suffix":""},{"dropping-particle":"","family":"Sodhi","given":"Navjot S.","non-dropping-particle":"","parse-names":false,"suffix":""},{"dropping-particle":"","family":"Somarriba","given":"Eduardo J.","non-dropping-particle":"","parse-names":false,"suffix":""},{"dropping-particle":"","family":"Sosa","given":"Ramón A.","non-dropping-particle":"","parse-names":false,"suffix":""},{"dropping-particle":"","family":"Soto Quiroga","given":"Grimaldo","non-dropping-particle":"","parse-names":false,"suffix":""},{"dropping-particle":"","family":"St-Laurent","given":"Martin Hugues","non-dropping-particle":"","parse-names":false,"suffix":""},{"dropping-particle":"","family":"Starzomski","given":"Brian M.","non-dropping-particle":"","parse-names":false,"suffix":""},{"dropping-particle":"","family":"Stefanescu","given":"Constanti","non-dropping-particle":"","parse-names":false,"suffix":""},{"dropping-particle":"","family":"Steffan-Dewenter","given":"Ingolf","non-dropping-particle":"","parse-names":false,"suffix":""},{"dropping-particle":"","family":"Stouffer","given":"Philip C.","non-dropping-particle":"","parse-names":false,"suffix":""},{"dropping-particle":"","family":"Stout","given":"Jane C.","non-dropping-particle":"","parse-names":false,"suffix":""},{"dropping-particle":"","family":"Strauch","given":"Ayron M.","non-dropping-particle":"","parse-names":false,"suffix":""},{"dropping-particle":"","family":"Struebig","given":"Matthew J.","non-dropping-particle":"","parse-names":false,"suffix":""},{"dropping-particle":"","family":"Su","given":"Zhimin","non-dropping-particle":"","parse-names":false,"suffix":""},{"dropping-particle":"","family":"Suarez-Rubio","given":"Marcela","non-dropping-particle":"","parse-names":false,"suffix":""},{"dropping-particle":"","family":"Sugiura","given":"Shinji","non-dropping-particle":"","parse-names":false,"suffix":""},{"dropping-particle":"","family":"Summerville","given":"Keith S.","non-dropping-particle":"","parse-names":false,"suffix":""},{"dropping-particle":"","family":"Sung","given":"Yik Hei","non-dropping-particle":"","parse-names":false,"suffix":""},{"dropping-particle":"","family":"Sutrisno","given":"Hari","non-dropping-particle":"","parse-names":false,"suffix":""},{"dropping-particle":"","family":"Svenning","given":"Jens Christian","non-dropping-particle":"","parse-names":false,"suffix":""},{"dropping-particle":"","family":"Teder","given":"Tiit","non-dropping-particle":"","parse-names":false,"suffix":""},{"dropping-particle":"","family":"Threlfall","given":"Caragh G.","non-dropping-particle":"","parse-names":false,"suffix":""},{"dropping-particle":"","family":"Tiitsaar","given":"Anu","non-dropping-particle":"","parse-names":false,"suffix":""},{"dropping-particle":"","family":"Todd","given":"Jacqui H.","non-dropping-particle":"","parse-names":false,"suffix":""},{"dropping-particle":"","family":"Tonietto","given":"Rebecca K.","non-dropping-particle":"","parse-names":false,"suffix":""},{"dropping-particle":"","family":"Torre","given":"Ignasi","non-dropping-particle":"","parse-names":false,"suffix":""},{"dropping-particle":"","family":"Tóthmérész","given":"Béla","non-dropping-particle":"","parse-names":false,"suffix":""},{"dropping-particle":"","family":"Tscharntke","given":"Teja","non-dropping-particle":"","parse-names":false,"suffix":""},{"dropping-particle":"","family":"Turner","given":"Edgar C.","non-dropping-particle":"","parse-names":false,"suffix":""},{"dropping-particle":"","family":"Tylianakis","given":"Jason M.","non-dropping-particle":"","parse-names":false,"suffix":""},{"dropping-particle":"","family":"Uehara-Prado","given":"Marcio","non-dropping-particle":"","parse-names":false,"suffix":""},{"dropping-particle":"","family":"Urbina-Cardona","given":"Nicolas","non-dropping-particle":"","parse-names":false,"suffix":""},{"dropping-particle":"","family":"Vallan","given":"Denis","non-dropping-particle":"","parse-names":false,"suffix":""},{"dropping-particle":"","family":"Vanbergen","given":"Adam J.","non-dropping-particle":"","parse-names":false,"suffix":""},{"dropping-particle":"","family":"Vasconcelos","given":"Heraldo L.","non-dropping-particle":"","parse-names":false,"suffix":""},{"dropping-particle":"","family":"Vassilev","given":"Kiril","non-dropping-particle":"","parse-names":false,"suffix":""},{"dropping-particle":"","family":"Verboven","given":"Hans A.F.","non-dropping-particle":"","parse-names":false,"suffix":""},{"dropping-particle":"","family":"Verdasca","given":"Maria João","non-dropping-particle":"","parse-names":false,"suffix":""},{"dropping-particle":"","family":"Verdú","given":"José R.","non-dropping-particle":"","parse-names":false,"suffix":""},{"dropping-particle":"","family":"Vergara","given":"Carlos H.","non-dropping-particle":"","parse-names":false,"suffix":""},{"dropping-particle":"","family":"Vergara","given":"Pablo M.","non-dropping-particle":"","parse-names":false,"suffix":""},{"dropping-particle":"","family":"Verhulst","given":"Jort","non-dropping-particle":"","parse-names":false,"suffix":""},{"dropping-particle":"","family":"Virgilio","given":"Massimiliano","non-dropping-particle":"","parse-names":false,"suffix":""},{"dropping-particle":"Van","family":"Vu","given":"Lien","non-dropping-particle":"","parse-names":false,"suffix":""},{"dropping-particle":"","family":"Waite","given":"Edward M.","non-dropping-particle":"","parse-names":false,"suffix":""},{"dropping-particle":"","family":"Walker","given":"Tony R.","non-dropping-particle":"","parse-names":false,"suffix":""},{"dropping-particle":"","family":"Wang","given":"Hua Feng","non-dropping-particle":"","parse-names":false,"suffix":""},{"dropping-particle":"","family":"Wang","given":"Yanping","non-dropping-particle":"","parse-names":false,"suffix":""},{"dropping-particle":"","family":"Watling","given":"James I.","non-dropping-particle":"","parse-names":false,"suffix":""},{"dropping-particle":"","family":"Weller","given":"Britta","non-dropping-particle":"","parse-names":false,"suffix":""},{"dropping-particle":"","family":"Wells","given":"Konstans","non-dropping-particle":"","parse-names":false,"suffix":""},{"dropping-particle":"","family":"Westphal","given":"Catrin","non-dropping-particle":"","parse-names":false,"suffix":""},{"dropping-particle":"","family":"Wiafe","given":"Edward D.","non-dropping-particle":"","parse-names":false,"suffix":""},{"dropping-particle":"","family":"Williams","given":"Christopher D.","non-dropping-particle":"","parse-names":false,"suffix":""},{"dropping-particle":"","family":"Willig","given":"Michael R.","non-dropping-particle":"","parse-names":false,"suffix":""},{"dropping-particle":"","family":"Woinarski","given":"John C.Z.","non-dropping-particle":"","parse-names":false,"suffix":""},{"dropping-particle":"","family":"Wolf","given":"Jan H.D.","non-dropping-particle":"","parse-names":false,"suffix":""},{"dropping-particle":"","family":"Wolters","given":"Volkmar","non-dropping-particle":"","parse-names":false,"suffix":""},{"dropping-particle":"","family":"Woodcock","given":"Ben A.","non-dropping-particle":"","parse-names":false,"suffix":""},{"dropping-particle":"","family":"Wu","given":"Jihua","non-dropping-particle":"","parse-names":false,"suffix":""},{"dropping-particle":"","family":"Wunderle","given":"Joseph M.","non-dropping-particle":"","parse-names":false,"suffix":""},{"dropping-particle":"","family":"Yamaura","given":"Yuichi","non-dropping-particle":"","parse-names":false,"suffix":""},{"dropping-particle":"","family":"Yoshikura","given":"Satoko","non-dropping-particle":"","parse-names":false,"suffix":""},{"dropping-particle":"","family":"Yu","given":"Douglas W.","non-dropping-particle":"","parse-names":false,"suffix":""},{"dropping-particle":"","family":"Zaitsev","given":"Andrey S.","non-dropping-particle":"","parse-names":false,"suffix":""},{"dropping-particle":"","family":"Zeidler","given":"Juliane","non-dropping-particle":"","parse-names":false,"suffix":""},{"dropping-particle":"","family":"Zou","given":"Fasheng","non-dropping-particle":"","parse-names":false,"suffix":""},{"dropping-particle":"","family":"Collen","given":"Ben","non-dropping-particle":"","parse-names":false,"suffix":""},{"dropping-particle":"","family":"Ewers","given":"Rob M.","non-dropping-particle":"","parse-names":false,"suffix":""},{"dropping-particle":"","family":"Mace","given":"Georgina M.","non-dropping-particle":"","parse-names":false,"suffix":""},{"dropping-particle":"","family":"Purves","given":"Drew W.","non-dropping-particle":"","parse-names":false,"suffix":""},{"dropping-particle":"","family":"Scharlemann","given":"Jörn P.W.","non-dropping-particle":"","parse-names":false,"suffix":""},{"dropping-particle":"","family":"Purvis","given":"Andy","non-dropping-particle":"","parse-names":false,"suffix":""}],"container-title":"Ecology and Evolution","id":"ITEM-2","issue":"1","issued":{"date-parts":[["2017","1"]]},"page":"145-188","title":"The database of the PREDICTS (Projecting Responses of Ecological Diversity In Changing Terrestrial Systems) project","type":"article-journal","volume":"7"},"uris":["http://www.mendeley.com/documents/?uuid=a0e534b2-24a2-47cf-8b33-6a851d431bc4"]}],"mendeley":{"formattedCitation":"(Hudson &lt;i&gt;et al.&lt;/i&gt; 2014, 2017)","plainTextFormattedCitation":"(Hudson et al. 2014, 2017)","previouslyFormattedCitation":"(Hudson &lt;i&gt;et al.&lt;/i&gt; 2014, 2017)"},"properties":{"noteIndex":0},"schema":"https://github.com/citation-style-language/schema/raw/master/csl-citation.json"}</w:instrText>
-      </w:r>
-      <w:r>
-        <w:rPr>
-          <w:rFonts w:ascii="Times New Roman" w:hAnsi="Times New Roman" w:cs="Times New Roman"/>
-          <w:sz w:val="24"/>
-          <w:szCs w:val="24"/>
-        </w:rPr>
-        <w:fldChar w:fldCharType="separate"/>
-      </w:r>
-      <w:r>
-        <w:rPr>
-          <w:rFonts w:ascii="Times New Roman" w:hAnsi="Times New Roman" w:cs="Times New Roman"/>
-          <w:noProof/>
-          <w:sz w:val="24"/>
-          <w:szCs w:val="24"/>
-        </w:rPr>
-        <w:t xml:space="preserve">(Hudson </w:t>
-      </w:r>
-      <w:r>
-        <w:rPr>
-          <w:rFonts w:ascii="Times New Roman" w:hAnsi="Times New Roman" w:cs="Times New Roman"/>
-          <w:i/>
-          <w:noProof/>
-          <w:sz w:val="24"/>
-          <w:szCs w:val="24"/>
-        </w:rPr>
-        <w:t>et al.</w:t>
-      </w:r>
-      <w:r>
-        <w:rPr>
-          <w:rFonts w:ascii="Times New Roman" w:hAnsi="Times New Roman" w:cs="Times New Roman"/>
-          <w:noProof/>
-          <w:sz w:val="24"/>
-          <w:szCs w:val="24"/>
-        </w:rPr>
-        <w:t xml:space="preserve"> 2014, 2017)</w:t>
-      </w:r>
-      <w:r>
-        <w:rPr>
-          <w:rFonts w:ascii="Times New Roman" w:hAnsi="Times New Roman" w:cs="Times New Roman"/>
-          <w:sz w:val="24"/>
-          <w:szCs w:val="24"/>
-        </w:rPr>
-        <w:fldChar w:fldCharType="end"/>
-      </w:r>
-      <w:r>
-        <w:rPr>
-          <w:rFonts w:ascii="Times New Roman" w:hAnsi="Times New Roman" w:cs="Times New Roman"/>
-          <w:sz w:val="24"/>
-          <w:szCs w:val="24"/>
-        </w:rPr>
-        <w:t>,</w:t>
-      </w:r>
-      <w:r>
-        <w:rPr>
-          <w:rFonts w:ascii="Times New Roman" w:hAnsi="Times New Roman" w:cs="Times New Roman"/>
-          <w:sz w:val="24"/>
-          <w:szCs w:val="24"/>
-        </w:rPr>
-        <w:t xml:space="preserve"> with </w:t>
-      </w:r>
-      <w:r>
-        <w:rPr>
-          <w:rFonts w:ascii="Times New Roman" w:hAnsi="Times New Roman" w:cs="Times New Roman"/>
-          <w:sz w:val="24"/>
-          <w:szCs w:val="24"/>
-        </w:rPr>
-        <w:t>remotely-sensed en</w:t>
-      </w:r>
-      <w:r>
-        <w:rPr>
-          <w:rFonts w:ascii="Times New Roman" w:hAnsi="Times New Roman" w:cs="Times New Roman"/>
-          <w:sz w:val="24"/>
-          <w:szCs w:val="24"/>
-        </w:rPr>
-        <w:t>vironmental predictors</w:t>
-      </w:r>
-      <w:r>
-        <w:rPr>
-          <w:rFonts w:ascii="Times New Roman" w:hAnsi="Times New Roman" w:cs="Times New Roman"/>
-          <w:sz w:val="24"/>
-          <w:szCs w:val="24"/>
-        </w:rPr>
-        <w:t xml:space="preserve">, specifically with </w:t>
-      </w:r>
-      <w:r>
-        <w:rPr>
-          <w:rFonts w:ascii="Times New Roman" w:hAnsi="Times New Roman" w:cs="Times New Roman"/>
-          <w:sz w:val="24"/>
-          <w:szCs w:val="24"/>
-        </w:rPr>
-        <w:t xml:space="preserve">vegetation availability </w:t>
-      </w:r>
-      <w:r>
-        <w:rPr>
-          <w:rFonts w:ascii="Times New Roman" w:hAnsi="Times New Roman" w:cs="Times New Roman"/>
-          <w:sz w:val="24"/>
-          <w:szCs w:val="24"/>
-        </w:rPr>
-        <w:fldChar w:fldCharType="begin" w:fldLock="1"/>
-      </w:r>
-      <w:r>
-        <w:rPr>
-          <w:rFonts w:ascii="Times New Roman" w:hAnsi="Times New Roman" w:cs="Times New Roman"/>
-          <w:sz w:val="24"/>
-          <w:szCs w:val="24"/>
-        </w:rPr>
-        <w:instrText>ADDIN CSL_CITATION {"citationItems":[{"id":"ITEM-1","itemData":{"DOI":"10.1017/S1464793104006517","ISBN":"1464-7931","ISSN":"1469-185X","PMID":"15727036","abstract":"Correlations between the amount of energy received by an assemblage and the number of species that it contains are very general, and at the macro-scale such species–energy relationships typically follow a monotonically increasing curve. Whilst the ecological literature contains frequent reports of such relationships, debate on their causal mechanisms is limited and typically focuses on the role of energy availability in controlling the number of individuals in an assemblage. Assemblages from high-energy areas may contain more individuals enabling species to maintain larger, more viable populations, whose lower extinction risk elevates species richness. Other mechanisms have, however, also been suggested. Here we identify and clarify nine principal mechanisms that may generate positive species–energy relationships at the macro-scale. We critically assess their assumptions and applicability over a range of spatial scales, derive predictions for each and assess the evidence that supports or refutes them. Our synthesis demonstrates that all mechanisms share at least one of their predictions with an alternative mechanism. Some previous studies of species–energy relationships appear not to have recognised the extent of shared predictions, and this may detract from their contribution to the debate on causal mechanisms. The combination of predictions and assumptions made by each mechanism is, however, unique, suggesting that, in principle, conclusive tests are possible. Sufficient testing of all mechanisms has yet to be conducted, and no single mechanism currently has unequivocal support. Each may contribute to species–energy relationships in some circumstances, but some mechanisms are unlikely to act simultaneously. Moreover, a limited number appear particularly likely to contribute frequently to species–energy relationships at the macro-scale. The increased population size, niche position and diversification rate mechanisms are particularly noteworthy in this context.","author":[{"dropping-particle":"","family":"Evans","given":"Karl L.","non-dropping-particle":"","parse-names":false,"suffix":""},{"dropping-particle":"","family":"Warren","given":"Philip H.","non-dropping-particle":"","parse-names":false,"suffix":""},{"dropping-particle":"","family":"Gaston","given":"Kevin J.","non-dropping-particle":"","parse-names":false,"suffix":""}],"container-title":"Biological Reviews","id":"ITEM-1","issue":"01","issued":{"date-parts":[["2005"]]},"page":"1–25","title":"Species–energy relationships at the macroecological scale: a review of the mechanisms","type":"article-journal","volume":"80"},"uris":["http://www.mendeley.com/documents/?uuid=270a192d-b91f-4a06-98dd-707af0c6b680"]},{"id":"ITEM-2","itemData":{"DOI":"10.1111/ddi.12270","ISSN":"13669516","abstract":"AimGlobal environmental change, through anthropogenic activities and climatic changes, is promoting broad-scale alterations to energy availability across the world's ecosystems. However, spatio-temporal variation in available energy is a key driver of animals' life histories, movement patterns and abundance, thus shaping the global distribution of individuals and species. As such, there is an increasing need to understand how and where changes to energy availability will produce the greatest impacts on animal ecology, and ultimately on the distribution of biodiversity. LocationGlobal. MethodsWe compiled data from the published literature where attempts (n=171) have been made to find linkages between prevailing energy availability (primary productivity, indexed by the Normalized Difference Vegetation Index; NDVI) and ecological parameters (abundance, distribution and life histories) for bird and mammal species. We extracted information on trophic level (diet) and body mass for the species considered in these studies, as well as long-term site-specific average energy availability, and levels of seasonality and interannual stability (all indexed using NDVI-based metrics as proxies). We conducted a GLMM analysis to assess how these variables may structure the variability in the reported linkages between prevailing energy availability and the considered ecological parameters. ResultsOur analysis revealed that the strength of the reported relationships between metrics of prevailing energy availability and ecological parameters was highest in environments with high long-term interannual stability in available energy, and for larger, non-carnivorous animals. Importantly, we found no support for an influence of long-term site-specific average energy availability on the strength of these relationships. Main conclusionsOverall, our results support the hypothesis that temporal stability in energy availability is a key factor controlling animal ecology over total available energy itself. These results may have some important implications for the future health and conservation requirements of currently largely stable regions under global environmental change.","author":[{"dropping-particle":"","family":"Duncan","given":"Clare","non-dropping-particle":"","parse-names":false,"suffix":""},{"dropping-particle":"","family":"Chauvenet","given":"Aliénor L M","non-dropping-particle":"","parse-names":false,"suffix":""},{"dropping-particle":"","family":"Brown","given":"Molly E","non-dropping-particle":"","parse-names":false,"suffix":""},{"dropping-particle":"","family":"Pettorelli","given":"Nathalie","non-dropping-particle":"","parse-names":false,"suffix":""}],"container-title":"Diversity and Distributions","editor":[{"dropping-particle":"","family":"Heikkinen","given":"Risto","non-dropping-particle":"","parse-names":false,"suffix":""}],"id":"ITEM-2","issue":"3","issued":{"date-parts":[["2015","3"]]},"page":"290-301","title":"Energy availability, spatio-temporal variability and implications for animal ecology","type":"article-journal","volume":"21"},"uris":["http://www.mendeley.com/documents/?uuid=5a88de18-31fc-4c01-897a-2a9baa73f090"]},{"id":"ITEM-3","itemData":{"DOI":"10.1111/ele.12277","ISBN":"1461-0248","ISSN":"1461023X","PMID":"24751205","abstract":"Environmental heterogeneity is regarded as one of the most important factors governing species richness gradients. An increase in available niche space, provision of refuges and opportunities for isolation and divergent adaptation are thought to enhance species coexistence, persistence and diversification. However, the extent and generality of positive heterogeneity–richness relationships are still debated. Apart from widespread evidence supporting positive relationships, negative and hump-shaped relationships have also been reported. In a meta-analysis of 1148 data points from 192 studies worldwide, we examine the strength and direction of the relationship between spatial environmental heterogeneity and species richness of terrestrial plants and animals. We find that separate effects of heterogeneity in land cover, vegetation, climate, soil and topography are significantly positive, with vegetation and topographic heterogeneity showing particularly strong associations with species richness. The use of equal-area study units, spatial grain and spatial extent emerge as key factors influencing the strength of heterogeneity–richness relationships, highlighting the pervasive influence of spatial scale in heterogeneity–richness studies. We provide the first quantitative support for the generality of positive heterogeneity–richness relationships across heterogeneity components, habitat types, taxa and spatial scales from landscape to global extents, and identify specific needs for future comparative heterogeneity–richness research.","author":[{"dropping-particle":"","family":"Stein","given":"Anke","non-dropping-particle":"","parse-names":false,"suffix":""},{"dropping-particle":"","family":"Gerstner","given":"Katharina","non-dropping-particle":"","parse-names":false,"suffix":""},{"dropping-particle":"","family":"Kreft","given":"Holger","non-dropping-particle":"","parse-names":false,"suffix":""}],"container-title":"Ecology Letters","editor":[{"dropping-particle":"","family":"Arita","given":"Hector","non-dropping-particle":"","parse-names":false,"suffix":""}],"id":"ITEM-3","issue":"7","issued":{"date-parts":[["2014","7"]]},"page":"866-880","title":"Environmental heterogeneity as a universal driver of species richness across taxa, biomes and spatial scales","type":"article-journal","volume":"17"},"uris":["http://www.mendeley.com/documents/?uuid=019135d5-7579-4e68-b732-d8ebdeffc838"]}],"mendeley":{"formattedCitation":"(Evans &lt;i&gt;et al.&lt;/i&gt; 2005; Stein &lt;i&gt;et al.&lt;/i&gt; 2014; Duncan &lt;i&gt;et al.&lt;/i&gt; 2015)","plainTextFormattedCitation":"(Evans et al. 2005; Stein et al. 2014; Duncan et al. 2015)","previouslyFormattedCitation":"(Evans &lt;i&gt;et al.&lt;/i&gt; 2005; Stein &lt;i&gt;et al.&lt;/i&gt; 2014; Duncan &lt;i&gt;et al.&lt;/i&gt; 2015)"},"properties":{"noteIndex":0},"schema":"https://github.com/citation-style-language/schema/raw/master/csl-citation.json"}</w:instrText>
-      </w:r>
-      <w:r>
-        <w:rPr>
-          <w:rFonts w:ascii="Times New Roman" w:hAnsi="Times New Roman" w:cs="Times New Roman"/>
-          <w:sz w:val="24"/>
-          <w:szCs w:val="24"/>
-        </w:rPr>
-        <w:fldChar w:fldCharType="separate"/>
-      </w:r>
-      <w:r>
-        <w:rPr>
-          <w:rFonts w:ascii="Times New Roman" w:hAnsi="Times New Roman" w:cs="Times New Roman"/>
-          <w:noProof/>
-          <w:sz w:val="24"/>
-          <w:szCs w:val="24"/>
-        </w:rPr>
-        <w:t xml:space="preserve">(Evans </w:t>
-      </w:r>
-      <w:r>
-        <w:rPr>
-          <w:rFonts w:ascii="Times New Roman" w:hAnsi="Times New Roman" w:cs="Times New Roman"/>
-          <w:i/>
-          <w:noProof/>
-          <w:sz w:val="24"/>
-          <w:szCs w:val="24"/>
-        </w:rPr>
-        <w:t>et al.</w:t>
-      </w:r>
-      <w:r>
-        <w:rPr>
-          <w:rFonts w:ascii="Times New Roman" w:hAnsi="Times New Roman" w:cs="Times New Roman"/>
-          <w:noProof/>
-          <w:sz w:val="24"/>
-          <w:szCs w:val="24"/>
-        </w:rPr>
-        <w:t xml:space="preserve"> 2005; Stein </w:t>
-      </w:r>
-      <w:r>
-        <w:rPr>
-          <w:rFonts w:ascii="Times New Roman" w:hAnsi="Times New Roman" w:cs="Times New Roman"/>
-          <w:i/>
-          <w:noProof/>
-          <w:sz w:val="24"/>
-          <w:szCs w:val="24"/>
-        </w:rPr>
-        <w:t>et al.</w:t>
-      </w:r>
-      <w:r>
-        <w:rPr>
-          <w:rFonts w:ascii="Times New Roman" w:hAnsi="Times New Roman" w:cs="Times New Roman"/>
-          <w:noProof/>
-          <w:sz w:val="24"/>
-          <w:szCs w:val="24"/>
-        </w:rPr>
-        <w:t xml:space="preserve"> 2014; Duncan </w:t>
-      </w:r>
-      <w:r>
-        <w:rPr>
-          <w:rFonts w:ascii="Times New Roman" w:hAnsi="Times New Roman" w:cs="Times New Roman"/>
-          <w:i/>
-          <w:noProof/>
-          <w:sz w:val="24"/>
-          <w:szCs w:val="24"/>
-        </w:rPr>
-        <w:t>et al.</w:t>
-      </w:r>
-      <w:r>
-        <w:rPr>
-          <w:rFonts w:ascii="Times New Roman" w:hAnsi="Times New Roman" w:cs="Times New Roman"/>
-          <w:noProof/>
-          <w:sz w:val="24"/>
-          <w:szCs w:val="24"/>
-        </w:rPr>
-        <w:t xml:space="preserve"> 2015)</w:t>
-      </w:r>
-      <w:r>
-        <w:rPr>
-          <w:rFonts w:ascii="Times New Roman" w:hAnsi="Times New Roman" w:cs="Times New Roman"/>
-          <w:sz w:val="24"/>
-          <w:szCs w:val="24"/>
-        </w:rPr>
-        <w:fldChar w:fldCharType="end"/>
-      </w:r>
-      <w:r>
-        <w:rPr>
-          <w:rFonts w:ascii="Times New Roman" w:hAnsi="Times New Roman" w:cs="Times New Roman"/>
-          <w:sz w:val="24"/>
-          <w:szCs w:val="24"/>
-        </w:rPr>
-        <w:t xml:space="preserve"> and </w:t>
-      </w:r>
-      <w:r>
-        <w:rPr>
-          <w:rFonts w:ascii="Times New Roman" w:hAnsi="Times New Roman" w:cs="Times New Roman"/>
-          <w:sz w:val="24"/>
-          <w:szCs w:val="24"/>
-        </w:rPr>
-        <w:t xml:space="preserve">spectral variability </w:t>
-      </w:r>
-      <w:r>
-        <w:rPr>
-          <w:rFonts w:ascii="Times New Roman" w:hAnsi="Times New Roman" w:cs="Times New Roman"/>
-          <w:sz w:val="24"/>
-          <w:szCs w:val="24"/>
-        </w:rPr>
-        <w:fldChar w:fldCharType="begin" w:fldLock="1"/>
-      </w:r>
-      <w:r>
-        <w:rPr>
-          <w:rFonts w:ascii="Times New Roman" w:hAnsi="Times New Roman" w:cs="Times New Roman"/>
-          <w:sz w:val="24"/>
-          <w:szCs w:val="24"/>
-        </w:rPr>
-        <w:instrText>ADDIN CSL_CITATION {"citationItems":[{"id":"ITEM-1","itemData":{"DOI":"10.1016/j.ecoinf.2010.06.001","ISBN":"1574-9541","ISSN":"15749541","abstract":"Environmental heterogeneity is considered to be one of the main factors associated with biodiversity given that areas with highly heterogeneous environments can host more species due to their higher number of available niches. In this view, spatial variability extracted from remotely sensed images has been used as a proxy of species diversity, as these data provide an inexpensive means of deriving environmental information for large areas in a consistent and regular manner. The aim of this review is to provide an overview of the state of the art in the use of spectral heterogeneity for estimating species diversity. We will examine a number of issues related to this theme, dealing with: i) the main sensors used for biodiversity monitoring, ii) scale matching problems between remotely sensed and field diversity data, iii) spectral heterogeneity measurement techniques, iv) types of species taxonomic diversity measures and how they influence the relationship between spectral and species diversity, v) spectral versus genetic diversity, and vi) modeling procedures for relating spectral and species diversity. Our review suggests that remotely sensed spectral heterogeneity information provides a crucial baseline for rapid estimation or prediction of biodiversity attributes and hotspots in space and time. ?? 2010 Elsevier B.V.","author":[{"dropping-particle":"","family":"Rocchini","given":"Duccio","non-dropping-particle":"","parse-names":false,"suffix":""},{"dropping-particle":"","family":"Balkenhol","given":"Niko","non-dropping-particle":"","parse-names":false,"suffix":""},{"dropping-particle":"","family":"Carter","given":"Gregory a.","non-dropping-particle":"","parse-names":false,"suffix":""},{"dropping-particle":"","family":"Foody","given":"Giles M.","non-dropping-particle":"","parse-names":false,"suffix":""},{"dropping-particle":"","family":"Gillespie","given":"Thomas W.","non-dropping-particle":"","parse-names":false,"suffix":""},{"dropping-particle":"","family":"He","given":"Kate S.","non-dropping-particle":"","parse-names":false,"suffix":""},{"dropping-particle":"","family":"Kark","given":"Salit","non-dropping-particle":"","parse-names":false,"suffix":""},{"dropping-particle":"","family":"Levin","given":"Noam","non-dropping-particle":"","parse-names":false,"suffix":""},{"dropping-particle":"","family":"Lucas","given":"Kelly","non-dropping-particle":"","parse-names":false,"suffix":""},{"dropping-particle":"","family":"Luoto","given":"Miska","non-dropping-particle":"","parse-names":false,"suffix":""},{"dropping-particle":"","family":"Nagendra","given":"Harini","non-dropping-particle":"","parse-names":false,"suffix":""},{"dropping-particle":"","family":"Oldeland","given":"Jens","non-dropping-particle":"","parse-names":false,"suffix":""},{"dropping-particle":"","family":"Ricotta","given":"Carlo","non-dropping-particle":"","parse-names":false,"suffix":""},{"dropping-particle":"","family":"Southworth","given":"Jane","non-dropping-particle":"","parse-names":false,"suffix":""},{"dropping-particle":"","family":"Neteler","given":"Markus","non-dropping-particle":"","parse-names":false,"suffix":""}],"container-title":"Ecological Informatics","id":"ITEM-1","issue":"5","issued":{"date-parts":[["2010"]]},"page":"318-329","publisher":"Elsevier B.V.","title":"Remotely sensed spectral heterogeneity as a proxy of species diversity: Recent advances and open challenges","type":"article-journal","volume":"5"},"uris":["http://www.mendeley.com/documents/?uuid=44df6ae4-617d-48be-8466-5c179818f8a1"]}],"mendeley":{"formattedCitation":"(Rocchini &lt;i&gt;et al.&lt;/i&gt; 2010)","plainTextFormattedCitation":"(Rocchini et al. 2010)","previouslyFormattedCitation":"(Rocchini &lt;i&gt;et al.&lt;/i&gt; 2010)"},"properties":{"noteIndex":0},"schema":"https://github.com/citation-style-language/schema/raw/master/csl-citation.json"}</w:instrText>
-      </w:r>
-      <w:r>
-        <w:rPr>
-          <w:rFonts w:ascii="Times New Roman" w:hAnsi="Times New Roman" w:cs="Times New Roman"/>
-          <w:sz w:val="24"/>
-          <w:szCs w:val="24"/>
-        </w:rPr>
-        <w:fldChar w:fldCharType="separate"/>
-      </w:r>
-      <w:r>
-        <w:rPr>
-          <w:rFonts w:ascii="Times New Roman" w:hAnsi="Times New Roman" w:cs="Times New Roman"/>
-          <w:noProof/>
-          <w:sz w:val="24"/>
-          <w:szCs w:val="24"/>
-        </w:rPr>
-        <w:t xml:space="preserve">(Rocchini </w:t>
-      </w:r>
-      <w:r>
-        <w:rPr>
-          <w:rFonts w:ascii="Times New Roman" w:hAnsi="Times New Roman" w:cs="Times New Roman"/>
-          <w:i/>
-          <w:noProof/>
-          <w:sz w:val="24"/>
-          <w:szCs w:val="24"/>
-        </w:rPr>
-        <w:t>et al.</w:t>
-      </w:r>
-      <w:r>
-        <w:rPr>
-          <w:rFonts w:ascii="Times New Roman" w:hAnsi="Times New Roman" w:cs="Times New Roman"/>
-          <w:noProof/>
-          <w:sz w:val="24"/>
-          <w:szCs w:val="24"/>
-        </w:rPr>
-        <w:t xml:space="preserve"> 2010)</w:t>
-      </w:r>
-      <w:r>
-        <w:rPr>
-          <w:rFonts w:ascii="Times New Roman" w:hAnsi="Times New Roman" w:cs="Times New Roman"/>
-          <w:sz w:val="24"/>
-          <w:szCs w:val="24"/>
-        </w:rPr>
-        <w:fldChar w:fldCharType="end"/>
-      </w:r>
-      <w:r>
-        <w:rPr>
-          <w:rFonts w:ascii="Times New Roman" w:hAnsi="Times New Roman" w:cs="Times New Roman"/>
-          <w:sz w:val="24"/>
-          <w:szCs w:val="24"/>
-        </w:rPr>
-        <w:t>. Using hierarchical Bayesian models</w:t>
-      </w:r>
-      <w:r>
-        <w:rPr>
-          <w:rFonts w:ascii="Times New Roman" w:hAnsi="Times New Roman" w:cs="Times New Roman"/>
-          <w:sz w:val="24"/>
-          <w:szCs w:val="24"/>
-        </w:rPr>
-        <w:t>,</w:t>
-      </w:r>
-      <w:r>
-        <w:rPr>
-          <w:rFonts w:ascii="Times New Roman" w:hAnsi="Times New Roman" w:cs="Times New Roman"/>
-          <w:sz w:val="24"/>
-          <w:szCs w:val="24"/>
-        </w:rPr>
-        <w:t xml:space="preserve"> I then assess the predictive power and precision of </w:t>
-      </w:r>
-      <w:r>
-        <w:rPr>
-          <w:rFonts w:ascii="Times New Roman" w:hAnsi="Times New Roman" w:cs="Times New Roman"/>
-          <w:sz w:val="24"/>
-          <w:szCs w:val="24"/>
-        </w:rPr>
-        <w:t>the</w:t>
-      </w:r>
-      <w:r>
-        <w:rPr>
-          <w:rFonts w:ascii="Times New Roman" w:hAnsi="Times New Roman" w:cs="Times New Roman"/>
-          <w:sz w:val="24"/>
-          <w:szCs w:val="24"/>
-        </w:rPr>
-        <w:t xml:space="preserve">se </w:t>
-      </w:r>
-      <w:r>
-        <w:rPr>
-          <w:rFonts w:ascii="Times New Roman" w:hAnsi="Times New Roman" w:cs="Times New Roman"/>
-          <w:sz w:val="24"/>
-          <w:szCs w:val="24"/>
-        </w:rPr>
-        <w:t>relationships within the same</w:t>
-      </w:r>
-      <w:r>
-        <w:rPr>
-          <w:rFonts w:ascii="Times New Roman" w:hAnsi="Times New Roman" w:cs="Times New Roman"/>
-          <w:sz w:val="24"/>
-          <w:szCs w:val="24"/>
-        </w:rPr>
-        <w:t xml:space="preserve"> and different</w:t>
-      </w:r>
-      <w:r>
-        <w:rPr>
-          <w:rFonts w:ascii="Times New Roman" w:hAnsi="Times New Roman" w:cs="Times New Roman"/>
-          <w:sz w:val="24"/>
-          <w:szCs w:val="24"/>
-        </w:rPr>
-        <w:t xml:space="preserve"> environmental space</w:t>
-      </w:r>
-      <w:r>
-        <w:rPr>
-          <w:rFonts w:ascii="Times New Roman" w:hAnsi="Times New Roman" w:cs="Times New Roman"/>
-          <w:sz w:val="24"/>
-          <w:szCs w:val="24"/>
-        </w:rPr>
-        <w:t xml:space="preserve"> and taxonomic groups</w:t>
-      </w:r>
-      <w:r>
-        <w:rPr>
-          <w:rFonts w:ascii="Times New Roman" w:hAnsi="Times New Roman" w:cs="Times New Roman"/>
-          <w:sz w:val="24"/>
-          <w:szCs w:val="24"/>
-        </w:rPr>
-        <w:t xml:space="preserve"> </w:t>
-      </w:r>
-      <w:r>
-        <w:rPr>
-          <w:rFonts w:ascii="Times New Roman" w:hAnsi="Times New Roman" w:cs="Times New Roman"/>
-          <w:sz w:val="24"/>
-          <w:szCs w:val="24"/>
-        </w:rPr>
-        <w:t xml:space="preserve">(Figure 1). </w:t>
-      </w:r>
-      <w:r>
-        <w:rPr>
-          <w:rFonts w:ascii="Times New Roman" w:hAnsi="Times New Roman" w:cs="Times New Roman"/>
-          <w:sz w:val="24"/>
-          <w:szCs w:val="24"/>
-        </w:rPr>
-        <w:t>It is my expectation that th</w:t>
-      </w:r>
-      <w:r>
-        <w:rPr>
-          <w:rFonts w:ascii="Times New Roman" w:hAnsi="Times New Roman" w:cs="Times New Roman"/>
-          <w:sz w:val="24"/>
-          <w:szCs w:val="24"/>
-        </w:rPr>
-        <w:t xml:space="preserve">e results of this study provide </w:t>
-      </w:r>
-      <w:r>
-        <w:rPr>
-          <w:rFonts w:ascii="Times New Roman" w:hAnsi="Times New Roman" w:cs="Times New Roman"/>
-          <w:sz w:val="24"/>
-          <w:szCs w:val="24"/>
-        </w:rPr>
-        <w:t>further understanding o</w:t>
-      </w:r>
-      <w:r>
-        <w:rPr>
-          <w:rFonts w:ascii="Times New Roman" w:hAnsi="Times New Roman" w:cs="Times New Roman"/>
-          <w:sz w:val="24"/>
-          <w:szCs w:val="24"/>
-        </w:rPr>
-        <w:t xml:space="preserve">n </w:t>
-      </w:r>
-      <w:r>
-        <w:rPr>
-          <w:rFonts w:ascii="Times New Roman" w:hAnsi="Times New Roman" w:cs="Times New Roman"/>
-          <w:sz w:val="24"/>
-          <w:szCs w:val="24"/>
-        </w:rPr>
-        <w:t xml:space="preserve">both </w:t>
-      </w:r>
-      <w:r>
-        <w:rPr>
-          <w:rFonts w:ascii="Times New Roman" w:hAnsi="Times New Roman" w:cs="Times New Roman"/>
-          <w:sz w:val="24"/>
-          <w:szCs w:val="24"/>
-        </w:rPr>
-        <w:t>the generality</w:t>
-      </w:r>
-      <w:r>
-        <w:rPr>
-          <w:rFonts w:ascii="Times New Roman" w:hAnsi="Times New Roman" w:cs="Times New Roman"/>
-          <w:sz w:val="24"/>
-          <w:szCs w:val="24"/>
-        </w:rPr>
-        <w:t xml:space="preserve"> and transferability</w:t>
-      </w:r>
-      <w:r>
-        <w:rPr>
-          <w:rFonts w:ascii="Times New Roman" w:hAnsi="Times New Roman" w:cs="Times New Roman"/>
-          <w:sz w:val="24"/>
-          <w:szCs w:val="24"/>
-        </w:rPr>
-        <w:t xml:space="preserve"> of </w:t>
-      </w:r>
-      <w:r>
-        <w:rPr>
-          <w:rFonts w:ascii="Times New Roman" w:hAnsi="Times New Roman" w:cs="Times New Roman"/>
-          <w:sz w:val="24"/>
-          <w:szCs w:val="24"/>
-        </w:rPr>
-        <w:t>bi</w:t>
-      </w:r>
-      <w:r>
-        <w:rPr>
-          <w:rFonts w:ascii="Times New Roman" w:hAnsi="Times New Roman" w:cs="Times New Roman"/>
-          <w:sz w:val="24"/>
-          <w:szCs w:val="24"/>
-        </w:rPr>
-        <w:t>odiversity-environment relationships</w:t>
-      </w:r>
-      <w:r>
-        <w:rPr>
-          <w:rFonts w:ascii="Times New Roman" w:hAnsi="Times New Roman" w:cs="Times New Roman"/>
-          <w:sz w:val="24"/>
-          <w:szCs w:val="24"/>
-        </w:rPr>
-        <w:t xml:space="preserve"> at local scales.</w:t>
-      </w:r>
-    </w:p>
-    <w:p>
-      <w:pPr>
-        <w:jc w:val="both"/>
-        <w:rPr>
-          <w:rFonts w:ascii="Times New Roman" w:hAnsi="Times New Roman" w:cs="Times New Roman"/>
-          <w:sz w:val="24"/>
-          <w:szCs w:val="24"/>
-        </w:rPr>
-      </w:pPr>
-    </w:p>
-    <w:p>
-      <w:pPr>
-        <w:jc w:val="both"/>
-        <w:rPr>
-          <w:rFonts w:ascii="Times New Roman" w:hAnsi="Times New Roman" w:cs="Times New Roman"/>
-          <w:sz w:val="24"/>
-          <w:szCs w:val="24"/>
-        </w:rPr>
-      </w:pPr>
-      <w:r>
-        <w:rPr>
-          <w:rFonts w:ascii="Times New Roman" w:hAnsi="Times New Roman" w:cs="Times New Roman"/>
-          <w:sz w:val="24"/>
-          <w:szCs w:val="24"/>
-        </w:rPr>
-        <w:t>In a way this study can also be understood as test of the space-for-time substitution in wider predictions</w:t>
-      </w:r>
-    </w:p>
-    <w:p>
-      <w:pPr>
-        <w:jc w:val="both"/>
-        <w:rPr>
-          <w:rFonts w:ascii="Times New Roman" w:hAnsi="Times New Roman" w:cs="Times New Roman"/>
-          <w:sz w:val="24"/>
-          <w:szCs w:val="24"/>
-        </w:rPr>
-      </w:pPr>
-    </w:p>
-    <w:p>
-      <w:pPr>
+        <w:t>P</w:t>
+      </w:r>
+      <w:r>
+        <w:rPr>
+          <w:rFonts w:ascii="Times New Roman" w:hAnsi="Times New Roman" w:cs="Times New Roman"/>
+          <w:sz w:val="24"/>
+          <w:szCs w:val="24"/>
+        </w:rPr>
+        <w:t xml:space="preserve">rojecting </w:t>
+      </w:r>
+      <w:r>
         <w:rPr>
           <w:rFonts w:ascii="Times New Roman" w:hAnsi="Times New Roman" w:cs="Times New Roman"/>
           <w:b/>
@@ -3244,7 +3875,16 @@
           <w:sz w:val="24"/>
           <w:szCs w:val="24"/>
         </w:rPr>
-      </w:pPr>
+        <w:t>R</w:t>
+      </w:r>
+      <w:r>
+        <w:rPr>
+          <w:rFonts w:ascii="Times New Roman" w:hAnsi="Times New Roman" w:cs="Times New Roman"/>
+          <w:sz w:val="24"/>
+          <w:szCs w:val="24"/>
+        </w:rPr>
+        <w:t xml:space="preserve">esponses of </w:t>
+      </w:r>
       <w:r>
         <w:rPr>
           <w:rFonts w:ascii="Times New Roman" w:hAnsi="Times New Roman" w:cs="Times New Roman"/>
@@ -3253,72 +3893,15 @@
           <w:sz w:val="24"/>
           <w:szCs w:val="24"/>
         </w:rPr>
-        <w:t>Methods:</w:t>
-      </w:r>
-    </w:p>
-    <w:p>
-      <w:pPr>
-        <w:rPr>
-          <w:rFonts w:ascii="Times New Roman" w:hAnsi="Times New Roman" w:cs="Times New Roman"/>
-          <w:i/>
-          <w:iCs/>
-          <w:sz w:val="24"/>
-          <w:szCs w:val="24"/>
-        </w:rPr>
-      </w:pPr>
-      <w:r>
-        <w:rPr>
-          <w:rFonts w:ascii="Times New Roman" w:hAnsi="Times New Roman" w:cs="Times New Roman"/>
-          <w:i/>
-          <w:iCs/>
-          <w:sz w:val="24"/>
-          <w:szCs w:val="24"/>
-        </w:rPr>
-        <w:t>Biodiversity d</w:t>
-      </w:r>
-      <w:r>
-        <w:rPr>
-          <w:rFonts w:ascii="Times New Roman" w:hAnsi="Times New Roman" w:cs="Times New Roman"/>
-          <w:i/>
-          <w:iCs/>
-          <w:sz w:val="24"/>
-          <w:szCs w:val="24"/>
-        </w:rPr>
-        <w:t>ata preparation</w:t>
-      </w:r>
-    </w:p>
-    <w:p>
-      <w:pPr>
-        <w:jc w:val="both"/>
-        <w:rPr>
-          <w:rFonts w:ascii="Times New Roman" w:hAnsi="Times New Roman" w:cs="Times New Roman"/>
-          <w:sz w:val="24"/>
-          <w:szCs w:val="24"/>
-        </w:rPr>
-      </w:pPr>
-      <w:r>
-        <w:rPr>
-          <w:rFonts w:ascii="Times New Roman" w:hAnsi="Times New Roman" w:cs="Times New Roman"/>
-          <w:sz w:val="24"/>
-          <w:szCs w:val="24"/>
-        </w:rPr>
-        <w:t xml:space="preserve">I took </w:t>
-      </w:r>
-      <w:r>
-        <w:rPr>
-          <w:rFonts w:ascii="Times New Roman" w:hAnsi="Times New Roman" w:cs="Times New Roman"/>
-          <w:sz w:val="24"/>
-          <w:szCs w:val="24"/>
-        </w:rPr>
-        <w:t>species assemblage</w:t>
-      </w:r>
-      <w:r>
-        <w:rPr>
-          <w:rFonts w:ascii="Times New Roman" w:hAnsi="Times New Roman" w:cs="Times New Roman"/>
-          <w:sz w:val="24"/>
-          <w:szCs w:val="24"/>
-        </w:rPr>
-        <w:t xml:space="preserve"> data from the global </w:t>
+        <w:t>E</w:t>
+      </w:r>
+      <w:r>
+        <w:rPr>
+          <w:rFonts w:ascii="Times New Roman" w:hAnsi="Times New Roman" w:cs="Times New Roman"/>
+          <w:sz w:val="24"/>
+          <w:szCs w:val="24"/>
+        </w:rPr>
+        <w:t xml:space="preserve">cological </w:t>
       </w:r>
       <w:r>
         <w:rPr>
@@ -3328,15 +3911,15 @@
           <w:sz w:val="24"/>
           <w:szCs w:val="24"/>
         </w:rPr>
-        <w:t>P</w:t>
-      </w:r>
-      <w:r>
-        <w:rPr>
-          <w:rFonts w:ascii="Times New Roman" w:hAnsi="Times New Roman" w:cs="Times New Roman"/>
-          <w:sz w:val="24"/>
-          <w:szCs w:val="24"/>
-        </w:rPr>
-        <w:t xml:space="preserve">rojecting </w:t>
+        <w:t>D</w:t>
+      </w:r>
+      <w:r>
+        <w:rPr>
+          <w:rFonts w:ascii="Times New Roman" w:hAnsi="Times New Roman" w:cs="Times New Roman"/>
+          <w:sz w:val="24"/>
+          <w:szCs w:val="24"/>
+        </w:rPr>
+        <w:t xml:space="preserve">iversity </w:t>
       </w:r>
       <w:r>
         <w:rPr>
@@ -3346,15 +3929,15 @@
           <w:sz w:val="24"/>
           <w:szCs w:val="24"/>
         </w:rPr>
-        <w:t>R</w:t>
-      </w:r>
-      <w:r>
-        <w:rPr>
-          <w:rFonts w:ascii="Times New Roman" w:hAnsi="Times New Roman" w:cs="Times New Roman"/>
-          <w:sz w:val="24"/>
-          <w:szCs w:val="24"/>
-        </w:rPr>
-        <w:t xml:space="preserve">esponses of </w:t>
+        <w:t>I</w:t>
+      </w:r>
+      <w:r>
+        <w:rPr>
+          <w:rFonts w:ascii="Times New Roman" w:hAnsi="Times New Roman" w:cs="Times New Roman"/>
+          <w:sz w:val="24"/>
+          <w:szCs w:val="24"/>
+        </w:rPr>
+        <w:t xml:space="preserve">n </w:t>
       </w:r>
       <w:r>
         <w:rPr>
@@ -3364,15 +3947,15 @@
           <w:sz w:val="24"/>
           <w:szCs w:val="24"/>
         </w:rPr>
-        <w:t>E</w:t>
-      </w:r>
-      <w:r>
-        <w:rPr>
-          <w:rFonts w:ascii="Times New Roman" w:hAnsi="Times New Roman" w:cs="Times New Roman"/>
-          <w:sz w:val="24"/>
-          <w:szCs w:val="24"/>
-        </w:rPr>
-        <w:t xml:space="preserve">cological </w:t>
+        <w:t>C</w:t>
+      </w:r>
+      <w:r>
+        <w:rPr>
+          <w:rFonts w:ascii="Times New Roman" w:hAnsi="Times New Roman" w:cs="Times New Roman"/>
+          <w:sz w:val="24"/>
+          <w:szCs w:val="24"/>
+        </w:rPr>
+        <w:t xml:space="preserve">hanging </w:t>
       </w:r>
       <w:r>
         <w:rPr>
@@ -3382,15 +3965,15 @@
           <w:sz w:val="24"/>
           <w:szCs w:val="24"/>
         </w:rPr>
-        <w:t>D</w:t>
-      </w:r>
-      <w:r>
-        <w:rPr>
-          <w:rFonts w:ascii="Times New Roman" w:hAnsi="Times New Roman" w:cs="Times New Roman"/>
-          <w:sz w:val="24"/>
-          <w:szCs w:val="24"/>
-        </w:rPr>
-        <w:t xml:space="preserve">iversity </w:t>
+        <w:t>T</w:t>
+      </w:r>
+      <w:r>
+        <w:rPr>
+          <w:rFonts w:ascii="Times New Roman" w:hAnsi="Times New Roman" w:cs="Times New Roman"/>
+          <w:sz w:val="24"/>
+          <w:szCs w:val="24"/>
+        </w:rPr>
+        <w:t xml:space="preserve">errestrial </w:t>
       </w:r>
       <w:r>
         <w:rPr>
@@ -3400,60 +3983,6 @@
           <w:sz w:val="24"/>
           <w:szCs w:val="24"/>
         </w:rPr>
-        <w:t>I</w:t>
-      </w:r>
-      <w:r>
-        <w:rPr>
-          <w:rFonts w:ascii="Times New Roman" w:hAnsi="Times New Roman" w:cs="Times New Roman"/>
-          <w:sz w:val="24"/>
-          <w:szCs w:val="24"/>
-        </w:rPr>
-        <w:t xml:space="preserve">n </w:t>
-      </w:r>
-      <w:r>
-        <w:rPr>
-          <w:rFonts w:ascii="Times New Roman" w:hAnsi="Times New Roman" w:cs="Times New Roman"/>
-          <w:b/>
-          <w:bCs/>
-          <w:sz w:val="24"/>
-          <w:szCs w:val="24"/>
-        </w:rPr>
-        <w:t>C</w:t>
-      </w:r>
-      <w:r>
-        <w:rPr>
-          <w:rFonts w:ascii="Times New Roman" w:hAnsi="Times New Roman" w:cs="Times New Roman"/>
-          <w:sz w:val="24"/>
-          <w:szCs w:val="24"/>
-        </w:rPr>
-        <w:t xml:space="preserve">hanging </w:t>
-      </w:r>
-      <w:r>
-        <w:rPr>
-          <w:rFonts w:ascii="Times New Roman" w:hAnsi="Times New Roman" w:cs="Times New Roman"/>
-          <w:b/>
-          <w:bCs/>
-          <w:sz w:val="24"/>
-          <w:szCs w:val="24"/>
-        </w:rPr>
-        <w:t>T</w:t>
-      </w:r>
-      <w:r>
-        <w:rPr>
-          <w:rFonts w:ascii="Times New Roman" w:hAnsi="Times New Roman" w:cs="Times New Roman"/>
-          <w:sz w:val="24"/>
-          <w:szCs w:val="24"/>
-        </w:rPr>
-        <w:t xml:space="preserve">errestrial </w:t>
-      </w:r>
-      <w:r>
-        <w:rPr>
-          <w:rFonts w:ascii="Times New Roman" w:hAnsi="Times New Roman" w:cs="Times New Roman"/>
-          <w:b/>
-          <w:bCs/>
-          <w:sz w:val="24"/>
-          <w:szCs w:val="24"/>
-        </w:rPr>
         <w:t>S</w:t>
       </w:r>
       <w:r>
@@ -4501,7 +5030,6 @@
           <w:sz w:val="24"/>
           <w:szCs w:val="24"/>
         </w:rPr>
-        <w:lastRenderedPageBreak/>
         <w:t>studies</w:t>
       </w:r>
       <w:r>
@@ -4593,7 +5121,25 @@
           <w:sz w:val="24"/>
           <w:szCs w:val="24"/>
         </w:rPr>
-        <w:t xml:space="preserve"> the Mobr package </w:t>
+        <w:t xml:space="preserve"> the </w:t>
+      </w:r>
+      <w:proofErr w:type="spellStart"/>
+      <w:r>
+        <w:rPr>
+          <w:rFonts w:ascii="Times New Roman" w:hAnsi="Times New Roman" w:cs="Times New Roman"/>
+          <w:sz w:val="24"/>
+          <w:szCs w:val="24"/>
+        </w:rPr>
+        <w:t>Mobr</w:t>
+      </w:r>
+      <w:proofErr w:type="spellEnd"/>
+      <w:r>
+        <w:rPr>
+          <w:rFonts w:ascii="Times New Roman" w:hAnsi="Times New Roman" w:cs="Times New Roman"/>
+          <w:sz w:val="24"/>
+          <w:szCs w:val="24"/>
+        </w:rPr>
+        <w:t xml:space="preserve"> package </w:t>
       </w:r>
       <w:r>
         <w:rPr>
@@ -5389,7 +5935,61 @@
           <w:sz w:val="24"/>
           <w:szCs w:val="24"/>
         </w:rPr>
-        <w:t>. No</w:t>
+        <w:t xml:space="preserve">. </w:t>
+      </w:r>
+    </w:p>
+    <w:p>
+      <w:pPr>
+        <w:jc w:val="both"/>
+        <w:rPr>
+          <w:rFonts w:ascii="Times New Roman" w:hAnsi="Times New Roman" w:cs="Times New Roman"/>
+          <w:sz w:val="24"/>
+          <w:szCs w:val="24"/>
+        </w:rPr>
+      </w:pPr>
+      <w:commentRangeStart w:id="3"/>
+      <w:r>
+        <w:rPr>
+          <w:rFonts w:ascii="Times New Roman" w:hAnsi="Times New Roman" w:cs="Times New Roman"/>
+          <w:sz w:val="24"/>
+          <w:szCs w:val="24"/>
+        </w:rPr>
+        <w:t>Gap filling</w:t>
+      </w:r>
+      <w:commentRangeEnd w:id="3"/>
+      <w:r>
+        <w:rPr>
+          <w:rStyle w:val="CommentReference"/>
+        </w:rPr>
+        <w:commentReference w:id="3"/>
+      </w:r>
+    </w:p>
+    <w:p>
+      <w:pPr>
+        <w:jc w:val="both"/>
+        <w:rPr>
+          <w:rFonts w:ascii="Times New Roman" w:hAnsi="Times New Roman" w:cs="Times New Roman"/>
+          <w:sz w:val="24"/>
+          <w:szCs w:val="24"/>
+        </w:rPr>
+      </w:pPr>
+    </w:p>
+    <w:p>
+      <w:pPr>
+        <w:jc w:val="both"/>
+        <w:rPr>
+          <w:rFonts w:ascii="Times New Roman" w:hAnsi="Times New Roman" w:cs="Times New Roman"/>
+          <w:sz w:val="24"/>
+          <w:szCs w:val="24"/>
+        </w:rPr>
+      </w:pPr>
+      <w:r>
+        <w:rPr>
+          <w:rFonts w:ascii="Times New Roman" w:hAnsi="Times New Roman" w:cs="Times New Roman"/>
+          <w:sz w:val="24"/>
+          <w:szCs w:val="24"/>
+        </w:rPr>
+        <w:t>No</w:t>
       </w:r>
       <w:r>
         <w:rPr>
@@ -5501,6 +6101,7 @@
           <w:sz w:val="24"/>
           <w:szCs w:val="24"/>
         </w:rPr>
+        <w:lastRenderedPageBreak/>
         <w:t xml:space="preserve">assuming that aggregated annual statistics are less precise, </w:t>
       </w:r>
       <w:r>
@@ -6463,204 +7064,222 @@
           <w:sz w:val="24"/>
           <w:szCs w:val="24"/>
         </w:rPr>
+        <w:t>Individual</w:t>
+      </w:r>
+    </w:p>
+    <w:p>
+      <w:pPr>
+        <w:rPr>
+          <w:rFonts w:ascii="Times New Roman" w:hAnsi="Times New Roman" w:cs="Times New Roman"/>
+          <w:sz w:val="24"/>
+          <w:szCs w:val="24"/>
+        </w:rPr>
+      </w:pPr>
+      <w:r>
+        <w:rPr>
+          <w:rFonts w:ascii="Times New Roman" w:hAnsi="Times New Roman" w:cs="Times New Roman"/>
+          <w:sz w:val="24"/>
+          <w:szCs w:val="24"/>
+        </w:rPr>
+        <w:t>Partial pooling per biome (</w:t>
+      </w:r>
+      <w:proofErr w:type="spellStart"/>
+      <w:r>
+        <w:rPr>
+          <w:rFonts w:ascii="Times New Roman" w:hAnsi="Times New Roman" w:cs="Times New Roman"/>
+          <w:sz w:val="24"/>
+          <w:szCs w:val="24"/>
+        </w:rPr>
+        <w:t>SS|biome</w:t>
+      </w:r>
+      <w:proofErr w:type="spellEnd"/>
+      <w:r>
+        <w:rPr>
+          <w:rFonts w:ascii="Times New Roman" w:hAnsi="Times New Roman" w:cs="Times New Roman"/>
+          <w:sz w:val="24"/>
+          <w:szCs w:val="24"/>
+        </w:rPr>
+        <w:t>)</w:t>
+      </w:r>
+    </w:p>
+    <w:p>
+      <w:pPr>
+        <w:rPr>
+          <w:rFonts w:ascii="Times New Roman" w:hAnsi="Times New Roman" w:cs="Times New Roman"/>
+          <w:sz w:val="24"/>
+          <w:szCs w:val="24"/>
+        </w:rPr>
+      </w:pPr>
+      <w:r>
+        <w:rPr>
+          <w:rFonts w:ascii="Times New Roman" w:hAnsi="Times New Roman" w:cs="Times New Roman"/>
+          <w:sz w:val="24"/>
+          <w:szCs w:val="24"/>
+        </w:rPr>
+        <w:t>Pooling per</w:t>
+      </w:r>
+    </w:p>
+    <w:p>
+      <w:pPr>
+        <w:rPr>
+          <w:rFonts w:ascii="Times New Roman" w:hAnsi="Times New Roman" w:cs="Times New Roman"/>
+          <w:sz w:val="24"/>
+          <w:szCs w:val="24"/>
+        </w:rPr>
+      </w:pPr>
+    </w:p>
+    <w:p>
+      <w:pPr>
+        <w:rPr>
+          <w:rFonts w:ascii="Times New Roman" w:hAnsi="Times New Roman" w:cs="Times New Roman"/>
+          <w:sz w:val="24"/>
+          <w:szCs w:val="24"/>
+        </w:rPr>
+      </w:pPr>
+      <w:r>
+        <w:rPr>
+          <w:rFonts w:ascii="Times New Roman" w:hAnsi="Times New Roman" w:cs="Times New Roman"/>
+          <w:sz w:val="24"/>
+          <w:szCs w:val="24"/>
+        </w:rPr>
+        <w:t>Absolute measure of error</w:t>
+      </w:r>
+    </w:p>
+    <w:p>
+      <w:pPr>
+        <w:rPr>
+          <w:rFonts w:ascii="Times New Roman" w:hAnsi="Times New Roman" w:cs="Times New Roman"/>
+          <w:sz w:val="24"/>
+          <w:szCs w:val="24"/>
+        </w:rPr>
+      </w:pPr>
+      <w:r>
+        <w:rPr>
+          <w:rFonts w:ascii="Times New Roman" w:hAnsi="Times New Roman" w:cs="Times New Roman"/>
+          <w:sz w:val="24"/>
+          <w:szCs w:val="24"/>
+        </w:rPr>
+        <w:t>Run through another model to detect most important variables</w:t>
+      </w:r>
+    </w:p>
+    <w:p>
+      <w:pPr>
+        <w:rPr>
+          <w:rFonts w:ascii="Times New Roman" w:hAnsi="Times New Roman" w:cs="Times New Roman"/>
+          <w:sz w:val="24"/>
+          <w:szCs w:val="24"/>
+        </w:rPr>
+      </w:pPr>
+    </w:p>
+    <w:p>
+      <w:pPr>
+        <w:rPr>
+          <w:rFonts w:ascii="Times New Roman" w:hAnsi="Times New Roman" w:cs="Times New Roman"/>
+          <w:sz w:val="24"/>
+          <w:szCs w:val="24"/>
+        </w:rPr>
+      </w:pPr>
+      <w:r>
+        <w:rPr>
+          <w:rFonts w:ascii="Times New Roman" w:hAnsi="Times New Roman" w:cs="Times New Roman"/>
+          <w:sz w:val="24"/>
+          <w:szCs w:val="24"/>
+        </w:rPr>
+        <w:t>Bayesian</w:t>
+      </w:r>
+    </w:p>
+    <w:p>
+      <w:pPr>
+        <w:rPr>
+          <w:rFonts w:ascii="Times New Roman" w:hAnsi="Times New Roman" w:cs="Times New Roman"/>
+          <w:sz w:val="24"/>
+          <w:szCs w:val="24"/>
+        </w:rPr>
+      </w:pPr>
+      <w:r>
+        <w:rPr>
+          <w:rFonts w:ascii="Times New Roman" w:hAnsi="Times New Roman" w:cs="Times New Roman"/>
+          <w:sz w:val="24"/>
+          <w:szCs w:val="24"/>
+        </w:rPr>
+        <w:t>Need to vary random intercepts</w:t>
+      </w:r>
+    </w:p>
+    <w:p>
+      <w:pPr>
+        <w:rPr>
+          <w:rFonts w:ascii="Times New Roman" w:hAnsi="Times New Roman" w:cs="Times New Roman"/>
+          <w:sz w:val="24"/>
+          <w:szCs w:val="24"/>
+        </w:rPr>
+      </w:pPr>
+      <w:r>
+        <w:rPr>
+          <w:rFonts w:ascii="Times New Roman" w:hAnsi="Times New Roman" w:cs="Times New Roman"/>
+          <w:sz w:val="24"/>
+          <w:szCs w:val="24"/>
+        </w:rPr>
+        <w:t>Study level intercepts makes prediction impossible across studies. Find replacement through accounting for sampling methodology.</w:t>
+      </w:r>
+    </w:p>
+    <w:p>
+      <w:pPr>
+        <w:rPr>
+          <w:rFonts w:ascii="Times New Roman" w:hAnsi="Times New Roman" w:cs="Times New Roman"/>
+          <w:sz w:val="24"/>
+          <w:szCs w:val="24"/>
+        </w:rPr>
+      </w:pPr>
+      <w:r>
+        <w:rPr>
+          <w:rFonts w:ascii="Times New Roman" w:hAnsi="Times New Roman" w:cs="Times New Roman"/>
+          <w:sz w:val="24"/>
+          <w:szCs w:val="24"/>
+        </w:rPr>
+        <w:t>Or study as random slope! Nested within habitat type</w:t>
+      </w:r>
+    </w:p>
+    <w:p>
+      <w:pPr>
+        <w:rPr>
+          <w:rFonts w:ascii="Times New Roman" w:hAnsi="Times New Roman" w:cs="Times New Roman"/>
+          <w:sz w:val="24"/>
+          <w:szCs w:val="24"/>
+        </w:rPr>
+      </w:pPr>
+    </w:p>
+    <w:p>
+      <w:pPr>
+        <w:rPr>
+          <w:rFonts w:ascii="Times New Roman" w:hAnsi="Times New Roman" w:cs="Times New Roman"/>
+          <w:sz w:val="24"/>
+          <w:szCs w:val="24"/>
+        </w:rPr>
+      </w:pPr>
+      <w:r>
+        <w:rPr>
+          <w:rFonts w:ascii="Times New Roman" w:hAnsi="Times New Roman" w:cs="Times New Roman"/>
+          <w:sz w:val="24"/>
+          <w:szCs w:val="24"/>
+        </w:rPr>
+        <w:t xml:space="preserve">Cross-validation </w:t>
+      </w:r>
+    </w:p>
+    <w:p>
+      <w:pPr>
+        <w:rPr>
+          <w:rFonts w:ascii="Times New Roman" w:hAnsi="Times New Roman" w:cs="Times New Roman"/>
+          <w:sz w:val="24"/>
+          <w:szCs w:val="24"/>
+        </w:rPr>
+      </w:pPr>
+      <w:r>
+        <w:rPr>
+          <w:rFonts w:ascii="Times New Roman" w:hAnsi="Times New Roman" w:cs="Times New Roman"/>
+          <w:sz w:val="24"/>
+          <w:szCs w:val="24"/>
+        </w:rPr>
         <w:lastRenderedPageBreak/>
-        <w:t>Individual</w:t>
-      </w:r>
-    </w:p>
-    <w:p>
-      <w:pPr>
-        <w:rPr>
-          <w:rFonts w:ascii="Times New Roman" w:hAnsi="Times New Roman" w:cs="Times New Roman"/>
-          <w:sz w:val="24"/>
-          <w:szCs w:val="24"/>
-        </w:rPr>
-      </w:pPr>
-      <w:r>
-        <w:rPr>
-          <w:rFonts w:ascii="Times New Roman" w:hAnsi="Times New Roman" w:cs="Times New Roman"/>
-          <w:sz w:val="24"/>
-          <w:szCs w:val="24"/>
-        </w:rPr>
-        <w:t>Partial pooling per biome (SS|biome)</w:t>
-      </w:r>
-    </w:p>
-    <w:p>
-      <w:pPr>
-        <w:rPr>
-          <w:rFonts w:ascii="Times New Roman" w:hAnsi="Times New Roman" w:cs="Times New Roman"/>
-          <w:sz w:val="24"/>
-          <w:szCs w:val="24"/>
-        </w:rPr>
-      </w:pPr>
-      <w:r>
-        <w:rPr>
-          <w:rFonts w:ascii="Times New Roman" w:hAnsi="Times New Roman" w:cs="Times New Roman"/>
-          <w:sz w:val="24"/>
-          <w:szCs w:val="24"/>
-        </w:rPr>
-        <w:t>Pooling per</w:t>
-      </w:r>
-    </w:p>
-    <w:p>
-      <w:pPr>
-        <w:rPr>
-          <w:rFonts w:ascii="Times New Roman" w:hAnsi="Times New Roman" w:cs="Times New Roman"/>
-          <w:sz w:val="24"/>
-          <w:szCs w:val="24"/>
-        </w:rPr>
-      </w:pPr>
-    </w:p>
-    <w:p>
-      <w:pPr>
-        <w:rPr>
-          <w:rFonts w:ascii="Times New Roman" w:hAnsi="Times New Roman" w:cs="Times New Roman"/>
-          <w:sz w:val="24"/>
-          <w:szCs w:val="24"/>
-        </w:rPr>
-      </w:pPr>
-      <w:r>
-        <w:rPr>
-          <w:rFonts w:ascii="Times New Roman" w:hAnsi="Times New Roman" w:cs="Times New Roman"/>
-          <w:sz w:val="24"/>
-          <w:szCs w:val="24"/>
-        </w:rPr>
-        <w:t>Absolute measure of error</w:t>
-      </w:r>
-    </w:p>
-    <w:p>
-      <w:pPr>
-        <w:rPr>
-          <w:rFonts w:ascii="Times New Roman" w:hAnsi="Times New Roman" w:cs="Times New Roman"/>
-          <w:sz w:val="24"/>
-          <w:szCs w:val="24"/>
-        </w:rPr>
-      </w:pPr>
-      <w:r>
-        <w:rPr>
-          <w:rFonts w:ascii="Times New Roman" w:hAnsi="Times New Roman" w:cs="Times New Roman"/>
-          <w:sz w:val="24"/>
-          <w:szCs w:val="24"/>
-        </w:rPr>
-        <w:t>Run through another model to detect most important variables</w:t>
-      </w:r>
-    </w:p>
-    <w:p>
-      <w:pPr>
-        <w:rPr>
-          <w:rFonts w:ascii="Times New Roman" w:hAnsi="Times New Roman" w:cs="Times New Roman"/>
-          <w:sz w:val="24"/>
-          <w:szCs w:val="24"/>
-        </w:rPr>
-      </w:pPr>
-    </w:p>
-    <w:p>
-      <w:pPr>
-        <w:rPr>
-          <w:rFonts w:ascii="Times New Roman" w:hAnsi="Times New Roman" w:cs="Times New Roman"/>
-          <w:sz w:val="24"/>
-          <w:szCs w:val="24"/>
-        </w:rPr>
-      </w:pPr>
-      <w:r>
-        <w:rPr>
-          <w:rFonts w:ascii="Times New Roman" w:hAnsi="Times New Roman" w:cs="Times New Roman"/>
-          <w:sz w:val="24"/>
-          <w:szCs w:val="24"/>
-        </w:rPr>
-        <w:t>Bayesian</w:t>
-      </w:r>
-    </w:p>
-    <w:p>
-      <w:pPr>
-        <w:rPr>
-          <w:rFonts w:ascii="Times New Roman" w:hAnsi="Times New Roman" w:cs="Times New Roman"/>
-          <w:sz w:val="24"/>
-          <w:szCs w:val="24"/>
-        </w:rPr>
-      </w:pPr>
-      <w:r>
-        <w:rPr>
-          <w:rFonts w:ascii="Times New Roman" w:hAnsi="Times New Roman" w:cs="Times New Roman"/>
-          <w:sz w:val="24"/>
-          <w:szCs w:val="24"/>
-        </w:rPr>
-        <w:t>Need to vary random intercepts</w:t>
-      </w:r>
-    </w:p>
-    <w:p>
-      <w:pPr>
-        <w:rPr>
-          <w:rFonts w:ascii="Times New Roman" w:hAnsi="Times New Roman" w:cs="Times New Roman"/>
-          <w:sz w:val="24"/>
-          <w:szCs w:val="24"/>
-        </w:rPr>
-      </w:pPr>
-      <w:r>
-        <w:rPr>
-          <w:rFonts w:ascii="Times New Roman" w:hAnsi="Times New Roman" w:cs="Times New Roman"/>
-          <w:sz w:val="24"/>
-          <w:szCs w:val="24"/>
-        </w:rPr>
-        <w:t>Study level intercepts makes prediction impossible across studies. Find replacement through accounting for sampling methodology.</w:t>
-      </w:r>
-    </w:p>
-    <w:p>
-      <w:pPr>
-        <w:rPr>
-          <w:rFonts w:ascii="Times New Roman" w:hAnsi="Times New Roman" w:cs="Times New Roman"/>
-          <w:sz w:val="24"/>
-          <w:szCs w:val="24"/>
-        </w:rPr>
-      </w:pPr>
-      <w:r>
-        <w:rPr>
-          <w:rFonts w:ascii="Times New Roman" w:hAnsi="Times New Roman" w:cs="Times New Roman"/>
-          <w:sz w:val="24"/>
-          <w:szCs w:val="24"/>
-        </w:rPr>
-        <w:t>Or study as random slope! Nested within habitat type</w:t>
-      </w:r>
-    </w:p>
-    <w:p>
-      <w:pPr>
-        <w:rPr>
-          <w:rFonts w:ascii="Times New Roman" w:hAnsi="Times New Roman" w:cs="Times New Roman"/>
-          <w:sz w:val="24"/>
-          <w:szCs w:val="24"/>
-        </w:rPr>
-      </w:pPr>
-    </w:p>
-    <w:p>
-      <w:pPr>
-        <w:rPr>
-          <w:rFonts w:ascii="Times New Roman" w:hAnsi="Times New Roman" w:cs="Times New Roman"/>
-          <w:sz w:val="24"/>
-          <w:szCs w:val="24"/>
-        </w:rPr>
-      </w:pPr>
-      <w:r>
-        <w:rPr>
-          <w:rFonts w:ascii="Times New Roman" w:hAnsi="Times New Roman" w:cs="Times New Roman"/>
-          <w:sz w:val="24"/>
-          <w:szCs w:val="24"/>
-        </w:rPr>
-        <w:t xml:space="preserve">Cross-validation </w:t>
-      </w:r>
-    </w:p>
-    <w:p>
-      <w:pPr>
-        <w:rPr>
-          <w:rFonts w:ascii="Times New Roman" w:hAnsi="Times New Roman" w:cs="Times New Roman"/>
-          <w:sz w:val="24"/>
-          <w:szCs w:val="24"/>
-        </w:rPr>
-      </w:pPr>
-      <w:r>
-        <w:rPr>
-          <w:rFonts w:ascii="Times New Roman" w:hAnsi="Times New Roman" w:cs="Times New Roman"/>
-          <w:sz w:val="24"/>
-          <w:szCs w:val="24"/>
-        </w:rPr>
         <w:t xml:space="preserve">In the </w:t>
       </w:r>
       <w:r>
@@ -7174,38 +7793,21 @@
           <w:szCs w:val="24"/>
         </w:rPr>
       </w:pPr>
-      <w:r>
-        <w:rPr>
-          <w:rFonts w:ascii="Times New Roman" w:hAnsi="Times New Roman" w:cs="Times New Roman"/>
-          <w:sz w:val="24"/>
-          <w:szCs w:val="24"/>
-        </w:rPr>
-        <w:t>Figure 1: Schematic of approach. Show missing and permutated data. Link to remote sensing data and spatial differences in assemblages</w:t>
-      </w:r>
-      <w:r>
-        <w:rPr>
-          <w:rFonts w:ascii="Times New Roman" w:hAnsi="Times New Roman" w:cs="Times New Roman"/>
-          <w:sz w:val="24"/>
-          <w:szCs w:val="24"/>
-        </w:rPr>
-        <w:t>. Use a globe illustration with phylopic icons to illustrate prediction within and among studies</w:t>
-      </w:r>
-    </w:p>
-    <w:p>
-      <w:pPr>
-        <w:rPr>
-          <w:rFonts w:ascii="Times New Roman" w:hAnsi="Times New Roman" w:cs="Times New Roman"/>
-          <w:sz w:val="24"/>
-          <w:szCs w:val="24"/>
-        </w:rPr>
-      </w:pPr>
-      <w:r>
-        <w:rPr>
-          <w:rFonts w:ascii="Times New Roman" w:hAnsi="Times New Roman" w:cs="Times New Roman"/>
-          <w:sz w:val="24"/>
-          <w:szCs w:val="24"/>
-        </w:rPr>
-        <w:lastRenderedPageBreak/>
+    </w:p>
+    <w:p>
+      <w:pPr>
+        <w:rPr>
+          <w:rFonts w:ascii="Times New Roman" w:hAnsi="Times New Roman" w:cs="Times New Roman"/>
+          <w:sz w:val="24"/>
+          <w:szCs w:val="24"/>
+        </w:rPr>
+      </w:pPr>
+      <w:r>
+        <w:rPr>
+          <w:rFonts w:ascii="Times New Roman" w:hAnsi="Times New Roman" w:cs="Times New Roman"/>
+          <w:sz w:val="24"/>
+          <w:szCs w:val="24"/>
+        </w:rPr>
         <w:t>Figure 2: Overall correlation strength within study and across studies</w:t>
       </w:r>
     </w:p>
@@ -7273,7 +7875,16 @@
           <w:sz w:val="24"/>
           <w:szCs w:val="24"/>
         </w:rPr>
-        <w:t>. Or scatterplot of environmental surface with the points highlighted</w:t>
+        <w:t xml:space="preserve">. Or scatterplot of environmental surface with the points </w:t>
+      </w:r>
+      <w:proofErr w:type="spellStart"/>
+      <w:r>
+        <w:rPr>
+          <w:rFonts w:ascii="Times New Roman" w:hAnsi="Times New Roman" w:cs="Times New Roman"/>
+          <w:sz w:val="24"/>
+          <w:szCs w:val="24"/>
+        </w:rPr>
+        <w:t>highlighted</w:t>
       </w:r>
       <w:r>
         <w:rPr>
@@ -7283,6 +7894,7 @@
         </w:rPr>
         <w:t>g</w:t>
       </w:r>
+      <w:proofErr w:type="spellEnd"/>
     </w:p>
     <w:p>
       <w:pPr>
@@ -7569,6 +8181,7 @@
           <w:sz w:val="24"/>
           <w:szCs w:val="24"/>
         </w:rPr>
+        <w:lastRenderedPageBreak/>
         <w:t>Especially recently predicted global relationships of local data across scales can be problematic. Uncertainty unknown!</w:t>
       </w:r>
     </w:p>
@@ -7604,6 +8217,284 @@
           <w:szCs w:val="24"/>
         </w:rPr>
         <w:t>Species environment relationships do not equate relationships to pressures.</w:t>
+      </w:r>
+    </w:p>
+    <w:p>
+      <w:pPr>
+        <w:rPr>
+          <w:rFonts w:ascii="Times New Roman" w:hAnsi="Times New Roman" w:cs="Times New Roman"/>
+          <w:sz w:val="24"/>
+          <w:szCs w:val="24"/>
+        </w:rPr>
+      </w:pPr>
+    </w:p>
+    <w:p>
+      <w:pPr>
+        <w:rPr>
+          <w:rFonts w:ascii="Times New Roman" w:hAnsi="Times New Roman" w:cs="Times New Roman"/>
+          <w:sz w:val="24"/>
+          <w:szCs w:val="24"/>
+        </w:rPr>
+      </w:pPr>
+      <w:r>
+        <w:rPr>
+          <w:rFonts w:ascii="Times New Roman" w:hAnsi="Times New Roman" w:cs="Times New Roman"/>
+          <w:sz w:val="24"/>
+          <w:szCs w:val="24"/>
+        </w:rPr>
+        <w:t xml:space="preserve">Another limitation of the presented results is that preceding changes in remotely-sensed </w:t>
+      </w:r>
+      <w:r>
+        <w:rPr>
+          <w:rFonts w:ascii="Times New Roman" w:hAnsi="Times New Roman" w:cs="Times New Roman"/>
+          <w:sz w:val="24"/>
+          <w:szCs w:val="24"/>
+        </w:rPr>
+        <w:t xml:space="preserve">environmental predictors have generally been ignored. In previous work I have found that observed differences in local biodiversity tend – to a measurable degree </w:t>
+      </w:r>
+      <w:r>
+        <w:rPr>
+          <w:rFonts w:ascii="Times New Roman" w:hAnsi="Times New Roman" w:cs="Times New Roman"/>
+          <w:sz w:val="24"/>
+          <w:szCs w:val="24"/>
+        </w:rPr>
+        <w:t>–</w:t>
+      </w:r>
+      <w:r>
+        <w:rPr>
+          <w:rFonts w:ascii="Times New Roman" w:hAnsi="Times New Roman" w:cs="Times New Roman"/>
+          <w:sz w:val="24"/>
+          <w:szCs w:val="24"/>
+        </w:rPr>
+        <w:t xml:space="preserve"> be influenced by preceding changes in remotely-sensed vegetation availability </w:t>
+      </w:r>
+      <w:r>
+        <w:rPr>
+          <w:rFonts w:ascii="Times New Roman" w:hAnsi="Times New Roman" w:cs="Times New Roman"/>
+          <w:sz w:val="24"/>
+          <w:szCs w:val="24"/>
+        </w:rPr>
+        <w:fldChar w:fldCharType="begin" w:fldLock="1"/>
+      </w:r>
+      <w:r>
+        <w:rPr>
+          <w:rFonts w:ascii="Times New Roman" w:hAnsi="Times New Roman" w:cs="Times New Roman"/>
+          <w:sz w:val="24"/>
+          <w:szCs w:val="24"/>
+        </w:rPr>
+        <w:instrText>ADDIN CSL_CITATION {"citationItems":[{"id":"ITEM-1","itemData":{"DOI":"10.1038/s41467-019-13452-3","ISSN":"2041-1723","abstract":"Abrupt land change, such as deforestation or agricultural intensification, is a key driver of biodiversity change. Following abrupt land change, local biodiversity often continues to be influenced through biotic lag effects. However, current understanding of how terrestrial biodiversity is impacted by past abrupt land changes is incomplete. Here we show that abrupt land change in the past continues to influence present species assemblages globally. We combine geographically and taxonomically broad data on local biodiversity with quantitative estimates of abrupt land change detected within time series of satellite imagery from 1982 to 2015. Species richness and abundance were 4.2% and 2% lower, respectively, and assemblage composition was altered at sites with an abrupt land change compared to unchanged sites, although impacts differed among taxonomic groups. Biodiversity recovered to levels comparable to unchanged sites after &gt;10 years. Ignoring delayed impacts of abrupt land changes likely results in incomplete assessments of biodiversity change.","author":[{"dropping-particle":"","family":"Jung","given":"Martin","non-dropping-particle":"","parse-names":false,"suffix":""},{"dropping-particle":"","family":"Rowhani","given":"Pedram","non-dropping-particle":"","parse-names":false,"suffix":""},{"dropping-particle":"","family":"Scharlemann","given":"Jörn P. W.","non-dropping-particle":"","parse-names":false,"suffix":""}],"container-title":"Nature Communications","id":"ITEM-1","issue":"1","issued":{"date-parts":[["2019","12","2"]]},"page":"5474","publisher":"Springer US","title":"Impacts of past abrupt land change on local biodiversity globally","type":"article-journal","volume":"10"},"uris":["http://www.mendeley.com/documents/?uuid=0d01bf25-94e0-481c-9416-c39648075423"]},{"id":"ITEM-2","itemData":{"DOI":"10.1111/ecog.04031","ISSN":"0906-7590","abstract":"Most land on Earth has been changed by humans and past changes of land can have lasting influences on current species assemblages. Yet few globally representative studies explicitly consider such influences even though auxiliary data, such as from remote sensing, are readily availa</w:instrText>
+      </w:r>
+      <w:r>
+        <w:rPr>
+          <w:rFonts w:ascii="Times New Roman" w:hAnsi="Times New Roman" w:cs="Times New Roman" w:hint="eastAsia"/>
+          <w:sz w:val="24"/>
+          <w:szCs w:val="24"/>
+        </w:rPr>
+        <w:instrText>ble. Time series of satellite</w:instrText>
+      </w:r>
+      <w:r>
+        <w:rPr>
+          <w:rFonts w:ascii="Times New Roman" w:hAnsi="Times New Roman" w:cs="Times New Roman" w:hint="eastAsia"/>
+          <w:sz w:val="24"/>
+          <w:szCs w:val="24"/>
+        </w:rPr>
+        <w:instrText>‐</w:instrText>
+      </w:r>
+      <w:r>
+        <w:rPr>
+          <w:rFonts w:ascii="Times New Roman" w:hAnsi="Times New Roman" w:cs="Times New Roman" w:hint="eastAsia"/>
+          <w:sz w:val="24"/>
+          <w:szCs w:val="24"/>
+        </w:rPr>
+        <w:instrText>derived data have been commonly used to quantify differences in land</w:instrText>
+      </w:r>
+      <w:r>
+        <w:rPr>
+          <w:rFonts w:ascii="Times New Roman" w:hAnsi="Times New Roman" w:cs="Times New Roman" w:hint="eastAsia"/>
+          <w:sz w:val="24"/>
+          <w:szCs w:val="24"/>
+        </w:rPr>
+        <w:instrText>‐</w:instrText>
+      </w:r>
+      <w:r>
+        <w:rPr>
+          <w:rFonts w:ascii="Times New Roman" w:hAnsi="Times New Roman" w:cs="Times New Roman" w:hint="eastAsia"/>
+          <w:sz w:val="24"/>
+          <w:szCs w:val="24"/>
+        </w:rPr>
+        <w:instrText>surface attributes such as vegetation cover, which will among other things be influenced by anthropogenic land conversions and modifications. Here we quanti</w:instrText>
+      </w:r>
+      <w:r>
+        <w:rPr>
+          <w:rFonts w:ascii="Times New Roman" w:hAnsi="Times New Roman" w:cs="Times New Roman"/>
+          <w:sz w:val="24"/>
+          <w:szCs w:val="24"/>
+        </w:rPr>
+        <w:instrText>fy differences in current and past (up to five years before sampling) vegetation cover, and assess whether such differences differentially influence taxonomic and functional groups of species assemblages between spatial pairs of sites. Specifically, we co</w:instrText>
+      </w:r>
+      <w:r>
+        <w:rPr>
+          <w:rFonts w:ascii="Times New Roman" w:hAnsi="Times New Roman" w:cs="Times New Roman" w:hint="eastAsia"/>
+          <w:sz w:val="24"/>
+          <w:szCs w:val="24"/>
+        </w:rPr>
+        <w:instrText>rrelated between</w:instrText>
+      </w:r>
+      <w:r>
+        <w:rPr>
+          <w:rFonts w:ascii="Times New Roman" w:hAnsi="Times New Roman" w:cs="Times New Roman" w:hint="eastAsia"/>
+          <w:sz w:val="24"/>
+          <w:szCs w:val="24"/>
+        </w:rPr>
+        <w:instrText>‐</w:instrText>
+      </w:r>
+      <w:r>
+        <w:rPr>
+          <w:rFonts w:ascii="Times New Roman" w:hAnsi="Times New Roman" w:cs="Times New Roman" w:hint="eastAsia"/>
+          <w:sz w:val="24"/>
+          <w:szCs w:val="24"/>
+        </w:rPr>
+        <w:instrText>site dissimilarity in photosynthetic activity of vegetation (the Enhanced Vegetation Index) with the corresponding dissimilarity in local species assemblage composition from a global database using a common metric for both, the Bray</w:instrText>
+      </w:r>
+      <w:r>
+        <w:rPr>
+          <w:rFonts w:ascii="Times New Roman" w:hAnsi="Times New Roman" w:cs="Times New Roman" w:hint="eastAsia"/>
+          <w:sz w:val="24"/>
+          <w:szCs w:val="24"/>
+        </w:rPr>
+        <w:instrText>‐</w:instrText>
+      </w:r>
+      <w:r>
+        <w:rPr>
+          <w:rFonts w:ascii="Times New Roman" w:hAnsi="Times New Roman" w:cs="Times New Roman" w:hint="eastAsia"/>
+          <w:sz w:val="24"/>
+          <w:szCs w:val="24"/>
+        </w:rPr>
+        <w:instrText>Curti</w:instrText>
+      </w:r>
+      <w:r>
+        <w:rPr>
+          <w:rFonts w:ascii="Times New Roman" w:hAnsi="Times New Roman" w:cs="Times New Roman"/>
+          <w:sz w:val="24"/>
+          <w:szCs w:val="24"/>
+        </w:rPr>
+        <w:instrText>s index. We found that dissimilarity in species assemblage composition was on average more influenced by dissimilarity in past than current photosynthetic activity, and that the influence of past dissimilarity increased when longer time periods were considered. Responses to past dissimilarity in photosynthetic activity also differed among taxonomic groups (plants, invertebrates, amphibians, reptiles, birds and mammals), with reptiles being among the most influenced by more dissimilar past photosynthetic a</w:instrText>
+      </w:r>
+      <w:r>
+        <w:rPr>
+          <w:rFonts w:ascii="Times New Roman" w:hAnsi="Times New Roman" w:cs="Times New Roman" w:hint="eastAsia"/>
+          <w:sz w:val="24"/>
+          <w:szCs w:val="24"/>
+        </w:rPr>
+        <w:instrText>ctivity. Furthermore, we found that assemblages dominated by smaller and more vegetation</w:instrText>
+      </w:r>
+      <w:r>
+        <w:rPr>
+          <w:rFonts w:ascii="Times New Roman" w:hAnsi="Times New Roman" w:cs="Times New Roman" w:hint="eastAsia"/>
+          <w:sz w:val="24"/>
+          <w:szCs w:val="24"/>
+        </w:rPr>
+        <w:instrText>‐</w:instrText>
+      </w:r>
+      <w:r>
+        <w:rPr>
+          <w:rFonts w:ascii="Times New Roman" w:hAnsi="Times New Roman" w:cs="Times New Roman" w:hint="eastAsia"/>
+          <w:sz w:val="24"/>
+          <w:szCs w:val="24"/>
+        </w:rPr>
+        <w:instrText>dependent species tended to be more influenced by dissimilarity in past photosynthetic activity than prey</w:instrText>
+      </w:r>
+      <w:r>
+        <w:rPr>
+          <w:rFonts w:ascii="Times New Roman" w:hAnsi="Times New Roman" w:cs="Times New Roman" w:hint="eastAsia"/>
+          <w:sz w:val="24"/>
+          <w:szCs w:val="24"/>
+        </w:rPr>
+        <w:instrText>‐</w:instrText>
+      </w:r>
+      <w:r>
+        <w:rPr>
+          <w:rFonts w:ascii="Times New Roman" w:hAnsi="Times New Roman" w:cs="Times New Roman" w:hint="eastAsia"/>
+          <w:sz w:val="24"/>
+          <w:szCs w:val="24"/>
+        </w:rPr>
+        <w:instrText>dependent species. Overall, our results have implications for studies that investigate species responses to current environmental changes and highlight the importance of past changes continuing to influence local species assemblage composition. We demonstrate how local species assemblages and satellite</w:instrText>
+      </w:r>
+      <w:r>
+        <w:rPr>
+          <w:rFonts w:ascii="Times New Roman" w:hAnsi="Times New Roman" w:cs="Times New Roman" w:hint="eastAsia"/>
+          <w:sz w:val="24"/>
+          <w:szCs w:val="24"/>
+        </w:rPr>
+        <w:instrText>‐</w:instrText>
+      </w:r>
+      <w:r>
+        <w:rPr>
+          <w:rFonts w:ascii="Times New Roman" w:hAnsi="Times New Roman" w:cs="Times New Roman" w:hint="eastAsia"/>
+          <w:sz w:val="24"/>
+          <w:szCs w:val="24"/>
+        </w:rPr>
+        <w:instrText>derived dat</w:instrText>
+      </w:r>
+      <w:r>
+        <w:rPr>
+          <w:rFonts w:ascii="Times New Roman" w:hAnsi="Times New Roman" w:cs="Times New Roman"/>
+          <w:sz w:val="24"/>
+          <w:szCs w:val="24"/>
+        </w:rPr>
+        <w:instrText>a can be linked and provide suggestions for future studies on how to assess the influence of past environmental changes on biodiversity.","author":[{"dropping-particle":"","family":"Jung","given":"Martin","non-dropping-particle":"","parse-names":false,"suffix":""},{"dropping-particle":"","family":"Rowhani","given":"Pedram","non-dropping-particle":"","parse-names":false,"suffix":""},{"dropping-particle":"","family":"Newbold","given":"Tim","non-dropping-particle":"","parse-names":false,"suffix":""},{"dropping-particle":"","family":"Bentley","given":"Laura","non-dropping-particle":"","parse-names":false,"suffix":""},{"dropping-particle":"","family":"Purvis","given":"Andy","non-dropping-particle":"","parse-names":false,"suffix":""},{"dropping-particle":"","family":"Scharlemann","given":"J. P. W.","non-dropping-particle":"","parse-names":false,"suffix":""}],"container-title":"Ecography","id":"ITEM-2","issue":"4","issued":{"date-parts":[["2019","4","16"]]},"page":"670-682","title":"Local species assemblages are influenced more by past than current dissimilarities in photosynthetic activity","type":"article-journal","volume":"42"},"uris":["http://www.mendeley.com/documents/?uuid=0073359e-4701-4ed7-b393-d0b44654ecc4"]}],"mendeley":{"formattedCitation":"(Jung &lt;i&gt;et al.&lt;/i&gt; 2019b, a)","plainTextFormattedCitation":"(Jung et al. 2019b, a)","previouslyFormattedCitation":"(Jung &lt;i&gt;et al.&lt;/i&gt; 2019b, a)"},"properties":{"noteIndex":0},"schema":"https://github.com/citation-style-language/schema/raw/master/csl-citation.json"}</w:instrText>
+      </w:r>
+      <w:r>
+        <w:rPr>
+          <w:rFonts w:ascii="Times New Roman" w:hAnsi="Times New Roman" w:cs="Times New Roman"/>
+          <w:sz w:val="24"/>
+          <w:szCs w:val="24"/>
+        </w:rPr>
+        <w:fldChar w:fldCharType="separate"/>
+      </w:r>
+      <w:r>
+        <w:rPr>
+          <w:rFonts w:ascii="Times New Roman" w:hAnsi="Times New Roman" w:cs="Times New Roman"/>
+          <w:noProof/>
+          <w:sz w:val="24"/>
+          <w:szCs w:val="24"/>
+        </w:rPr>
+        <w:t xml:space="preserve">(Jung </w:t>
+      </w:r>
+      <w:r>
+        <w:rPr>
+          <w:rFonts w:ascii="Times New Roman" w:hAnsi="Times New Roman" w:cs="Times New Roman"/>
+          <w:i/>
+          <w:noProof/>
+          <w:sz w:val="24"/>
+          <w:szCs w:val="24"/>
+        </w:rPr>
+        <w:t>et al.</w:t>
+      </w:r>
+      <w:r>
+        <w:rPr>
+          <w:rFonts w:ascii="Times New Roman" w:hAnsi="Times New Roman" w:cs="Times New Roman"/>
+          <w:noProof/>
+          <w:sz w:val="24"/>
+          <w:szCs w:val="24"/>
+        </w:rPr>
+        <w:t xml:space="preserve"> 2019b, a)</w:t>
+      </w:r>
+      <w:r>
+        <w:rPr>
+          <w:rFonts w:ascii="Times New Roman" w:hAnsi="Times New Roman" w:cs="Times New Roman"/>
+          <w:sz w:val="24"/>
+          <w:szCs w:val="24"/>
+        </w:rPr>
+        <w:fldChar w:fldCharType="end"/>
+      </w:r>
+      <w:r>
+        <w:rPr>
+          <w:rFonts w:ascii="Times New Roman" w:hAnsi="Times New Roman" w:cs="Times New Roman"/>
+          <w:sz w:val="24"/>
+          <w:szCs w:val="24"/>
+        </w:rPr>
+        <w:t>.</w:t>
       </w:r>
     </w:p>
     <w:p>
@@ -7862,7 +8753,6 @@
           <w:sz w:val="24"/>
           <w:szCs w:val="24"/>
         </w:rPr>
-        <w:lastRenderedPageBreak/>
         <w:t xml:space="preserve">Cord, A.F., Meentemeyer, R.K., Leitão, P.J. &amp; Václavík, T. (2013). Modelling species distributions with remote sensing data: bridging disciplinary perspectives. </w:t>
       </w:r>
       <w:r>
@@ -8139,6 +9029,7 @@
           <w:sz w:val="24"/>
           <w:szCs w:val="24"/>
         </w:rPr>
+        <w:lastRenderedPageBreak/>
         <w:t>Remote Sens. Ecol. Conserv.</w:t>
       </w:r>
       <w:r>
@@ -8678,17 +9569,7 @@
           <w:sz w:val="24"/>
           <w:szCs w:val="24"/>
         </w:rPr>
-        <w:t xml:space="preserve"> (2017). Local </w:t>
-      </w:r>
-      <w:r>
-        <w:rPr>
-          <w:rFonts w:ascii="Times New Roman" w:hAnsi="Times New Roman" w:cs="Times New Roman"/>
-          <w:noProof/>
-          <w:sz w:val="24"/>
-          <w:szCs w:val="24"/>
-        </w:rPr>
-        <w:lastRenderedPageBreak/>
-        <w:t xml:space="preserve">factors mediate the response of biodiversity to land use on two African mountains. </w:t>
+        <w:t xml:space="preserve"> (2017). Local factors mediate the response of biodiversity to land use on two African mountains. </w:t>
       </w:r>
       <w:r>
         <w:rPr>
@@ -8998,7 +9879,17 @@
           <w:sz w:val="24"/>
           <w:szCs w:val="24"/>
         </w:rPr>
-        <w:t xml:space="preserve"> (2016). Has land use pushed terrestrial biodiversity beyond the planetary boundary? A global assessment. </w:t>
+        <w:t xml:space="preserve"> (2016). </w:t>
+      </w:r>
+      <w:r>
+        <w:rPr>
+          <w:rFonts w:ascii="Times New Roman" w:hAnsi="Times New Roman" w:cs="Times New Roman"/>
+          <w:noProof/>
+          <w:sz w:val="24"/>
+          <w:szCs w:val="24"/>
+        </w:rPr>
+        <w:lastRenderedPageBreak/>
+        <w:t xml:space="preserve">Has land use pushed terrestrial biodiversity beyond the planetary boundary? A global assessment. </w:t>
       </w:r>
       <w:r>
         <w:rPr>
@@ -9494,7 +10385,6 @@
           <w:sz w:val="24"/>
           <w:szCs w:val="24"/>
         </w:rPr>
-        <w:lastRenderedPageBreak/>
         <w:t xml:space="preserve">Radeloff, V.C., Dubinin, M., Coops, N.C., Allen, A.M., Brooks, T.M., Clayton, M.K., </w:t>
       </w:r>
       <w:r>
@@ -9845,6 +10735,7 @@
           <w:sz w:val="24"/>
           <w:szCs w:val="24"/>
         </w:rPr>
+        <w:lastRenderedPageBreak/>
         <w:t xml:space="preserve">Rocchini, D., Hernández-Stefanoni, J.L. &amp; He, K.S. (2015). Advancing species diversity estimate by remotely sensed proxies: A conceptual review. </w:t>
       </w:r>
       <w:r>
@@ -10284,6 +11175,19 @@
       </w:r>
     </w:p>
   </w:comment>
+  <w:comment w:id="3" w:author="JUNG Martin" w:date="2020-08-05T23:18:00Z" w:initials="JM">
+    <w:p>
+      <w:pPr>
+        <w:pStyle w:val="CommentText"/>
+      </w:pPr>
+      <w:r>
+        <w:rPr>
+          <w:rStyle w:val="CommentReference"/>
+        </w:rPr>
+        <w:annotationRef/>
+      </w:r>
+    </w:p>
+  </w:comment>
 </w:comments>
 </file>
 
@@ -10292,6 +11196,7 @@
   <w15:commentEx w15:paraId="5A0A7AC7" w15:done="0"/>
   <w15:commentEx w15:paraId="4E7C327F" w15:done="0"/>
   <w15:commentEx w15:paraId="4D55B900" w15:done="0"/>
+  <w15:commentEx w15:paraId="4B238B81" w15:done="0"/>
 </w15:commentsEx>
 </file>
 
@@ -10299,6 +11204,7 @@
 <w16cex:commentsExtensible xmlns:wpc="http://schemas.microsoft.com/office/word/2010/wordprocessingCanvas" xmlns:cx="http://schemas.microsoft.com/office/drawing/2014/chartex" xmlns:cx1="http://schemas.microsoft.com/office/drawing/2015/9/8/chartex" xmlns:cx2="http://schemas.microsoft.com/office/drawing/2015/10/21/chartex" xmlns:cx3="http://schemas.microsoft.com/office/drawing/2016/5/9/chartex" xmlns:cx4="http://schemas.microsoft.com/office/drawing/2016/5/10/chartex" xmlns:cx5="http://schemas.microsoft.com/office/drawing/2016/5/11/chartex" xmlns:cx6="http://schemas.microsoft.com/office/drawing/2016/5/12/chartex" xmlns:cx7="http://schemas.microsoft.com/office/drawing/2016/5/13/chartex" xmlns:cx8="http://schemas.microsoft.com/office/drawing/2016/5/14/chartex" xmlns:mc="http://schemas.openxmlformats.org/markup-compatibility/2006" xmlns:aink="http://schemas.microsoft.com/office/drawing/2016/ink" xmlns:am3d="http://schemas.microsoft.com/office/drawing/2017/model3d" xmlns:o="urn:schemas-microsoft-com:office:office" xmlns:r="http://schemas.openxmlformats.org/officeDocument/2006/relationships" xmlns:m="http://schemas.openxmlformats.org/officeDocument/2006/math" xmlns:v="urn:schemas-microsoft-com:vml" xmlns:wp14="http://schemas.microsoft.com/office/word/2010/wordprocessingDrawing" xmlns:wp="http://schemas.openxmlformats.org/drawingml/2006/wordprocessingDrawing" xmlns:w10="urn:schemas-microsoft-com:office:word" xmlns:w="http://schemas.openxmlformats.org/wordprocessingml/2006/main" xmlns:w14="http://schemas.microsoft.com/office/word/2010/wordml" xmlns:w15="http://schemas.microsoft.com/office/word/2012/wordml" xmlns:w16cex="http://schemas.microsoft.com/office/word/2018/wordml/cex" xmlns:w16cid="http://schemas.microsoft.com/office/word/2016/wordml/cid" xmlns:w16="http://schemas.microsoft.com/office/word/2018/wordml" xmlns:w16se="http://schemas.microsoft.com/office/word/2015/wordml/symex" xmlns:wpg="http://schemas.microsoft.com/office/word/2010/wordprocessingGroup" xmlns:wpi="http://schemas.microsoft.com/office/word/2010/wordprocessingInk" xmlns:wne="http://schemas.microsoft.com/office/word/2006/wordml" xmlns:wps="http://schemas.microsoft.com/office/word/2010/wordprocessingShape" mc:Ignorable="w14 w15 w16se w16cid w16 w16cex wp14">
   <w16cex:commentExtensible w16cex:durableId="22A5EB97" w16cex:dateUtc="2020-06-30T14:49:00Z"/>
   <w16cex:commentExtensible w16cex:durableId="22C1F255" w16cex:dateUtc="2020-07-21T21:01:00Z"/>
+  <w16cex:commentExtensible w16cex:durableId="22D5BCAE" w16cex:dateUtc="2020-08-05T21:18:00Z"/>
 </w16cex:commentsExtensible>
 </file>
 
@@ -10307,6 +11213,7 @@
   <w16cid:commentId w16cid:paraId="5A0A7AC7" w16cid:durableId="2187FC5C"/>
   <w16cid:commentId w16cid:paraId="4E7C327F" w16cid:durableId="22A5EB97"/>
   <w16cid:commentId w16cid:paraId="4D55B900" w16cid:durableId="22C1F255"/>
+  <w16cid:commentId w16cid:paraId="4B238B81" w16cid:durableId="22D5BCAE"/>
 </w16cid:commentsIds>
 </file>
 
@@ -10664,6 +11571,9 @@
 <w15:people xmlns:wpc="http://schemas.microsoft.com/office/word/2010/wordprocessingCanvas" xmlns:cx="http://schemas.microsoft.com/office/drawing/2014/chartex" xmlns:cx1="http://schemas.microsoft.com/office/drawing/2015/9/8/chartex" xmlns:cx2="http://schemas.microsoft.com/office/drawing/2015/10/21/chartex" xmlns:cx3="http://schemas.microsoft.com/office/drawing/2016/5/9/chartex" xmlns:cx4="http://schemas.microsoft.com/office/drawing/2016/5/10/chartex" xmlns:cx5="http://schemas.microsoft.com/office/drawing/2016/5/11/chartex" xmlns:cx6="http://schemas.microsoft.com/office/drawing/2016/5/12/chartex" xmlns:cx7="http://schemas.microsoft.com/office/drawing/2016/5/13/chartex" xmlns:cx8="http://schemas.microsoft.com/office/drawing/2016/5/14/chartex" xmlns:mc="http://schemas.openxmlformats.org/markup-compatibility/2006" xmlns:aink="http://schemas.microsoft.com/office/drawing/2016/ink" xmlns:am3d="http://schemas.microsoft.com/office/drawing/2017/model3d" xmlns:o="urn:schemas-microsoft-com:office:office" xmlns:r="http://schemas.openxmlformats.org/officeDocument/2006/relationships" xmlns:m="http://schemas.openxmlformats.org/officeDocument/2006/math" xmlns:v="urn:schemas-microsoft-com:vml" xmlns:wp14="http://schemas.microsoft.com/office/word/2010/wordprocessingDrawing" xmlns:wp="http://schemas.openxmlformats.org/drawingml/2006/wordprocessingDrawing" xmlns:w10="urn:schemas-microsoft-com:office:word" xmlns:w="http://schemas.openxmlformats.org/wordprocessingml/2006/main" xmlns:w14="http://schemas.microsoft.com/office/word/2010/wordml" xmlns:w15="http://schemas.microsoft.com/office/word/2012/wordml" xmlns:w16cex="http://schemas.microsoft.com/office/word/2018/wordml/cex" xmlns:w16cid="http://schemas.microsoft.com/office/word/2016/wordml/cid" xmlns:w16="http://schemas.microsoft.com/office/word/2018/wordml" xmlns:w16se="http://schemas.microsoft.com/office/word/2015/wordml/symex" xmlns:wpg="http://schemas.microsoft.com/office/word/2010/wordprocessingGroup" xmlns:wpi="http://schemas.microsoft.com/office/word/2010/wordprocessingInk" xmlns:wne="http://schemas.microsoft.com/office/word/2006/wordml" xmlns:wps="http://schemas.microsoft.com/office/word/2010/wordprocessingShape" mc:Ignorable="w14 w15 w16se w16cid w16 w16cex wp14">
   <w15:person w15:author="Martin Jung">
     <w15:presenceInfo w15:providerId="None" w15:userId="Martin Jung"/>
+  </w15:person>
+  <w15:person w15:author="JUNG Martin">
+    <w15:presenceInfo w15:providerId="AD" w15:userId="S::jung@iiasa.ac.at::88dac43d-5f1e-4127-a0d8-86064570295b"/>
   </w15:person>
 </w15:people>
 </file>
@@ -11067,6 +11977,27 @@
     <w:name w:val="Normal"/>
     <w:qFormat/>
   </w:style>
+  <w:style w:type="paragraph" w:styleId="Heading1">
+    <w:name w:val="heading 1"/>
+    <w:basedOn w:val="Normal"/>
+    <w:next w:val="Normal"/>
+    <w:link w:val="Heading1Char"/>
+    <w:uiPriority w:val="9"/>
+    <w:qFormat/>
+    <w:rsid w:val="00D44498"/>
+    <w:pPr>
+      <w:keepNext/>
+      <w:keepLines/>
+      <w:spacing w:before="240" w:after="0"/>
+      <w:outlineLvl w:val="0"/>
+    </w:pPr>
+    <w:rPr>
+      <w:rFonts w:asciiTheme="majorHAnsi" w:eastAsiaTheme="majorEastAsia" w:hAnsiTheme="majorHAnsi" w:cstheme="majorBidi"/>
+      <w:color w:val="2F5496" w:themeColor="accent1" w:themeShade="BF"/>
+      <w:sz w:val="32"/>
+      <w:szCs w:val="32"/>
+    </w:rPr>
+  </w:style>
   <w:style w:type="paragraph" w:styleId="Heading2">
     <w:name w:val="heading 2"/>
     <w:basedOn w:val="Normal"/>
@@ -11287,6 +12218,19 @@
     <w:rsid w:val="00935F09"/>
     <w:rPr>
       <w:color w:val="808080"/>
+    </w:rPr>
+  </w:style>
+  <w:style w:type="character" w:customStyle="1" w:styleId="Heading1Char">
+    <w:name w:val="Heading 1 Char"/>
+    <w:basedOn w:val="DefaultParagraphFont"/>
+    <w:link w:val="Heading1"/>
+    <w:uiPriority w:val="9"/>
+    <w:rsid w:val="00D44498"/>
+    <w:rPr>
+      <w:rFonts w:asciiTheme="majorHAnsi" w:eastAsiaTheme="majorEastAsia" w:hAnsiTheme="majorHAnsi" w:cstheme="majorBidi"/>
+      <w:color w:val="2F5496" w:themeColor="accent1" w:themeShade="BF"/>
+      <w:sz w:val="32"/>
+      <w:szCs w:val="32"/>
     </w:rPr>
   </w:style>
 </w:styles>

</xml_diff>